<commit_message>
insertado punto uno de la documentacion
</commit_message>
<xml_diff>
--- a/Game/Documentación/Documentación.docx
+++ b/Game/Documentación/Documentación.docx
@@ -13,10 +13,234 @@
         <w:rPr>
           <w:lang w:val="es-ES_tradnl"/>
         </w:rPr>
-        <w:t>1.Descripion del proyecto</w:t>
+        <w:t>1. Descripción</w:t>
+      </w:r>
+      <w:r>
+        <w:rPr>
+          <w:lang w:val="es-ES_tradnl"/>
+        </w:rPr>
+        <w:t xml:space="preserve"> del proyecto</w:t>
+      </w:r>
+    </w:p>
+    <w:p>
+      <w:pPr>
+        <w:rPr>
+          <w:lang w:val="es-ES_tradnl"/>
+        </w:rPr>
+      </w:pPr>
+    </w:p>
+    <w:p>
+      <w:pPr>
+        <w:rPr>
+          <w:lang w:val="es-ES_tradnl"/>
+        </w:rPr>
+      </w:pPr>
+      <w:r>
+        <w:rPr>
+          <w:lang w:val="es-ES_tradnl"/>
+        </w:rPr>
+        <w:t>La empresa NoGame</w:t>
+      </w:r>
+      <w:r>
+        <w:rPr>
+          <w:lang w:val="es-ES_tradnl"/>
+        </w:rPr>
+        <w:t xml:space="preserve"> ya</w:t>
+      </w:r>
+      <w:r>
+        <w:rPr>
+          <w:lang w:val="es-ES_tradnl"/>
+        </w:rPr>
+        <w:t xml:space="preserve"> posee </w:t>
+      </w:r>
+      <w:r>
+        <w:rPr>
+          <w:lang w:val="es-ES_tradnl"/>
+        </w:rPr>
+        <w:t>el</w:t>
+      </w:r>
+      <w:r>
+        <w:rPr>
+          <w:lang w:val="es-ES_tradnl"/>
+        </w:rPr>
+        <w:t xml:space="preserve"> sistema que le permite obtener preguntas, y han  decidido comenzar la construcción del juego Trivial</w:t>
+      </w:r>
+      <w:r>
+        <w:rPr>
+          <w:lang w:val="es-ES_tradnl"/>
+        </w:rPr>
+        <w:t xml:space="preserve"> primeramente disponible solo para ordenadores de sobremesa.</w:t>
+      </w:r>
+    </w:p>
+    <w:p>
+      <w:pPr>
+        <w:rPr>
+          <w:lang w:val="es-ES_tradnl"/>
+        </w:rPr>
+      </w:pPr>
+      <w:r>
+        <w:rPr>
+          <w:lang w:val="es-ES_tradnl"/>
+        </w:rPr>
+        <w:t xml:space="preserve">Las preguntas que se </w:t>
+      </w:r>
+      <w:r>
+        <w:rPr>
+          <w:lang w:val="es-ES_tradnl"/>
+        </w:rPr>
+        <w:t>pretende utilizar</w:t>
+      </w:r>
+      <w:r>
+        <w:rPr>
+          <w:lang w:val="es-ES_tradnl"/>
+        </w:rPr>
+        <w:t xml:space="preserve"> en el juego deben de tomarse de la bases de datos de la primera fase y se mostrará un interfaz gráfico para que los usuarios puedan jugar al trivial. </w:t>
+      </w:r>
+    </w:p>
+    <w:p>
+      <w:pPr>
+        <w:rPr>
+          <w:lang w:val="es-ES_tradnl"/>
+        </w:rPr>
+      </w:pPr>
+      <w:r>
+        <w:rPr>
+          <w:lang w:val="es-ES_tradnl"/>
+        </w:rPr>
+        <w:t>El tablero del juego original del trivial está formado por una rueda con seis radios, sin embargo se podrá definir una vista más simplificada, mediante la utilización de una línea recta con una casilla  final. El</w:t>
+      </w:r>
+      <w:r>
+        <w:rPr>
+          <w:lang w:val="es-ES_tradnl"/>
+        </w:rPr>
+        <w:t xml:space="preserve"> número total de jugadores en una partida debe ser mínimo 1 y máximo el número de colores disponible en los quesitos.</w:t>
+      </w:r>
+    </w:p>
+    <w:p>
+      <w:pPr>
+        <w:rPr>
+          <w:lang w:val="es-ES_tradnl"/>
+        </w:rPr>
+      </w:pPr>
+      <w:r>
+        <w:rPr>
+          <w:lang w:val="es-ES_tradnl"/>
+        </w:rPr>
+        <w:t xml:space="preserve">Almacenar información sobre los jugadores del trivial supone un interés a la compañía, por lo cual cada jugador dispondrá de un </w:t>
+      </w:r>
+      <w:proofErr w:type="spellStart"/>
+      <w:r>
+        <w:rPr>
+          <w:lang w:val="es-ES_tradnl"/>
+        </w:rPr>
+        <w:t>login</w:t>
+      </w:r>
+      <w:proofErr w:type="spellEnd"/>
+      <w:r>
+        <w:rPr>
+          <w:lang w:val="es-ES_tradnl"/>
+        </w:rPr>
+        <w:t xml:space="preserve"> y una contraseña. Cuando se inicie el juego se mostrará una ventana de configuración donde se podrá especificar los concursantes que jugarán y donde los mismos se autenticarán. A partir de ahí la maquina será la responsable de lanzar el dado, esperará la respuesta de que casilla moverse y enseñara la pregunta correspondiente a la categoría de la misma.</w:t>
+      </w:r>
+    </w:p>
+    <w:p>
+      <w:pPr>
+        <w:rPr>
+          <w:lang w:val="es-ES_tradnl"/>
+        </w:rPr>
+      </w:pPr>
+      <w:r>
+        <w:rPr>
+          <w:lang w:val="es-ES_tradnl"/>
+        </w:rPr>
+        <w:t xml:space="preserve">En el caso de que un jugador acierte una pregunta de una determinada categoría, </w:t>
+      </w:r>
+      <w:r>
+        <w:rPr>
+          <w:lang w:val="es-ES_tradnl"/>
+        </w:rPr>
+        <w:t>se le asigna el quesito del color correspondiente y se le permite seguir jugando. En caso contrario, pasa su turno al siguiente concursante. El jugador que complete el quesito con todos los colores podrá proceder a la casilla final. Si acierta la pregunta final, el usuario termina el juego como ganador de la partida.</w:t>
+      </w:r>
+    </w:p>
+    <w:p>
+      <w:pPr>
+        <w:rPr>
+          <w:lang w:val="es-ES_tradnl"/>
+        </w:rPr>
+      </w:pPr>
+      <w:r>
+        <w:rPr>
+          <w:lang w:val="es-ES_tradnl"/>
+        </w:rPr>
+        <w:t>Es muy importante para la compañía, que el juego sea utilizado como un mecanismo de aprendizaje y por ello desea que se incorpore una ventana de administración para que los usuarios que poseen esos privilegios puedan acceder a estadísticas sobre los usuarios que han jugado, el número de preguntas acertadas, las preguntas más difíciles, etc.</w:t>
+      </w:r>
+    </w:p>
+    <w:p>
+      <w:pPr>
+        <w:rPr>
+          <w:lang w:val="es-ES_tradnl"/>
+        </w:rPr>
+      </w:pPr>
+      <w:r>
+        <w:rPr>
+          <w:lang w:val="es-ES_tradnl"/>
+        </w:rPr>
+        <w:t>En un futuro la empresa, piensa extender la aplicación para que la misma funcione en distintas plataformas y por ello les gustaría experimentar</w:t>
+      </w:r>
+      <w:r>
+        <w:rPr>
+          <w:lang w:val="es-ES_tradnl"/>
+        </w:rPr>
+        <w:t xml:space="preserve"> con distintas opciones</w:t>
+      </w:r>
+      <w:r>
+        <w:rPr>
+          <w:lang w:val="es-ES_tradnl"/>
+        </w:rPr>
+        <w:t xml:space="preserve"> visuales</w:t>
+      </w:r>
+      <w:r>
+        <w:rPr>
+          <w:lang w:val="es-ES_tradnl"/>
+        </w:rPr>
+        <w:t xml:space="preserve"> del juego. Para ello debe de haber una clara separación entre la representación visual del  funcionamiento lógico del juego y de la interacción con el usuario. A raíz de eso, han propuesto a los desarrolladores que el usuarios puedan modificar la interfaz de usuario si </w:t>
       </w:r>
       <w:bookmarkStart w:id="0" w:name="_GoBack"/>
       <w:bookmarkEnd w:id="0"/>
+      <w:r>
+        <w:rPr>
+          <w:lang w:val="es-ES_tradnl"/>
+        </w:rPr>
+        <w:t>así lo desean.</w:t>
+      </w:r>
+    </w:p>
+    <w:p>
+      <w:pPr>
+        <w:rPr>
+          <w:lang w:val="es-ES_tradnl"/>
+        </w:rPr>
+      </w:pPr>
+    </w:p>
+    <w:p>
+      <w:pPr>
+        <w:rPr>
+          <w:lang w:val="es-ES_tradnl"/>
+        </w:rPr>
+      </w:pPr>
+    </w:p>
+    <w:p>
+      <w:pPr>
+        <w:rPr>
+          <w:lang w:val="es-ES_tradnl"/>
+        </w:rPr>
+      </w:pPr>
+    </w:p>
+    <w:p>
+      <w:pPr>
+        <w:rPr>
+          <w:lang w:val="es-ES_tradnl"/>
+        </w:rPr>
+      </w:pPr>
     </w:p>
     <w:sectPr>
       <w:pgSz w:w="11906" w:h="16838"/>

</xml_diff>

<commit_message>
Documentación: Stakeholders (Punto 3)
</commit_message>
<xml_diff>
--- a/Game/Documentación/Documentación.docx
+++ b/Game/Documentación/Documentación.docx
@@ -1,6 +1,6 @@
 
 <file path=word/document.xml><?xml version="1.0" encoding="utf-8"?>
-<w:document xmlns:wpc="http://schemas.microsoft.com/office/word/2010/wordprocessingCanvas" xmlns:mo="http://schemas.microsoft.com/office/mac/office/2008/main" xmlns:mc="http://schemas.openxmlformats.org/markup-compatibility/2006" xmlns:mv="urn:schemas-microsoft-com:mac:vml" xmlns:o="urn:schemas-microsoft-com:office:office" xmlns:r="http://schemas.openxmlformats.org/officeDocument/2006/relationships" xmlns:m="http://schemas.openxmlformats.org/officeDocument/2006/math" xmlns:v="urn:schemas-microsoft-com:vml" xmlns:wp14="http://schemas.microsoft.com/office/word/2010/wordprocessingDrawing" xmlns:wp="http://schemas.openxmlformats.org/drawingml/2006/wordprocessingDrawing" xmlns:w10="urn:schemas-microsoft-com:office:word" xmlns:w="http://schemas.openxmlformats.org/wordprocessingml/2006/main" xmlns:w14="http://schemas.microsoft.com/office/word/2010/wordml" xmlns:wpg="http://schemas.microsoft.com/office/word/2010/wordprocessingGroup" xmlns:wpi="http://schemas.microsoft.com/office/word/2010/wordprocessingInk" xmlns:wne="http://schemas.microsoft.com/office/word/2006/wordml" xmlns:wps="http://schemas.microsoft.com/office/word/2010/wordprocessingShape" mc:Ignorable="w14 wp14">
+<w:document xmlns:wpc="http://schemas.microsoft.com/office/word/2010/wordprocessingCanvas" xmlns:mc="http://schemas.openxmlformats.org/markup-compatibility/2006" xmlns:o="urn:schemas-microsoft-com:office:office" xmlns:r="http://schemas.openxmlformats.org/officeDocument/2006/relationships" xmlns:m="http://schemas.openxmlformats.org/officeDocument/2006/math" xmlns:v="urn:schemas-microsoft-com:vml" xmlns:wp14="http://schemas.microsoft.com/office/word/2010/wordprocessingDrawing" xmlns:wp="http://schemas.openxmlformats.org/drawingml/2006/wordprocessingDrawing" xmlns:w10="urn:schemas-microsoft-com:office:word" xmlns:w="http://schemas.openxmlformats.org/wordprocessingml/2006/main" xmlns:w14="http://schemas.microsoft.com/office/word/2010/wordml" xmlns:w15="http://schemas.microsoft.com/office/word/2012/wordml" xmlns:wpg="http://schemas.microsoft.com/office/word/2010/wordprocessingGroup" xmlns:wpi="http://schemas.microsoft.com/office/word/2010/wordprocessingInk" xmlns:wne="http://schemas.microsoft.com/office/word/2006/wordml" xmlns:wps="http://schemas.microsoft.com/office/word/2010/wordprocessingShape" mc:Ignorable="w14 w15 wp14">
   <w:body>
     <w:p>
       <w:pPr>
@@ -285,35 +285,50 @@
       </w:r>
     </w:p>
     <w:p>
-      <w:r>
+      <w:pPr>
+        <w:rPr>
+          <w:rFonts w:ascii="Calibri" w:hAnsi="Calibri" w:cs="Calibri"/>
+          <w:sz w:val="32"/>
+          <w:szCs w:val="30"/>
+        </w:rPr>
+      </w:pPr>
+      <w:bookmarkStart w:id="0" w:name="_GoBack"/>
+      <w:r>
+        <w:rPr>
+          <w:sz w:val="24"/>
+        </w:rPr>
         <w:t>Siguiendo las pautas vistas en clases de teoría de la asignatura, emplearemos el método de desarrollo ADD (Atribute-</w:t>
       </w:r>
       <w:proofErr w:type="spellStart"/>
       <w:r>
+        <w:rPr>
+          <w:sz w:val="24"/>
+        </w:rPr>
         <w:t>Driven</w:t>
       </w:r>
       <w:proofErr w:type="spellEnd"/>
       <w:r>
+        <w:rPr>
+          <w:sz w:val="24"/>
+        </w:rPr>
         <w:t xml:space="preserve"> </w:t>
       </w:r>
       <w:proofErr w:type="spellStart"/>
       <w:r>
+        <w:rPr>
+          <w:sz w:val="24"/>
+        </w:rPr>
         <w:t>Design</w:t>
       </w:r>
       <w:proofErr w:type="spellEnd"/>
       <w:r>
+        <w:rPr>
+          <w:sz w:val="24"/>
+        </w:rPr>
         <w:t>).</w:t>
       </w:r>
     </w:p>
-    <w:p>
-      <w:pPr>
-        <w:rPr>
-          <w:rFonts w:ascii="Calibri" w:hAnsi="Calibri" w:cs="Calibri"/>
-          <w:sz w:val="30"/>
-          <w:szCs w:val="30"/>
-        </w:rPr>
-      </w:pPr>
-    </w:p>
+    <w:bookmarkEnd w:id="0"/>
     <w:p>
       <w:pPr>
         <w:pStyle w:val="Ttulo2"/>
@@ -322,12 +337,747 @@
         <w:t xml:space="preserve">3. Identificación de </w:t>
       </w:r>
       <w:proofErr w:type="spellStart"/>
+      <w:proofErr w:type="gramStart"/>
       <w:r>
         <w:t>stakeholders</w:t>
       </w:r>
       <w:proofErr w:type="spellEnd"/>
       <w:r>
-        <w:t xml:space="preserve">(Descripción) </w:t>
+        <w:t>(</w:t>
+      </w:r>
+      <w:proofErr w:type="gramEnd"/>
+      <w:r>
+        <w:t xml:space="preserve">Descripción) </w:t>
+      </w:r>
+    </w:p>
+    <w:p>
+      <w:pPr>
+        <w:numPr>
+          <w:ilvl w:val="0"/>
+          <w:numId w:val="8"/>
+        </w:numPr>
+        <w:contextualSpacing/>
+        <w:rPr>
+          <w:b/>
+          <w:sz w:val="24"/>
+          <w:lang w:val="es-ES_tradnl"/>
+        </w:rPr>
+      </w:pPr>
+      <w:r>
+        <w:rPr>
+          <w:b/>
+          <w:sz w:val="24"/>
+          <w:lang w:val="es-ES_tradnl"/>
+        </w:rPr>
+        <w:t>Empresa (</w:t>
+      </w:r>
+      <w:proofErr w:type="spellStart"/>
+      <w:r>
+        <w:rPr>
+          <w:b/>
+          <w:sz w:val="24"/>
+          <w:lang w:val="es-ES_tradnl"/>
+        </w:rPr>
+        <w:t>NoGame</w:t>
+      </w:r>
+      <w:proofErr w:type="spellEnd"/>
+      <w:r>
+        <w:rPr>
+          <w:b/>
+          <w:sz w:val="24"/>
+          <w:lang w:val="es-ES_tradnl"/>
+        </w:rPr>
+        <w:t>):</w:t>
+      </w:r>
+    </w:p>
+    <w:p>
+      <w:pPr>
+        <w:ind w:left="708"/>
+        <w:rPr>
+          <w:sz w:val="24"/>
+          <w:lang w:val="es-ES_tradnl"/>
+        </w:rPr>
+      </w:pPr>
+      <w:r>
+        <w:rPr>
+          <w:sz w:val="24"/>
+          <w:lang w:val="es-ES_tradnl"/>
+        </w:rPr>
+        <w:t>Son los dueños del proyecto y responsables de las decisiones finales, tanto a nivel de requisitos como de presupuesto.</w:t>
+      </w:r>
+    </w:p>
+    <w:p>
+      <w:pPr>
+        <w:ind w:left="708"/>
+        <w:rPr>
+          <w:sz w:val="24"/>
+          <w:lang w:val="es-ES_tradnl"/>
+        </w:rPr>
+      </w:pPr>
+      <w:r>
+        <w:rPr>
+          <w:sz w:val="24"/>
+          <w:lang w:val="es-ES_tradnl"/>
+        </w:rPr>
+        <w:t>Entre sus objetivos están:</w:t>
+      </w:r>
+    </w:p>
+    <w:p>
+      <w:pPr>
+        <w:numPr>
+          <w:ilvl w:val="0"/>
+          <w:numId w:val="9"/>
+        </w:numPr>
+        <w:contextualSpacing/>
+        <w:rPr>
+          <w:sz w:val="24"/>
+          <w:lang w:val="es-ES_tradnl"/>
+        </w:rPr>
+      </w:pPr>
+      <w:r>
+        <w:rPr>
+          <w:sz w:val="24"/>
+          <w:lang w:val="es-ES_tradnl"/>
+        </w:rPr>
+        <w:t>Obtener una aplicación que atraiga al público y que sea funcional.</w:t>
+      </w:r>
+    </w:p>
+    <w:p>
+      <w:pPr>
+        <w:numPr>
+          <w:ilvl w:val="0"/>
+          <w:numId w:val="9"/>
+        </w:numPr>
+        <w:contextualSpacing/>
+        <w:rPr>
+          <w:sz w:val="24"/>
+          <w:lang w:val="es-ES_tradnl"/>
+        </w:rPr>
+      </w:pPr>
+      <w:r>
+        <w:rPr>
+          <w:sz w:val="24"/>
+          <w:lang w:val="es-ES_tradnl"/>
+        </w:rPr>
+        <w:t>Conseguir que la aplicación le suponga un valor añadido.</w:t>
+      </w:r>
+    </w:p>
+    <w:p>
+      <w:pPr>
+        <w:numPr>
+          <w:ilvl w:val="0"/>
+          <w:numId w:val="9"/>
+        </w:numPr>
+        <w:contextualSpacing/>
+        <w:rPr>
+          <w:sz w:val="24"/>
+          <w:lang w:val="es-ES_tradnl"/>
+        </w:rPr>
+      </w:pPr>
+      <w:r>
+        <w:rPr>
+          <w:sz w:val="24"/>
+          <w:lang w:val="es-ES_tradnl"/>
+        </w:rPr>
+        <w:t>Tener la aplicación en el plazo estipulado.</w:t>
+      </w:r>
+    </w:p>
+    <w:p>
+      <w:pPr>
+        <w:numPr>
+          <w:ilvl w:val="0"/>
+          <w:numId w:val="9"/>
+        </w:numPr>
+        <w:contextualSpacing/>
+        <w:rPr>
+          <w:sz w:val="24"/>
+          <w:lang w:val="es-ES_tradnl"/>
+        </w:rPr>
+      </w:pPr>
+      <w:r>
+        <w:rPr>
+          <w:sz w:val="24"/>
+          <w:lang w:val="es-ES_tradnl"/>
+        </w:rPr>
+        <w:t>Conseguir que el proyecto no tenga un coste elevado.</w:t>
+      </w:r>
+    </w:p>
+    <w:p>
+      <w:pPr>
+        <w:numPr>
+          <w:ilvl w:val="0"/>
+          <w:numId w:val="9"/>
+        </w:numPr>
+        <w:contextualSpacing/>
+        <w:rPr>
+          <w:sz w:val="24"/>
+          <w:lang w:val="es-ES_tradnl"/>
+        </w:rPr>
+      </w:pPr>
+      <w:r>
+        <w:rPr>
+          <w:sz w:val="24"/>
+          <w:lang w:val="es-ES_tradnl"/>
+        </w:rPr>
+        <w:t>Conseguir que la aplicación sea una herramienta para obtener estadísticas.</w:t>
+      </w:r>
+    </w:p>
+    <w:p>
+      <w:pPr>
+        <w:numPr>
+          <w:ilvl w:val="0"/>
+          <w:numId w:val="9"/>
+        </w:numPr>
+        <w:contextualSpacing/>
+        <w:rPr>
+          <w:sz w:val="24"/>
+          <w:lang w:val="es-ES_tradnl"/>
+        </w:rPr>
+      </w:pPr>
+      <w:r>
+        <w:rPr>
+          <w:sz w:val="24"/>
+          <w:lang w:val="es-ES_tradnl"/>
+        </w:rPr>
+        <w:t>Tener la posibilidad de hacer que la aplicación sea multiplataforma.</w:t>
+      </w:r>
+      <w:r>
+        <w:rPr>
+          <w:sz w:val="24"/>
+          <w:lang w:val="es-ES_tradnl"/>
+        </w:rPr>
+        <w:br/>
+      </w:r>
+    </w:p>
+    <w:p>
+      <w:pPr>
+        <w:numPr>
+          <w:ilvl w:val="0"/>
+          <w:numId w:val="8"/>
+        </w:numPr>
+        <w:contextualSpacing/>
+        <w:rPr>
+          <w:b/>
+          <w:sz w:val="24"/>
+          <w:lang w:val="es-ES_tradnl"/>
+        </w:rPr>
+      </w:pPr>
+      <w:r>
+        <w:rPr>
+          <w:b/>
+          <w:sz w:val="24"/>
+          <w:lang w:val="es-ES_tradnl"/>
+        </w:rPr>
+        <w:t>Desarrolladores (Equipo 2a)</w:t>
+      </w:r>
+    </w:p>
+    <w:p>
+      <w:pPr>
+        <w:ind w:left="708"/>
+        <w:rPr>
+          <w:sz w:val="24"/>
+          <w:lang w:val="es-ES_tradnl"/>
+        </w:rPr>
+      </w:pPr>
+      <w:r>
+        <w:rPr>
+          <w:sz w:val="24"/>
+          <w:lang w:val="es-ES_tradnl"/>
+        </w:rPr>
+        <w:t>Son los encargados de la construcción del software. Su responsabilidad es codificar, probar y mantener el código del sistema desarrollado.</w:t>
+      </w:r>
+    </w:p>
+    <w:p>
+      <w:pPr>
+        <w:ind w:left="708"/>
+        <w:rPr>
+          <w:sz w:val="24"/>
+          <w:lang w:val="es-ES_tradnl"/>
+        </w:rPr>
+      </w:pPr>
+      <w:r>
+        <w:rPr>
+          <w:sz w:val="24"/>
+          <w:lang w:val="es-ES_tradnl"/>
+        </w:rPr>
+        <w:t>Entre sus objetivos están:</w:t>
+      </w:r>
+    </w:p>
+    <w:p>
+      <w:pPr>
+        <w:numPr>
+          <w:ilvl w:val="0"/>
+          <w:numId w:val="10"/>
+        </w:numPr>
+        <w:contextualSpacing/>
+        <w:rPr>
+          <w:sz w:val="24"/>
+          <w:lang w:val="es-ES_tradnl"/>
+        </w:rPr>
+      </w:pPr>
+      <w:r>
+        <w:rPr>
+          <w:sz w:val="24"/>
+          <w:lang w:val="es-ES_tradnl"/>
+        </w:rPr>
+        <w:t>Conseguir una aplicación modular.</w:t>
+      </w:r>
+    </w:p>
+    <w:p>
+      <w:pPr>
+        <w:numPr>
+          <w:ilvl w:val="0"/>
+          <w:numId w:val="10"/>
+        </w:numPr>
+        <w:contextualSpacing/>
+        <w:rPr>
+          <w:sz w:val="24"/>
+          <w:lang w:val="es-ES_tradnl"/>
+        </w:rPr>
+      </w:pPr>
+      <w:r>
+        <w:rPr>
+          <w:sz w:val="24"/>
+          <w:lang w:val="es-ES_tradnl"/>
+        </w:rPr>
+        <w:t xml:space="preserve">Conseguir una aplicación que permita intercambiar look &amp; </w:t>
+      </w:r>
+      <w:proofErr w:type="spellStart"/>
+      <w:r>
+        <w:rPr>
+          <w:sz w:val="24"/>
+          <w:lang w:val="es-ES_tradnl"/>
+        </w:rPr>
+        <w:t>fell</w:t>
+      </w:r>
+      <w:proofErr w:type="spellEnd"/>
+      <w:r>
+        <w:rPr>
+          <w:sz w:val="24"/>
+          <w:lang w:val="es-ES_tradnl"/>
+        </w:rPr>
+        <w:t>.</w:t>
+      </w:r>
+    </w:p>
+    <w:p>
+      <w:pPr>
+        <w:numPr>
+          <w:ilvl w:val="0"/>
+          <w:numId w:val="10"/>
+        </w:numPr>
+        <w:contextualSpacing/>
+        <w:rPr>
+          <w:sz w:val="24"/>
+          <w:lang w:val="es-ES_tradnl"/>
+        </w:rPr>
+      </w:pPr>
+      <w:r>
+        <w:rPr>
+          <w:sz w:val="24"/>
+          <w:lang w:val="es-ES_tradnl"/>
+        </w:rPr>
+        <w:t>Hacer que el proyecto sea rentable.</w:t>
+      </w:r>
+    </w:p>
+    <w:p>
+      <w:pPr>
+        <w:numPr>
+          <w:ilvl w:val="0"/>
+          <w:numId w:val="10"/>
+        </w:numPr>
+        <w:contextualSpacing/>
+        <w:rPr>
+          <w:sz w:val="24"/>
+          <w:lang w:val="es-ES_tradnl"/>
+        </w:rPr>
+      </w:pPr>
+      <w:r>
+        <w:rPr>
+          <w:sz w:val="24"/>
+          <w:lang w:val="es-ES_tradnl"/>
+        </w:rPr>
+        <w:t xml:space="preserve">A) Hacer un sistema </w:t>
+      </w:r>
+      <w:proofErr w:type="spellStart"/>
+      <w:r>
+        <w:rPr>
+          <w:sz w:val="24"/>
+          <w:lang w:val="es-ES_tradnl"/>
+        </w:rPr>
+        <w:t>mantenible</w:t>
+      </w:r>
+      <w:proofErr w:type="spellEnd"/>
+      <w:r>
+        <w:rPr>
+          <w:sz w:val="24"/>
+          <w:lang w:val="es-ES_tradnl"/>
+        </w:rPr>
+        <w:t>, que permita ampliar su funcionalidad.</w:t>
+      </w:r>
+      <w:r>
+        <w:rPr>
+          <w:sz w:val="24"/>
+          <w:lang w:val="es-ES_tradnl"/>
+        </w:rPr>
+        <w:br/>
+      </w:r>
+    </w:p>
+    <w:p>
+      <w:pPr>
+        <w:numPr>
+          <w:ilvl w:val="0"/>
+          <w:numId w:val="8"/>
+        </w:numPr>
+        <w:contextualSpacing/>
+        <w:rPr>
+          <w:b/>
+          <w:sz w:val="24"/>
+          <w:lang w:val="es-ES_tradnl"/>
+        </w:rPr>
+      </w:pPr>
+      <w:r>
+        <w:rPr>
+          <w:b/>
+          <w:sz w:val="24"/>
+          <w:lang w:val="es-ES_tradnl"/>
+        </w:rPr>
+        <w:t>Arquitectos del sistema (Equipo 2a)</w:t>
+      </w:r>
+    </w:p>
+    <w:p>
+      <w:pPr>
+        <w:ind w:left="708"/>
+        <w:rPr>
+          <w:sz w:val="24"/>
+          <w:lang w:val="es-ES_tradnl"/>
+        </w:rPr>
+      </w:pPr>
+      <w:r>
+        <w:rPr>
+          <w:sz w:val="24"/>
+          <w:lang w:val="es-ES_tradnl"/>
+        </w:rPr>
+        <w:t>Son los encargados de documentar, estructurar, diseñar y mantener el sistema que da solución al proyecto encargado por la empresa.</w:t>
+      </w:r>
+    </w:p>
+    <w:p>
+      <w:pPr>
+        <w:ind w:left="708"/>
+        <w:rPr>
+          <w:sz w:val="24"/>
+          <w:lang w:val="es-ES_tradnl"/>
+        </w:rPr>
+      </w:pPr>
+      <w:r>
+        <w:rPr>
+          <w:sz w:val="24"/>
+          <w:lang w:val="es-ES_tradnl"/>
+        </w:rPr>
+        <w:t>Entre sus objetivos están:</w:t>
+      </w:r>
+    </w:p>
+    <w:p>
+      <w:pPr>
+        <w:numPr>
+          <w:ilvl w:val="0"/>
+          <w:numId w:val="11"/>
+        </w:numPr>
+        <w:contextualSpacing/>
+        <w:rPr>
+          <w:sz w:val="24"/>
+          <w:lang w:val="es-ES_tradnl"/>
+        </w:rPr>
+      </w:pPr>
+      <w:r>
+        <w:rPr>
+          <w:sz w:val="24"/>
+          <w:lang w:val="es-ES_tradnl"/>
+        </w:rPr>
+        <w:t>Garantizar un sistema reutilizable y de fácil mantenimiento.</w:t>
+      </w:r>
+    </w:p>
+    <w:p>
+      <w:pPr>
+        <w:numPr>
+          <w:ilvl w:val="0"/>
+          <w:numId w:val="11"/>
+        </w:numPr>
+        <w:contextualSpacing/>
+        <w:rPr>
+          <w:sz w:val="24"/>
+          <w:lang w:val="es-ES_tradnl"/>
+        </w:rPr>
+      </w:pPr>
+      <w:r>
+        <w:rPr>
+          <w:sz w:val="24"/>
+          <w:lang w:val="es-ES_tradnl"/>
+        </w:rPr>
+        <w:t>Acordar con la empresa unos requisitos que puedan cumplirse.</w:t>
+      </w:r>
+    </w:p>
+    <w:p>
+      <w:pPr>
+        <w:numPr>
+          <w:ilvl w:val="0"/>
+          <w:numId w:val="11"/>
+        </w:numPr>
+        <w:contextualSpacing/>
+        <w:rPr>
+          <w:sz w:val="24"/>
+          <w:lang w:val="es-ES_tradnl"/>
+        </w:rPr>
+      </w:pPr>
+      <w:r>
+        <w:rPr>
+          <w:sz w:val="24"/>
+          <w:lang w:val="es-ES_tradnl"/>
+        </w:rPr>
+        <w:t>Conseguir un proyecto rentable</w:t>
+      </w:r>
+    </w:p>
+    <w:p>
+      <w:pPr>
+        <w:numPr>
+          <w:ilvl w:val="0"/>
+          <w:numId w:val="11"/>
+        </w:numPr>
+        <w:contextualSpacing/>
+        <w:rPr>
+          <w:sz w:val="24"/>
+          <w:lang w:val="es-ES_tradnl"/>
+        </w:rPr>
+      </w:pPr>
+      <w:r>
+        <w:rPr>
+          <w:sz w:val="24"/>
+          <w:lang w:val="es-ES_tradnl"/>
+        </w:rPr>
+        <w:t>Conseguir un proyecto que les aporte conocimientos nuevos y experiencia</w:t>
+      </w:r>
+    </w:p>
+    <w:p>
+      <w:pPr>
+        <w:numPr>
+          <w:ilvl w:val="0"/>
+          <w:numId w:val="8"/>
+        </w:numPr>
+        <w:contextualSpacing/>
+        <w:rPr>
+          <w:b/>
+          <w:sz w:val="24"/>
+          <w:lang w:val="es-ES_tradnl"/>
+        </w:rPr>
+      </w:pPr>
+      <w:r>
+        <w:rPr>
+          <w:b/>
+          <w:sz w:val="24"/>
+          <w:lang w:val="es-ES_tradnl"/>
+        </w:rPr>
+        <w:t>Gestores de bases de datos (Equipo 2a)</w:t>
+      </w:r>
+    </w:p>
+    <w:p>
+      <w:pPr>
+        <w:ind w:left="708"/>
+        <w:rPr>
+          <w:sz w:val="24"/>
+          <w:lang w:val="es-ES_tradnl"/>
+        </w:rPr>
+      </w:pPr>
+      <w:r>
+        <w:rPr>
+          <w:sz w:val="24"/>
+          <w:lang w:val="es-ES_tradnl"/>
+        </w:rPr>
+        <w:t>Son los encargados de diseñar y mantener las bases de datos. También deben encargarse de la seguridad e integridad de los datos.</w:t>
+      </w:r>
+    </w:p>
+    <w:p>
+      <w:pPr>
+        <w:ind w:left="708"/>
+        <w:rPr>
+          <w:sz w:val="24"/>
+          <w:lang w:val="es-ES_tradnl"/>
+        </w:rPr>
+      </w:pPr>
+      <w:r>
+        <w:rPr>
+          <w:sz w:val="24"/>
+          <w:lang w:val="es-ES_tradnl"/>
+        </w:rPr>
+        <w:t>Entre sus objetivos están:</w:t>
+      </w:r>
+    </w:p>
+    <w:p>
+      <w:pPr>
+        <w:numPr>
+          <w:ilvl w:val="0"/>
+          <w:numId w:val="12"/>
+        </w:numPr>
+        <w:contextualSpacing/>
+        <w:rPr>
+          <w:sz w:val="24"/>
+          <w:lang w:val="es-ES_tradnl"/>
+        </w:rPr>
+      </w:pPr>
+      <w:r>
+        <w:rPr>
+          <w:sz w:val="24"/>
+          <w:lang w:val="es-ES_tradnl"/>
+        </w:rPr>
+        <w:t>Garantizar la seguridad en el acceso a los datos</w:t>
+      </w:r>
+    </w:p>
+    <w:p>
+      <w:pPr>
+        <w:numPr>
+          <w:ilvl w:val="0"/>
+          <w:numId w:val="12"/>
+        </w:numPr>
+        <w:contextualSpacing/>
+        <w:rPr>
+          <w:sz w:val="24"/>
+          <w:lang w:val="es-ES_tradnl"/>
+        </w:rPr>
+      </w:pPr>
+      <w:r>
+        <w:rPr>
+          <w:sz w:val="24"/>
+          <w:lang w:val="es-ES_tradnl"/>
+        </w:rPr>
+        <w:t>Garantizar la integridad de los datos almacenados</w:t>
+      </w:r>
+    </w:p>
+    <w:p>
+      <w:pPr>
+        <w:rPr>
+          <w:sz w:val="24"/>
+          <w:lang w:val="es-ES_tradnl"/>
+        </w:rPr>
+      </w:pPr>
+      <w:r>
+        <w:rPr>
+          <w:sz w:val="24"/>
+          <w:lang w:val="es-ES_tradnl"/>
+        </w:rPr>
+        <w:br w:type="page"/>
+      </w:r>
+    </w:p>
+    <w:p>
+      <w:pPr>
+        <w:numPr>
+          <w:ilvl w:val="0"/>
+          <w:numId w:val="8"/>
+        </w:numPr>
+        <w:contextualSpacing/>
+        <w:rPr>
+          <w:b/>
+          <w:sz w:val="24"/>
+          <w:lang w:val="es-ES_tradnl"/>
+        </w:rPr>
+      </w:pPr>
+      <w:r>
+        <w:rPr>
+          <w:b/>
+          <w:sz w:val="24"/>
+          <w:lang w:val="es-ES_tradnl"/>
+        </w:rPr>
+        <w:lastRenderedPageBreak/>
+        <w:t>Cliente (Usuario jugador)</w:t>
+      </w:r>
+    </w:p>
+    <w:p>
+      <w:pPr>
+        <w:ind w:left="708"/>
+        <w:rPr>
+          <w:sz w:val="24"/>
+          <w:lang w:val="es-ES_tradnl"/>
+        </w:rPr>
+      </w:pPr>
+      <w:r>
+        <w:rPr>
+          <w:sz w:val="24"/>
+          <w:lang w:val="es-ES_tradnl"/>
+        </w:rPr>
+        <w:t xml:space="preserve">Son aquellas personas que utilizarán la aplicación. </w:t>
+      </w:r>
+    </w:p>
+    <w:p>
+      <w:pPr>
+        <w:ind w:left="708"/>
+        <w:rPr>
+          <w:sz w:val="24"/>
+          <w:lang w:val="es-ES_tradnl"/>
+        </w:rPr>
+      </w:pPr>
+      <w:r>
+        <w:rPr>
+          <w:sz w:val="24"/>
+          <w:lang w:val="es-ES_tradnl"/>
+        </w:rPr>
+        <w:t>Entre sus objetivos están:</w:t>
+      </w:r>
+    </w:p>
+    <w:p>
+      <w:pPr>
+        <w:numPr>
+          <w:ilvl w:val="0"/>
+          <w:numId w:val="13"/>
+        </w:numPr>
+        <w:contextualSpacing/>
+        <w:rPr>
+          <w:sz w:val="24"/>
+          <w:lang w:val="es-ES_tradnl"/>
+        </w:rPr>
+      </w:pPr>
+      <w:r>
+        <w:rPr>
+          <w:sz w:val="24"/>
+          <w:lang w:val="es-ES_tradnl"/>
+        </w:rPr>
+        <w:t>Instalación de la aplicación sencilla</w:t>
+      </w:r>
+    </w:p>
+    <w:p>
+      <w:pPr>
+        <w:numPr>
+          <w:ilvl w:val="0"/>
+          <w:numId w:val="13"/>
+        </w:numPr>
+        <w:contextualSpacing/>
+        <w:rPr>
+          <w:sz w:val="24"/>
+          <w:lang w:val="es-ES_tradnl"/>
+        </w:rPr>
+      </w:pPr>
+      <w:r>
+        <w:rPr>
+          <w:sz w:val="24"/>
+          <w:lang w:val="es-ES_tradnl"/>
+        </w:rPr>
+        <w:t>Interfaz intuitiva que haga sencillo el manejo de la aplicación</w:t>
+      </w:r>
+    </w:p>
+    <w:p>
+      <w:pPr>
+        <w:numPr>
+          <w:ilvl w:val="0"/>
+          <w:numId w:val="13"/>
+        </w:numPr>
+        <w:contextualSpacing/>
+        <w:rPr>
+          <w:sz w:val="24"/>
+          <w:lang w:val="es-ES_tradnl"/>
+        </w:rPr>
+      </w:pPr>
+      <w:r>
+        <w:rPr>
+          <w:sz w:val="24"/>
+          <w:lang w:val="es-ES_tradnl"/>
+        </w:rPr>
+        <w:t>Confiabilidad en la aplicación</w:t>
       </w:r>
     </w:p>
     <w:p/>
@@ -571,8 +1321,6 @@
       <w:r>
         <w:t>.</w:t>
       </w:r>
-      <w:bookmarkStart w:id="0" w:name="_GoBack"/>
-      <w:bookmarkEnd w:id="0"/>
     </w:p>
     <w:p>
       <w:pPr>
@@ -608,7 +1356,7 @@
 </file>
 
 <file path=word/numbering.xml><?xml version="1.0" encoding="utf-8"?>
-<w:numbering xmlns:wpc="http://schemas.microsoft.com/office/word/2010/wordprocessingCanvas" xmlns:mo="http://schemas.microsoft.com/office/mac/office/2008/main" xmlns:mc="http://schemas.openxmlformats.org/markup-compatibility/2006" xmlns:mv="urn:schemas-microsoft-com:mac:vml" xmlns:o="urn:schemas-microsoft-com:office:office" xmlns:r="http://schemas.openxmlformats.org/officeDocument/2006/relationships" xmlns:m="http://schemas.openxmlformats.org/officeDocument/2006/math" xmlns:v="urn:schemas-microsoft-com:vml" xmlns:wp14="http://schemas.microsoft.com/office/word/2010/wordprocessingDrawing" xmlns:wp="http://schemas.openxmlformats.org/drawingml/2006/wordprocessingDrawing" xmlns:w10="urn:schemas-microsoft-com:office:word" xmlns:w="http://schemas.openxmlformats.org/wordprocessingml/2006/main" xmlns:w14="http://schemas.microsoft.com/office/word/2010/wordml" xmlns:wpg="http://schemas.microsoft.com/office/word/2010/wordprocessingGroup" xmlns:wpi="http://schemas.microsoft.com/office/word/2010/wordprocessingInk" xmlns:wne="http://schemas.microsoft.com/office/word/2006/wordml" xmlns:wps="http://schemas.microsoft.com/office/word/2010/wordprocessingShape" mc:Ignorable="w14 wp14">
+<w:numbering xmlns:wpc="http://schemas.microsoft.com/office/word/2010/wordprocessingCanvas" xmlns:mc="http://schemas.openxmlformats.org/markup-compatibility/2006" xmlns:o="urn:schemas-microsoft-com:office:office" xmlns:r="http://schemas.openxmlformats.org/officeDocument/2006/relationships" xmlns:m="http://schemas.openxmlformats.org/officeDocument/2006/math" xmlns:v="urn:schemas-microsoft-com:vml" xmlns:wp14="http://schemas.microsoft.com/office/word/2010/wordprocessingDrawing" xmlns:wp="http://schemas.openxmlformats.org/drawingml/2006/wordprocessingDrawing" xmlns:w10="urn:schemas-microsoft-com:office:word" xmlns:w="http://schemas.openxmlformats.org/wordprocessingml/2006/main" xmlns:w14="http://schemas.microsoft.com/office/word/2010/wordml" xmlns:w15="http://schemas.microsoft.com/office/word/2012/wordml" xmlns:wpg="http://schemas.microsoft.com/office/word/2010/wordprocessingGroup" xmlns:wpi="http://schemas.microsoft.com/office/word/2010/wordprocessingInk" xmlns:wne="http://schemas.microsoft.com/office/word/2006/wordml" xmlns:wps="http://schemas.microsoft.com/office/word/2010/wordprocessingShape" mc:Ignorable="w14 w15 wp14">
   <w:abstractNum w:abstractNumId="0">
     <w:nsid w:val="00000001"/>
     <w:multiLevelType w:val="hybridMultilevel"/>
@@ -781,6 +1529,184 @@
     </w:lvl>
   </w:abstractNum>
   <w:abstractNum w:abstractNumId="2">
+    <w:nsid w:val="0E910168"/>
+    <w:multiLevelType w:val="hybridMultilevel"/>
+    <w:tmpl w:val="B15A55FC"/>
+    <w:lvl w:ilvl="0" w:tplc="B326438C">
+      <w:start w:val="1"/>
+      <w:numFmt w:val="lowerLetter"/>
+      <w:lvlText w:val="%1)"/>
+      <w:lvlJc w:val="left"/>
+      <w:pPr>
+        <w:ind w:left="1068" w:hanging="360"/>
+      </w:pPr>
+      <w:rPr>
+        <w:rFonts w:hint="default"/>
+      </w:rPr>
+    </w:lvl>
+    <w:lvl w:ilvl="1" w:tplc="0C0A0019" w:tentative="1">
+      <w:start w:val="1"/>
+      <w:numFmt w:val="lowerLetter"/>
+      <w:lvlText w:val="%2."/>
+      <w:lvlJc w:val="left"/>
+      <w:pPr>
+        <w:ind w:left="1788" w:hanging="360"/>
+      </w:pPr>
+    </w:lvl>
+    <w:lvl w:ilvl="2" w:tplc="0C0A001B" w:tentative="1">
+      <w:start w:val="1"/>
+      <w:numFmt w:val="lowerRoman"/>
+      <w:lvlText w:val="%3."/>
+      <w:lvlJc w:val="right"/>
+      <w:pPr>
+        <w:ind w:left="2508" w:hanging="180"/>
+      </w:pPr>
+    </w:lvl>
+    <w:lvl w:ilvl="3" w:tplc="0C0A000F" w:tentative="1">
+      <w:start w:val="1"/>
+      <w:numFmt w:val="decimal"/>
+      <w:lvlText w:val="%4."/>
+      <w:lvlJc w:val="left"/>
+      <w:pPr>
+        <w:ind w:left="3228" w:hanging="360"/>
+      </w:pPr>
+    </w:lvl>
+    <w:lvl w:ilvl="4" w:tplc="0C0A0019" w:tentative="1">
+      <w:start w:val="1"/>
+      <w:numFmt w:val="lowerLetter"/>
+      <w:lvlText w:val="%5."/>
+      <w:lvlJc w:val="left"/>
+      <w:pPr>
+        <w:ind w:left="3948" w:hanging="360"/>
+      </w:pPr>
+    </w:lvl>
+    <w:lvl w:ilvl="5" w:tplc="0C0A001B" w:tentative="1">
+      <w:start w:val="1"/>
+      <w:numFmt w:val="lowerRoman"/>
+      <w:lvlText w:val="%6."/>
+      <w:lvlJc w:val="right"/>
+      <w:pPr>
+        <w:ind w:left="4668" w:hanging="180"/>
+      </w:pPr>
+    </w:lvl>
+    <w:lvl w:ilvl="6" w:tplc="0C0A000F" w:tentative="1">
+      <w:start w:val="1"/>
+      <w:numFmt w:val="decimal"/>
+      <w:lvlText w:val="%7."/>
+      <w:lvlJc w:val="left"/>
+      <w:pPr>
+        <w:ind w:left="5388" w:hanging="360"/>
+      </w:pPr>
+    </w:lvl>
+    <w:lvl w:ilvl="7" w:tplc="0C0A0019" w:tentative="1">
+      <w:start w:val="1"/>
+      <w:numFmt w:val="lowerLetter"/>
+      <w:lvlText w:val="%8."/>
+      <w:lvlJc w:val="left"/>
+      <w:pPr>
+        <w:ind w:left="6108" w:hanging="360"/>
+      </w:pPr>
+    </w:lvl>
+    <w:lvl w:ilvl="8" w:tplc="0C0A001B" w:tentative="1">
+      <w:start w:val="1"/>
+      <w:numFmt w:val="lowerRoman"/>
+      <w:lvlText w:val="%9."/>
+      <w:lvlJc w:val="right"/>
+      <w:pPr>
+        <w:ind w:left="6828" w:hanging="180"/>
+      </w:pPr>
+    </w:lvl>
+  </w:abstractNum>
+  <w:abstractNum w:abstractNumId="3">
+    <w:nsid w:val="1A2B2A75"/>
+    <w:multiLevelType w:val="hybridMultilevel"/>
+    <w:tmpl w:val="2BB2D950"/>
+    <w:lvl w:ilvl="0" w:tplc="6E0E9FDC">
+      <w:start w:val="1"/>
+      <w:numFmt w:val="lowerLetter"/>
+      <w:lvlText w:val="%1)"/>
+      <w:lvlJc w:val="left"/>
+      <w:pPr>
+        <w:ind w:left="1068" w:hanging="360"/>
+      </w:pPr>
+      <w:rPr>
+        <w:rFonts w:hint="default"/>
+      </w:rPr>
+    </w:lvl>
+    <w:lvl w:ilvl="1" w:tplc="0C0A0019" w:tentative="1">
+      <w:start w:val="1"/>
+      <w:numFmt w:val="lowerLetter"/>
+      <w:lvlText w:val="%2."/>
+      <w:lvlJc w:val="left"/>
+      <w:pPr>
+        <w:ind w:left="1788" w:hanging="360"/>
+      </w:pPr>
+    </w:lvl>
+    <w:lvl w:ilvl="2" w:tplc="0C0A001B" w:tentative="1">
+      <w:start w:val="1"/>
+      <w:numFmt w:val="lowerRoman"/>
+      <w:lvlText w:val="%3."/>
+      <w:lvlJc w:val="right"/>
+      <w:pPr>
+        <w:ind w:left="2508" w:hanging="180"/>
+      </w:pPr>
+    </w:lvl>
+    <w:lvl w:ilvl="3" w:tplc="0C0A000F" w:tentative="1">
+      <w:start w:val="1"/>
+      <w:numFmt w:val="decimal"/>
+      <w:lvlText w:val="%4."/>
+      <w:lvlJc w:val="left"/>
+      <w:pPr>
+        <w:ind w:left="3228" w:hanging="360"/>
+      </w:pPr>
+    </w:lvl>
+    <w:lvl w:ilvl="4" w:tplc="0C0A0019" w:tentative="1">
+      <w:start w:val="1"/>
+      <w:numFmt w:val="lowerLetter"/>
+      <w:lvlText w:val="%5."/>
+      <w:lvlJc w:val="left"/>
+      <w:pPr>
+        <w:ind w:left="3948" w:hanging="360"/>
+      </w:pPr>
+    </w:lvl>
+    <w:lvl w:ilvl="5" w:tplc="0C0A001B" w:tentative="1">
+      <w:start w:val="1"/>
+      <w:numFmt w:val="lowerRoman"/>
+      <w:lvlText w:val="%6."/>
+      <w:lvlJc w:val="right"/>
+      <w:pPr>
+        <w:ind w:left="4668" w:hanging="180"/>
+      </w:pPr>
+    </w:lvl>
+    <w:lvl w:ilvl="6" w:tplc="0C0A000F" w:tentative="1">
+      <w:start w:val="1"/>
+      <w:numFmt w:val="decimal"/>
+      <w:lvlText w:val="%7."/>
+      <w:lvlJc w:val="left"/>
+      <w:pPr>
+        <w:ind w:left="5388" w:hanging="360"/>
+      </w:pPr>
+    </w:lvl>
+    <w:lvl w:ilvl="7" w:tplc="0C0A0019" w:tentative="1">
+      <w:start w:val="1"/>
+      <w:numFmt w:val="lowerLetter"/>
+      <w:lvlText w:val="%8."/>
+      <w:lvlJc w:val="left"/>
+      <w:pPr>
+        <w:ind w:left="6108" w:hanging="360"/>
+      </w:pPr>
+    </w:lvl>
+    <w:lvl w:ilvl="8" w:tplc="0C0A001B" w:tentative="1">
+      <w:start w:val="1"/>
+      <w:numFmt w:val="lowerRoman"/>
+      <w:lvlText w:val="%9."/>
+      <w:lvlJc w:val="right"/>
+      <w:pPr>
+        <w:ind w:left="6828" w:hanging="180"/>
+      </w:pPr>
+    </w:lvl>
+  </w:abstractNum>
+  <w:abstractNum w:abstractNumId="4">
     <w:nsid w:val="1E317BAD"/>
     <w:multiLevelType w:val="hybridMultilevel"/>
     <w:tmpl w:val="CDDA99E0"/>
@@ -866,7 +1792,7 @@
       </w:pPr>
     </w:lvl>
   </w:abstractNum>
-  <w:abstractNum w:abstractNumId="3">
+  <w:abstractNum w:abstractNumId="5">
     <w:nsid w:val="3A4F1860"/>
     <w:multiLevelType w:val="hybridMultilevel"/>
     <w:tmpl w:val="BEFED1A4"/>
@@ -952,7 +1878,7 @@
       </w:pPr>
     </w:lvl>
   </w:abstractNum>
-  <w:abstractNum w:abstractNumId="4">
+  <w:abstractNum w:abstractNumId="6">
     <w:nsid w:val="40CE62AC"/>
     <w:multiLevelType w:val="hybridMultilevel"/>
     <w:tmpl w:val="3780B974"/>
@@ -1038,7 +1964,96 @@
       </w:pPr>
     </w:lvl>
   </w:abstractNum>
-  <w:abstractNum w:abstractNumId="5">
+  <w:abstractNum w:abstractNumId="7">
+    <w:nsid w:val="46AA38A4"/>
+    <w:multiLevelType w:val="hybridMultilevel"/>
+    <w:tmpl w:val="D72AF45A"/>
+    <w:lvl w:ilvl="0" w:tplc="BEF8BE6C">
+      <w:start w:val="1"/>
+      <w:numFmt w:val="lowerLetter"/>
+      <w:lvlText w:val="%1)"/>
+      <w:lvlJc w:val="left"/>
+      <w:pPr>
+        <w:ind w:left="1068" w:hanging="360"/>
+      </w:pPr>
+      <w:rPr>
+        <w:rFonts w:hint="default"/>
+      </w:rPr>
+    </w:lvl>
+    <w:lvl w:ilvl="1" w:tplc="0C0A0019" w:tentative="1">
+      <w:start w:val="1"/>
+      <w:numFmt w:val="lowerLetter"/>
+      <w:lvlText w:val="%2."/>
+      <w:lvlJc w:val="left"/>
+      <w:pPr>
+        <w:ind w:left="1788" w:hanging="360"/>
+      </w:pPr>
+    </w:lvl>
+    <w:lvl w:ilvl="2" w:tplc="0C0A001B" w:tentative="1">
+      <w:start w:val="1"/>
+      <w:numFmt w:val="lowerRoman"/>
+      <w:lvlText w:val="%3."/>
+      <w:lvlJc w:val="right"/>
+      <w:pPr>
+        <w:ind w:left="2508" w:hanging="180"/>
+      </w:pPr>
+    </w:lvl>
+    <w:lvl w:ilvl="3" w:tplc="0C0A000F" w:tentative="1">
+      <w:start w:val="1"/>
+      <w:numFmt w:val="decimal"/>
+      <w:lvlText w:val="%4."/>
+      <w:lvlJc w:val="left"/>
+      <w:pPr>
+        <w:ind w:left="3228" w:hanging="360"/>
+      </w:pPr>
+    </w:lvl>
+    <w:lvl w:ilvl="4" w:tplc="0C0A0019" w:tentative="1">
+      <w:start w:val="1"/>
+      <w:numFmt w:val="lowerLetter"/>
+      <w:lvlText w:val="%5."/>
+      <w:lvlJc w:val="left"/>
+      <w:pPr>
+        <w:ind w:left="3948" w:hanging="360"/>
+      </w:pPr>
+    </w:lvl>
+    <w:lvl w:ilvl="5" w:tplc="0C0A001B" w:tentative="1">
+      <w:start w:val="1"/>
+      <w:numFmt w:val="lowerRoman"/>
+      <w:lvlText w:val="%6."/>
+      <w:lvlJc w:val="right"/>
+      <w:pPr>
+        <w:ind w:left="4668" w:hanging="180"/>
+      </w:pPr>
+    </w:lvl>
+    <w:lvl w:ilvl="6" w:tplc="0C0A000F" w:tentative="1">
+      <w:start w:val="1"/>
+      <w:numFmt w:val="decimal"/>
+      <w:lvlText w:val="%7."/>
+      <w:lvlJc w:val="left"/>
+      <w:pPr>
+        <w:ind w:left="5388" w:hanging="360"/>
+      </w:pPr>
+    </w:lvl>
+    <w:lvl w:ilvl="7" w:tplc="0C0A0019" w:tentative="1">
+      <w:start w:val="1"/>
+      <w:numFmt w:val="lowerLetter"/>
+      <w:lvlText w:val="%8."/>
+      <w:lvlJc w:val="left"/>
+      <w:pPr>
+        <w:ind w:left="6108" w:hanging="360"/>
+      </w:pPr>
+    </w:lvl>
+    <w:lvl w:ilvl="8" w:tplc="0C0A001B" w:tentative="1">
+      <w:start w:val="1"/>
+      <w:numFmt w:val="lowerRoman"/>
+      <w:lvlText w:val="%9."/>
+      <w:lvlJc w:val="right"/>
+      <w:pPr>
+        <w:ind w:left="6828" w:hanging="180"/>
+      </w:pPr>
+    </w:lvl>
+  </w:abstractNum>
+  <w:abstractNum w:abstractNumId="8">
     <w:nsid w:val="5ABA5D6D"/>
     <w:multiLevelType w:val="hybridMultilevel"/>
     <w:tmpl w:val="C610E352"/>
@@ -1124,7 +2139,120 @@
       </w:pPr>
     </w:lvl>
   </w:abstractNum>
-  <w:abstractNum w:abstractNumId="6">
+  <w:abstractNum w:abstractNumId="9">
+    <w:nsid w:val="5AF82C2D"/>
+    <w:multiLevelType w:val="hybridMultilevel"/>
+    <w:tmpl w:val="B3A2CAB4"/>
+    <w:lvl w:ilvl="0" w:tplc="0C0A0001">
+      <w:start w:val="1"/>
+      <w:numFmt w:val="bullet"/>
+      <w:lvlText w:val=""/>
+      <w:lvlJc w:val="left"/>
+      <w:pPr>
+        <w:ind w:left="720" w:hanging="360"/>
+      </w:pPr>
+      <w:rPr>
+        <w:rFonts w:ascii="Symbol" w:hAnsi="Symbol" w:hint="default"/>
+      </w:rPr>
+    </w:lvl>
+    <w:lvl w:ilvl="1" w:tplc="0C0A0003" w:tentative="1">
+      <w:start w:val="1"/>
+      <w:numFmt w:val="bullet"/>
+      <w:lvlText w:val="o"/>
+      <w:lvlJc w:val="left"/>
+      <w:pPr>
+        <w:ind w:left="1440" w:hanging="360"/>
+      </w:pPr>
+      <w:rPr>
+        <w:rFonts w:ascii="Courier New" w:hAnsi="Courier New" w:cs="Courier New" w:hint="default"/>
+      </w:rPr>
+    </w:lvl>
+    <w:lvl w:ilvl="2" w:tplc="0C0A0005" w:tentative="1">
+      <w:start w:val="1"/>
+      <w:numFmt w:val="bullet"/>
+      <w:lvlText w:val=""/>
+      <w:lvlJc w:val="left"/>
+      <w:pPr>
+        <w:ind w:left="2160" w:hanging="360"/>
+      </w:pPr>
+      <w:rPr>
+        <w:rFonts w:ascii="Wingdings" w:hAnsi="Wingdings" w:hint="default"/>
+      </w:rPr>
+    </w:lvl>
+    <w:lvl w:ilvl="3" w:tplc="0C0A0001" w:tentative="1">
+      <w:start w:val="1"/>
+      <w:numFmt w:val="bullet"/>
+      <w:lvlText w:val=""/>
+      <w:lvlJc w:val="left"/>
+      <w:pPr>
+        <w:ind w:left="2880" w:hanging="360"/>
+      </w:pPr>
+      <w:rPr>
+        <w:rFonts w:ascii="Symbol" w:hAnsi="Symbol" w:hint="default"/>
+      </w:rPr>
+    </w:lvl>
+    <w:lvl w:ilvl="4" w:tplc="0C0A0003" w:tentative="1">
+      <w:start w:val="1"/>
+      <w:numFmt w:val="bullet"/>
+      <w:lvlText w:val="o"/>
+      <w:lvlJc w:val="left"/>
+      <w:pPr>
+        <w:ind w:left="3600" w:hanging="360"/>
+      </w:pPr>
+      <w:rPr>
+        <w:rFonts w:ascii="Courier New" w:hAnsi="Courier New" w:cs="Courier New" w:hint="default"/>
+      </w:rPr>
+    </w:lvl>
+    <w:lvl w:ilvl="5" w:tplc="0C0A0005" w:tentative="1">
+      <w:start w:val="1"/>
+      <w:numFmt w:val="bullet"/>
+      <w:lvlText w:val=""/>
+      <w:lvlJc w:val="left"/>
+      <w:pPr>
+        <w:ind w:left="4320" w:hanging="360"/>
+      </w:pPr>
+      <w:rPr>
+        <w:rFonts w:ascii="Wingdings" w:hAnsi="Wingdings" w:hint="default"/>
+      </w:rPr>
+    </w:lvl>
+    <w:lvl w:ilvl="6" w:tplc="0C0A0001" w:tentative="1">
+      <w:start w:val="1"/>
+      <w:numFmt w:val="bullet"/>
+      <w:lvlText w:val=""/>
+      <w:lvlJc w:val="left"/>
+      <w:pPr>
+        <w:ind w:left="5040" w:hanging="360"/>
+      </w:pPr>
+      <w:rPr>
+        <w:rFonts w:ascii="Symbol" w:hAnsi="Symbol" w:hint="default"/>
+      </w:rPr>
+    </w:lvl>
+    <w:lvl w:ilvl="7" w:tplc="0C0A0003" w:tentative="1">
+      <w:start w:val="1"/>
+      <w:numFmt w:val="bullet"/>
+      <w:lvlText w:val="o"/>
+      <w:lvlJc w:val="left"/>
+      <w:pPr>
+        <w:ind w:left="5760" w:hanging="360"/>
+      </w:pPr>
+      <w:rPr>
+        <w:rFonts w:ascii="Courier New" w:hAnsi="Courier New" w:cs="Courier New" w:hint="default"/>
+      </w:rPr>
+    </w:lvl>
+    <w:lvl w:ilvl="8" w:tplc="0C0A0005" w:tentative="1">
+      <w:start w:val="1"/>
+      <w:numFmt w:val="bullet"/>
+      <w:lvlText w:val=""/>
+      <w:lvlJc w:val="left"/>
+      <w:pPr>
+        <w:ind w:left="6480" w:hanging="360"/>
+      </w:pPr>
+      <w:rPr>
+        <w:rFonts w:ascii="Wingdings" w:hAnsi="Wingdings" w:hint="default"/>
+      </w:rPr>
+    </w:lvl>
+  </w:abstractNum>
+  <w:abstractNum w:abstractNumId="10">
     <w:nsid w:val="605E2F85"/>
     <w:multiLevelType w:val="hybridMultilevel"/>
     <w:tmpl w:val="6A941ADE"/>
@@ -1235,34 +2363,230 @@
       <w:rPr>
         <w:rFonts w:ascii="Wingdings" w:hAnsi="Wingdings" w:hint="default"/>
       </w:rPr>
+    </w:lvl>
+  </w:abstractNum>
+  <w:abstractNum w:abstractNumId="11">
+    <w:nsid w:val="62732C39"/>
+    <w:multiLevelType w:val="hybridMultilevel"/>
+    <w:tmpl w:val="99643696"/>
+    <w:lvl w:ilvl="0" w:tplc="DB7A9BA6">
+      <w:start w:val="1"/>
+      <w:numFmt w:val="lowerLetter"/>
+      <w:lvlText w:val="%1)"/>
+      <w:lvlJc w:val="left"/>
+      <w:pPr>
+        <w:ind w:left="1068" w:hanging="360"/>
+      </w:pPr>
+      <w:rPr>
+        <w:rFonts w:hint="default"/>
+      </w:rPr>
+    </w:lvl>
+    <w:lvl w:ilvl="1" w:tplc="0C0A0019" w:tentative="1">
+      <w:start w:val="1"/>
+      <w:numFmt w:val="lowerLetter"/>
+      <w:lvlText w:val="%2."/>
+      <w:lvlJc w:val="left"/>
+      <w:pPr>
+        <w:ind w:left="1788" w:hanging="360"/>
+      </w:pPr>
+    </w:lvl>
+    <w:lvl w:ilvl="2" w:tplc="0C0A001B" w:tentative="1">
+      <w:start w:val="1"/>
+      <w:numFmt w:val="lowerRoman"/>
+      <w:lvlText w:val="%3."/>
+      <w:lvlJc w:val="right"/>
+      <w:pPr>
+        <w:ind w:left="2508" w:hanging="180"/>
+      </w:pPr>
+    </w:lvl>
+    <w:lvl w:ilvl="3" w:tplc="0C0A000F" w:tentative="1">
+      <w:start w:val="1"/>
+      <w:numFmt w:val="decimal"/>
+      <w:lvlText w:val="%4."/>
+      <w:lvlJc w:val="left"/>
+      <w:pPr>
+        <w:ind w:left="3228" w:hanging="360"/>
+      </w:pPr>
+    </w:lvl>
+    <w:lvl w:ilvl="4" w:tplc="0C0A0019" w:tentative="1">
+      <w:start w:val="1"/>
+      <w:numFmt w:val="lowerLetter"/>
+      <w:lvlText w:val="%5."/>
+      <w:lvlJc w:val="left"/>
+      <w:pPr>
+        <w:ind w:left="3948" w:hanging="360"/>
+      </w:pPr>
+    </w:lvl>
+    <w:lvl w:ilvl="5" w:tplc="0C0A001B" w:tentative="1">
+      <w:start w:val="1"/>
+      <w:numFmt w:val="lowerRoman"/>
+      <w:lvlText w:val="%6."/>
+      <w:lvlJc w:val="right"/>
+      <w:pPr>
+        <w:ind w:left="4668" w:hanging="180"/>
+      </w:pPr>
+    </w:lvl>
+    <w:lvl w:ilvl="6" w:tplc="0C0A000F" w:tentative="1">
+      <w:start w:val="1"/>
+      <w:numFmt w:val="decimal"/>
+      <w:lvlText w:val="%7."/>
+      <w:lvlJc w:val="left"/>
+      <w:pPr>
+        <w:ind w:left="5388" w:hanging="360"/>
+      </w:pPr>
+    </w:lvl>
+    <w:lvl w:ilvl="7" w:tplc="0C0A0019" w:tentative="1">
+      <w:start w:val="1"/>
+      <w:numFmt w:val="lowerLetter"/>
+      <w:lvlText w:val="%8."/>
+      <w:lvlJc w:val="left"/>
+      <w:pPr>
+        <w:ind w:left="6108" w:hanging="360"/>
+      </w:pPr>
+    </w:lvl>
+    <w:lvl w:ilvl="8" w:tplc="0C0A001B" w:tentative="1">
+      <w:start w:val="1"/>
+      <w:numFmt w:val="lowerRoman"/>
+      <w:lvlText w:val="%9."/>
+      <w:lvlJc w:val="right"/>
+      <w:pPr>
+        <w:ind w:left="6828" w:hanging="180"/>
+      </w:pPr>
+    </w:lvl>
+  </w:abstractNum>
+  <w:abstractNum w:abstractNumId="12">
+    <w:nsid w:val="7B536A2E"/>
+    <w:multiLevelType w:val="hybridMultilevel"/>
+    <w:tmpl w:val="FE36EC64"/>
+    <w:lvl w:ilvl="0" w:tplc="87D2EC2C">
+      <w:start w:val="1"/>
+      <w:numFmt w:val="lowerLetter"/>
+      <w:lvlText w:val="%1)"/>
+      <w:lvlJc w:val="left"/>
+      <w:pPr>
+        <w:ind w:left="1068" w:hanging="360"/>
+      </w:pPr>
+      <w:rPr>
+        <w:rFonts w:hint="default"/>
+      </w:rPr>
+    </w:lvl>
+    <w:lvl w:ilvl="1" w:tplc="0C0A0019" w:tentative="1">
+      <w:start w:val="1"/>
+      <w:numFmt w:val="lowerLetter"/>
+      <w:lvlText w:val="%2."/>
+      <w:lvlJc w:val="left"/>
+      <w:pPr>
+        <w:ind w:left="1788" w:hanging="360"/>
+      </w:pPr>
+    </w:lvl>
+    <w:lvl w:ilvl="2" w:tplc="0C0A001B" w:tentative="1">
+      <w:start w:val="1"/>
+      <w:numFmt w:val="lowerRoman"/>
+      <w:lvlText w:val="%3."/>
+      <w:lvlJc w:val="right"/>
+      <w:pPr>
+        <w:ind w:left="2508" w:hanging="180"/>
+      </w:pPr>
+    </w:lvl>
+    <w:lvl w:ilvl="3" w:tplc="0C0A000F" w:tentative="1">
+      <w:start w:val="1"/>
+      <w:numFmt w:val="decimal"/>
+      <w:lvlText w:val="%4."/>
+      <w:lvlJc w:val="left"/>
+      <w:pPr>
+        <w:ind w:left="3228" w:hanging="360"/>
+      </w:pPr>
+    </w:lvl>
+    <w:lvl w:ilvl="4" w:tplc="0C0A0019" w:tentative="1">
+      <w:start w:val="1"/>
+      <w:numFmt w:val="lowerLetter"/>
+      <w:lvlText w:val="%5."/>
+      <w:lvlJc w:val="left"/>
+      <w:pPr>
+        <w:ind w:left="3948" w:hanging="360"/>
+      </w:pPr>
+    </w:lvl>
+    <w:lvl w:ilvl="5" w:tplc="0C0A001B" w:tentative="1">
+      <w:start w:val="1"/>
+      <w:numFmt w:val="lowerRoman"/>
+      <w:lvlText w:val="%6."/>
+      <w:lvlJc w:val="right"/>
+      <w:pPr>
+        <w:ind w:left="4668" w:hanging="180"/>
+      </w:pPr>
+    </w:lvl>
+    <w:lvl w:ilvl="6" w:tplc="0C0A000F" w:tentative="1">
+      <w:start w:val="1"/>
+      <w:numFmt w:val="decimal"/>
+      <w:lvlText w:val="%7."/>
+      <w:lvlJc w:val="left"/>
+      <w:pPr>
+        <w:ind w:left="5388" w:hanging="360"/>
+      </w:pPr>
+    </w:lvl>
+    <w:lvl w:ilvl="7" w:tplc="0C0A0019" w:tentative="1">
+      <w:start w:val="1"/>
+      <w:numFmt w:val="lowerLetter"/>
+      <w:lvlText w:val="%8."/>
+      <w:lvlJc w:val="left"/>
+      <w:pPr>
+        <w:ind w:left="6108" w:hanging="360"/>
+      </w:pPr>
+    </w:lvl>
+    <w:lvl w:ilvl="8" w:tplc="0C0A001B" w:tentative="1">
+      <w:start w:val="1"/>
+      <w:numFmt w:val="lowerRoman"/>
+      <w:lvlText w:val="%9."/>
+      <w:lvlJc w:val="right"/>
+      <w:pPr>
+        <w:ind w:left="6828" w:hanging="180"/>
+      </w:pPr>
     </w:lvl>
   </w:abstractNum>
   <w:num w:numId="1">
     <w:abstractNumId w:val="0"/>
   </w:num>
   <w:num w:numId="2">
-    <w:abstractNumId w:val="2"/>
+    <w:abstractNumId w:val="4"/>
   </w:num>
   <w:num w:numId="3">
-    <w:abstractNumId w:val="3"/>
+    <w:abstractNumId w:val="5"/>
   </w:num>
   <w:num w:numId="4">
-    <w:abstractNumId w:val="4"/>
+    <w:abstractNumId w:val="6"/>
   </w:num>
   <w:num w:numId="5">
-    <w:abstractNumId w:val="6"/>
+    <w:abstractNumId w:val="10"/>
   </w:num>
   <w:num w:numId="6">
-    <w:abstractNumId w:val="5"/>
+    <w:abstractNumId w:val="8"/>
   </w:num>
   <w:num w:numId="7">
     <w:abstractNumId w:val="1"/>
+  </w:num>
+  <w:num w:numId="8">
+    <w:abstractNumId w:val="9"/>
+  </w:num>
+  <w:num w:numId="9">
+    <w:abstractNumId w:val="11"/>
+  </w:num>
+  <w:num w:numId="10">
+    <w:abstractNumId w:val="3"/>
+  </w:num>
+  <w:num w:numId="11">
+    <w:abstractNumId w:val="2"/>
+  </w:num>
+  <w:num w:numId="12">
+    <w:abstractNumId w:val="12"/>
+  </w:num>
+  <w:num w:numId="13">
+    <w:abstractNumId w:val="7"/>
   </w:num>
 </w:numbering>
 </file>
 
 <file path=word/styles.xml><?xml version="1.0" encoding="utf-8"?>
-<w:styles xmlns:mc="http://schemas.openxmlformats.org/markup-compatibility/2006" xmlns:r="http://schemas.openxmlformats.org/officeDocument/2006/relationships" xmlns:w="http://schemas.openxmlformats.org/wordprocessingml/2006/main" xmlns:w14="http://schemas.microsoft.com/office/word/2010/wordml" mc:Ignorable="w14">
+<w:styles xmlns:mc="http://schemas.openxmlformats.org/markup-compatibility/2006" xmlns:r="http://schemas.openxmlformats.org/officeDocument/2006/relationships" xmlns:w="http://schemas.openxmlformats.org/wordprocessingml/2006/main" xmlns:w14="http://schemas.microsoft.com/office/word/2010/wordml" xmlns:w15="http://schemas.microsoft.com/office/word/2012/wordml" mc:Ignorable="w14 w15">
   <w:docDefaults>
     <w:rPrDefault>
       <w:rPr>
@@ -1278,398 +2602,369 @@
       </w:pPr>
     </w:pPrDefault>
   </w:docDefaults>
-  <w:latentStyles w:defLockedState="0" w:defUIPriority="99" w:defSemiHidden="1" w:defUnhideWhenUsed="1" w:defQFormat="0" w:count="276">
-    <w:lsdException w:name="Normal" w:semiHidden="0" w:uiPriority="0" w:unhideWhenUsed="0" w:qFormat="1"/>
-    <w:lsdException w:name="heading 1" w:semiHidden="0" w:uiPriority="9" w:unhideWhenUsed="0" w:qFormat="1"/>
-    <w:lsdException w:name="heading 2" w:uiPriority="9" w:qFormat="1"/>
-    <w:lsdException w:name="heading 3" w:uiPriority="9" w:qFormat="1"/>
-    <w:lsdException w:name="heading 4" w:uiPriority="9" w:qFormat="1"/>
-    <w:lsdException w:name="heading 5" w:uiPriority="9" w:qFormat="1"/>
-    <w:lsdException w:name="heading 6" w:uiPriority="9" w:qFormat="1"/>
-    <w:lsdException w:name="heading 7" w:uiPriority="9" w:qFormat="1"/>
-    <w:lsdException w:name="heading 8" w:uiPriority="9" w:qFormat="1"/>
-    <w:lsdException w:name="heading 9" w:uiPriority="9" w:qFormat="1"/>
-    <w:lsdException w:name="toc 1" w:uiPriority="39"/>
-    <w:lsdException w:name="toc 2" w:uiPriority="39"/>
-    <w:lsdException w:name="toc 3" w:uiPriority="39"/>
-    <w:lsdException w:name="toc 4" w:uiPriority="39"/>
-    <w:lsdException w:name="toc 5" w:uiPriority="39"/>
-    <w:lsdException w:name="toc 6" w:uiPriority="39"/>
-    <w:lsdException w:name="toc 7" w:uiPriority="39"/>
-    <w:lsdException w:name="toc 8" w:uiPriority="39"/>
-    <w:lsdException w:name="toc 9" w:uiPriority="39"/>
-    <w:lsdException w:name="caption" w:uiPriority="35" w:qFormat="1"/>
-    <w:lsdException w:name="Title" w:semiHidden="0" w:uiPriority="10" w:unhideWhenUsed="0" w:qFormat="1"/>
-    <w:lsdException w:name="Default Paragraph Font" w:uiPriority="1"/>
-    <w:lsdException w:name="Subtitle" w:semiHidden="0" w:uiPriority="11" w:unhideWhenUsed="0" w:qFormat="1"/>
-    <w:lsdException w:name="Strong" w:semiHidden="0" w:uiPriority="22" w:unhideWhenUsed="0" w:qFormat="1"/>
-    <w:lsdException w:name="Emphasis" w:semiHidden="0" w:uiPriority="20" w:unhideWhenUsed="0" w:qFormat="1"/>
-    <w:lsdException w:name="Table Grid" w:semiHidden="0" w:uiPriority="39" w:unhideWhenUsed="0"/>
-    <w:lsdException w:name="Note Level 1" w:semiHidden="0" w:unhideWhenUsed="0"/>
-    <w:lsdException w:name="Note Level 2" w:semiHidden="0" w:unhideWhenUsed="0"/>
-    <w:lsdException w:name="Note Level 3" w:semiHidden="0" w:unhideWhenUsed="0"/>
-    <w:lsdException w:name="Note Level 4" w:semiHidden="0" w:unhideWhenUsed="0"/>
-    <w:lsdException w:name="Note Level 5" w:semiHidden="0" w:unhideWhenUsed="0"/>
-    <w:lsdException w:name="Note Level 6" w:semiHidden="0" w:unhideWhenUsed="0"/>
-    <w:lsdException w:name="Note Level 7" w:semiHidden="0" w:unhideWhenUsed="0"/>
-    <w:lsdException w:name="Note Level 8" w:semiHidden="0" w:unhideWhenUsed="0"/>
-    <w:lsdException w:name="Note Level 9" w:semiHidden="0" w:unhideWhenUsed="0"/>
-    <w:lsdException w:name="Placeholder Text" w:unhideWhenUsed="0"/>
-    <w:lsdException w:name="No Spacing" w:semiHidden="0" w:uiPriority="1" w:unhideWhenUsed="0" w:qFormat="1"/>
-    <w:lsdException w:name="Light Shading" w:semiHidden="0" w:uiPriority="60" w:unhideWhenUsed="0"/>
-    <w:lsdException w:name="Light List" w:semiHidden="0" w:uiPriority="61" w:unhideWhenUsed="0"/>
-    <w:lsdException w:name="Light Grid" w:semiHidden="0" w:uiPriority="62" w:unhideWhenUsed="0"/>
-    <w:lsdException w:name="Medium Shading 1" w:semiHidden="0" w:uiPriority="63" w:unhideWhenUsed="0"/>
-    <w:lsdException w:name="Medium Shading 2" w:semiHidden="0" w:uiPriority="64" w:unhideWhenUsed="0"/>
-    <w:lsdException w:name="Medium List 1" w:semiHidden="0" w:uiPriority="65" w:unhideWhenUsed="0"/>
-    <w:lsdException w:name="Medium List 2" w:semiHidden="0" w:uiPriority="66" w:unhideWhenUsed="0"/>
-    <w:lsdException w:name="Medium Grid 1" w:semiHidden="0" w:uiPriority="67" w:unhideWhenUsed="0"/>
-    <w:lsdException w:name="Medium Grid 2" w:semiHidden="0" w:uiPriority="68" w:unhideWhenUsed="0"/>
-    <w:lsdException w:name="Medium Grid 3" w:semiHidden="0" w:uiPriority="69" w:unhideWhenUsed="0"/>
-    <w:lsdException w:name="Dark List" w:semiHidden="0" w:uiPriority="70" w:unhideWhenUsed="0"/>
-    <w:lsdException w:name="Colorful Shading" w:semiHidden="0" w:uiPriority="71" w:unhideWhenUsed="0"/>
-    <w:lsdException w:name="Colorful List" w:semiHidden="0" w:uiPriority="72" w:unhideWhenUsed="0"/>
-    <w:lsdException w:name="Colorful Grid" w:semiHidden="0" w:uiPriority="73" w:unhideWhenUsed="0"/>
-    <w:lsdException w:name="Light Shading Accent 1" w:semiHidden="0" w:uiPriority="60" w:unhideWhenUsed="0"/>
-    <w:lsdException w:name="Light List Accent 1" w:semiHidden="0" w:uiPriority="61" w:unhideWhenUsed="0"/>
-    <w:lsdException w:name="Light Grid Accent 1" w:semiHidden="0" w:uiPriority="62" w:unhideWhenUsed="0"/>
-    <w:lsdException w:name="Medium Shading 1 Accent 1" w:semiHidden="0" w:uiPriority="63" w:unhideWhenUsed="0"/>
-    <w:lsdException w:name="Medium Shading 2 Accent 1" w:semiHidden="0" w:uiPriority="64" w:unhideWhenUsed="0"/>
-    <w:lsdException w:name="Medium List 1 Accent 1" w:semiHidden="0" w:uiPriority="65" w:unhideWhenUsed="0"/>
-    <w:lsdException w:name="Revision" w:unhideWhenUsed="0"/>
-    <w:lsdException w:name="List Paragraph" w:semiHidden="0" w:uiPriority="34" w:unhideWhenUsed="0" w:qFormat="1"/>
-    <w:lsdException w:name="Quote" w:semiHidden="0" w:uiPriority="29" w:unhideWhenUsed="0" w:qFormat="1"/>
-    <w:lsdException w:name="Intense Quote" w:semiHidden="0" w:uiPriority="30" w:unhideWhenUsed="0" w:qFormat="1"/>
-    <w:lsdException w:name="Medium List 2 Accent 1" w:semiHidden="0" w:uiPriority="66" w:unhideWhenUsed="0"/>
-    <w:lsdException w:name="Medium Grid 1 Accent 1" w:semiHidden="0" w:uiPriority="67" w:unhideWhenUsed="0"/>
-    <w:lsdException w:name="Medium Grid 2 Accent 1" w:semiHidden="0" w:uiPriority="68" w:unhideWhenUsed="0"/>
-    <w:lsdException w:name="Medium Grid 3 Accent 1" w:semiHidden="0" w:uiPriority="69" w:unhideWhenUsed="0"/>
-    <w:lsdException w:name="Dark List Accent 1" w:semiHidden="0" w:uiPriority="70" w:unhideWhenUsed="0"/>
-    <w:lsdException w:name="Colorful Shading Accent 1" w:semiHidden="0" w:uiPriority="71" w:unhideWhenUsed="0"/>
-    <w:lsdException w:name="Colorful List Accent 1" w:semiHidden="0" w:uiPriority="72" w:unhideWhenUsed="0"/>
-    <w:lsdException w:name="Colorful Grid Accent 1" w:semiHidden="0" w:uiPriority="73" w:unhideWhenUsed="0"/>
-    <w:lsdException w:name="Light Shading Accent 2" w:semiHidden="0" w:uiPriority="60" w:unhideWhenUsed="0"/>
-    <w:lsdException w:name="Light List Accent 2" w:semiHidden="0" w:uiPriority="61" w:unhideWhenUsed="0"/>
-    <w:lsdException w:name="Light Grid Accent 2" w:semiHidden="0" w:uiPriority="62" w:unhideWhenUsed="0"/>
-    <w:lsdException w:name="Medium Shading 1 Accent 2" w:semiHidden="0" w:uiPriority="63" w:unhideWhenUsed="0"/>
-    <w:lsdException w:name="Medium Shading 2 Accent 2" w:semiHidden="0" w:uiPriority="64" w:unhideWhenUsed="0"/>
-    <w:lsdException w:name="Medium List 1 Accent 2" w:semiHidden="0" w:uiPriority="65" w:unhideWhenUsed="0"/>
-    <w:lsdException w:name="Medium List 2 Accent 2" w:semiHidden="0" w:uiPriority="66" w:unhideWhenUsed="0"/>
-    <w:lsdException w:name="Medium Grid 1 Accent 2" w:semiHidden="0" w:uiPriority="67" w:unhideWhenUsed="0"/>
-    <w:lsdException w:name="Medium Grid 2 Accent 2" w:semiHidden="0" w:uiPriority="68" w:unhideWhenUsed="0"/>
-    <w:lsdException w:name="Medium Grid 3 Accent 2" w:semiHidden="0" w:uiPriority="69" w:unhideWhenUsed="0"/>
-    <w:lsdException w:name="Dark List Accent 2" w:semiHidden="0" w:uiPriority="70" w:unhideWhenUsed="0"/>
-    <w:lsdException w:name="Colorful Shading Accent 2" w:semiHidden="0" w:uiPriority="71" w:unhideWhenUsed="0"/>
-    <w:lsdException w:name="Colorful List Accent 2" w:semiHidden="0" w:uiPriority="72" w:unhideWhenUsed="0"/>
-    <w:lsdException w:name="Colorful Grid Accent 2" w:semiHidden="0" w:uiPriority="73" w:unhideWhenUsed="0"/>
-    <w:lsdException w:name="Light Shading Accent 3" w:semiHidden="0" w:uiPriority="60" w:unhideWhenUsed="0"/>
-    <w:lsdException w:name="Light List Accent 3" w:semiHidden="0" w:uiPriority="61" w:unhideWhenUsed="0"/>
-    <w:lsdException w:name="Light Grid Accent 3" w:semiHidden="0" w:uiPriority="62" w:unhideWhenUsed="0"/>
-    <w:lsdException w:name="Medium Shading 1 Accent 3" w:semiHidden="0" w:uiPriority="63" w:unhideWhenUsed="0"/>
-    <w:lsdException w:name="Medium Shading 2 Accent 3" w:semiHidden="0" w:uiPriority="64" w:unhideWhenUsed="0"/>
-    <w:lsdException w:name="Medium List 1 Accent 3" w:semiHidden="0" w:uiPriority="65" w:unhideWhenUsed="0"/>
-    <w:lsdException w:name="Medium List 2 Accent 3" w:semiHidden="0" w:uiPriority="66" w:unhideWhenUsed="0"/>
-    <w:lsdException w:name="Medium Grid 1 Accent 3" w:semiHidden="0" w:uiPriority="67" w:unhideWhenUsed="0"/>
-    <w:lsdException w:name="Medium Grid 2 Accent 3" w:semiHidden="0" w:uiPriority="68" w:unhideWhenUsed="0"/>
-    <w:lsdException w:name="Medium Grid 3 Accent 3" w:semiHidden="0" w:uiPriority="69" w:unhideWhenUsed="0"/>
-    <w:lsdException w:name="Dark List Accent 3" w:semiHidden="0" w:uiPriority="70" w:unhideWhenUsed="0"/>
-    <w:lsdException w:name="Colorful Shading Accent 3" w:semiHidden="0" w:uiPriority="71" w:unhideWhenUsed="0"/>
-    <w:lsdException w:name="Colorful List Accent 3" w:semiHidden="0" w:uiPriority="72" w:unhideWhenUsed="0"/>
-    <w:lsdException w:name="Colorful Grid Accent 3" w:semiHidden="0" w:uiPriority="73" w:unhideWhenUsed="0"/>
-    <w:lsdException w:name="Light Shading Accent 4" w:semiHidden="0" w:uiPriority="60" w:unhideWhenUsed="0"/>
-    <w:lsdException w:name="Light List Accent 4" w:semiHidden="0" w:uiPriority="61" w:unhideWhenUsed="0"/>
-    <w:lsdException w:name="Light Grid Accent 4" w:semiHidden="0" w:uiPriority="62" w:unhideWhenUsed="0"/>
-    <w:lsdException w:name="Medium Shading 1 Accent 4" w:semiHidden="0" w:uiPriority="63" w:unhideWhenUsed="0"/>
-    <w:lsdException w:name="Medium Shading 2 Accent 4" w:semiHidden="0" w:uiPriority="64" w:unhideWhenUsed="0"/>
-    <w:lsdException w:name="Medium List 1 Accent 4" w:semiHidden="0" w:uiPriority="65" w:unhideWhenUsed="0"/>
-    <w:lsdException w:name="Medium List 2 Accent 4" w:semiHidden="0" w:uiPriority="66" w:unhideWhenUsed="0"/>
-    <w:lsdException w:name="Medium Grid 1 Accent 4" w:semiHidden="0" w:uiPriority="67" w:unhideWhenUsed="0"/>
-    <w:lsdException w:name="Medium Grid 2 Accent 4" w:semiHidden="0" w:uiPriority="68" w:unhideWhenUsed="0"/>
-    <w:lsdException w:name="Medium Grid 3 Accent 4" w:semiHidden="0" w:uiPriority="69" w:unhideWhenUsed="0"/>
-    <w:lsdException w:name="Dark List Accent 4" w:semiHidden="0" w:uiPriority="70" w:unhideWhenUsed="0"/>
-    <w:lsdException w:name="Colorful Shading Accent 4" w:semiHidden="0" w:uiPriority="71" w:unhideWhenUsed="0"/>
-    <w:lsdException w:name="Colorful List Accent 4" w:semiHidden="0" w:uiPriority="72" w:unhideWhenUsed="0"/>
-    <w:lsdException w:name="Colorful Grid Accent 4" w:semiHidden="0" w:uiPriority="73" w:unhideWhenUsed="0"/>
-    <w:lsdException w:name="Light Shading Accent 5" w:semiHidden="0" w:uiPriority="60" w:unhideWhenUsed="0"/>
-    <w:lsdException w:name="Light List Accent 5" w:semiHidden="0" w:uiPriority="61" w:unhideWhenUsed="0"/>
-    <w:lsdException w:name="Light Grid Accent 5" w:semiHidden="0" w:uiPriority="62" w:unhideWhenUsed="0"/>
-    <w:lsdException w:name="Medium Shading 1 Accent 5" w:semiHidden="0" w:uiPriority="63" w:unhideWhenUsed="0"/>
-    <w:lsdException w:name="Medium Shading 2 Accent 5" w:semiHidden="0" w:uiPriority="64" w:unhideWhenUsed="0"/>
-    <w:lsdException w:name="Medium List 1 Accent 5" w:semiHidden="0" w:uiPriority="65" w:unhideWhenUsed="0"/>
-    <w:lsdException w:name="Medium List 2 Accent 5" w:semiHidden="0" w:uiPriority="66" w:unhideWhenUsed="0"/>
-    <w:lsdException w:name="Medium Grid 1 Accent 5" w:semiHidden="0" w:uiPriority="67" w:unhideWhenUsed="0"/>
-    <w:lsdException w:name="Medium Grid 2 Accent 5" w:semiHidden="0" w:uiPriority="68" w:unhideWhenUsed="0"/>
-    <w:lsdException w:name="Medium Grid 3 Accent 5" w:semiHidden="0" w:uiPriority="69" w:unhideWhenUsed="0"/>
-    <w:lsdException w:name="Dark List Accent 5" w:semiHidden="0" w:uiPriority="70" w:unhideWhenUsed="0"/>
-    <w:lsdException w:name="Colorful Shading Accent 5" w:semiHidden="0" w:uiPriority="71" w:unhideWhenUsed="0"/>
-    <w:lsdException w:name="Colorful List Accent 5" w:semiHidden="0" w:uiPriority="72" w:unhideWhenUsed="0"/>
-    <w:lsdException w:name="Colorful Grid Accent 5" w:semiHidden="0" w:uiPriority="73" w:unhideWhenUsed="0"/>
-    <w:lsdException w:name="Light Shading Accent 6" w:semiHidden="0" w:uiPriority="60" w:unhideWhenUsed="0"/>
-    <w:lsdException w:name="Light List Accent 6" w:semiHidden="0" w:uiPriority="61" w:unhideWhenUsed="0"/>
-    <w:lsdException w:name="Light Grid Accent 6" w:semiHidden="0" w:uiPriority="62" w:unhideWhenUsed="0"/>
-    <w:lsdException w:name="Medium Shading 1 Accent 6" w:semiHidden="0" w:uiPriority="63" w:unhideWhenUsed="0"/>
-    <w:lsdException w:name="Medium Shading 2 Accent 6" w:semiHidden="0" w:uiPriority="64" w:unhideWhenUsed="0"/>
-    <w:lsdException w:name="Medium List 1 Accent 6" w:semiHidden="0" w:uiPriority="65" w:unhideWhenUsed="0"/>
-    <w:lsdException w:name="Medium List 2 Accent 6" w:semiHidden="0" w:uiPriority="66" w:unhideWhenUsed="0"/>
-    <w:lsdException w:name="Medium Grid 1 Accent 6" w:semiHidden="0" w:uiPriority="67" w:unhideWhenUsed="0"/>
-    <w:lsdException w:name="Medium Grid 2 Accent 6" w:semiHidden="0" w:uiPriority="68" w:unhideWhenUsed="0"/>
-    <w:lsdException w:name="Medium Grid 3 Accent 6" w:semiHidden="0" w:uiPriority="69" w:unhideWhenUsed="0"/>
-    <w:lsdException w:name="Dark List Accent 6" w:semiHidden="0" w:uiPriority="70" w:unhideWhenUsed="0"/>
-    <w:lsdException w:name="Colorful Shading Accent 6" w:semiHidden="0" w:uiPriority="71" w:unhideWhenUsed="0"/>
-    <w:lsdException w:name="Colorful List Accent 6" w:semiHidden="0" w:uiPriority="72" w:unhideWhenUsed="0"/>
-    <w:lsdException w:name="Colorful Grid Accent 6" w:semiHidden="0" w:uiPriority="73" w:unhideWhenUsed="0"/>
-    <w:lsdException w:name="Subtle Emphasis" w:semiHidden="0" w:uiPriority="19" w:unhideWhenUsed="0" w:qFormat="1"/>
-    <w:lsdException w:name="Intense Emphasis" w:semiHidden="0" w:uiPriority="21" w:unhideWhenUsed="0" w:qFormat="1"/>
-    <w:lsdException w:name="Subtle Reference" w:semiHidden="0" w:uiPriority="31" w:unhideWhenUsed="0" w:qFormat="1"/>
-    <w:lsdException w:name="Intense Reference" w:semiHidden="0" w:uiPriority="32" w:unhideWhenUsed="0" w:qFormat="1"/>
-    <w:lsdException w:name="Book Title" w:semiHidden="0" w:uiPriority="33" w:unhideWhenUsed="0" w:qFormat="1"/>
-    <w:lsdException w:name="Bibliography" w:uiPriority="37"/>
-    <w:lsdException w:name="TOC Heading" w:uiPriority="39" w:qFormat="1"/>
-  </w:latentStyles>
-  <w:style w:type="paragraph" w:default="1" w:styleId="Normal">
-    <w:name w:val="Normal"/>
-    <w:qFormat/>
-  </w:style>
-  <w:style w:type="paragraph" w:styleId="Ttulo2">
-    <w:name w:val="heading 2"/>
-    <w:basedOn w:val="Normal"/>
-    <w:next w:val="Normal"/>
-    <w:link w:val="Ttulo2Car"/>
-    <w:uiPriority w:val="9"/>
-    <w:unhideWhenUsed/>
-    <w:qFormat/>
-    <w:rsid w:val="00DE3974"/>
-    <w:pPr>
-      <w:keepNext/>
-      <w:keepLines/>
-      <w:spacing w:before="40" w:after="0"/>
-      <w:outlineLvl w:val="1"/>
-    </w:pPr>
-    <w:rPr>
-      <w:rFonts w:asciiTheme="majorHAnsi" w:eastAsiaTheme="majorEastAsia" w:hAnsiTheme="majorHAnsi" w:cstheme="majorBidi"/>
-      <w:color w:val="2E74B5" w:themeColor="accent1" w:themeShade="BF"/>
-      <w:sz w:val="26"/>
-      <w:szCs w:val="26"/>
-    </w:rPr>
-  </w:style>
-  <w:style w:type="character" w:default="1" w:styleId="Fuentedeprrafopredeter">
-    <w:name w:val="Default Paragraph Font"/>
-    <w:uiPriority w:val="1"/>
-    <w:semiHidden/>
-    <w:unhideWhenUsed/>
-  </w:style>
-  <w:style w:type="table" w:default="1" w:styleId="Tablanormal">
-    <w:name w:val="Normal Table"/>
-    <w:uiPriority w:val="99"/>
-    <w:semiHidden/>
-    <w:unhideWhenUsed/>
-    <w:tblPr>
-      <w:tblInd w:w="0" w:type="dxa"/>
-      <w:tblCellMar>
-        <w:top w:w="0" w:type="dxa"/>
-        <w:left w:w="108" w:type="dxa"/>
-        <w:bottom w:w="0" w:type="dxa"/>
-        <w:right w:w="108" w:type="dxa"/>
-      </w:tblCellMar>
-    </w:tblPr>
-  </w:style>
-  <w:style w:type="numbering" w:default="1" w:styleId="Sinlista">
-    <w:name w:val="No List"/>
-    <w:uiPriority w:val="99"/>
-    <w:semiHidden/>
-    <w:unhideWhenUsed/>
-  </w:style>
-  <w:style w:type="character" w:customStyle="1" w:styleId="Ttulo2Car">
-    <w:name w:val="Título 2 Car"/>
-    <w:basedOn w:val="Fuentedeprrafopredeter"/>
-    <w:link w:val="Ttulo2"/>
-    <w:uiPriority w:val="9"/>
-    <w:rsid w:val="00DE3974"/>
-    <w:rPr>
-      <w:rFonts w:asciiTheme="majorHAnsi" w:eastAsiaTheme="majorEastAsia" w:hAnsiTheme="majorHAnsi" w:cstheme="majorBidi"/>
-      <w:color w:val="2E74B5" w:themeColor="accent1" w:themeShade="BF"/>
-      <w:sz w:val="26"/>
-      <w:szCs w:val="26"/>
-    </w:rPr>
-  </w:style>
-  <w:style w:type="paragraph" w:styleId="Prrafodelista">
-    <w:name w:val="List Paragraph"/>
-    <w:basedOn w:val="Normal"/>
-    <w:uiPriority w:val="34"/>
-    <w:qFormat/>
-    <w:rsid w:val="00100F84"/>
-    <w:pPr>
-      <w:ind w:left="720"/>
-      <w:contextualSpacing/>
-    </w:pPr>
-  </w:style>
-</w:styles>
-</file>
-
-<file path=word/stylesWithEffects.xml><?xml version="1.0" encoding="utf-8"?>
-<w:styles xmlns:wpc="http://schemas.microsoft.com/office/word/2010/wordprocessingCanvas" xmlns:mo="http://schemas.microsoft.com/office/mac/office/2008/main" xmlns:mc="http://schemas.openxmlformats.org/markup-compatibility/2006" xmlns:mv="urn:schemas-microsoft-com:mac:vml" xmlns:o="urn:schemas-microsoft-com:office:office" xmlns:r="http://schemas.openxmlformats.org/officeDocument/2006/relationships" xmlns:m="http://schemas.openxmlformats.org/officeDocument/2006/math" xmlns:v="urn:schemas-microsoft-com:vml" xmlns:wp14="http://schemas.microsoft.com/office/word/2010/wordprocessingDrawing" xmlns:wp="http://schemas.openxmlformats.org/drawingml/2006/wordprocessingDrawing" xmlns:w10="urn:schemas-microsoft-com:office:word" xmlns:w="http://schemas.openxmlformats.org/wordprocessingml/2006/main" xmlns:w14="http://schemas.microsoft.com/office/word/2010/wordml" xmlns:wpg="http://schemas.microsoft.com/office/word/2010/wordprocessingGroup" xmlns:wpi="http://schemas.microsoft.com/office/word/2010/wordprocessingInk" xmlns:wne="http://schemas.microsoft.com/office/word/2006/wordml" xmlns:wps="http://schemas.microsoft.com/office/word/2010/wordprocessingShape" mc:Ignorable="w14 wp14">
-  <w:docDefaults>
-    <w:rPrDefault>
-      <w:rPr>
-        <w:rFonts w:asciiTheme="minorHAnsi" w:eastAsiaTheme="minorHAnsi" w:hAnsiTheme="minorHAnsi" w:cstheme="minorBidi"/>
-        <w:sz w:val="22"/>
-        <w:szCs w:val="22"/>
-        <w:lang w:val="es-ES" w:eastAsia="en-US" w:bidi="ar-SA"/>
-      </w:rPr>
-    </w:rPrDefault>
-    <w:pPrDefault>
-      <w:pPr>
-        <w:spacing w:after="160" w:line="259" w:lineRule="auto"/>
-      </w:pPr>
-    </w:pPrDefault>
-  </w:docDefaults>
-  <w:latentStyles w:defLockedState="0" w:defUIPriority="99" w:defSemiHidden="1" w:defUnhideWhenUsed="1" w:defQFormat="0" w:count="276">
-    <w:lsdException w:name="Normal" w:semiHidden="0" w:uiPriority="0" w:unhideWhenUsed="0" w:qFormat="1"/>
-    <w:lsdException w:name="heading 1" w:semiHidden="0" w:uiPriority="9" w:unhideWhenUsed="0" w:qFormat="1"/>
-    <w:lsdException w:name="heading 2" w:uiPriority="9" w:qFormat="1"/>
-    <w:lsdException w:name="heading 3" w:uiPriority="9" w:qFormat="1"/>
-    <w:lsdException w:name="heading 4" w:uiPriority="9" w:qFormat="1"/>
-    <w:lsdException w:name="heading 5" w:uiPriority="9" w:qFormat="1"/>
-    <w:lsdException w:name="heading 6" w:uiPriority="9" w:qFormat="1"/>
-    <w:lsdException w:name="heading 7" w:uiPriority="9" w:qFormat="1"/>
-    <w:lsdException w:name="heading 8" w:uiPriority="9" w:qFormat="1"/>
-    <w:lsdException w:name="heading 9" w:uiPriority="9" w:qFormat="1"/>
-    <w:lsdException w:name="toc 1" w:uiPriority="39"/>
-    <w:lsdException w:name="toc 2" w:uiPriority="39"/>
-    <w:lsdException w:name="toc 3" w:uiPriority="39"/>
-    <w:lsdException w:name="toc 4" w:uiPriority="39"/>
-    <w:lsdException w:name="toc 5" w:uiPriority="39"/>
-    <w:lsdException w:name="toc 6" w:uiPriority="39"/>
-    <w:lsdException w:name="toc 7" w:uiPriority="39"/>
-    <w:lsdException w:name="toc 8" w:uiPriority="39"/>
-    <w:lsdException w:name="toc 9" w:uiPriority="39"/>
-    <w:lsdException w:name="caption" w:uiPriority="35" w:qFormat="1"/>
-    <w:lsdException w:name="Title" w:semiHidden="0" w:uiPriority="10" w:unhideWhenUsed="0" w:qFormat="1"/>
-    <w:lsdException w:name="Default Paragraph Font" w:uiPriority="1"/>
-    <w:lsdException w:name="Subtitle" w:semiHidden="0" w:uiPriority="11" w:unhideWhenUsed="0" w:qFormat="1"/>
-    <w:lsdException w:name="Strong" w:semiHidden="0" w:uiPriority="22" w:unhideWhenUsed="0" w:qFormat="1"/>
-    <w:lsdException w:name="Emphasis" w:semiHidden="0" w:uiPriority="20" w:unhideWhenUsed="0" w:qFormat="1"/>
-    <w:lsdException w:name="Table Grid" w:semiHidden="0" w:uiPriority="39" w:unhideWhenUsed="0"/>
-    <w:lsdException w:name="Note Level 1" w:semiHidden="0" w:unhideWhenUsed="0"/>
-    <w:lsdException w:name="Note Level 2" w:semiHidden="0" w:unhideWhenUsed="0"/>
-    <w:lsdException w:name="Note Level 3" w:semiHidden="0" w:unhideWhenUsed="0"/>
-    <w:lsdException w:name="Note Level 4" w:semiHidden="0" w:unhideWhenUsed="0"/>
-    <w:lsdException w:name="Note Level 5" w:semiHidden="0" w:unhideWhenUsed="0"/>
-    <w:lsdException w:name="Note Level 6" w:semiHidden="0" w:unhideWhenUsed="0"/>
-    <w:lsdException w:name="Note Level 7" w:semiHidden="0" w:unhideWhenUsed="0"/>
-    <w:lsdException w:name="Note Level 8" w:semiHidden="0" w:unhideWhenUsed="0"/>
-    <w:lsdException w:name="Note Level 9" w:semiHidden="0" w:unhideWhenUsed="0"/>
-    <w:lsdException w:name="Placeholder Text" w:unhideWhenUsed="0"/>
-    <w:lsdException w:name="No Spacing" w:semiHidden="0" w:uiPriority="1" w:unhideWhenUsed="0" w:qFormat="1"/>
-    <w:lsdException w:name="Light Shading" w:semiHidden="0" w:uiPriority="60" w:unhideWhenUsed="0"/>
-    <w:lsdException w:name="Light List" w:semiHidden="0" w:uiPriority="61" w:unhideWhenUsed="0"/>
-    <w:lsdException w:name="Light Grid" w:semiHidden="0" w:uiPriority="62" w:unhideWhenUsed="0"/>
-    <w:lsdException w:name="Medium Shading 1" w:semiHidden="0" w:uiPriority="63" w:unhideWhenUsed="0"/>
-    <w:lsdException w:name="Medium Shading 2" w:semiHidden="0" w:uiPriority="64" w:unhideWhenUsed="0"/>
-    <w:lsdException w:name="Medium List 1" w:semiHidden="0" w:uiPriority="65" w:unhideWhenUsed="0"/>
-    <w:lsdException w:name="Medium List 2" w:semiHidden="0" w:uiPriority="66" w:unhideWhenUsed="0"/>
-    <w:lsdException w:name="Medium Grid 1" w:semiHidden="0" w:uiPriority="67" w:unhideWhenUsed="0"/>
-    <w:lsdException w:name="Medium Grid 2" w:semiHidden="0" w:uiPriority="68" w:unhideWhenUsed="0"/>
-    <w:lsdException w:name="Medium Grid 3" w:semiHidden="0" w:uiPriority="69" w:unhideWhenUsed="0"/>
-    <w:lsdException w:name="Dark List" w:semiHidden="0" w:uiPriority="70" w:unhideWhenUsed="0"/>
-    <w:lsdException w:name="Colorful Shading" w:semiHidden="0" w:uiPriority="71" w:unhideWhenUsed="0"/>
-    <w:lsdException w:name="Colorful List" w:semiHidden="0" w:uiPriority="72" w:unhideWhenUsed="0"/>
-    <w:lsdException w:name="Colorful Grid" w:semiHidden="0" w:uiPriority="73" w:unhideWhenUsed="0"/>
-    <w:lsdException w:name="Light Shading Accent 1" w:semiHidden="0" w:uiPriority="60" w:unhideWhenUsed="0"/>
-    <w:lsdException w:name="Light List Accent 1" w:semiHidden="0" w:uiPriority="61" w:unhideWhenUsed="0"/>
-    <w:lsdException w:name="Light Grid Accent 1" w:semiHidden="0" w:uiPriority="62" w:unhideWhenUsed="0"/>
-    <w:lsdException w:name="Medium Shading 1 Accent 1" w:semiHidden="0" w:uiPriority="63" w:unhideWhenUsed="0"/>
-    <w:lsdException w:name="Medium Shading 2 Accent 1" w:semiHidden="0" w:uiPriority="64" w:unhideWhenUsed="0"/>
-    <w:lsdException w:name="Medium List 1 Accent 1" w:semiHidden="0" w:uiPriority="65" w:unhideWhenUsed="0"/>
-    <w:lsdException w:name="Revision" w:unhideWhenUsed="0"/>
-    <w:lsdException w:name="List Paragraph" w:semiHidden="0" w:uiPriority="34" w:unhideWhenUsed="0" w:qFormat="1"/>
-    <w:lsdException w:name="Quote" w:semiHidden="0" w:uiPriority="29" w:unhideWhenUsed="0" w:qFormat="1"/>
-    <w:lsdException w:name="Intense Quote" w:semiHidden="0" w:uiPriority="30" w:unhideWhenUsed="0" w:qFormat="1"/>
-    <w:lsdException w:name="Medium List 2 Accent 1" w:semiHidden="0" w:uiPriority="66" w:unhideWhenUsed="0"/>
-    <w:lsdException w:name="Medium Grid 1 Accent 1" w:semiHidden="0" w:uiPriority="67" w:unhideWhenUsed="0"/>
-    <w:lsdException w:name="Medium Grid 2 Accent 1" w:semiHidden="0" w:uiPriority="68" w:unhideWhenUsed="0"/>
-    <w:lsdException w:name="Medium Grid 3 Accent 1" w:semiHidden="0" w:uiPriority="69" w:unhideWhenUsed="0"/>
-    <w:lsdException w:name="Dark List Accent 1" w:semiHidden="0" w:uiPriority="70" w:unhideWhenUsed="0"/>
-    <w:lsdException w:name="Colorful Shading Accent 1" w:semiHidden="0" w:uiPriority="71" w:unhideWhenUsed="0"/>
-    <w:lsdException w:name="Colorful List Accent 1" w:semiHidden="0" w:uiPriority="72" w:unhideWhenUsed="0"/>
-    <w:lsdException w:name="Colorful Grid Accent 1" w:semiHidden="0" w:uiPriority="73" w:unhideWhenUsed="0"/>
-    <w:lsdException w:name="Light Shading Accent 2" w:semiHidden="0" w:uiPriority="60" w:unhideWhenUsed="0"/>
-    <w:lsdException w:name="Light List Accent 2" w:semiHidden="0" w:uiPriority="61" w:unhideWhenUsed="0"/>
-    <w:lsdException w:name="Light Grid Accent 2" w:semiHidden="0" w:uiPriority="62" w:unhideWhenUsed="0"/>
-    <w:lsdException w:name="Medium Shading 1 Accent 2" w:semiHidden="0" w:uiPriority="63" w:unhideWhenUsed="0"/>
-    <w:lsdException w:name="Medium Shading 2 Accent 2" w:semiHidden="0" w:uiPriority="64" w:unhideWhenUsed="0"/>
-    <w:lsdException w:name="Medium List 1 Accent 2" w:semiHidden="0" w:uiPriority="65" w:unhideWhenUsed="0"/>
-    <w:lsdException w:name="Medium List 2 Accent 2" w:semiHidden="0" w:uiPriority="66" w:unhideWhenUsed="0"/>
-    <w:lsdException w:name="Medium Grid 1 Accent 2" w:semiHidden="0" w:uiPriority="67" w:unhideWhenUsed="0"/>
-    <w:lsdException w:name="Medium Grid 2 Accent 2" w:semiHidden="0" w:uiPriority="68" w:unhideWhenUsed="0"/>
-    <w:lsdException w:name="Medium Grid 3 Accent 2" w:semiHidden="0" w:uiPriority="69" w:unhideWhenUsed="0"/>
-    <w:lsdException w:name="Dark List Accent 2" w:semiHidden="0" w:uiPriority="70" w:unhideWhenUsed="0"/>
-    <w:lsdException w:name="Colorful Shading Accent 2" w:semiHidden="0" w:uiPriority="71" w:unhideWhenUsed="0"/>
-    <w:lsdException w:name="Colorful List Accent 2" w:semiHidden="0" w:uiPriority="72" w:unhideWhenUsed="0"/>
-    <w:lsdException w:name="Colorful Grid Accent 2" w:semiHidden="0" w:uiPriority="73" w:unhideWhenUsed="0"/>
-    <w:lsdException w:name="Light Shading Accent 3" w:semiHidden="0" w:uiPriority="60" w:unhideWhenUsed="0"/>
-    <w:lsdException w:name="Light List Accent 3" w:semiHidden="0" w:uiPriority="61" w:unhideWhenUsed="0"/>
-    <w:lsdException w:name="Light Grid Accent 3" w:semiHidden="0" w:uiPriority="62" w:unhideWhenUsed="0"/>
-    <w:lsdException w:name="Medium Shading 1 Accent 3" w:semiHidden="0" w:uiPriority="63" w:unhideWhenUsed="0"/>
-    <w:lsdException w:name="Medium Shading 2 Accent 3" w:semiHidden="0" w:uiPriority="64" w:unhideWhenUsed="0"/>
-    <w:lsdException w:name="Medium List 1 Accent 3" w:semiHidden="0" w:uiPriority="65" w:unhideWhenUsed="0"/>
-    <w:lsdException w:name="Medium List 2 Accent 3" w:semiHidden="0" w:uiPriority="66" w:unhideWhenUsed="0"/>
-    <w:lsdException w:name="Medium Grid 1 Accent 3" w:semiHidden="0" w:uiPriority="67" w:unhideWhenUsed="0"/>
-    <w:lsdException w:name="Medium Grid 2 Accent 3" w:semiHidden="0" w:uiPriority="68" w:unhideWhenUsed="0"/>
-    <w:lsdException w:name="Medium Grid 3 Accent 3" w:semiHidden="0" w:uiPriority="69" w:unhideWhenUsed="0"/>
-    <w:lsdException w:name="Dark List Accent 3" w:semiHidden="0" w:uiPriority="70" w:unhideWhenUsed="0"/>
-    <w:lsdException w:name="Colorful Shading Accent 3" w:semiHidden="0" w:uiPriority="71" w:unhideWhenUsed="0"/>
-    <w:lsdException w:name="Colorful List Accent 3" w:semiHidden="0" w:uiPriority="72" w:unhideWhenUsed="0"/>
-    <w:lsdException w:name="Colorful Grid Accent 3" w:semiHidden="0" w:uiPriority="73" w:unhideWhenUsed="0"/>
-    <w:lsdException w:name="Light Shading Accent 4" w:semiHidden="0" w:uiPriority="60" w:unhideWhenUsed="0"/>
-    <w:lsdException w:name="Light List Accent 4" w:semiHidden="0" w:uiPriority="61" w:unhideWhenUsed="0"/>
-    <w:lsdException w:name="Light Grid Accent 4" w:semiHidden="0" w:uiPriority="62" w:unhideWhenUsed="0"/>
-    <w:lsdException w:name="Medium Shading 1 Accent 4" w:semiHidden="0" w:uiPriority="63" w:unhideWhenUsed="0"/>
-    <w:lsdException w:name="Medium Shading 2 Accent 4" w:semiHidden="0" w:uiPriority="64" w:unhideWhenUsed="0"/>
-    <w:lsdException w:name="Medium List 1 Accent 4" w:semiHidden="0" w:uiPriority="65" w:unhideWhenUsed="0"/>
-    <w:lsdException w:name="Medium List 2 Accent 4" w:semiHidden="0" w:uiPriority="66" w:unhideWhenUsed="0"/>
-    <w:lsdException w:name="Medium Grid 1 Accent 4" w:semiHidden="0" w:uiPriority="67" w:unhideWhenUsed="0"/>
-    <w:lsdException w:name="Medium Grid 2 Accent 4" w:semiHidden="0" w:uiPriority="68" w:unhideWhenUsed="0"/>
-    <w:lsdException w:name="Medium Grid 3 Accent 4" w:semiHidden="0" w:uiPriority="69" w:unhideWhenUsed="0"/>
-    <w:lsdException w:name="Dark List Accent 4" w:semiHidden="0" w:uiPriority="70" w:unhideWhenUsed="0"/>
-    <w:lsdException w:name="Colorful Shading Accent 4" w:semiHidden="0" w:uiPriority="71" w:unhideWhenUsed="0"/>
-    <w:lsdException w:name="Colorful List Accent 4" w:semiHidden="0" w:uiPriority="72" w:unhideWhenUsed="0"/>
-    <w:lsdException w:name="Colorful Grid Accent 4" w:semiHidden="0" w:uiPriority="73" w:unhideWhenUsed="0"/>
-    <w:lsdException w:name="Light Shading Accent 5" w:semiHidden="0" w:uiPriority="60" w:unhideWhenUsed="0"/>
-    <w:lsdException w:name="Light List Accent 5" w:semiHidden="0" w:uiPriority="61" w:unhideWhenUsed="0"/>
-    <w:lsdException w:name="Light Grid Accent 5" w:semiHidden="0" w:uiPriority="62" w:unhideWhenUsed="0"/>
-    <w:lsdException w:name="Medium Shading 1 Accent 5" w:semiHidden="0" w:uiPriority="63" w:unhideWhenUsed="0"/>
-    <w:lsdException w:name="Medium Shading 2 Accent 5" w:semiHidden="0" w:uiPriority="64" w:unhideWhenUsed="0"/>
-    <w:lsdException w:name="Medium List 1 Accent 5" w:semiHidden="0" w:uiPriority="65" w:unhideWhenUsed="0"/>
-    <w:lsdException w:name="Medium List 2 Accent 5" w:semiHidden="0" w:uiPriority="66" w:unhideWhenUsed="0"/>
-    <w:lsdException w:name="Medium Grid 1 Accent 5" w:semiHidden="0" w:uiPriority="67" w:unhideWhenUsed="0"/>
-    <w:lsdException w:name="Medium Grid 2 Accent 5" w:semiHidden="0" w:uiPriority="68" w:unhideWhenUsed="0"/>
-    <w:lsdException w:name="Medium Grid 3 Accent 5" w:semiHidden="0" w:uiPriority="69" w:unhideWhenUsed="0"/>
-    <w:lsdException w:name="Dark List Accent 5" w:semiHidden="0" w:uiPriority="70" w:unhideWhenUsed="0"/>
-    <w:lsdException w:name="Colorful Shading Accent 5" w:semiHidden="0" w:uiPriority="71" w:unhideWhenUsed="0"/>
-    <w:lsdException w:name="Colorful List Accent 5" w:semiHidden="0" w:uiPriority="72" w:unhideWhenUsed="0"/>
-    <w:lsdException w:name="Colorful Grid Accent 5" w:semiHidden="0" w:uiPriority="73" w:unhideWhenUsed="0"/>
-    <w:lsdException w:name="Light Shading Accent 6" w:semiHidden="0" w:uiPriority="60" w:unhideWhenUsed="0"/>
-    <w:lsdException w:name="Light List Accent 6" w:semiHidden="0" w:uiPriority="61" w:unhideWhenUsed="0"/>
-    <w:lsdException w:name="Light Grid Accent 6" w:semiHidden="0" w:uiPriority="62" w:unhideWhenUsed="0"/>
-    <w:lsdException w:name="Medium Shading 1 Accent 6" w:semiHidden="0" w:uiPriority="63" w:unhideWhenUsed="0"/>
-    <w:lsdException w:name="Medium Shading 2 Accent 6" w:semiHidden="0" w:uiPriority="64" w:unhideWhenUsed="0"/>
-    <w:lsdException w:name="Medium List 1 Accent 6" w:semiHidden="0" w:uiPriority="65" w:unhideWhenUsed="0"/>
-    <w:lsdException w:name="Medium List 2 Accent 6" w:semiHidden="0" w:uiPriority="66" w:unhideWhenUsed="0"/>
-    <w:lsdException w:name="Medium Grid 1 Accent 6" w:semiHidden="0" w:uiPriority="67" w:unhideWhenUsed="0"/>
-    <w:lsdException w:name="Medium Grid 2 Accent 6" w:semiHidden="0" w:uiPriority="68" w:unhideWhenUsed="0"/>
-    <w:lsdException w:name="Medium Grid 3 Accent 6" w:semiHidden="0" w:uiPriority="69" w:unhideWhenUsed="0"/>
-    <w:lsdException w:name="Dark List Accent 6" w:semiHidden="0" w:uiPriority="70" w:unhideWhenUsed="0"/>
-    <w:lsdException w:name="Colorful Shading Accent 6" w:semiHidden="0" w:uiPriority="71" w:unhideWhenUsed="0"/>
-    <w:lsdException w:name="Colorful List Accent 6" w:semiHidden="0" w:uiPriority="72" w:unhideWhenUsed="0"/>
-    <w:lsdException w:name="Colorful Grid Accent 6" w:semiHidden="0" w:uiPriority="73" w:unhideWhenUsed="0"/>
-    <w:lsdException w:name="Subtle Emphasis" w:semiHidden="0" w:uiPriority="19" w:unhideWhenUsed="0" w:qFormat="1"/>
-    <w:lsdException w:name="Intense Emphasis" w:semiHidden="0" w:uiPriority="21" w:unhideWhenUsed="0" w:qFormat="1"/>
-    <w:lsdException w:name="Subtle Reference" w:semiHidden="0" w:uiPriority="31" w:unhideWhenUsed="0" w:qFormat="1"/>
-    <w:lsdException w:name="Intense Reference" w:semiHidden="0" w:uiPriority="32" w:unhideWhenUsed="0" w:qFormat="1"/>
-    <w:lsdException w:name="Book Title" w:semiHidden="0" w:uiPriority="33" w:unhideWhenUsed="0" w:qFormat="1"/>
-    <w:lsdException w:name="Bibliography" w:uiPriority="37"/>
-    <w:lsdException w:name="TOC Heading" w:uiPriority="39" w:qFormat="1"/>
+  <w:latentStyles w:defLockedState="0" w:defUIPriority="99" w:defSemiHidden="0" w:defUnhideWhenUsed="0" w:defQFormat="0" w:count="371">
+    <w:lsdException w:name="Normal" w:uiPriority="0" w:qFormat="1"/>
+    <w:lsdException w:name="heading 1" w:uiPriority="9" w:qFormat="1"/>
+    <w:lsdException w:name="heading 2" w:semiHidden="1" w:uiPriority="9" w:unhideWhenUsed="1" w:qFormat="1"/>
+    <w:lsdException w:name="heading 3" w:semiHidden="1" w:uiPriority="9" w:unhideWhenUsed="1" w:qFormat="1"/>
+    <w:lsdException w:name="heading 4" w:semiHidden="1" w:uiPriority="9" w:unhideWhenUsed="1" w:qFormat="1"/>
+    <w:lsdException w:name="heading 5" w:semiHidden="1" w:uiPriority="9" w:unhideWhenUsed="1" w:qFormat="1"/>
+    <w:lsdException w:name="heading 6" w:semiHidden="1" w:uiPriority="9" w:unhideWhenUsed="1" w:qFormat="1"/>
+    <w:lsdException w:name="heading 7" w:semiHidden="1" w:uiPriority="9" w:unhideWhenUsed="1" w:qFormat="1"/>
+    <w:lsdException w:name="heading 8" w:semiHidden="1" w:uiPriority="9" w:unhideWhenUsed="1" w:qFormat="1"/>
+    <w:lsdException w:name="heading 9" w:semiHidden="1" w:uiPriority="9" w:unhideWhenUsed="1" w:qFormat="1"/>
+    <w:lsdException w:name="index 1" w:semiHidden="1" w:unhideWhenUsed="1"/>
+    <w:lsdException w:name="index 2" w:semiHidden="1" w:unhideWhenUsed="1"/>
+    <w:lsdException w:name="index 3" w:semiHidden="1" w:unhideWhenUsed="1"/>
+    <w:lsdException w:name="index 4" w:semiHidden="1" w:unhideWhenUsed="1"/>
+    <w:lsdException w:name="index 5" w:semiHidden="1" w:unhideWhenUsed="1"/>
+    <w:lsdException w:name="index 6" w:semiHidden="1" w:unhideWhenUsed="1"/>
+    <w:lsdException w:name="index 7" w:semiHidden="1" w:unhideWhenUsed="1"/>
+    <w:lsdException w:name="index 8" w:semiHidden="1" w:unhideWhenUsed="1"/>
+    <w:lsdException w:name="index 9" w:semiHidden="1" w:unhideWhenUsed="1"/>
+    <w:lsdException w:name="toc 1" w:semiHidden="1" w:uiPriority="39" w:unhideWhenUsed="1"/>
+    <w:lsdException w:name="toc 2" w:semiHidden="1" w:uiPriority="39" w:unhideWhenUsed="1"/>
+    <w:lsdException w:name="toc 3" w:semiHidden="1" w:uiPriority="39" w:unhideWhenUsed="1"/>
+    <w:lsdException w:name="toc 4" w:semiHidden="1" w:uiPriority="39" w:unhideWhenUsed="1"/>
+    <w:lsdException w:name="toc 5" w:semiHidden="1" w:uiPriority="39" w:unhideWhenUsed="1"/>
+    <w:lsdException w:name="toc 6" w:semiHidden="1" w:uiPriority="39" w:unhideWhenUsed="1"/>
+    <w:lsdException w:name="toc 7" w:semiHidden="1" w:uiPriority="39" w:unhideWhenUsed="1"/>
+    <w:lsdException w:name="toc 8" w:semiHidden="1" w:uiPriority="39" w:unhideWhenUsed="1"/>
+    <w:lsdException w:name="toc 9" w:semiHidden="1" w:uiPriority="39" w:unhideWhenUsed="1"/>
+    <w:lsdException w:name="Normal Indent" w:semiHidden="1" w:unhideWhenUsed="1"/>
+    <w:lsdException w:name="footnote text" w:semiHidden="1" w:unhideWhenUsed="1"/>
+    <w:lsdException w:name="annotation text" w:semiHidden="1" w:unhideWhenUsed="1"/>
+    <w:lsdException w:name="header" w:semiHidden="1" w:unhideWhenUsed="1"/>
+    <w:lsdException w:name="footer" w:semiHidden="1" w:unhideWhenUsed="1"/>
+    <w:lsdException w:name="index heading" w:semiHidden="1" w:unhideWhenUsed="1"/>
+    <w:lsdException w:name="caption" w:semiHidden="1" w:uiPriority="35" w:unhideWhenUsed="1" w:qFormat="1"/>
+    <w:lsdException w:name="table of figures" w:semiHidden="1" w:unhideWhenUsed="1"/>
+    <w:lsdException w:name="envelope address" w:semiHidden="1" w:unhideWhenUsed="1"/>
+    <w:lsdException w:name="envelope return" w:semiHidden="1" w:unhideWhenUsed="1"/>
+    <w:lsdException w:name="footnote reference" w:semiHidden="1" w:unhideWhenUsed="1"/>
+    <w:lsdException w:name="annotation reference" w:semiHidden="1" w:unhideWhenUsed="1"/>
+    <w:lsdException w:name="line number" w:semiHidden="1" w:unhideWhenUsed="1"/>
+    <w:lsdException w:name="page number" w:semiHidden="1" w:unhideWhenUsed="1"/>
+    <w:lsdException w:name="endnote reference" w:semiHidden="1" w:unhideWhenUsed="1"/>
+    <w:lsdException w:name="endnote text" w:semiHidden="1" w:unhideWhenUsed="1"/>
+    <w:lsdException w:name="table of authorities" w:semiHidden="1" w:unhideWhenUsed="1"/>
+    <w:lsdException w:name="macro" w:semiHidden="1" w:unhideWhenUsed="1"/>
+    <w:lsdException w:name="toa heading" w:semiHidden="1" w:unhideWhenUsed="1"/>
+    <w:lsdException w:name="List" w:semiHidden="1" w:unhideWhenUsed="1"/>
+    <w:lsdException w:name="List Bullet" w:semiHidden="1" w:unhideWhenUsed="1"/>
+    <w:lsdException w:name="List Number" w:semiHidden="1" w:unhideWhenUsed="1"/>
+    <w:lsdException w:name="List 2" w:semiHidden="1" w:unhideWhenUsed="1"/>
+    <w:lsdException w:name="List 3" w:semiHidden="1" w:unhideWhenUsed="1"/>
+    <w:lsdException w:name="List 4" w:semiHidden="1" w:unhideWhenUsed="1"/>
+    <w:lsdException w:name="List 5" w:semiHidden="1" w:unhideWhenUsed="1"/>
+    <w:lsdException w:name="List Bullet 2" w:semiHidden="1" w:unhideWhenUsed="1"/>
+    <w:lsdException w:name="List Bullet 3" w:semiHidden="1" w:unhideWhenUsed="1"/>
+    <w:lsdException w:name="List Bullet 4" w:semiHidden="1" w:unhideWhenUsed="1"/>
+    <w:lsdException w:name="List Bullet 5" w:semiHidden="1" w:unhideWhenUsed="1"/>
+    <w:lsdException w:name="List Number 2" w:semiHidden="1" w:unhideWhenUsed="1"/>
+    <w:lsdException w:name="List Number 3" w:semiHidden="1" w:unhideWhenUsed="1"/>
+    <w:lsdException w:name="List Number 4" w:semiHidden="1" w:unhideWhenUsed="1"/>
+    <w:lsdException w:name="List Number 5" w:semiHidden="1" w:unhideWhenUsed="1"/>
+    <w:lsdException w:name="Title" w:uiPriority="10" w:qFormat="1"/>
+    <w:lsdException w:name="Closing" w:semiHidden="1" w:unhideWhenUsed="1"/>
+    <w:lsdException w:name="Signature" w:semiHidden="1" w:unhideWhenUsed="1"/>
+    <w:lsdException w:name="Default Paragraph Font" w:semiHidden="1" w:uiPriority="1" w:unhideWhenUsed="1"/>
+    <w:lsdException w:name="Body Text" w:semiHidden="1" w:unhideWhenUsed="1"/>
+    <w:lsdException w:name="Body Text Indent" w:semiHidden="1" w:unhideWhenUsed="1"/>
+    <w:lsdException w:name="List Continue" w:semiHidden="1" w:unhideWhenUsed="1"/>
+    <w:lsdException w:name="List Continue 2" w:semiHidden="1" w:unhideWhenUsed="1"/>
+    <w:lsdException w:name="List Continue 3" w:semiHidden="1" w:unhideWhenUsed="1"/>
+    <w:lsdException w:name="List Continue 4" w:semiHidden="1" w:unhideWhenUsed="1"/>
+    <w:lsdException w:name="List Continue 5" w:semiHidden="1" w:unhideWhenUsed="1"/>
+    <w:lsdException w:name="Message Header" w:semiHidden="1" w:unhideWhenUsed="1"/>
+    <w:lsdException w:name="Subtitle" w:uiPriority="11" w:qFormat="1"/>
+    <w:lsdException w:name="Salutation" w:semiHidden="1" w:unhideWhenUsed="1"/>
+    <w:lsdException w:name="Date" w:semiHidden="1" w:unhideWhenUsed="1"/>
+    <w:lsdException w:name="Body Text First Indent" w:semiHidden="1" w:unhideWhenUsed="1"/>
+    <w:lsdException w:name="Body Text First Indent 2" w:semiHidden="1" w:unhideWhenUsed="1"/>
+    <w:lsdException w:name="Note Heading" w:semiHidden="1" w:unhideWhenUsed="1"/>
+    <w:lsdException w:name="Body Text 2" w:semiHidden="1" w:unhideWhenUsed="1"/>
+    <w:lsdException w:name="Body Text 3" w:semiHidden="1" w:unhideWhenUsed="1"/>
+    <w:lsdException w:name="Body Text Indent 2" w:semiHidden="1" w:unhideWhenUsed="1"/>
+    <w:lsdException w:name="Body Text Indent 3" w:semiHidden="1" w:unhideWhenUsed="1"/>
+    <w:lsdException w:name="Block Text" w:semiHidden="1" w:unhideWhenUsed="1"/>
+    <w:lsdException w:name="Hyperlink" w:semiHidden="1" w:unhideWhenUsed="1"/>
+    <w:lsdException w:name="FollowedHyperlink" w:semiHidden="1" w:unhideWhenUsed="1"/>
+    <w:lsdException w:name="Strong" w:uiPriority="22" w:qFormat="1"/>
+    <w:lsdException w:name="Emphasis" w:uiPriority="20" w:qFormat="1"/>
+    <w:lsdException w:name="Document Map" w:semiHidden="1" w:unhideWhenUsed="1"/>
+    <w:lsdException w:name="Plain Text" w:semiHidden="1" w:unhideWhenUsed="1"/>
+    <w:lsdException w:name="E-mail Signature" w:semiHidden="1" w:unhideWhenUsed="1"/>
+    <w:lsdException w:name="HTML Top of Form" w:semiHidden="1" w:unhideWhenUsed="1"/>
+    <w:lsdException w:name="HTML Bottom of Form" w:semiHidden="1" w:unhideWhenUsed="1"/>
+    <w:lsdException w:name="Normal (Web)" w:semiHidden="1" w:unhideWhenUsed="1"/>
+    <w:lsdException w:name="HTML Acronym" w:semiHidden="1" w:unhideWhenUsed="1"/>
+    <w:lsdException w:name="HTML Address" w:semiHidden="1" w:unhideWhenUsed="1"/>
+    <w:lsdException w:name="HTML Cite" w:semiHidden="1" w:unhideWhenUsed="1"/>
+    <w:lsdException w:name="HTML Code" w:semiHidden="1" w:unhideWhenUsed="1"/>
+    <w:lsdException w:name="HTML Definition" w:semiHidden="1" w:unhideWhenUsed="1"/>
+    <w:lsdException w:name="HTML Keyboard" w:semiHidden="1" w:unhideWhenUsed="1"/>
+    <w:lsdException w:name="HTML Preformatted" w:semiHidden="1" w:unhideWhenUsed="1"/>
+    <w:lsdException w:name="HTML Sample" w:semiHidden="1" w:unhideWhenUsed="1"/>
+    <w:lsdException w:name="HTML Typewriter" w:semiHidden="1" w:unhideWhenUsed="1"/>
+    <w:lsdException w:name="HTML Variable" w:semiHidden="1" w:unhideWhenUsed="1"/>
+    <w:lsdException w:name="Normal Table" w:semiHidden="1" w:unhideWhenUsed="1"/>
+    <w:lsdException w:name="annotation subject" w:semiHidden="1" w:unhideWhenUsed="1"/>
+    <w:lsdException w:name="No List" w:semiHidden="1" w:unhideWhenUsed="1"/>
+    <w:lsdException w:name="Outline List 1" w:semiHidden="1" w:unhideWhenUsed="1"/>
+    <w:lsdException w:name="Outline List 2" w:semiHidden="1" w:unhideWhenUsed="1"/>
+    <w:lsdException w:name="Outline List 3" w:semiHidden="1" w:unhideWhenUsed="1"/>
+    <w:lsdException w:name="Table Simple 1" w:semiHidden="1" w:unhideWhenUsed="1"/>
+    <w:lsdException w:name="Table Simple 2" w:semiHidden="1" w:unhideWhenUsed="1"/>
+    <w:lsdException w:name="Table Simple 3" w:semiHidden="1" w:unhideWhenUsed="1"/>
+    <w:lsdException w:name="Table Classic 1" w:semiHidden="1" w:unhideWhenUsed="1"/>
+    <w:lsdException w:name="Table Classic 2" w:semiHidden="1" w:unhideWhenUsed="1"/>
+    <w:lsdException w:name="Table Classic 3" w:semiHidden="1" w:unhideWhenUsed="1"/>
+    <w:lsdException w:name="Table Classic 4" w:semiHidden="1" w:unhideWhenUsed="1"/>
+    <w:lsdException w:name="Table Colorful 1" w:semiHidden="1" w:unhideWhenUsed="1"/>
+    <w:lsdException w:name="Table Colorful 2" w:semiHidden="1" w:unhideWhenUsed="1"/>
+    <w:lsdException w:name="Table Colorful 3" w:semiHidden="1" w:unhideWhenUsed="1"/>
+    <w:lsdException w:name="Table Columns 1" w:semiHidden="1" w:unhideWhenUsed="1"/>
+    <w:lsdException w:name="Table Columns 2" w:semiHidden="1" w:unhideWhenUsed="1"/>
+    <w:lsdException w:name="Table Columns 3" w:semiHidden="1" w:unhideWhenUsed="1"/>
+    <w:lsdException w:name="Table Columns 4" w:semiHidden="1" w:unhideWhenUsed="1"/>
+    <w:lsdException w:name="Table Columns 5" w:semiHidden="1" w:unhideWhenUsed="1"/>
+    <w:lsdException w:name="Table Grid 1" w:semiHidden="1" w:unhideWhenUsed="1"/>
+    <w:lsdException w:name="Table Grid 2" w:semiHidden="1" w:unhideWhenUsed="1"/>
+    <w:lsdException w:name="Table Grid 3" w:semiHidden="1" w:unhideWhenUsed="1"/>
+    <w:lsdException w:name="Table Grid 4" w:semiHidden="1" w:unhideWhenUsed="1"/>
+    <w:lsdException w:name="Table Grid 5" w:semiHidden="1" w:unhideWhenUsed="1"/>
+    <w:lsdException w:name="Table Grid 6" w:semiHidden="1" w:unhideWhenUsed="1"/>
+    <w:lsdException w:name="Table Grid 7" w:semiHidden="1" w:unhideWhenUsed="1"/>
+    <w:lsdException w:name="Table Grid 8" w:semiHidden="1" w:unhideWhenUsed="1"/>
+    <w:lsdException w:name="Table List 1" w:semiHidden="1" w:unhideWhenUsed="1"/>
+    <w:lsdException w:name="Table List 2" w:semiHidden="1" w:unhideWhenUsed="1"/>
+    <w:lsdException w:name="Table List 3" w:semiHidden="1" w:unhideWhenUsed="1"/>
+    <w:lsdException w:name="Table List 4" w:semiHidden="1" w:unhideWhenUsed="1"/>
+    <w:lsdException w:name="Table List 5" w:semiHidden="1" w:unhideWhenUsed="1"/>
+    <w:lsdException w:name="Table List 6" w:semiHidden="1" w:unhideWhenUsed="1"/>
+    <w:lsdException w:name="Table List 7" w:semiHidden="1" w:unhideWhenUsed="1"/>
+    <w:lsdException w:name="Table List 8" w:semiHidden="1" w:unhideWhenUsed="1"/>
+    <w:lsdException w:name="Table 3D effects 1" w:semiHidden="1" w:unhideWhenUsed="1"/>
+    <w:lsdException w:name="Table 3D effects 2" w:semiHidden="1" w:unhideWhenUsed="1"/>
+    <w:lsdException w:name="Table 3D effects 3" w:semiHidden="1" w:unhideWhenUsed="1"/>
+    <w:lsdException w:name="Table Contemporary" w:semiHidden="1" w:unhideWhenUsed="1"/>
+    <w:lsdException w:name="Table Elegant" w:semiHidden="1" w:unhideWhenUsed="1"/>
+    <w:lsdException w:name="Table Professional" w:semiHidden="1" w:unhideWhenUsed="1"/>
+    <w:lsdException w:name="Table Subtle 1" w:semiHidden="1" w:unhideWhenUsed="1"/>
+    <w:lsdException w:name="Table Subtle 2" w:semiHidden="1" w:unhideWhenUsed="1"/>
+    <w:lsdException w:name="Table Web 1" w:semiHidden="1" w:unhideWhenUsed="1"/>
+    <w:lsdException w:name="Table Web 2" w:semiHidden="1" w:unhideWhenUsed="1"/>
+    <w:lsdException w:name="Table Web 3" w:semiHidden="1" w:unhideWhenUsed="1"/>
+    <w:lsdException w:name="Balloon Text" w:semiHidden="1" w:unhideWhenUsed="1"/>
+    <w:lsdException w:name="Table Grid" w:uiPriority="39"/>
+    <w:lsdException w:name="Table Theme" w:semiHidden="1" w:unhideWhenUsed="1"/>
+    <w:lsdException w:name="Placeholder Text" w:semiHidden="1"/>
+    <w:lsdException w:name="No Spacing" w:uiPriority="1" w:qFormat="1"/>
+    <w:lsdException w:name="Light Shading" w:uiPriority="60"/>
+    <w:lsdException w:name="Light List" w:uiPriority="61"/>
+    <w:lsdException w:name="Light Grid" w:uiPriority="62"/>
+    <w:lsdException w:name="Medium Shading 1" w:uiPriority="63"/>
+    <w:lsdException w:name="Medium Shading 2" w:uiPriority="64"/>
+    <w:lsdException w:name="Medium List 1" w:uiPriority="65"/>
+    <w:lsdException w:name="Medium List 2" w:uiPriority="66"/>
+    <w:lsdException w:name="Medium Grid 1" w:uiPriority="67"/>
+    <w:lsdException w:name="Medium Grid 2" w:uiPriority="68"/>
+    <w:lsdException w:name="Medium Grid 3" w:uiPriority="69"/>
+    <w:lsdException w:name="Dark List" w:uiPriority="70"/>
+    <w:lsdException w:name="Colorful Shading" w:uiPriority="71"/>
+    <w:lsdException w:name="Colorful List" w:uiPriority="72"/>
+    <w:lsdException w:name="Colorful Grid" w:uiPriority="73"/>
+    <w:lsdException w:name="Light Shading Accent 1" w:uiPriority="60"/>
+    <w:lsdException w:name="Light List Accent 1" w:uiPriority="61"/>
+    <w:lsdException w:name="Light Grid Accent 1" w:uiPriority="62"/>
+    <w:lsdException w:name="Medium Shading 1 Accent 1" w:uiPriority="63"/>
+    <w:lsdException w:name="Medium Shading 2 Accent 1" w:uiPriority="64"/>
+    <w:lsdException w:name="Medium List 1 Accent 1" w:uiPriority="65"/>
+    <w:lsdException w:name="Revision" w:semiHidden="1"/>
+    <w:lsdException w:name="List Paragraph" w:uiPriority="34" w:qFormat="1"/>
+    <w:lsdException w:name="Quote" w:uiPriority="29" w:qFormat="1"/>
+    <w:lsdException w:name="Intense Quote" w:uiPriority="30" w:qFormat="1"/>
+    <w:lsdException w:name="Medium List 2 Accent 1" w:uiPriority="66"/>
+    <w:lsdException w:name="Medium Grid 1 Accent 1" w:uiPriority="67"/>
+    <w:lsdException w:name="Medium Grid 2 Accent 1" w:uiPriority="68"/>
+    <w:lsdException w:name="Medium Grid 3 Accent 1" w:uiPriority="69"/>
+    <w:lsdException w:name="Dark List Accent 1" w:uiPriority="70"/>
+    <w:lsdException w:name="Colorful Shading Accent 1" w:uiPriority="71"/>
+    <w:lsdException w:name="Colorful List Accent 1" w:uiPriority="72"/>
+    <w:lsdException w:name="Colorful Grid Accent 1" w:uiPriority="73"/>
+    <w:lsdException w:name="Light Shading Accent 2" w:uiPriority="60"/>
+    <w:lsdException w:name="Light List Accent 2" w:uiPriority="61"/>
+    <w:lsdException w:name="Light Grid Accent 2" w:uiPriority="62"/>
+    <w:lsdException w:name="Medium Shading 1 Accent 2" w:uiPriority="63"/>
+    <w:lsdException w:name="Medium Shading 2 Accent 2" w:uiPriority="64"/>
+    <w:lsdException w:name="Medium List 1 Accent 2" w:uiPriority="65"/>
+    <w:lsdException w:name="Medium List 2 Accent 2" w:uiPriority="66"/>
+    <w:lsdException w:name="Medium Grid 1 Accent 2" w:uiPriority="67"/>
+    <w:lsdException w:name="Medium Grid 2 Accent 2" w:uiPriority="68"/>
+    <w:lsdException w:name="Medium Grid 3 Accent 2" w:uiPriority="69"/>
+    <w:lsdException w:name="Dark List Accent 2" w:uiPriority="70"/>
+    <w:lsdException w:name="Colorful Shading Accent 2" w:uiPriority="71"/>
+    <w:lsdException w:name="Colorful List Accent 2" w:uiPriority="72"/>
+    <w:lsdException w:name="Colorful Grid Accent 2" w:uiPriority="73"/>
+    <w:lsdException w:name="Light Shading Accent 3" w:uiPriority="60"/>
+    <w:lsdException w:name="Light List Accent 3" w:uiPriority="61"/>
+    <w:lsdException w:name="Light Grid Accent 3" w:uiPriority="62"/>
+    <w:lsdException w:name="Medium Shading 1 Accent 3" w:uiPriority="63"/>
+    <w:lsdException w:name="Medium Shading 2 Accent 3" w:uiPriority="64"/>
+    <w:lsdException w:name="Medium List 1 Accent 3" w:uiPriority="65"/>
+    <w:lsdException w:name="Medium List 2 Accent 3" w:uiPriority="66"/>
+    <w:lsdException w:name="Medium Grid 1 Accent 3" w:uiPriority="67"/>
+    <w:lsdException w:name="Medium Grid 2 Accent 3" w:uiPriority="68"/>
+    <w:lsdException w:name="Medium Grid 3 Accent 3" w:uiPriority="69"/>
+    <w:lsdException w:name="Dark List Accent 3" w:uiPriority="70"/>
+    <w:lsdException w:name="Colorful Shading Accent 3" w:uiPriority="71"/>
+    <w:lsdException w:name="Colorful List Accent 3" w:uiPriority="72"/>
+    <w:lsdException w:name="Colorful Grid Accent 3" w:uiPriority="73"/>
+    <w:lsdException w:name="Light Shading Accent 4" w:uiPriority="60"/>
+    <w:lsdException w:name="Light List Accent 4" w:uiPriority="61"/>
+    <w:lsdException w:name="Light Grid Accent 4" w:uiPriority="62"/>
+    <w:lsdException w:name="Medium Shading 1 Accent 4" w:uiPriority="63"/>
+    <w:lsdException w:name="Medium Shading 2 Accent 4" w:uiPriority="64"/>
+    <w:lsdException w:name="Medium List 1 Accent 4" w:uiPriority="65"/>
+    <w:lsdException w:name="Medium List 2 Accent 4" w:uiPriority="66"/>
+    <w:lsdException w:name="Medium Grid 1 Accent 4" w:uiPriority="67"/>
+    <w:lsdException w:name="Medium Grid 2 Accent 4" w:uiPriority="68"/>
+    <w:lsdException w:name="Medium Grid 3 Accent 4" w:uiPriority="69"/>
+    <w:lsdException w:name="Dark List Accent 4" w:uiPriority="70"/>
+    <w:lsdException w:name="Colorful Shading Accent 4" w:uiPriority="71"/>
+    <w:lsdException w:name="Colorful List Accent 4" w:uiPriority="72"/>
+    <w:lsdException w:name="Colorful Grid Accent 4" w:uiPriority="73"/>
+    <w:lsdException w:name="Light Shading Accent 5" w:uiPriority="60"/>
+    <w:lsdException w:name="Light List Accent 5" w:uiPriority="61"/>
+    <w:lsdException w:name="Light Grid Accent 5" w:uiPriority="62"/>
+    <w:lsdException w:name="Medium Shading 1 Accent 5" w:uiPriority="63"/>
+    <w:lsdException w:name="Medium Shading 2 Accent 5" w:uiPriority="64"/>
+    <w:lsdException w:name="Medium List 1 Accent 5" w:uiPriority="65"/>
+    <w:lsdException w:name="Medium List 2 Accent 5" w:uiPriority="66"/>
+    <w:lsdException w:name="Medium Grid 1 Accent 5" w:uiPriority="67"/>
+    <w:lsdException w:name="Medium Grid 2 Accent 5" w:uiPriority="68"/>
+    <w:lsdException w:name="Medium Grid 3 Accent 5" w:uiPriority="69"/>
+    <w:lsdException w:name="Dark List Accent 5" w:uiPriority="70"/>
+    <w:lsdException w:name="Colorful Shading Accent 5" w:uiPriority="71"/>
+    <w:lsdException w:name="Colorful List Accent 5" w:uiPriority="72"/>
+    <w:lsdException w:name="Colorful Grid Accent 5" w:uiPriority="73"/>
+    <w:lsdException w:name="Light Shading Accent 6" w:uiPriority="60"/>
+    <w:lsdException w:name="Light List Accent 6" w:uiPriority="61"/>
+    <w:lsdException w:name="Light Grid Accent 6" w:uiPriority="62"/>
+    <w:lsdException w:name="Medium Shading 1 Accent 6" w:uiPriority="63"/>
+    <w:lsdException w:name="Medium Shading 2 Accent 6" w:uiPriority="64"/>
+    <w:lsdException w:name="Medium List 1 Accent 6" w:uiPriority="65"/>
+    <w:lsdException w:name="Medium List 2 Accent 6" w:uiPriority="66"/>
+    <w:lsdException w:name="Medium Grid 1 Accent 6" w:uiPriority="67"/>
+    <w:lsdException w:name="Medium Grid 2 Accent 6" w:uiPriority="68"/>
+    <w:lsdException w:name="Medium Grid 3 Accent 6" w:uiPriority="69"/>
+    <w:lsdException w:name="Dark List Accent 6" w:uiPriority="70"/>
+    <w:lsdException w:name="Colorful Shading Accent 6" w:uiPriority="71"/>
+    <w:lsdException w:name="Colorful List Accent 6" w:uiPriority="72"/>
+    <w:lsdException w:name="Colorful Grid Accent 6" w:uiPriority="73"/>
+    <w:lsdException w:name="Subtle Emphasis" w:uiPriority="19" w:qFormat="1"/>
+    <w:lsdException w:name="Intense Emphasis" w:uiPriority="21" w:qFormat="1"/>
+    <w:lsdException w:name="Subtle Reference" w:uiPriority="31" w:qFormat="1"/>
+    <w:lsdException w:name="Intense Reference" w:uiPriority="32" w:qFormat="1"/>
+    <w:lsdException w:name="Book Title" w:uiPriority="33" w:qFormat="1"/>
+    <w:lsdException w:name="Bibliography" w:semiHidden="1" w:uiPriority="37" w:unhideWhenUsed="1"/>
+    <w:lsdException w:name="TOC Heading" w:semiHidden="1" w:uiPriority="39" w:unhideWhenUsed="1" w:qFormat="1"/>
+    <w:lsdException w:name="Grid Table 4" w:uiPriority="49"/>
+    <w:lsdException w:name="Grid Table 5 Dark" w:uiPriority="50"/>
+    <w:lsdException w:name="Grid Table 6 Colorful" w:uiPriority="51"/>
+    <w:lsdException w:name="Grid Table 7 Colorful" w:uiPriority="52"/>
+    <w:lsdException w:name="Grid Table 1 Light Accent 1" w:uiPriority="46"/>
+    <w:lsdException w:name="Grid Table 2 Accent 1" w:uiPriority="47"/>
+    <w:lsdException w:name="Grid Table 3 Accent 1" w:uiPriority="48"/>
+    <w:lsdException w:name="Grid Table 4 Accent 1" w:uiPriority="49"/>
+    <w:lsdException w:name="Grid Table 5 Dark Accent 1" w:uiPriority="50"/>
+    <w:lsdException w:name="Grid Table 6 Colorful Accent 1" w:uiPriority="51"/>
+    <w:lsdException w:name="Grid Table 7 Colorful Accent 1" w:uiPriority="52"/>
+    <w:lsdException w:name="Grid Table 1 Light Accent 2" w:uiPriority="46"/>
+    <w:lsdException w:name="Grid Table 2 Accent 2" w:uiPriority="47"/>
+    <w:lsdException w:name="Grid Table 3 Accent 2" w:uiPriority="48"/>
+    <w:lsdException w:name="Grid Table 4 Accent 2" w:uiPriority="49"/>
+    <w:lsdException w:name="Grid Table 5 Dark Accent 2" w:uiPriority="50"/>
+    <w:lsdException w:name="Grid Table 6 Colorful Accent 2" w:uiPriority="51"/>
+    <w:lsdException w:name="Grid Table 7 Colorful Accent 2" w:uiPriority="52"/>
+    <w:lsdException w:name="Grid Table 1 Light Accent 3" w:uiPriority="46"/>
+    <w:lsdException w:name="Grid Table 2 Accent 3" w:uiPriority="47"/>
+    <w:lsdException w:name="Grid Table 3 Accent 3" w:uiPriority="48"/>
+    <w:lsdException w:name="Grid Table 4 Accent 3" w:uiPriority="49"/>
+    <w:lsdException w:name="Grid Table 5 Dark Accent 3" w:uiPriority="50"/>
+    <w:lsdException w:name="Grid Table 6 Colorful Accent 3" w:uiPriority="51"/>
+    <w:lsdException w:name="Grid Table 7 Colorful Accent 3" w:uiPriority="52"/>
+    <w:lsdException w:name="Grid Table 1 Light Accent 4" w:uiPriority="46"/>
+    <w:lsdException w:name="Grid Table 2 Accent 4" w:uiPriority="47"/>
+    <w:lsdException w:name="Grid Table 3 Accent 4" w:uiPriority="48"/>
+    <w:lsdException w:name="Grid Table 4 Accent 4" w:uiPriority="49"/>
+    <w:lsdException w:name="Grid Table 5 Dark Accent 4" w:uiPriority="50"/>
+    <w:lsdException w:name="Grid Table 6 Colorful Accent 4" w:uiPriority="51"/>
+    <w:lsdException w:name="Grid Table 7 Colorful Accent 4" w:uiPriority="52"/>
+    <w:lsdException w:name="Grid Table 1 Light Accent 5" w:uiPriority="46"/>
+    <w:lsdException w:name="Grid Table 2 Accent 5" w:uiPriority="47"/>
+    <w:lsdException w:name="Grid Table 3 Accent 5" w:uiPriority="48"/>
+    <w:lsdException w:name="Grid Table 4 Accent 5" w:uiPriority="49"/>
+    <w:lsdException w:name="Grid Table 5 Dark Accent 5" w:uiPriority="50"/>
+    <w:lsdException w:name="Grid Table 6 Colorful Accent 5" w:uiPriority="51"/>
+    <w:lsdException w:name="Grid Table 7 Colorful Accent 5" w:uiPriority="52"/>
+    <w:lsdException w:name="Grid Table 1 Light Accent 6" w:uiPriority="46"/>
+    <w:lsdException w:name="Grid Table 2 Accent 6" w:uiPriority="47"/>
+    <w:lsdException w:name="Grid Table 3 Accent 6" w:uiPriority="48"/>
+    <w:lsdException w:name="Grid Table 4 Accent 6" w:uiPriority="49"/>
+    <w:lsdException w:name="Grid Table 5 Dark Accent 6" w:uiPriority="50"/>
+    <w:lsdException w:name="Grid Table 6 Colorful Accent 6" w:uiPriority="51"/>
+    <w:lsdException w:name="Grid Table 7 Colorful Accent 6" w:uiPriority="52"/>
+    <w:lsdException w:name="List Table 1 Light" w:uiPriority="46"/>
+    <w:lsdException w:name="List Table 2" w:uiPriority="47"/>
+    <w:lsdException w:name="List Table 3" w:uiPriority="48"/>
+    <w:lsdException w:name="List Table 4" w:uiPriority="49"/>
+    <w:lsdException w:name="List Table 5 Dark" w:uiPriority="50"/>
+    <w:lsdException w:name="List Table 6 Colorful" w:uiPriority="51"/>
+    <w:lsdException w:name="List Table 7 Colorful" w:uiPriority="52"/>
+    <w:lsdException w:name="List Table 1 Light Accent 1" w:uiPriority="46"/>
+    <w:lsdException w:name="List Table 2 Accent 1" w:uiPriority="47"/>
+    <w:lsdException w:name="List Table 3 Accent 1" w:uiPriority="48"/>
+    <w:lsdException w:name="List Table 4 Accent 1" w:uiPriority="49"/>
+    <w:lsdException w:name="List Table 5 Dark Accent 1" w:uiPriority="50"/>
+    <w:lsdException w:name="List Table 6 Colorful Accent 1" w:uiPriority="51"/>
+    <w:lsdException w:name="List Table 7 Colorful Accent 1" w:uiPriority="52"/>
+    <w:lsdException w:name="List Table 1 Light Accent 2" w:uiPriority="46"/>
+    <w:lsdException w:name="List Table 2 Accent 2" w:uiPriority="47"/>
+    <w:lsdException w:name="List Table 3 Accent 2" w:uiPriority="48"/>
+    <w:lsdException w:name="List Table 4 Accent 2" w:uiPriority="49"/>
+    <w:lsdException w:name="List Table 5 Dark Accent 2" w:uiPriority="50"/>
+    <w:lsdException w:name="List Table 6 Colorful Accent 2" w:uiPriority="51"/>
+    <w:lsdException w:name="List Table 7 Colorful Accent 2" w:uiPriority="52"/>
+    <w:lsdException w:name="List Table 1 Light Accent 3" w:uiPriority="46"/>
+    <w:lsdException w:name="List Table 2 Accent 3" w:uiPriority="47"/>
+    <w:lsdException w:name="List Table 3 Accent 3" w:uiPriority="48"/>
+    <w:lsdException w:name="List Table 4 Accent 3" w:uiPriority="49"/>
+    <w:lsdException w:name="List Table 5 Dark Accent 3" w:uiPriority="50"/>
+    <w:lsdException w:name="List Table 6 Colorful Accent 3" w:uiPriority="51"/>
+    <w:lsdException w:name="List Table 7 Colorful Accent 3" w:uiPriority="52"/>
+    <w:lsdException w:name="List Table 1 Light Accent 4" w:uiPriority="46"/>
+    <w:lsdException w:name="List Table 2 Accent 4" w:uiPriority="47"/>
+    <w:lsdException w:name="List Table 3 Accent 4" w:uiPriority="48"/>
+    <w:lsdException w:name="List Table 4 Accent 4" w:uiPriority="49"/>
+    <w:lsdException w:name="List Table 5 Dark Accent 4" w:uiPriority="50"/>
+    <w:lsdException w:name="List Table 6 Colorful Accent 4" w:uiPriority="51"/>
+    <w:lsdException w:name="List Table 7 Colorful Accent 4" w:uiPriority="52"/>
+    <w:lsdException w:name="List Table 1 Light Accent 5" w:uiPriority="46"/>
+    <w:lsdException w:name="List Table 2 Accent 5" w:uiPriority="47"/>
+    <w:lsdException w:name="List Table 3 Accent 5" w:uiPriority="48"/>
+    <w:lsdException w:name="List Table 4 Accent 5" w:uiPriority="49"/>
+    <w:lsdException w:name="List Table 5 Dark Accent 5" w:uiPriority="50"/>
+    <w:lsdException w:name="List Table 6 Colorful Accent 5" w:uiPriority="51"/>
+    <w:lsdException w:name="List Table 7 Colorful Accent 5" w:uiPriority="52"/>
+    <w:lsdException w:name="List Table 1 Light Accent 6" w:uiPriority="46"/>
+    <w:lsdException w:name="List Table 2 Accent 6" w:uiPriority="47"/>
+    <w:lsdException w:name="List Table 3 Accent 6" w:uiPriority="48"/>
+    <w:lsdException w:name="List Table 4 Accent 6" w:uiPriority="49"/>
+    <w:lsdException w:name="List Table 5 Dark Accent 6" w:uiPriority="50"/>
+    <w:lsdException w:name="List Table 6 Colorful Accent 6" w:uiPriority="51"/>
+    <w:lsdException w:name="List Table 7 Colorful Accent 6" w:uiPriority="52"/>
   </w:latentStyles>
   <w:style w:type="paragraph" w:default="1" w:styleId="Normal">
     <w:name w:val="Normal"/>
@@ -2006,7 +3301,7 @@
   <a:extraClrSchemeLst/>
   <a:extLst>
     <a:ext uri="{05A4C25C-085E-4340-85A3-A5531E510DB2}">
-      <thm15:themeFamily xmlns:thm15="http://schemas.microsoft.com/office/thememl/2012/main" xmlns="" name="Office Theme" id="{62F939B6-93AF-4DB8-9C6B-D6C7DFDC589F}" vid="{4A3C46E8-61CC-4603-A589-7422A47A8E4A}"/>
+      <thm15:themeFamily xmlns:thm15="http://schemas.microsoft.com/office/thememl/2012/main" name="Office Theme" id="{62F939B6-93AF-4DB8-9C6B-D6C7DFDC589F}" vid="{4A3C46E8-61CC-4603-A589-7422A47A8E4A}"/>
     </a:ext>
   </a:extLst>
 </a:theme>

</xml_diff>

<commit_message>
Punto 6 añadido al doc
</commit_message>
<xml_diff>
--- a/Game/Documentación/Documentación.docx
+++ b/Game/Documentación/Documentación.docx
@@ -1,6 +1,6 @@
 
 <file path=word/document.xml><?xml version="1.0" encoding="utf-8"?>
-<w:document xmlns:wpc="http://schemas.microsoft.com/office/word/2010/wordprocessingCanvas" xmlns:mc="http://schemas.openxmlformats.org/markup-compatibility/2006" xmlns:o="urn:schemas-microsoft-com:office:office" xmlns:r="http://schemas.openxmlformats.org/officeDocument/2006/relationships" xmlns:m="http://schemas.openxmlformats.org/officeDocument/2006/math" xmlns:v="urn:schemas-microsoft-com:vml" xmlns:wp14="http://schemas.microsoft.com/office/word/2010/wordprocessingDrawing" xmlns:wp="http://schemas.openxmlformats.org/drawingml/2006/wordprocessingDrawing" xmlns:w10="urn:schemas-microsoft-com:office:word" xmlns:w="http://schemas.openxmlformats.org/wordprocessingml/2006/main" xmlns:w14="http://schemas.microsoft.com/office/word/2010/wordml" xmlns:w15="http://schemas.microsoft.com/office/word/2012/wordml" xmlns:wpg="http://schemas.microsoft.com/office/word/2010/wordprocessingGroup" xmlns:wpi="http://schemas.microsoft.com/office/word/2010/wordprocessingInk" xmlns:wne="http://schemas.microsoft.com/office/word/2006/wordml" xmlns:wps="http://schemas.microsoft.com/office/word/2010/wordprocessingShape" mc:Ignorable="w14 w15 wp14">
+<w:document xmlns:wpc="http://schemas.microsoft.com/office/word/2010/wordprocessingCanvas" xmlns:mo="http://schemas.microsoft.com/office/mac/office/2008/main" xmlns:mc="http://schemas.openxmlformats.org/markup-compatibility/2006" xmlns:mv="urn:schemas-microsoft-com:mac:vml" xmlns:o="urn:schemas-microsoft-com:office:office" xmlns:r="http://schemas.openxmlformats.org/officeDocument/2006/relationships" xmlns:m="http://schemas.openxmlformats.org/officeDocument/2006/math" xmlns:v="urn:schemas-microsoft-com:vml" xmlns:wp14="http://schemas.microsoft.com/office/word/2010/wordprocessingDrawing" xmlns:wp="http://schemas.openxmlformats.org/drawingml/2006/wordprocessingDrawing" xmlns:w10="urn:schemas-microsoft-com:office:word" xmlns:w="http://schemas.openxmlformats.org/wordprocessingml/2006/main" xmlns:w14="http://schemas.microsoft.com/office/word/2010/wordml" xmlns:wpg="http://schemas.microsoft.com/office/word/2010/wordprocessingGroup" xmlns:wpi="http://schemas.microsoft.com/office/word/2010/wordprocessingInk" xmlns:wne="http://schemas.microsoft.com/office/word/2006/wordml" xmlns:wps="http://schemas.microsoft.com/office/word/2010/wordprocessingShape" mc:Ignorable="w14 wp14">
   <w:body>
     <w:p>
       <w:pPr>
@@ -292,7 +292,6 @@
           <w:szCs w:val="30"/>
         </w:rPr>
       </w:pPr>
-      <w:bookmarkStart w:id="0" w:name="_GoBack"/>
       <w:r>
         <w:rPr>
           <w:sz w:val="24"/>
@@ -328,7 +327,6 @@
         <w:t>).</w:t>
       </w:r>
     </w:p>
-    <w:bookmarkEnd w:id="0"/>
     <w:p>
       <w:pPr>
         <w:pStyle w:val="Ttulo2"/>
@@ -337,17 +335,12 @@
         <w:t xml:space="preserve">3. Identificación de </w:t>
       </w:r>
       <w:proofErr w:type="spellStart"/>
-      <w:proofErr w:type="gramStart"/>
       <w:r>
         <w:t>stakeholders</w:t>
       </w:r>
       <w:proofErr w:type="spellEnd"/>
       <w:r>
-        <w:t>(</w:t>
-      </w:r>
-      <w:proofErr w:type="gramEnd"/>
-      <w:r>
-        <w:t xml:space="preserve">Descripción) </w:t>
+        <w:t xml:space="preserve">(Descripción) </w:t>
       </w:r>
     </w:p>
     <w:p>
@@ -1340,11 +1333,1079 @@
     </w:p>
     <w:p>
       <w:pPr>
-        <w:rPr>
-          <w:lang w:val="es-ES_tradnl"/>
-        </w:rPr>
-      </w:pPr>
-    </w:p>
+        <w:pStyle w:val="Ttulo2"/>
+        <w:rPr>
+          <w:lang w:val="es-ES_tradnl"/>
+        </w:rPr>
+      </w:pPr>
+      <w:r>
+        <w:rPr>
+          <w:lang w:val="es-ES_tradnl"/>
+        </w:rPr>
+        <w:t>5. Primer acercamiento a la solución y riesgos</w:t>
+      </w:r>
+    </w:p>
+    <w:p/>
+    <w:p/>
+    <w:p/>
+    <w:p/>
+    <w:p/>
+    <w:p/>
+    <w:p/>
+    <w:p/>
+    <w:p/>
+    <w:p>
+      <w:pPr>
+        <w:pStyle w:val="Ttulo2"/>
+      </w:pPr>
+      <w:r>
+        <w:lastRenderedPageBreak/>
+        <w:t xml:space="preserve">6. Lista actualizada de </w:t>
+      </w:r>
+      <w:proofErr w:type="spellStart"/>
+      <w:r>
+        <w:t>stakeholders</w:t>
+      </w:r>
+      <w:proofErr w:type="spellEnd"/>
+    </w:p>
+    <w:p/>
+    <w:p>
+      <w:pPr>
+        <w:pStyle w:val="Ttulo3"/>
+        <w:jc w:val="both"/>
+        <w:rPr>
+          <w:u w:val="single"/>
+        </w:rPr>
+      </w:pPr>
+      <w:bookmarkStart w:id="0" w:name="_Toc413448096"/>
+      <w:r>
+        <w:rPr>
+          <w:u w:val="single"/>
+        </w:rPr>
+        <w:t>Definición</w:t>
+      </w:r>
+      <w:r>
+        <w:rPr>
+          <w:u w:val="single"/>
+        </w:rPr>
+        <w:t xml:space="preserve"> (comunes)</w:t>
+      </w:r>
+      <w:bookmarkEnd w:id="0"/>
+    </w:p>
+    <w:p>
+      <w:pPr>
+        <w:pStyle w:val="Ttulo4"/>
+        <w:numPr>
+          <w:ilvl w:val="0"/>
+          <w:numId w:val="14"/>
+        </w:numPr>
+        <w:jc w:val="both"/>
+      </w:pPr>
+      <w:r>
+        <w:t xml:space="preserve">Empresa </w:t>
+      </w:r>
+      <w:proofErr w:type="spellStart"/>
+      <w:r>
+        <w:t>NoGame</w:t>
+      </w:r>
+      <w:proofErr w:type="spellEnd"/>
+    </w:p>
+    <w:p>
+      <w:pPr>
+        <w:pStyle w:val="Prrafodelista"/>
+        <w:numPr>
+          <w:ilvl w:val="0"/>
+          <w:numId w:val="15"/>
+        </w:numPr>
+        <w:jc w:val="both"/>
+      </w:pPr>
+      <w:r>
+        <w:t>Son los propietarios y responsables principales de la financiación de la aplicación.</w:t>
+      </w:r>
+    </w:p>
+    <w:p>
+      <w:pPr>
+        <w:pStyle w:val="Prrafodelista"/>
+        <w:numPr>
+          <w:ilvl w:val="0"/>
+          <w:numId w:val="15"/>
+        </w:numPr>
+        <w:jc w:val="both"/>
+      </w:pPr>
+      <w:r>
+        <w:t>Objetivos:</w:t>
+      </w:r>
+    </w:p>
+    <w:p>
+      <w:pPr>
+        <w:pStyle w:val="Prrafodelista"/>
+        <w:numPr>
+          <w:ilvl w:val="1"/>
+          <w:numId w:val="15"/>
+        </w:numPr>
+        <w:jc w:val="both"/>
+      </w:pPr>
+      <w:r>
+        <w:t>Reducir el coste del desarrollo de la aplicación lo máximo posible</w:t>
+      </w:r>
+    </w:p>
+    <w:p>
+      <w:pPr>
+        <w:pStyle w:val="Prrafodelista"/>
+        <w:numPr>
+          <w:ilvl w:val="1"/>
+          <w:numId w:val="15"/>
+        </w:numPr>
+        <w:jc w:val="both"/>
+      </w:pPr>
+      <w:r>
+        <w:t>Obtener una aplicación multiplataforma.</w:t>
+      </w:r>
+    </w:p>
+    <w:p>
+      <w:pPr>
+        <w:pStyle w:val="Prrafodelista"/>
+        <w:numPr>
+          <w:ilvl w:val="1"/>
+          <w:numId w:val="15"/>
+        </w:numPr>
+        <w:jc w:val="both"/>
+      </w:pPr>
+      <w:r>
+        <w:t>Aumentar al máximo los beneficios conseguidos por ésta misma.</w:t>
+      </w:r>
+    </w:p>
+    <w:p>
+      <w:pPr>
+        <w:pStyle w:val="Prrafodelista"/>
+        <w:numPr>
+          <w:ilvl w:val="1"/>
+          <w:numId w:val="15"/>
+        </w:numPr>
+        <w:jc w:val="both"/>
+      </w:pPr>
+      <w:r>
+        <w:t>Conseguir que el juego sea funcional, atractivo y barato.</w:t>
+      </w:r>
+    </w:p>
+    <w:p>
+      <w:pPr>
+        <w:pStyle w:val="Ttulo4"/>
+        <w:numPr>
+          <w:ilvl w:val="0"/>
+          <w:numId w:val="14"/>
+        </w:numPr>
+        <w:jc w:val="both"/>
+      </w:pPr>
+      <w:r>
+        <w:t>Desarrolladores juego Trivial</w:t>
+      </w:r>
+    </w:p>
+    <w:p>
+      <w:pPr>
+        <w:pStyle w:val="Prrafodelista"/>
+        <w:numPr>
+          <w:ilvl w:val="0"/>
+          <w:numId w:val="16"/>
+        </w:numPr>
+        <w:jc w:val="both"/>
+      </w:pPr>
+      <w:r>
+        <w:t>Equipo responsable del desarrollo del funcionamiento de la aplicación.</w:t>
+      </w:r>
+    </w:p>
+    <w:p>
+      <w:pPr>
+        <w:pStyle w:val="Prrafodelista"/>
+        <w:numPr>
+          <w:ilvl w:val="0"/>
+          <w:numId w:val="16"/>
+        </w:numPr>
+        <w:jc w:val="both"/>
+      </w:pPr>
+      <w:r>
+        <w:t>Objetivos:</w:t>
+      </w:r>
+    </w:p>
+    <w:p>
+      <w:pPr>
+        <w:pStyle w:val="Prrafodelista"/>
+        <w:numPr>
+          <w:ilvl w:val="1"/>
+          <w:numId w:val="16"/>
+        </w:numPr>
+        <w:jc w:val="both"/>
+      </w:pPr>
+      <w:r>
+        <w:t>Construir una aplicación segura y funcional.</w:t>
+      </w:r>
+    </w:p>
+    <w:p>
+      <w:pPr>
+        <w:pStyle w:val="Prrafodelista"/>
+        <w:numPr>
+          <w:ilvl w:val="1"/>
+          <w:numId w:val="16"/>
+        </w:numPr>
+        <w:jc w:val="both"/>
+      </w:pPr>
+      <w:r>
+        <w:t>Llevar a cabo implementaciones interesantes.</w:t>
+      </w:r>
+    </w:p>
+    <w:p>
+      <w:pPr>
+        <w:pStyle w:val="Prrafodelista"/>
+        <w:numPr>
+          <w:ilvl w:val="1"/>
+          <w:numId w:val="16"/>
+        </w:numPr>
+        <w:jc w:val="both"/>
+      </w:pPr>
+      <w:r>
+        <w:t>Desarrollar un proyecto beneficioso intelectual y económicamente.</w:t>
+      </w:r>
+    </w:p>
+    <w:p>
+      <w:pPr>
+        <w:pStyle w:val="Ttulo4"/>
+        <w:numPr>
+          <w:ilvl w:val="0"/>
+          <w:numId w:val="14"/>
+        </w:numPr>
+        <w:jc w:val="both"/>
+      </w:pPr>
+      <w:r>
+        <w:t xml:space="preserve">Arquitectos de la aplicación </w:t>
+      </w:r>
+    </w:p>
+    <w:p>
+      <w:pPr>
+        <w:pStyle w:val="Prrafodelista"/>
+        <w:numPr>
+          <w:ilvl w:val="0"/>
+          <w:numId w:val="17"/>
+        </w:numPr>
+        <w:jc w:val="both"/>
+      </w:pPr>
+      <w:r>
+        <w:t xml:space="preserve">Equipo responsable de todo lo que tenga que ver con </w:t>
+      </w:r>
+      <w:r>
+        <w:t>el análisis del proyecto</w:t>
+      </w:r>
+    </w:p>
+    <w:p>
+      <w:pPr>
+        <w:pStyle w:val="Prrafodelista"/>
+        <w:numPr>
+          <w:ilvl w:val="0"/>
+          <w:numId w:val="17"/>
+        </w:numPr>
+        <w:jc w:val="both"/>
+      </w:pPr>
+      <w:r>
+        <w:t>Objetivos:</w:t>
+      </w:r>
+    </w:p>
+    <w:p>
+      <w:pPr>
+        <w:pStyle w:val="Prrafodelista"/>
+        <w:numPr>
+          <w:ilvl w:val="1"/>
+          <w:numId w:val="17"/>
+        </w:numPr>
+        <w:jc w:val="both"/>
+      </w:pPr>
+      <w:r>
+        <w:t>Garantizar una aplicación reutilizable en distintos ámbitos y de fácil mantenimiento</w:t>
+      </w:r>
+      <w:r>
+        <w:t>.</w:t>
+      </w:r>
+    </w:p>
+    <w:p>
+      <w:pPr>
+        <w:pStyle w:val="Prrafodelista"/>
+        <w:numPr>
+          <w:ilvl w:val="1"/>
+          <w:numId w:val="17"/>
+        </w:numPr>
+        <w:jc w:val="both"/>
+      </w:pPr>
+      <w:r>
+        <w:t>Obtener experiencia con la realización de este proyecto.</w:t>
+      </w:r>
+    </w:p>
+    <w:p>
+      <w:pPr>
+        <w:pStyle w:val="Prrafodelista"/>
+        <w:numPr>
+          <w:ilvl w:val="1"/>
+          <w:numId w:val="17"/>
+        </w:numPr>
+        <w:jc w:val="both"/>
+      </w:pPr>
+      <w:r>
+        <w:t>Seleccionar el mejor estilo arquitectónico para lograr una aplicación que cumpla con creces las necesidades del cliente.</w:t>
+      </w:r>
+    </w:p>
+    <w:p>
+      <w:pPr>
+        <w:pStyle w:val="Ttulo4"/>
+        <w:numPr>
+          <w:ilvl w:val="0"/>
+          <w:numId w:val="14"/>
+        </w:numPr>
+      </w:pPr>
+      <w:r>
+        <w:t>Usuarios jugadores</w:t>
+      </w:r>
+    </w:p>
+    <w:p>
+      <w:pPr>
+        <w:pStyle w:val="Prrafodelista"/>
+        <w:numPr>
+          <w:ilvl w:val="0"/>
+          <w:numId w:val="19"/>
+        </w:numPr>
+      </w:pPr>
+      <w:r>
+        <w:t>Son las personas que ejecutaran la aplicación</w:t>
+      </w:r>
+    </w:p>
+    <w:p>
+      <w:pPr>
+        <w:pStyle w:val="Prrafodelista"/>
+        <w:numPr>
+          <w:ilvl w:val="0"/>
+          <w:numId w:val="19"/>
+        </w:numPr>
+      </w:pPr>
+      <w:r>
+        <w:t>Objetivos:</w:t>
+      </w:r>
+    </w:p>
+    <w:p>
+      <w:pPr>
+        <w:pStyle w:val="Prrafodelista"/>
+        <w:numPr>
+          <w:ilvl w:val="1"/>
+          <w:numId w:val="19"/>
+        </w:numPr>
+      </w:pPr>
+      <w:r>
+        <w:t>Disfrutar del entretenimiento ofrecido por el juego.</w:t>
+      </w:r>
+    </w:p>
+    <w:p>
+      <w:pPr>
+        <w:pStyle w:val="Prrafodelista"/>
+        <w:numPr>
+          <w:ilvl w:val="1"/>
+          <w:numId w:val="19"/>
+        </w:numPr>
+      </w:pPr>
+      <w:r>
+        <w:t>Utilizar el juego como una herramienta de aprendizaje.</w:t>
+      </w:r>
+    </w:p>
+    <w:p>
+      <w:pPr>
+        <w:pStyle w:val="Ttulo4"/>
+        <w:numPr>
+          <w:ilvl w:val="0"/>
+          <w:numId w:val="14"/>
+        </w:numPr>
+      </w:pPr>
+      <w:bookmarkStart w:id="1" w:name="_Toc413448097"/>
+      <w:r>
+        <w:t>Usuario administrador</w:t>
+      </w:r>
+    </w:p>
+    <w:p>
+      <w:pPr>
+        <w:pStyle w:val="Prrafodelista"/>
+        <w:numPr>
+          <w:ilvl w:val="0"/>
+          <w:numId w:val="24"/>
+        </w:numPr>
+      </w:pPr>
+      <w:r>
+        <w:t>Son los usuarios con privilegios suficientes para ver las estadísticas de juegos.</w:t>
+      </w:r>
+    </w:p>
+    <w:p>
+      <w:pPr>
+        <w:pStyle w:val="Prrafodelista"/>
+        <w:numPr>
+          <w:ilvl w:val="0"/>
+          <w:numId w:val="24"/>
+        </w:numPr>
+      </w:pPr>
+      <w:r>
+        <w:t>Objetivos:</w:t>
+      </w:r>
+    </w:p>
+    <w:p>
+      <w:pPr>
+        <w:pStyle w:val="Prrafodelista"/>
+        <w:numPr>
+          <w:ilvl w:val="1"/>
+          <w:numId w:val="24"/>
+        </w:numPr>
+      </w:pPr>
+      <w:r>
+        <w:t>Encontrarse con una interfaz sencilla e intuitiva.</w:t>
+      </w:r>
+    </w:p>
+    <w:p>
+      <w:pPr>
+        <w:pStyle w:val="Prrafodelista"/>
+        <w:numPr>
+          <w:ilvl w:val="1"/>
+          <w:numId w:val="24"/>
+        </w:numPr>
+      </w:pPr>
+      <w:r>
+        <w:t>Obtener  información suficiente y clara sobre las partidas y los usuarios jugadores.</w:t>
+      </w:r>
+    </w:p>
+    <w:p>
+      <w:pPr>
+        <w:pStyle w:val="Ttulo3"/>
+        <w:jc w:val="both"/>
+        <w:rPr>
+          <w:u w:val="single"/>
+        </w:rPr>
+      </w:pPr>
+      <w:r>
+        <w:rPr>
+          <w:u w:val="single"/>
+        </w:rPr>
+        <w:t>Definición (propias)</w:t>
+      </w:r>
+      <w:bookmarkEnd w:id="1"/>
+    </w:p>
+    <w:p>
+      <w:pPr>
+        <w:pStyle w:val="Ttulo4"/>
+        <w:numPr>
+          <w:ilvl w:val="0"/>
+          <w:numId w:val="14"/>
+        </w:numPr>
+        <w:jc w:val="both"/>
+      </w:pPr>
+      <w:r>
+        <w:t>Gestores de bases de datos</w:t>
+      </w:r>
+    </w:p>
+    <w:p>
+      <w:pPr>
+        <w:pStyle w:val="Prrafodelista"/>
+        <w:numPr>
+          <w:ilvl w:val="0"/>
+          <w:numId w:val="18"/>
+        </w:numPr>
+        <w:jc w:val="both"/>
+      </w:pPr>
+      <w:r>
+        <w:t>Son los responsables de mantener tanto el correcto funcionamiento del sistema de gestión de bases de datos, como de la integridad y consistencia de la bases de datos</w:t>
+      </w:r>
+    </w:p>
+    <w:p>
+      <w:pPr>
+        <w:jc w:val="both"/>
+      </w:pPr>
+    </w:p>
+    <w:p>
+      <w:pPr>
+        <w:jc w:val="both"/>
+      </w:pPr>
+    </w:p>
+    <w:p>
+      <w:pPr>
+        <w:jc w:val="both"/>
+      </w:pPr>
+    </w:p>
+    <w:p>
+      <w:pPr>
+        <w:jc w:val="both"/>
+      </w:pPr>
+    </w:p>
+    <w:tbl>
+      <w:tblPr>
+        <w:tblStyle w:val="ListTable7ColorfulAccent5"/>
+        <w:tblW w:w="8913" w:type="dxa"/>
+        <w:tblLook w:val="04A0" w:firstRow="1" w:lastRow="0" w:firstColumn="1" w:lastColumn="0" w:noHBand="0" w:noVBand="1"/>
+      </w:tblPr>
+      <w:tblGrid>
+        <w:gridCol w:w="1339"/>
+        <w:gridCol w:w="2127"/>
+        <w:gridCol w:w="5447"/>
+      </w:tblGrid>
+      <w:tr>
+        <w:trPr>
+          <w:cnfStyle w:val="100000000000" w:firstRow="1" w:lastRow="0" w:firstColumn="0" w:lastColumn="0" w:oddVBand="0" w:evenVBand="0" w:oddHBand="0" w:evenHBand="0" w:firstRowFirstColumn="0" w:firstRowLastColumn="0" w:lastRowFirstColumn="0" w:lastRowLastColumn="0"/>
+          <w:trHeight w:val="621"/>
+        </w:trPr>
+        <w:tc>
+          <w:tcPr>
+            <w:cnfStyle w:val="001000000100" w:firstRow="0" w:lastRow="0" w:firstColumn="1" w:lastColumn="0" w:oddVBand="0" w:evenVBand="0" w:oddHBand="0" w:evenHBand="0" w:firstRowFirstColumn="1" w:firstRowLastColumn="0" w:lastRowFirstColumn="0" w:lastRowLastColumn="0"/>
+            <w:tcW w:w="1339" w:type="dxa"/>
+          </w:tcPr>
+          <w:p>
+            <w:pPr>
+              <w:pStyle w:val="Prrafodelista"/>
+              <w:ind w:left="0"/>
+              <w:jc w:val="both"/>
+            </w:pPr>
+            <w:r>
+              <w:t>Código</w:t>
+            </w:r>
+          </w:p>
+        </w:tc>
+        <w:tc>
+          <w:tcPr>
+            <w:tcW w:w="2127" w:type="dxa"/>
+          </w:tcPr>
+          <w:p>
+            <w:pPr>
+              <w:pStyle w:val="Prrafodelista"/>
+              <w:ind w:left="0"/>
+              <w:jc w:val="both"/>
+              <w:cnfStyle w:val="100000000000" w:firstRow="1" w:lastRow="0" w:firstColumn="0" w:lastColumn="0" w:oddVBand="0" w:evenVBand="0" w:oddHBand="0" w:evenHBand="0" w:firstRowFirstColumn="0" w:firstRowLastColumn="0" w:lastRowFirstColumn="0" w:lastRowLastColumn="0"/>
+            </w:pPr>
+            <w:proofErr w:type="spellStart"/>
+            <w:r>
+              <w:t>Stakeholder</w:t>
+            </w:r>
+            <w:proofErr w:type="spellEnd"/>
+          </w:p>
+        </w:tc>
+        <w:tc>
+          <w:tcPr>
+            <w:tcW w:w="5447" w:type="dxa"/>
+          </w:tcPr>
+          <w:p>
+            <w:pPr>
+              <w:pStyle w:val="Prrafodelista"/>
+              <w:ind w:left="0"/>
+              <w:jc w:val="both"/>
+              <w:cnfStyle w:val="100000000000" w:firstRow="1" w:lastRow="0" w:firstColumn="0" w:lastColumn="0" w:oddVBand="0" w:evenVBand="0" w:oddHBand="0" w:evenHBand="0" w:firstRowFirstColumn="0" w:firstRowLastColumn="0" w:lastRowFirstColumn="0" w:lastRowLastColumn="0"/>
+            </w:pPr>
+            <w:r>
+              <w:t>Intereses</w:t>
+            </w:r>
+          </w:p>
+        </w:tc>
+      </w:tr>
+      <w:tr>
+        <w:trPr>
+          <w:cnfStyle w:val="000000100000" w:firstRow="0" w:lastRow="0" w:firstColumn="0" w:lastColumn="0" w:oddVBand="0" w:evenVBand="0" w:oddHBand="1" w:evenHBand="0" w:firstRowFirstColumn="0" w:firstRowLastColumn="0" w:lastRowFirstColumn="0" w:lastRowLastColumn="0"/>
+          <w:trHeight w:val="654"/>
+        </w:trPr>
+        <w:tc>
+          <w:tcPr>
+            <w:cnfStyle w:val="001000000000" w:firstRow="0" w:lastRow="0" w:firstColumn="1" w:lastColumn="0" w:oddVBand="0" w:evenVBand="0" w:oddHBand="0" w:evenHBand="0" w:firstRowFirstColumn="0" w:firstRowLastColumn="0" w:lastRowFirstColumn="0" w:lastRowLastColumn="0"/>
+            <w:tcW w:w="1339" w:type="dxa"/>
+          </w:tcPr>
+          <w:p>
+            <w:pPr>
+              <w:pStyle w:val="Prrafodelista"/>
+              <w:ind w:left="0"/>
+              <w:jc w:val="both"/>
+              <w:rPr>
+                <w:u w:val="single"/>
+              </w:rPr>
+            </w:pPr>
+            <w:r>
+              <w:t>ST-01</w:t>
+            </w:r>
+          </w:p>
+        </w:tc>
+        <w:tc>
+          <w:tcPr>
+            <w:tcW w:w="2127" w:type="dxa"/>
+          </w:tcPr>
+          <w:p>
+            <w:pPr>
+              <w:pStyle w:val="Prrafodelista"/>
+              <w:ind w:left="0"/>
+              <w:jc w:val="both"/>
+              <w:cnfStyle w:val="000000100000" w:firstRow="0" w:lastRow="0" w:firstColumn="0" w:lastColumn="0" w:oddVBand="0" w:evenVBand="0" w:oddHBand="1" w:evenHBand="0" w:firstRowFirstColumn="0" w:firstRowLastColumn="0" w:lastRowFirstColumn="0" w:lastRowLastColumn="0"/>
+            </w:pPr>
+            <w:r>
+              <w:t xml:space="preserve">Empresa </w:t>
+            </w:r>
+            <w:proofErr w:type="spellStart"/>
+            <w:r>
+              <w:t>NoGame</w:t>
+            </w:r>
+            <w:proofErr w:type="spellEnd"/>
+          </w:p>
+        </w:tc>
+        <w:tc>
+          <w:tcPr>
+            <w:tcW w:w="5447" w:type="dxa"/>
+          </w:tcPr>
+          <w:p>
+            <w:pPr>
+              <w:pStyle w:val="Prrafodelista"/>
+              <w:numPr>
+                <w:ilvl w:val="0"/>
+                <w:numId w:val="20"/>
+              </w:numPr>
+              <w:jc w:val="both"/>
+              <w:cnfStyle w:val="000000100000" w:firstRow="0" w:lastRow="0" w:firstColumn="0" w:lastColumn="0" w:oddVBand="0" w:evenVBand="0" w:oddHBand="1" w:evenHBand="0" w:firstRowFirstColumn="0" w:firstRowLastColumn="0" w:lastRowFirstColumn="0" w:lastRowLastColumn="0"/>
+            </w:pPr>
+            <w:r>
+              <w:t xml:space="preserve">Bajo conste de desarrollo y </w:t>
+            </w:r>
+            <w:proofErr w:type="spellStart"/>
+            <w:r>
+              <w:t>mant</w:t>
+            </w:r>
+            <w:bookmarkStart w:id="2" w:name="_GoBack"/>
+            <w:bookmarkEnd w:id="2"/>
+            <w:r>
+              <w:t>enibilidad</w:t>
+            </w:r>
+            <w:proofErr w:type="spellEnd"/>
+            <w:r>
+              <w:t xml:space="preserve"> del sistema.</w:t>
+            </w:r>
+          </w:p>
+          <w:p>
+            <w:pPr>
+              <w:pStyle w:val="Prrafodelista"/>
+              <w:numPr>
+                <w:ilvl w:val="0"/>
+                <w:numId w:val="20"/>
+              </w:numPr>
+              <w:jc w:val="both"/>
+              <w:cnfStyle w:val="000000100000" w:firstRow="0" w:lastRow="0" w:firstColumn="0" w:lastColumn="0" w:oddVBand="0" w:evenVBand="0" w:oddHBand="1" w:evenHBand="0" w:firstRowFirstColumn="0" w:firstRowLastColumn="0" w:lastRowFirstColumn="0" w:lastRowLastColumn="0"/>
+            </w:pPr>
+            <w:r>
+              <w:t xml:space="preserve">Posibilidad de extensión de la aplicación, </w:t>
+            </w:r>
+            <w:r>
+              <w:t>y que la misma sea multiplataforma.</w:t>
+            </w:r>
+          </w:p>
+        </w:tc>
+      </w:tr>
+      <w:tr>
+        <w:trPr>
+          <w:trHeight w:val="654"/>
+        </w:trPr>
+        <w:tc>
+          <w:tcPr>
+            <w:cnfStyle w:val="001000000000" w:firstRow="0" w:lastRow="0" w:firstColumn="1" w:lastColumn="0" w:oddVBand="0" w:evenVBand="0" w:oddHBand="0" w:evenHBand="0" w:firstRowFirstColumn="0" w:firstRowLastColumn="0" w:lastRowFirstColumn="0" w:lastRowLastColumn="0"/>
+            <w:tcW w:w="1339" w:type="dxa"/>
+          </w:tcPr>
+          <w:p>
+            <w:pPr>
+              <w:pStyle w:val="Prrafodelista"/>
+              <w:ind w:left="0"/>
+              <w:jc w:val="both"/>
+            </w:pPr>
+            <w:r>
+              <w:t>ST-02</w:t>
+            </w:r>
+          </w:p>
+        </w:tc>
+        <w:tc>
+          <w:tcPr>
+            <w:tcW w:w="2127" w:type="dxa"/>
+          </w:tcPr>
+          <w:p>
+            <w:pPr>
+              <w:pStyle w:val="Prrafodelista"/>
+              <w:ind w:left="0"/>
+              <w:jc w:val="both"/>
+              <w:cnfStyle w:val="000000000000" w:firstRow="0" w:lastRow="0" w:firstColumn="0" w:lastColumn="0" w:oddVBand="0" w:evenVBand="0" w:oddHBand="0" w:evenHBand="0" w:firstRowFirstColumn="0" w:firstRowLastColumn="0" w:lastRowFirstColumn="0" w:lastRowLastColumn="0"/>
+            </w:pPr>
+            <w:r>
+              <w:t xml:space="preserve">Desarrolladores </w:t>
+            </w:r>
+            <w:r>
+              <w:t>juego</w:t>
+            </w:r>
+            <w:r>
+              <w:t xml:space="preserve"> Trivial</w:t>
+            </w:r>
+          </w:p>
+        </w:tc>
+        <w:tc>
+          <w:tcPr>
+            <w:tcW w:w="5447" w:type="dxa"/>
+          </w:tcPr>
+          <w:p>
+            <w:pPr>
+              <w:pStyle w:val="Prrafodelista"/>
+              <w:numPr>
+                <w:ilvl w:val="0"/>
+                <w:numId w:val="21"/>
+              </w:numPr>
+              <w:jc w:val="both"/>
+              <w:cnfStyle w:val="000000000000" w:firstRow="0" w:lastRow="0" w:firstColumn="0" w:lastColumn="0" w:oddVBand="0" w:evenVBand="0" w:oddHBand="0" w:evenHBand="0" w:firstRowFirstColumn="0" w:firstRowLastColumn="0" w:lastRowFirstColumn="0" w:lastRowLastColumn="0"/>
+            </w:pPr>
+            <w:r>
+              <w:t>Sencillez a la hora de mantener el sistema y ampliar su funcionalidad.</w:t>
+            </w:r>
+          </w:p>
+          <w:p>
+            <w:pPr>
+              <w:pStyle w:val="Prrafodelista"/>
+              <w:numPr>
+                <w:ilvl w:val="0"/>
+                <w:numId w:val="21"/>
+              </w:numPr>
+              <w:jc w:val="both"/>
+              <w:cnfStyle w:val="000000000000" w:firstRow="0" w:lastRow="0" w:firstColumn="0" w:lastColumn="0" w:oddVBand="0" w:evenVBand="0" w:oddHBand="0" w:evenHBand="0" w:firstRowFirstColumn="0" w:firstRowLastColumn="0" w:lastRowFirstColumn="0" w:lastRowLastColumn="0"/>
+            </w:pPr>
+            <w:r>
+              <w:t>Confiar en la seriedad y profesionalidad del cliente.</w:t>
+            </w:r>
+          </w:p>
+          <w:p>
+            <w:pPr>
+              <w:pStyle w:val="Prrafodelista"/>
+              <w:numPr>
+                <w:ilvl w:val="0"/>
+                <w:numId w:val="21"/>
+              </w:numPr>
+              <w:jc w:val="both"/>
+              <w:cnfStyle w:val="000000000000" w:firstRow="0" w:lastRow="0" w:firstColumn="0" w:lastColumn="0" w:oddVBand="0" w:evenVBand="0" w:oddHBand="0" w:evenHBand="0" w:firstRowFirstColumn="0" w:firstRowLastColumn="0" w:lastRowFirstColumn="0" w:lastRowLastColumn="0"/>
+            </w:pPr>
+            <w:r>
+              <w:t>Llevar a cabo requisitos que se puedan cumplir.</w:t>
+            </w:r>
+          </w:p>
+        </w:tc>
+      </w:tr>
+      <w:tr>
+        <w:trPr>
+          <w:cnfStyle w:val="000000100000" w:firstRow="0" w:lastRow="0" w:firstColumn="0" w:lastColumn="0" w:oddVBand="0" w:evenVBand="0" w:oddHBand="1" w:evenHBand="0" w:firstRowFirstColumn="0" w:firstRowLastColumn="0" w:lastRowFirstColumn="0" w:lastRowLastColumn="0"/>
+          <w:trHeight w:val="654"/>
+        </w:trPr>
+        <w:tc>
+          <w:tcPr>
+            <w:cnfStyle w:val="001000000000" w:firstRow="0" w:lastRow="0" w:firstColumn="1" w:lastColumn="0" w:oddVBand="0" w:evenVBand="0" w:oddHBand="0" w:evenHBand="0" w:firstRowFirstColumn="0" w:firstRowLastColumn="0" w:lastRowFirstColumn="0" w:lastRowLastColumn="0"/>
+            <w:tcW w:w="1339" w:type="dxa"/>
+          </w:tcPr>
+          <w:p>
+            <w:pPr>
+              <w:pStyle w:val="Prrafodelista"/>
+              <w:ind w:left="0"/>
+              <w:jc w:val="both"/>
+            </w:pPr>
+            <w:r>
+              <w:t>ST-03</w:t>
+            </w:r>
+          </w:p>
+        </w:tc>
+        <w:tc>
+          <w:tcPr>
+            <w:tcW w:w="2127" w:type="dxa"/>
+          </w:tcPr>
+          <w:p>
+            <w:pPr>
+              <w:pStyle w:val="Prrafodelista"/>
+              <w:ind w:left="0"/>
+              <w:jc w:val="both"/>
+              <w:cnfStyle w:val="000000100000" w:firstRow="0" w:lastRow="0" w:firstColumn="0" w:lastColumn="0" w:oddVBand="0" w:evenVBand="0" w:oddHBand="1" w:evenHBand="0" w:firstRowFirstColumn="0" w:firstRowLastColumn="0" w:lastRowFirstColumn="0" w:lastRowLastColumn="0"/>
+            </w:pPr>
+            <w:r>
+              <w:t>Arquitectos de la aplicación</w:t>
+            </w:r>
+          </w:p>
+        </w:tc>
+        <w:tc>
+          <w:tcPr>
+            <w:tcW w:w="5447" w:type="dxa"/>
+          </w:tcPr>
+          <w:p>
+            <w:pPr>
+              <w:pStyle w:val="Prrafodelista"/>
+              <w:numPr>
+                <w:ilvl w:val="0"/>
+                <w:numId w:val="22"/>
+              </w:numPr>
+              <w:jc w:val="both"/>
+              <w:cnfStyle w:val="000000100000" w:firstRow="0" w:lastRow="0" w:firstColumn="0" w:lastColumn="0" w:oddVBand="0" w:evenVBand="0" w:oddHBand="1" w:evenHBand="0" w:firstRowFirstColumn="0" w:firstRowLastColumn="0" w:lastRowFirstColumn="0" w:lastRowLastColumn="0"/>
+            </w:pPr>
+            <w:r>
+              <w:t xml:space="preserve">Garantizar una aplicación de fácil mantenimiento </w:t>
+            </w:r>
+            <w:r>
+              <w:t>y reutilizable.</w:t>
+            </w:r>
+          </w:p>
+          <w:p>
+            <w:pPr>
+              <w:pStyle w:val="Prrafodelista"/>
+              <w:numPr>
+                <w:ilvl w:val="0"/>
+                <w:numId w:val="22"/>
+              </w:numPr>
+              <w:jc w:val="both"/>
+              <w:cnfStyle w:val="000000100000" w:firstRow="0" w:lastRow="0" w:firstColumn="0" w:lastColumn="0" w:oddVBand="0" w:evenVBand="0" w:oddHBand="1" w:evenHBand="0" w:firstRowFirstColumn="0" w:firstRowLastColumn="0" w:lastRowFirstColumn="0" w:lastRowLastColumn="0"/>
+            </w:pPr>
+            <w:r>
+              <w:t>Aumentar su experiencia como arquitecto.</w:t>
+            </w:r>
+          </w:p>
+        </w:tc>
+      </w:tr>
+      <w:tr>
+        <w:trPr>
+          <w:trHeight w:val="654"/>
+        </w:trPr>
+        <w:tc>
+          <w:tcPr>
+            <w:cnfStyle w:val="001000000000" w:firstRow="0" w:lastRow="0" w:firstColumn="1" w:lastColumn="0" w:oddVBand="0" w:evenVBand="0" w:oddHBand="0" w:evenHBand="0" w:firstRowFirstColumn="0" w:firstRowLastColumn="0" w:lastRowFirstColumn="0" w:lastRowLastColumn="0"/>
+            <w:tcW w:w="1339" w:type="dxa"/>
+          </w:tcPr>
+          <w:p>
+            <w:pPr>
+              <w:pStyle w:val="Prrafodelista"/>
+              <w:ind w:left="0"/>
+              <w:jc w:val="both"/>
+            </w:pPr>
+            <w:r>
+              <w:t>ST-04</w:t>
+            </w:r>
+          </w:p>
+        </w:tc>
+        <w:tc>
+          <w:tcPr>
+            <w:tcW w:w="2127" w:type="dxa"/>
+          </w:tcPr>
+          <w:p>
+            <w:pPr>
+              <w:pStyle w:val="Prrafodelista"/>
+              <w:ind w:left="0"/>
+              <w:jc w:val="both"/>
+              <w:cnfStyle w:val="000000000000" w:firstRow="0" w:lastRow="0" w:firstColumn="0" w:lastColumn="0" w:oddVBand="0" w:evenVBand="0" w:oddHBand="0" w:evenHBand="0" w:firstRowFirstColumn="0" w:firstRowLastColumn="0" w:lastRowFirstColumn="0" w:lastRowLastColumn="0"/>
+            </w:pPr>
+            <w:r>
+              <w:t>Usuarios jugadores</w:t>
+            </w:r>
+          </w:p>
+        </w:tc>
+        <w:tc>
+          <w:tcPr>
+            <w:tcW w:w="5447" w:type="dxa"/>
+          </w:tcPr>
+          <w:p>
+            <w:pPr>
+              <w:pStyle w:val="Prrafodelista"/>
+              <w:numPr>
+                <w:ilvl w:val="0"/>
+                <w:numId w:val="23"/>
+              </w:numPr>
+              <w:jc w:val="both"/>
+              <w:cnfStyle w:val="000000000000" w:firstRow="0" w:lastRow="0" w:firstColumn="0" w:lastColumn="0" w:oddVBand="0" w:evenVBand="0" w:oddHBand="0" w:evenHBand="0" w:firstRowFirstColumn="0" w:firstRowLastColumn="0" w:lastRowFirstColumn="0" w:lastRowLastColumn="0"/>
+            </w:pPr>
+            <w:r>
+              <w:t>Divertirse con la experiencia de juego que proporciona Trivial.</w:t>
+            </w:r>
+          </w:p>
+          <w:p>
+            <w:pPr>
+              <w:pStyle w:val="Prrafodelista"/>
+              <w:numPr>
+                <w:ilvl w:val="0"/>
+                <w:numId w:val="23"/>
+              </w:numPr>
+              <w:jc w:val="both"/>
+              <w:cnfStyle w:val="000000000000" w:firstRow="0" w:lastRow="0" w:firstColumn="0" w:lastColumn="0" w:oddVBand="0" w:evenVBand="0" w:oddHBand="0" w:evenHBand="0" w:firstRowFirstColumn="0" w:firstRowLastColumn="0" w:lastRowFirstColumn="0" w:lastRowLastColumn="0"/>
+            </w:pPr>
+            <w:r>
+              <w:t>Sentirse seguro con la protección de sus datos.</w:t>
+            </w:r>
+          </w:p>
+          <w:p>
+            <w:pPr>
+              <w:pStyle w:val="Prrafodelista"/>
+              <w:numPr>
+                <w:ilvl w:val="0"/>
+                <w:numId w:val="23"/>
+              </w:numPr>
+              <w:jc w:val="both"/>
+              <w:cnfStyle w:val="000000000000" w:firstRow="0" w:lastRow="0" w:firstColumn="0" w:lastColumn="0" w:oddVBand="0" w:evenVBand="0" w:oddHBand="0" w:evenHBand="0" w:firstRowFirstColumn="0" w:firstRowLastColumn="0" w:lastRowFirstColumn="0" w:lastRowLastColumn="0"/>
+            </w:pPr>
+            <w:r>
+              <w:t>Instalar el juego y poder ejecutarlo aunque su máquina no sea demasiado potente.</w:t>
+            </w:r>
+          </w:p>
+          <w:p>
+            <w:pPr>
+              <w:pStyle w:val="Prrafodelista"/>
+              <w:numPr>
+                <w:ilvl w:val="0"/>
+                <w:numId w:val="23"/>
+              </w:numPr>
+              <w:jc w:val="both"/>
+              <w:cnfStyle w:val="000000000000" w:firstRow="0" w:lastRow="0" w:firstColumn="0" w:lastColumn="0" w:oddVBand="0" w:evenVBand="0" w:oddHBand="0" w:evenHBand="0" w:firstRowFirstColumn="0" w:firstRowLastColumn="0" w:lastRowFirstColumn="0" w:lastRowLastColumn="0"/>
+            </w:pPr>
+            <w:r>
+              <w:t>Sencillez de configuración de las partidas.</w:t>
+            </w:r>
+          </w:p>
+          <w:p>
+            <w:pPr>
+              <w:pStyle w:val="Prrafodelista"/>
+              <w:jc w:val="both"/>
+              <w:cnfStyle w:val="000000000000" w:firstRow="0" w:lastRow="0" w:firstColumn="0" w:lastColumn="0" w:oddVBand="0" w:evenVBand="0" w:oddHBand="0" w:evenHBand="0" w:firstRowFirstColumn="0" w:firstRowLastColumn="0" w:lastRowFirstColumn="0" w:lastRowLastColumn="0"/>
+            </w:pPr>
+          </w:p>
+        </w:tc>
+      </w:tr>
+      <w:tr>
+        <w:trPr>
+          <w:cnfStyle w:val="000000100000" w:firstRow="0" w:lastRow="0" w:firstColumn="0" w:lastColumn="0" w:oddVBand="0" w:evenVBand="0" w:oddHBand="1" w:evenHBand="0" w:firstRowFirstColumn="0" w:firstRowLastColumn="0" w:lastRowFirstColumn="0" w:lastRowLastColumn="0"/>
+          <w:trHeight w:val="654"/>
+        </w:trPr>
+        <w:tc>
+          <w:tcPr>
+            <w:cnfStyle w:val="001000000000" w:firstRow="0" w:lastRow="0" w:firstColumn="1" w:lastColumn="0" w:oddVBand="0" w:evenVBand="0" w:oddHBand="0" w:evenHBand="0" w:firstRowFirstColumn="0" w:firstRowLastColumn="0" w:lastRowFirstColumn="0" w:lastRowLastColumn="0"/>
+            <w:tcW w:w="1339" w:type="dxa"/>
+          </w:tcPr>
+          <w:p>
+            <w:pPr>
+              <w:pStyle w:val="Prrafodelista"/>
+              <w:ind w:left="0"/>
+              <w:jc w:val="both"/>
+            </w:pPr>
+            <w:r>
+              <w:t>ST-05</w:t>
+            </w:r>
+          </w:p>
+        </w:tc>
+        <w:tc>
+          <w:tcPr>
+            <w:tcW w:w="2127" w:type="dxa"/>
+          </w:tcPr>
+          <w:p>
+            <w:pPr>
+              <w:pStyle w:val="Prrafodelista"/>
+              <w:ind w:left="0"/>
+              <w:jc w:val="both"/>
+              <w:cnfStyle w:val="000000100000" w:firstRow="0" w:lastRow="0" w:firstColumn="0" w:lastColumn="0" w:oddVBand="0" w:evenVBand="0" w:oddHBand="1" w:evenHBand="0" w:firstRowFirstColumn="0" w:firstRowLastColumn="0" w:lastRowFirstColumn="0" w:lastRowLastColumn="0"/>
+            </w:pPr>
+            <w:r>
+              <w:t xml:space="preserve"> Usuario administrador</w:t>
+            </w:r>
+          </w:p>
+        </w:tc>
+        <w:tc>
+          <w:tcPr>
+            <w:tcW w:w="5447" w:type="dxa"/>
+          </w:tcPr>
+          <w:p>
+            <w:pPr>
+              <w:pStyle w:val="Prrafodelista"/>
+              <w:numPr>
+                <w:ilvl w:val="0"/>
+                <w:numId w:val="26"/>
+              </w:numPr>
+              <w:jc w:val="both"/>
+              <w:cnfStyle w:val="000000100000" w:firstRow="0" w:lastRow="0" w:firstColumn="0" w:lastColumn="0" w:oddVBand="0" w:evenVBand="0" w:oddHBand="1" w:evenHBand="0" w:firstRowFirstColumn="0" w:firstRowLastColumn="0" w:lastRowFirstColumn="0" w:lastRowLastColumn="0"/>
+            </w:pPr>
+            <w:r>
+              <w:t xml:space="preserve">Encontrarse con </w:t>
+            </w:r>
+            <w:r>
+              <w:t>una interfaz sencilla para obtener información estadísticas</w:t>
+            </w:r>
+          </w:p>
+        </w:tc>
+      </w:tr>
+      <w:tr>
+        <w:trPr>
+          <w:trHeight w:val="654"/>
+        </w:trPr>
+        <w:tc>
+          <w:tcPr>
+            <w:cnfStyle w:val="001000000000" w:firstRow="0" w:lastRow="0" w:firstColumn="1" w:lastColumn="0" w:oddVBand="0" w:evenVBand="0" w:oddHBand="0" w:evenHBand="0" w:firstRowFirstColumn="0" w:firstRowLastColumn="0" w:lastRowFirstColumn="0" w:lastRowLastColumn="0"/>
+            <w:tcW w:w="1339" w:type="dxa"/>
+          </w:tcPr>
+          <w:p>
+            <w:pPr>
+              <w:pStyle w:val="Prrafodelista"/>
+              <w:ind w:left="0"/>
+              <w:jc w:val="both"/>
+            </w:pPr>
+            <w:r>
+              <w:t>ST-06</w:t>
+            </w:r>
+          </w:p>
+        </w:tc>
+        <w:tc>
+          <w:tcPr>
+            <w:tcW w:w="2127" w:type="dxa"/>
+          </w:tcPr>
+          <w:p>
+            <w:pPr>
+              <w:pStyle w:val="Prrafodelista"/>
+              <w:ind w:left="0"/>
+              <w:jc w:val="both"/>
+              <w:cnfStyle w:val="000000000000" w:firstRow="0" w:lastRow="0" w:firstColumn="0" w:lastColumn="0" w:oddVBand="0" w:evenVBand="0" w:oddHBand="0" w:evenHBand="0" w:firstRowFirstColumn="0" w:firstRowLastColumn="0" w:lastRowFirstColumn="0" w:lastRowLastColumn="0"/>
+            </w:pPr>
+            <w:r>
+              <w:t>Gestores de bases de datos</w:t>
+            </w:r>
+          </w:p>
+        </w:tc>
+        <w:tc>
+          <w:tcPr>
+            <w:tcW w:w="5447" w:type="dxa"/>
+          </w:tcPr>
+          <w:p>
+            <w:pPr>
+              <w:pStyle w:val="Prrafodelista"/>
+              <w:numPr>
+                <w:ilvl w:val="0"/>
+                <w:numId w:val="27"/>
+              </w:numPr>
+              <w:jc w:val="both"/>
+              <w:cnfStyle w:val="000000000000" w:firstRow="0" w:lastRow="0" w:firstColumn="0" w:lastColumn="0" w:oddVBand="0" w:evenVBand="0" w:oddHBand="0" w:evenHBand="0" w:firstRowFirstColumn="0" w:firstRowLastColumn="0" w:lastRowFirstColumn="0" w:lastRowLastColumn="0"/>
+            </w:pPr>
+            <w:r>
+              <w:t>Ofrecer un buen nivel de seguridad de acceso a la bases de datos.</w:t>
+            </w:r>
+          </w:p>
+          <w:p>
+            <w:pPr>
+              <w:pStyle w:val="Prrafodelista"/>
+              <w:numPr>
+                <w:ilvl w:val="0"/>
+                <w:numId w:val="27"/>
+              </w:numPr>
+              <w:jc w:val="both"/>
+              <w:cnfStyle w:val="000000000000" w:firstRow="0" w:lastRow="0" w:firstColumn="0" w:lastColumn="0" w:oddVBand="0" w:evenVBand="0" w:oddHBand="0" w:evenHBand="0" w:firstRowFirstColumn="0" w:firstRowLastColumn="0" w:lastRowFirstColumn="0" w:lastRowLastColumn="0"/>
+            </w:pPr>
+            <w:r>
+              <w:t>Construir una bases de datos valiosa y consistente.</w:t>
+            </w:r>
+          </w:p>
+        </w:tc>
+      </w:tr>
+    </w:tbl>
+    <w:p>
+      <w:pPr>
+        <w:jc w:val="both"/>
+      </w:pPr>
+    </w:p>
+    <w:p>
+      <w:pPr>
+        <w:jc w:val="both"/>
+      </w:pPr>
+    </w:p>
+    <w:p/>
     <w:sectPr>
       <w:pgSz w:w="11906" w:h="16838"/>
       <w:pgMar w:top="1417" w:right="1701" w:bottom="1417" w:left="1701" w:header="708" w:footer="708" w:gutter="0"/>
@@ -1356,7 +2417,7 @@
 </file>
 
 <file path=word/numbering.xml><?xml version="1.0" encoding="utf-8"?>
-<w:numbering xmlns:wpc="http://schemas.microsoft.com/office/word/2010/wordprocessingCanvas" xmlns:mc="http://schemas.openxmlformats.org/markup-compatibility/2006" xmlns:o="urn:schemas-microsoft-com:office:office" xmlns:r="http://schemas.openxmlformats.org/officeDocument/2006/relationships" xmlns:m="http://schemas.openxmlformats.org/officeDocument/2006/math" xmlns:v="urn:schemas-microsoft-com:vml" xmlns:wp14="http://schemas.microsoft.com/office/word/2010/wordprocessingDrawing" xmlns:wp="http://schemas.openxmlformats.org/drawingml/2006/wordprocessingDrawing" xmlns:w10="urn:schemas-microsoft-com:office:word" xmlns:w="http://schemas.openxmlformats.org/wordprocessingml/2006/main" xmlns:w14="http://schemas.microsoft.com/office/word/2010/wordml" xmlns:w15="http://schemas.microsoft.com/office/word/2012/wordml" xmlns:wpg="http://schemas.microsoft.com/office/word/2010/wordprocessingGroup" xmlns:wpi="http://schemas.microsoft.com/office/word/2010/wordprocessingInk" xmlns:wne="http://schemas.microsoft.com/office/word/2006/wordml" xmlns:wps="http://schemas.microsoft.com/office/word/2010/wordprocessingShape" mc:Ignorable="w14 w15 wp14">
+<w:numbering xmlns:wpc="http://schemas.microsoft.com/office/word/2010/wordprocessingCanvas" xmlns:mo="http://schemas.microsoft.com/office/mac/office/2008/main" xmlns:mc="http://schemas.openxmlformats.org/markup-compatibility/2006" xmlns:mv="urn:schemas-microsoft-com:mac:vml" xmlns:o="urn:schemas-microsoft-com:office:office" xmlns:r="http://schemas.openxmlformats.org/officeDocument/2006/relationships" xmlns:m="http://schemas.openxmlformats.org/officeDocument/2006/math" xmlns:v="urn:schemas-microsoft-com:vml" xmlns:wp14="http://schemas.microsoft.com/office/word/2010/wordprocessingDrawing" xmlns:wp="http://schemas.openxmlformats.org/drawingml/2006/wordprocessingDrawing" xmlns:w10="urn:schemas-microsoft-com:office:word" xmlns:w="http://schemas.openxmlformats.org/wordprocessingml/2006/main" xmlns:w14="http://schemas.microsoft.com/office/word/2010/wordml" xmlns:wpg="http://schemas.microsoft.com/office/word/2010/wordprocessingGroup" xmlns:wpi="http://schemas.microsoft.com/office/word/2010/wordprocessingInk" xmlns:wne="http://schemas.microsoft.com/office/word/2006/wordml" xmlns:wps="http://schemas.microsoft.com/office/word/2010/wordprocessingShape" mc:Ignorable="w14 wp14">
   <w:abstractNum w:abstractNumId="0">
     <w:nsid w:val="00000001"/>
     <w:multiLevelType w:val="hybridMultilevel"/>
@@ -1416,6 +2477,119 @@
     </w:lvl>
   </w:abstractNum>
   <w:abstractNum w:abstractNumId="1">
+    <w:nsid w:val="096B0E22"/>
+    <w:multiLevelType w:val="hybridMultilevel"/>
+    <w:tmpl w:val="AFC24574"/>
+    <w:lvl w:ilvl="0" w:tplc="0C0A0001">
+      <w:start w:val="1"/>
+      <w:numFmt w:val="bullet"/>
+      <w:lvlText w:val=""/>
+      <w:lvlJc w:val="left"/>
+      <w:pPr>
+        <w:ind w:left="1428" w:hanging="360"/>
+      </w:pPr>
+      <w:rPr>
+        <w:rFonts w:ascii="Symbol" w:hAnsi="Symbol" w:hint="default"/>
+      </w:rPr>
+    </w:lvl>
+    <w:lvl w:ilvl="1" w:tplc="0C0A0003">
+      <w:start w:val="1"/>
+      <w:numFmt w:val="bullet"/>
+      <w:lvlText w:val="o"/>
+      <w:lvlJc w:val="left"/>
+      <w:pPr>
+        <w:ind w:left="2148" w:hanging="360"/>
+      </w:pPr>
+      <w:rPr>
+        <w:rFonts w:ascii="Courier New" w:hAnsi="Courier New" w:hint="default"/>
+      </w:rPr>
+    </w:lvl>
+    <w:lvl w:ilvl="2" w:tplc="0C0A0005" w:tentative="1">
+      <w:start w:val="1"/>
+      <w:numFmt w:val="bullet"/>
+      <w:lvlText w:val=""/>
+      <w:lvlJc w:val="left"/>
+      <w:pPr>
+        <w:ind w:left="2868" w:hanging="360"/>
+      </w:pPr>
+      <w:rPr>
+        <w:rFonts w:ascii="Wingdings" w:hAnsi="Wingdings" w:hint="default"/>
+      </w:rPr>
+    </w:lvl>
+    <w:lvl w:ilvl="3" w:tplc="0C0A0001" w:tentative="1">
+      <w:start w:val="1"/>
+      <w:numFmt w:val="bullet"/>
+      <w:lvlText w:val=""/>
+      <w:lvlJc w:val="left"/>
+      <w:pPr>
+        <w:ind w:left="3588" w:hanging="360"/>
+      </w:pPr>
+      <w:rPr>
+        <w:rFonts w:ascii="Symbol" w:hAnsi="Symbol" w:hint="default"/>
+      </w:rPr>
+    </w:lvl>
+    <w:lvl w:ilvl="4" w:tplc="0C0A0003" w:tentative="1">
+      <w:start w:val="1"/>
+      <w:numFmt w:val="bullet"/>
+      <w:lvlText w:val="o"/>
+      <w:lvlJc w:val="left"/>
+      <w:pPr>
+        <w:ind w:left="4308" w:hanging="360"/>
+      </w:pPr>
+      <w:rPr>
+        <w:rFonts w:ascii="Courier New" w:hAnsi="Courier New" w:hint="default"/>
+      </w:rPr>
+    </w:lvl>
+    <w:lvl w:ilvl="5" w:tplc="0C0A0005" w:tentative="1">
+      <w:start w:val="1"/>
+      <w:numFmt w:val="bullet"/>
+      <w:lvlText w:val=""/>
+      <w:lvlJc w:val="left"/>
+      <w:pPr>
+        <w:ind w:left="5028" w:hanging="360"/>
+      </w:pPr>
+      <w:rPr>
+        <w:rFonts w:ascii="Wingdings" w:hAnsi="Wingdings" w:hint="default"/>
+      </w:rPr>
+    </w:lvl>
+    <w:lvl w:ilvl="6" w:tplc="0C0A0001" w:tentative="1">
+      <w:start w:val="1"/>
+      <w:numFmt w:val="bullet"/>
+      <w:lvlText w:val=""/>
+      <w:lvlJc w:val="left"/>
+      <w:pPr>
+        <w:ind w:left="5748" w:hanging="360"/>
+      </w:pPr>
+      <w:rPr>
+        <w:rFonts w:ascii="Symbol" w:hAnsi="Symbol" w:hint="default"/>
+      </w:rPr>
+    </w:lvl>
+    <w:lvl w:ilvl="7" w:tplc="0C0A0003" w:tentative="1">
+      <w:start w:val="1"/>
+      <w:numFmt w:val="bullet"/>
+      <w:lvlText w:val="o"/>
+      <w:lvlJc w:val="left"/>
+      <w:pPr>
+        <w:ind w:left="6468" w:hanging="360"/>
+      </w:pPr>
+      <w:rPr>
+        <w:rFonts w:ascii="Courier New" w:hAnsi="Courier New" w:hint="default"/>
+      </w:rPr>
+    </w:lvl>
+    <w:lvl w:ilvl="8" w:tplc="0C0A0005" w:tentative="1">
+      <w:start w:val="1"/>
+      <w:numFmt w:val="bullet"/>
+      <w:lvlText w:val=""/>
+      <w:lvlJc w:val="left"/>
+      <w:pPr>
+        <w:ind w:left="7188" w:hanging="360"/>
+      </w:pPr>
+      <w:rPr>
+        <w:rFonts w:ascii="Wingdings" w:hAnsi="Wingdings" w:hint="default"/>
+      </w:rPr>
+    </w:lvl>
+  </w:abstractNum>
+  <w:abstractNum w:abstractNumId="2">
     <w:nsid w:val="0AD073A9"/>
     <w:multiLevelType w:val="hybridMultilevel"/>
     <w:tmpl w:val="D46812F8"/>
@@ -1528,7 +2702,93 @@
       </w:rPr>
     </w:lvl>
   </w:abstractNum>
-  <w:abstractNum w:abstractNumId="2">
+  <w:abstractNum w:abstractNumId="3">
+    <w:nsid w:val="0E2F6258"/>
+    <w:multiLevelType w:val="multilevel"/>
+    <w:tmpl w:val="2C9A6694"/>
+    <w:lvl w:ilvl="0">
+      <w:start w:val="1"/>
+      <w:numFmt w:val="decimal"/>
+      <w:lvlText w:val="%1."/>
+      <w:lvlJc w:val="left"/>
+      <w:pPr>
+        <w:ind w:left="720" w:hanging="360"/>
+      </w:pPr>
+    </w:lvl>
+    <w:lvl w:ilvl="1">
+      <w:start w:val="1"/>
+      <w:numFmt w:val="lowerLetter"/>
+      <w:lvlText w:val="%2."/>
+      <w:lvlJc w:val="left"/>
+      <w:pPr>
+        <w:ind w:left="1440" w:hanging="360"/>
+      </w:pPr>
+    </w:lvl>
+    <w:lvl w:ilvl="2">
+      <w:start w:val="1"/>
+      <w:numFmt w:val="lowerRoman"/>
+      <w:lvlText w:val="%3."/>
+      <w:lvlJc w:val="right"/>
+      <w:pPr>
+        <w:ind w:left="2160" w:hanging="180"/>
+      </w:pPr>
+    </w:lvl>
+    <w:lvl w:ilvl="3">
+      <w:start w:val="1"/>
+      <w:numFmt w:val="decimal"/>
+      <w:lvlText w:val="%4."/>
+      <w:lvlJc w:val="left"/>
+      <w:pPr>
+        <w:ind w:left="2880" w:hanging="360"/>
+      </w:pPr>
+    </w:lvl>
+    <w:lvl w:ilvl="4">
+      <w:start w:val="1"/>
+      <w:numFmt w:val="lowerLetter"/>
+      <w:lvlText w:val="%5."/>
+      <w:lvlJc w:val="left"/>
+      <w:pPr>
+        <w:ind w:left="3600" w:hanging="360"/>
+      </w:pPr>
+    </w:lvl>
+    <w:lvl w:ilvl="5">
+      <w:start w:val="1"/>
+      <w:numFmt w:val="lowerRoman"/>
+      <w:lvlText w:val="%6."/>
+      <w:lvlJc w:val="right"/>
+      <w:pPr>
+        <w:ind w:left="4320" w:hanging="180"/>
+      </w:pPr>
+    </w:lvl>
+    <w:lvl w:ilvl="6">
+      <w:start w:val="1"/>
+      <w:numFmt w:val="decimal"/>
+      <w:lvlText w:val="%7."/>
+      <w:lvlJc w:val="left"/>
+      <w:pPr>
+        <w:ind w:left="5040" w:hanging="360"/>
+      </w:pPr>
+    </w:lvl>
+    <w:lvl w:ilvl="7">
+      <w:start w:val="1"/>
+      <w:numFmt w:val="lowerLetter"/>
+      <w:lvlText w:val="%8."/>
+      <w:lvlJc w:val="left"/>
+      <w:pPr>
+        <w:ind w:left="5760" w:hanging="360"/>
+      </w:pPr>
+    </w:lvl>
+    <w:lvl w:ilvl="8">
+      <w:start w:val="1"/>
+      <w:numFmt w:val="lowerRoman"/>
+      <w:lvlText w:val="%9."/>
+      <w:lvlJc w:val="right"/>
+      <w:pPr>
+        <w:ind w:left="6480" w:hanging="180"/>
+      </w:pPr>
+    </w:lvl>
+  </w:abstractNum>
+  <w:abstractNum w:abstractNumId="4">
     <w:nsid w:val="0E910168"/>
     <w:multiLevelType w:val="hybridMultilevel"/>
     <w:tmpl w:val="B15A55FC"/>
@@ -1617,7 +2877,93 @@
       </w:pPr>
     </w:lvl>
   </w:abstractNum>
-  <w:abstractNum w:abstractNumId="3">
+  <w:abstractNum w:abstractNumId="5">
+    <w:nsid w:val="16A86285"/>
+    <w:multiLevelType w:val="hybridMultilevel"/>
+    <w:tmpl w:val="2C9A6694"/>
+    <w:lvl w:ilvl="0" w:tplc="0C0A000F">
+      <w:start w:val="1"/>
+      <w:numFmt w:val="decimal"/>
+      <w:lvlText w:val="%1."/>
+      <w:lvlJc w:val="left"/>
+      <w:pPr>
+        <w:ind w:left="720" w:hanging="360"/>
+      </w:pPr>
+    </w:lvl>
+    <w:lvl w:ilvl="1" w:tplc="0C0A0019" w:tentative="1">
+      <w:start w:val="1"/>
+      <w:numFmt w:val="lowerLetter"/>
+      <w:lvlText w:val="%2."/>
+      <w:lvlJc w:val="left"/>
+      <w:pPr>
+        <w:ind w:left="1440" w:hanging="360"/>
+      </w:pPr>
+    </w:lvl>
+    <w:lvl w:ilvl="2" w:tplc="0C0A001B" w:tentative="1">
+      <w:start w:val="1"/>
+      <w:numFmt w:val="lowerRoman"/>
+      <w:lvlText w:val="%3."/>
+      <w:lvlJc w:val="right"/>
+      <w:pPr>
+        <w:ind w:left="2160" w:hanging="180"/>
+      </w:pPr>
+    </w:lvl>
+    <w:lvl w:ilvl="3" w:tplc="0C0A000F" w:tentative="1">
+      <w:start w:val="1"/>
+      <w:numFmt w:val="decimal"/>
+      <w:lvlText w:val="%4."/>
+      <w:lvlJc w:val="left"/>
+      <w:pPr>
+        <w:ind w:left="2880" w:hanging="360"/>
+      </w:pPr>
+    </w:lvl>
+    <w:lvl w:ilvl="4" w:tplc="0C0A0019" w:tentative="1">
+      <w:start w:val="1"/>
+      <w:numFmt w:val="lowerLetter"/>
+      <w:lvlText w:val="%5."/>
+      <w:lvlJc w:val="left"/>
+      <w:pPr>
+        <w:ind w:left="3600" w:hanging="360"/>
+      </w:pPr>
+    </w:lvl>
+    <w:lvl w:ilvl="5" w:tplc="0C0A001B" w:tentative="1">
+      <w:start w:val="1"/>
+      <w:numFmt w:val="lowerRoman"/>
+      <w:lvlText w:val="%6."/>
+      <w:lvlJc w:val="right"/>
+      <w:pPr>
+        <w:ind w:left="4320" w:hanging="180"/>
+      </w:pPr>
+    </w:lvl>
+    <w:lvl w:ilvl="6" w:tplc="0C0A000F" w:tentative="1">
+      <w:start w:val="1"/>
+      <w:numFmt w:val="decimal"/>
+      <w:lvlText w:val="%7."/>
+      <w:lvlJc w:val="left"/>
+      <w:pPr>
+        <w:ind w:left="5040" w:hanging="360"/>
+      </w:pPr>
+    </w:lvl>
+    <w:lvl w:ilvl="7" w:tplc="0C0A0019" w:tentative="1">
+      <w:start w:val="1"/>
+      <w:numFmt w:val="lowerLetter"/>
+      <w:lvlText w:val="%8."/>
+      <w:lvlJc w:val="left"/>
+      <w:pPr>
+        <w:ind w:left="5760" w:hanging="360"/>
+      </w:pPr>
+    </w:lvl>
+    <w:lvl w:ilvl="8" w:tplc="0C0A001B" w:tentative="1">
+      <w:start w:val="1"/>
+      <w:numFmt w:val="lowerRoman"/>
+      <w:lvlText w:val="%9."/>
+      <w:lvlJc w:val="right"/>
+      <w:pPr>
+        <w:ind w:left="6480" w:hanging="180"/>
+      </w:pPr>
+    </w:lvl>
+  </w:abstractNum>
+  <w:abstractNum w:abstractNumId="6">
     <w:nsid w:val="1A2B2A75"/>
     <w:multiLevelType w:val="hybridMultilevel"/>
     <w:tmpl w:val="2BB2D950"/>
@@ -1706,7 +3052,93 @@
       </w:pPr>
     </w:lvl>
   </w:abstractNum>
-  <w:abstractNum w:abstractNumId="4">
+  <w:abstractNum w:abstractNumId="7">
+    <w:nsid w:val="1CEF2ABD"/>
+    <w:multiLevelType w:val="hybridMultilevel"/>
+    <w:tmpl w:val="2C9A6694"/>
+    <w:lvl w:ilvl="0" w:tplc="0C0A000F">
+      <w:start w:val="1"/>
+      <w:numFmt w:val="decimal"/>
+      <w:lvlText w:val="%1."/>
+      <w:lvlJc w:val="left"/>
+      <w:pPr>
+        <w:ind w:left="720" w:hanging="360"/>
+      </w:pPr>
+    </w:lvl>
+    <w:lvl w:ilvl="1" w:tplc="0C0A0019" w:tentative="1">
+      <w:start w:val="1"/>
+      <w:numFmt w:val="lowerLetter"/>
+      <w:lvlText w:val="%2."/>
+      <w:lvlJc w:val="left"/>
+      <w:pPr>
+        <w:ind w:left="1440" w:hanging="360"/>
+      </w:pPr>
+    </w:lvl>
+    <w:lvl w:ilvl="2" w:tplc="0C0A001B" w:tentative="1">
+      <w:start w:val="1"/>
+      <w:numFmt w:val="lowerRoman"/>
+      <w:lvlText w:val="%3."/>
+      <w:lvlJc w:val="right"/>
+      <w:pPr>
+        <w:ind w:left="2160" w:hanging="180"/>
+      </w:pPr>
+    </w:lvl>
+    <w:lvl w:ilvl="3" w:tplc="0C0A000F" w:tentative="1">
+      <w:start w:val="1"/>
+      <w:numFmt w:val="decimal"/>
+      <w:lvlText w:val="%4."/>
+      <w:lvlJc w:val="left"/>
+      <w:pPr>
+        <w:ind w:left="2880" w:hanging="360"/>
+      </w:pPr>
+    </w:lvl>
+    <w:lvl w:ilvl="4" w:tplc="0C0A0019" w:tentative="1">
+      <w:start w:val="1"/>
+      <w:numFmt w:val="lowerLetter"/>
+      <w:lvlText w:val="%5."/>
+      <w:lvlJc w:val="left"/>
+      <w:pPr>
+        <w:ind w:left="3600" w:hanging="360"/>
+      </w:pPr>
+    </w:lvl>
+    <w:lvl w:ilvl="5" w:tplc="0C0A001B" w:tentative="1">
+      <w:start w:val="1"/>
+      <w:numFmt w:val="lowerRoman"/>
+      <w:lvlText w:val="%6."/>
+      <w:lvlJc w:val="right"/>
+      <w:pPr>
+        <w:ind w:left="4320" w:hanging="180"/>
+      </w:pPr>
+    </w:lvl>
+    <w:lvl w:ilvl="6" w:tplc="0C0A000F" w:tentative="1">
+      <w:start w:val="1"/>
+      <w:numFmt w:val="decimal"/>
+      <w:lvlText w:val="%7."/>
+      <w:lvlJc w:val="left"/>
+      <w:pPr>
+        <w:ind w:left="5040" w:hanging="360"/>
+      </w:pPr>
+    </w:lvl>
+    <w:lvl w:ilvl="7" w:tplc="0C0A0019" w:tentative="1">
+      <w:start w:val="1"/>
+      <w:numFmt w:val="lowerLetter"/>
+      <w:lvlText w:val="%8."/>
+      <w:lvlJc w:val="left"/>
+      <w:pPr>
+        <w:ind w:left="5760" w:hanging="360"/>
+      </w:pPr>
+    </w:lvl>
+    <w:lvl w:ilvl="8" w:tplc="0C0A001B" w:tentative="1">
+      <w:start w:val="1"/>
+      <w:numFmt w:val="lowerRoman"/>
+      <w:lvlText w:val="%9."/>
+      <w:lvlJc w:val="right"/>
+      <w:pPr>
+        <w:ind w:left="6480" w:hanging="180"/>
+      </w:pPr>
+    </w:lvl>
+  </w:abstractNum>
+  <w:abstractNum w:abstractNumId="8">
     <w:nsid w:val="1E317BAD"/>
     <w:multiLevelType w:val="hybridMultilevel"/>
     <w:tmpl w:val="CDDA99E0"/>
@@ -1792,7 +3224,120 @@
       </w:pPr>
     </w:lvl>
   </w:abstractNum>
-  <w:abstractNum w:abstractNumId="5">
+  <w:abstractNum w:abstractNumId="9">
+    <w:nsid w:val="2B726438"/>
+    <w:multiLevelType w:val="hybridMultilevel"/>
+    <w:tmpl w:val="B470DB2E"/>
+    <w:lvl w:ilvl="0" w:tplc="0C0A0001">
+      <w:start w:val="1"/>
+      <w:numFmt w:val="bullet"/>
+      <w:lvlText w:val=""/>
+      <w:lvlJc w:val="left"/>
+      <w:pPr>
+        <w:ind w:left="1428" w:hanging="360"/>
+      </w:pPr>
+      <w:rPr>
+        <w:rFonts w:ascii="Symbol" w:hAnsi="Symbol" w:hint="default"/>
+      </w:rPr>
+    </w:lvl>
+    <w:lvl w:ilvl="1" w:tplc="0C0A0003">
+      <w:start w:val="1"/>
+      <w:numFmt w:val="bullet"/>
+      <w:lvlText w:val="o"/>
+      <w:lvlJc w:val="left"/>
+      <w:pPr>
+        <w:ind w:left="2148" w:hanging="360"/>
+      </w:pPr>
+      <w:rPr>
+        <w:rFonts w:ascii="Courier New" w:hAnsi="Courier New" w:cs="Courier New" w:hint="default"/>
+      </w:rPr>
+    </w:lvl>
+    <w:lvl w:ilvl="2" w:tplc="0C0A0005" w:tentative="1">
+      <w:start w:val="1"/>
+      <w:numFmt w:val="bullet"/>
+      <w:lvlText w:val=""/>
+      <w:lvlJc w:val="left"/>
+      <w:pPr>
+        <w:ind w:left="2868" w:hanging="360"/>
+      </w:pPr>
+      <w:rPr>
+        <w:rFonts w:ascii="Wingdings" w:hAnsi="Wingdings" w:hint="default"/>
+      </w:rPr>
+    </w:lvl>
+    <w:lvl w:ilvl="3" w:tplc="0C0A0001" w:tentative="1">
+      <w:start w:val="1"/>
+      <w:numFmt w:val="bullet"/>
+      <w:lvlText w:val=""/>
+      <w:lvlJc w:val="left"/>
+      <w:pPr>
+        <w:ind w:left="3588" w:hanging="360"/>
+      </w:pPr>
+      <w:rPr>
+        <w:rFonts w:ascii="Symbol" w:hAnsi="Symbol" w:hint="default"/>
+      </w:rPr>
+    </w:lvl>
+    <w:lvl w:ilvl="4" w:tplc="0C0A0003" w:tentative="1">
+      <w:start w:val="1"/>
+      <w:numFmt w:val="bullet"/>
+      <w:lvlText w:val="o"/>
+      <w:lvlJc w:val="left"/>
+      <w:pPr>
+        <w:ind w:left="4308" w:hanging="360"/>
+      </w:pPr>
+      <w:rPr>
+        <w:rFonts w:ascii="Courier New" w:hAnsi="Courier New" w:cs="Courier New" w:hint="default"/>
+      </w:rPr>
+    </w:lvl>
+    <w:lvl w:ilvl="5" w:tplc="0C0A0005" w:tentative="1">
+      <w:start w:val="1"/>
+      <w:numFmt w:val="bullet"/>
+      <w:lvlText w:val=""/>
+      <w:lvlJc w:val="left"/>
+      <w:pPr>
+        <w:ind w:left="5028" w:hanging="360"/>
+      </w:pPr>
+      <w:rPr>
+        <w:rFonts w:ascii="Wingdings" w:hAnsi="Wingdings" w:hint="default"/>
+      </w:rPr>
+    </w:lvl>
+    <w:lvl w:ilvl="6" w:tplc="0C0A0001" w:tentative="1">
+      <w:start w:val="1"/>
+      <w:numFmt w:val="bullet"/>
+      <w:lvlText w:val=""/>
+      <w:lvlJc w:val="left"/>
+      <w:pPr>
+        <w:ind w:left="5748" w:hanging="360"/>
+      </w:pPr>
+      <w:rPr>
+        <w:rFonts w:ascii="Symbol" w:hAnsi="Symbol" w:hint="default"/>
+      </w:rPr>
+    </w:lvl>
+    <w:lvl w:ilvl="7" w:tplc="0C0A0003" w:tentative="1">
+      <w:start w:val="1"/>
+      <w:numFmt w:val="bullet"/>
+      <w:lvlText w:val="o"/>
+      <w:lvlJc w:val="left"/>
+      <w:pPr>
+        <w:ind w:left="6468" w:hanging="360"/>
+      </w:pPr>
+      <w:rPr>
+        <w:rFonts w:ascii="Courier New" w:hAnsi="Courier New" w:cs="Courier New" w:hint="default"/>
+      </w:rPr>
+    </w:lvl>
+    <w:lvl w:ilvl="8" w:tplc="0C0A0005" w:tentative="1">
+      <w:start w:val="1"/>
+      <w:numFmt w:val="bullet"/>
+      <w:lvlText w:val=""/>
+      <w:lvlJc w:val="left"/>
+      <w:pPr>
+        <w:ind w:left="7188" w:hanging="360"/>
+      </w:pPr>
+      <w:rPr>
+        <w:rFonts w:ascii="Wingdings" w:hAnsi="Wingdings" w:hint="default"/>
+      </w:rPr>
+    </w:lvl>
+  </w:abstractNum>
+  <w:abstractNum w:abstractNumId="10">
     <w:nsid w:val="3A4F1860"/>
     <w:multiLevelType w:val="hybridMultilevel"/>
     <w:tmpl w:val="BEFED1A4"/>
@@ -1878,7 +3423,120 @@
       </w:pPr>
     </w:lvl>
   </w:abstractNum>
-  <w:abstractNum w:abstractNumId="6">
+  <w:abstractNum w:abstractNumId="11">
+    <w:nsid w:val="3D356C6F"/>
+    <w:multiLevelType w:val="hybridMultilevel"/>
+    <w:tmpl w:val="44F6E76C"/>
+    <w:lvl w:ilvl="0" w:tplc="0C0A0001">
+      <w:start w:val="1"/>
+      <w:numFmt w:val="bullet"/>
+      <w:lvlText w:val=""/>
+      <w:lvlJc w:val="left"/>
+      <w:pPr>
+        <w:ind w:left="1080" w:hanging="360"/>
+      </w:pPr>
+      <w:rPr>
+        <w:rFonts w:ascii="Symbol" w:hAnsi="Symbol" w:hint="default"/>
+      </w:rPr>
+    </w:lvl>
+    <w:lvl w:ilvl="1" w:tplc="0C0A0003">
+      <w:start w:val="1"/>
+      <w:numFmt w:val="bullet"/>
+      <w:lvlText w:val="o"/>
+      <w:lvlJc w:val="left"/>
+      <w:pPr>
+        <w:ind w:left="1800" w:hanging="360"/>
+      </w:pPr>
+      <w:rPr>
+        <w:rFonts w:ascii="Courier New" w:hAnsi="Courier New" w:cs="Courier New" w:hint="default"/>
+      </w:rPr>
+    </w:lvl>
+    <w:lvl w:ilvl="2" w:tplc="0C0A0005" w:tentative="1">
+      <w:start w:val="1"/>
+      <w:numFmt w:val="bullet"/>
+      <w:lvlText w:val=""/>
+      <w:lvlJc w:val="left"/>
+      <w:pPr>
+        <w:ind w:left="2520" w:hanging="360"/>
+      </w:pPr>
+      <w:rPr>
+        <w:rFonts w:ascii="Wingdings" w:hAnsi="Wingdings" w:hint="default"/>
+      </w:rPr>
+    </w:lvl>
+    <w:lvl w:ilvl="3" w:tplc="0C0A0001" w:tentative="1">
+      <w:start w:val="1"/>
+      <w:numFmt w:val="bullet"/>
+      <w:lvlText w:val=""/>
+      <w:lvlJc w:val="left"/>
+      <w:pPr>
+        <w:ind w:left="3240" w:hanging="360"/>
+      </w:pPr>
+      <w:rPr>
+        <w:rFonts w:ascii="Symbol" w:hAnsi="Symbol" w:hint="default"/>
+      </w:rPr>
+    </w:lvl>
+    <w:lvl w:ilvl="4" w:tplc="0C0A0003" w:tentative="1">
+      <w:start w:val="1"/>
+      <w:numFmt w:val="bullet"/>
+      <w:lvlText w:val="o"/>
+      <w:lvlJc w:val="left"/>
+      <w:pPr>
+        <w:ind w:left="3960" w:hanging="360"/>
+      </w:pPr>
+      <w:rPr>
+        <w:rFonts w:ascii="Courier New" w:hAnsi="Courier New" w:cs="Courier New" w:hint="default"/>
+      </w:rPr>
+    </w:lvl>
+    <w:lvl w:ilvl="5" w:tplc="0C0A0005" w:tentative="1">
+      <w:start w:val="1"/>
+      <w:numFmt w:val="bullet"/>
+      <w:lvlText w:val=""/>
+      <w:lvlJc w:val="left"/>
+      <w:pPr>
+        <w:ind w:left="4680" w:hanging="360"/>
+      </w:pPr>
+      <w:rPr>
+        <w:rFonts w:ascii="Wingdings" w:hAnsi="Wingdings" w:hint="default"/>
+      </w:rPr>
+    </w:lvl>
+    <w:lvl w:ilvl="6" w:tplc="0C0A0001" w:tentative="1">
+      <w:start w:val="1"/>
+      <w:numFmt w:val="bullet"/>
+      <w:lvlText w:val=""/>
+      <w:lvlJc w:val="left"/>
+      <w:pPr>
+        <w:ind w:left="5400" w:hanging="360"/>
+      </w:pPr>
+      <w:rPr>
+        <w:rFonts w:ascii="Symbol" w:hAnsi="Symbol" w:hint="default"/>
+      </w:rPr>
+    </w:lvl>
+    <w:lvl w:ilvl="7" w:tplc="0C0A0003" w:tentative="1">
+      <w:start w:val="1"/>
+      <w:numFmt w:val="bullet"/>
+      <w:lvlText w:val="o"/>
+      <w:lvlJc w:val="left"/>
+      <w:pPr>
+        <w:ind w:left="6120" w:hanging="360"/>
+      </w:pPr>
+      <w:rPr>
+        <w:rFonts w:ascii="Courier New" w:hAnsi="Courier New" w:cs="Courier New" w:hint="default"/>
+      </w:rPr>
+    </w:lvl>
+    <w:lvl w:ilvl="8" w:tplc="0C0A0005" w:tentative="1">
+      <w:start w:val="1"/>
+      <w:numFmt w:val="bullet"/>
+      <w:lvlText w:val=""/>
+      <w:lvlJc w:val="left"/>
+      <w:pPr>
+        <w:ind w:left="6840" w:hanging="360"/>
+      </w:pPr>
+      <w:rPr>
+        <w:rFonts w:ascii="Wingdings" w:hAnsi="Wingdings" w:hint="default"/>
+      </w:rPr>
+    </w:lvl>
+  </w:abstractNum>
+  <w:abstractNum w:abstractNumId="12">
     <w:nsid w:val="40CE62AC"/>
     <w:multiLevelType w:val="hybridMultilevel"/>
     <w:tmpl w:val="3780B974"/>
@@ -1964,7 +3622,93 @@
       </w:pPr>
     </w:lvl>
   </w:abstractNum>
-  <w:abstractNum w:abstractNumId="7">
+  <w:abstractNum w:abstractNumId="13">
+    <w:nsid w:val="42614452"/>
+    <w:multiLevelType w:val="hybridMultilevel"/>
+    <w:tmpl w:val="F07A0D04"/>
+    <w:lvl w:ilvl="0" w:tplc="0C0A000F">
+      <w:start w:val="1"/>
+      <w:numFmt w:val="decimal"/>
+      <w:lvlText w:val="%1."/>
+      <w:lvlJc w:val="left"/>
+      <w:pPr>
+        <w:ind w:left="720" w:hanging="360"/>
+      </w:pPr>
+    </w:lvl>
+    <w:lvl w:ilvl="1" w:tplc="0C0A0019" w:tentative="1">
+      <w:start w:val="1"/>
+      <w:numFmt w:val="lowerLetter"/>
+      <w:lvlText w:val="%2."/>
+      <w:lvlJc w:val="left"/>
+      <w:pPr>
+        <w:ind w:left="1440" w:hanging="360"/>
+      </w:pPr>
+    </w:lvl>
+    <w:lvl w:ilvl="2" w:tplc="0C0A001B" w:tentative="1">
+      <w:start w:val="1"/>
+      <w:numFmt w:val="lowerRoman"/>
+      <w:lvlText w:val="%3."/>
+      <w:lvlJc w:val="right"/>
+      <w:pPr>
+        <w:ind w:left="2160" w:hanging="180"/>
+      </w:pPr>
+    </w:lvl>
+    <w:lvl w:ilvl="3" w:tplc="0C0A000F" w:tentative="1">
+      <w:start w:val="1"/>
+      <w:numFmt w:val="decimal"/>
+      <w:lvlText w:val="%4."/>
+      <w:lvlJc w:val="left"/>
+      <w:pPr>
+        <w:ind w:left="2880" w:hanging="360"/>
+      </w:pPr>
+    </w:lvl>
+    <w:lvl w:ilvl="4" w:tplc="0C0A0019" w:tentative="1">
+      <w:start w:val="1"/>
+      <w:numFmt w:val="lowerLetter"/>
+      <w:lvlText w:val="%5."/>
+      <w:lvlJc w:val="left"/>
+      <w:pPr>
+        <w:ind w:left="3600" w:hanging="360"/>
+      </w:pPr>
+    </w:lvl>
+    <w:lvl w:ilvl="5" w:tplc="0C0A001B" w:tentative="1">
+      <w:start w:val="1"/>
+      <w:numFmt w:val="lowerRoman"/>
+      <w:lvlText w:val="%6."/>
+      <w:lvlJc w:val="right"/>
+      <w:pPr>
+        <w:ind w:left="4320" w:hanging="180"/>
+      </w:pPr>
+    </w:lvl>
+    <w:lvl w:ilvl="6" w:tplc="0C0A000F" w:tentative="1">
+      <w:start w:val="1"/>
+      <w:numFmt w:val="decimal"/>
+      <w:lvlText w:val="%7."/>
+      <w:lvlJc w:val="left"/>
+      <w:pPr>
+        <w:ind w:left="5040" w:hanging="360"/>
+      </w:pPr>
+    </w:lvl>
+    <w:lvl w:ilvl="7" w:tplc="0C0A0019" w:tentative="1">
+      <w:start w:val="1"/>
+      <w:numFmt w:val="lowerLetter"/>
+      <w:lvlText w:val="%8."/>
+      <w:lvlJc w:val="left"/>
+      <w:pPr>
+        <w:ind w:left="5760" w:hanging="360"/>
+      </w:pPr>
+    </w:lvl>
+    <w:lvl w:ilvl="8" w:tplc="0C0A001B" w:tentative="1">
+      <w:start w:val="1"/>
+      <w:numFmt w:val="lowerRoman"/>
+      <w:lvlText w:val="%9."/>
+      <w:lvlJc w:val="right"/>
+      <w:pPr>
+        <w:ind w:left="6480" w:hanging="180"/>
+      </w:pPr>
+    </w:lvl>
+  </w:abstractNum>
+  <w:abstractNum w:abstractNumId="14">
     <w:nsid w:val="46AA38A4"/>
     <w:multiLevelType w:val="hybridMultilevel"/>
     <w:tmpl w:val="D72AF45A"/>
@@ -2053,7 +3797,7 @@
       </w:pPr>
     </w:lvl>
   </w:abstractNum>
-  <w:abstractNum w:abstractNumId="8">
+  <w:abstractNum w:abstractNumId="15">
     <w:nsid w:val="5ABA5D6D"/>
     <w:multiLevelType w:val="hybridMultilevel"/>
     <w:tmpl w:val="C610E352"/>
@@ -2139,7 +3883,7 @@
       </w:pPr>
     </w:lvl>
   </w:abstractNum>
-  <w:abstractNum w:abstractNumId="9">
+  <w:abstractNum w:abstractNumId="16">
     <w:nsid w:val="5AF82C2D"/>
     <w:multiLevelType w:val="hybridMultilevel"/>
     <w:tmpl w:val="B3A2CAB4"/>
@@ -2252,7 +3996,292 @@
       </w:rPr>
     </w:lvl>
   </w:abstractNum>
-  <w:abstractNum w:abstractNumId="10">
+  <w:abstractNum w:abstractNumId="17">
+    <w:nsid w:val="5C822BB5"/>
+    <w:multiLevelType w:val="hybridMultilevel"/>
+    <w:tmpl w:val="FF10A918"/>
+    <w:lvl w:ilvl="0" w:tplc="0C0A0001">
+      <w:start w:val="1"/>
+      <w:numFmt w:val="bullet"/>
+      <w:lvlText w:val=""/>
+      <w:lvlJc w:val="left"/>
+      <w:pPr>
+        <w:ind w:left="1428" w:hanging="360"/>
+      </w:pPr>
+      <w:rPr>
+        <w:rFonts w:ascii="Symbol" w:hAnsi="Symbol" w:hint="default"/>
+      </w:rPr>
+    </w:lvl>
+    <w:lvl w:ilvl="1" w:tplc="0C0A0003">
+      <w:start w:val="1"/>
+      <w:numFmt w:val="bullet"/>
+      <w:lvlText w:val="o"/>
+      <w:lvlJc w:val="left"/>
+      <w:pPr>
+        <w:ind w:left="2148" w:hanging="360"/>
+      </w:pPr>
+      <w:rPr>
+        <w:rFonts w:ascii="Courier New" w:hAnsi="Courier New" w:cs="Courier New" w:hint="default"/>
+      </w:rPr>
+    </w:lvl>
+    <w:lvl w:ilvl="2" w:tplc="0C0A0005" w:tentative="1">
+      <w:start w:val="1"/>
+      <w:numFmt w:val="bullet"/>
+      <w:lvlText w:val=""/>
+      <w:lvlJc w:val="left"/>
+      <w:pPr>
+        <w:ind w:left="2868" w:hanging="360"/>
+      </w:pPr>
+      <w:rPr>
+        <w:rFonts w:ascii="Wingdings" w:hAnsi="Wingdings" w:hint="default"/>
+      </w:rPr>
+    </w:lvl>
+    <w:lvl w:ilvl="3" w:tplc="0C0A0001" w:tentative="1">
+      <w:start w:val="1"/>
+      <w:numFmt w:val="bullet"/>
+      <w:lvlText w:val=""/>
+      <w:lvlJc w:val="left"/>
+      <w:pPr>
+        <w:ind w:left="3588" w:hanging="360"/>
+      </w:pPr>
+      <w:rPr>
+        <w:rFonts w:ascii="Symbol" w:hAnsi="Symbol" w:hint="default"/>
+      </w:rPr>
+    </w:lvl>
+    <w:lvl w:ilvl="4" w:tplc="0C0A0003" w:tentative="1">
+      <w:start w:val="1"/>
+      <w:numFmt w:val="bullet"/>
+      <w:lvlText w:val="o"/>
+      <w:lvlJc w:val="left"/>
+      <w:pPr>
+        <w:ind w:left="4308" w:hanging="360"/>
+      </w:pPr>
+      <w:rPr>
+        <w:rFonts w:ascii="Courier New" w:hAnsi="Courier New" w:cs="Courier New" w:hint="default"/>
+      </w:rPr>
+    </w:lvl>
+    <w:lvl w:ilvl="5" w:tplc="0C0A0005" w:tentative="1">
+      <w:start w:val="1"/>
+      <w:numFmt w:val="bullet"/>
+      <w:lvlText w:val=""/>
+      <w:lvlJc w:val="left"/>
+      <w:pPr>
+        <w:ind w:left="5028" w:hanging="360"/>
+      </w:pPr>
+      <w:rPr>
+        <w:rFonts w:ascii="Wingdings" w:hAnsi="Wingdings" w:hint="default"/>
+      </w:rPr>
+    </w:lvl>
+    <w:lvl w:ilvl="6" w:tplc="0C0A0001" w:tentative="1">
+      <w:start w:val="1"/>
+      <w:numFmt w:val="bullet"/>
+      <w:lvlText w:val=""/>
+      <w:lvlJc w:val="left"/>
+      <w:pPr>
+        <w:ind w:left="5748" w:hanging="360"/>
+      </w:pPr>
+      <w:rPr>
+        <w:rFonts w:ascii="Symbol" w:hAnsi="Symbol" w:hint="default"/>
+      </w:rPr>
+    </w:lvl>
+    <w:lvl w:ilvl="7" w:tplc="0C0A0003" w:tentative="1">
+      <w:start w:val="1"/>
+      <w:numFmt w:val="bullet"/>
+      <w:lvlText w:val="o"/>
+      <w:lvlJc w:val="left"/>
+      <w:pPr>
+        <w:ind w:left="6468" w:hanging="360"/>
+      </w:pPr>
+      <w:rPr>
+        <w:rFonts w:ascii="Courier New" w:hAnsi="Courier New" w:cs="Courier New" w:hint="default"/>
+      </w:rPr>
+    </w:lvl>
+    <w:lvl w:ilvl="8" w:tplc="0C0A0005" w:tentative="1">
+      <w:start w:val="1"/>
+      <w:numFmt w:val="bullet"/>
+      <w:lvlText w:val=""/>
+      <w:lvlJc w:val="left"/>
+      <w:pPr>
+        <w:ind w:left="7188" w:hanging="360"/>
+      </w:pPr>
+      <w:rPr>
+        <w:rFonts w:ascii="Wingdings" w:hAnsi="Wingdings" w:hint="default"/>
+      </w:rPr>
+    </w:lvl>
+  </w:abstractNum>
+  <w:abstractNum w:abstractNumId="18">
+    <w:nsid w:val="5CD933AA"/>
+    <w:multiLevelType w:val="hybridMultilevel"/>
+    <w:tmpl w:val="2C9A6694"/>
+    <w:lvl w:ilvl="0" w:tplc="0C0A000F">
+      <w:start w:val="1"/>
+      <w:numFmt w:val="decimal"/>
+      <w:lvlText w:val="%1."/>
+      <w:lvlJc w:val="left"/>
+      <w:pPr>
+        <w:ind w:left="720" w:hanging="360"/>
+      </w:pPr>
+    </w:lvl>
+    <w:lvl w:ilvl="1" w:tplc="0C0A0019" w:tentative="1">
+      <w:start w:val="1"/>
+      <w:numFmt w:val="lowerLetter"/>
+      <w:lvlText w:val="%2."/>
+      <w:lvlJc w:val="left"/>
+      <w:pPr>
+        <w:ind w:left="1440" w:hanging="360"/>
+      </w:pPr>
+    </w:lvl>
+    <w:lvl w:ilvl="2" w:tplc="0C0A001B" w:tentative="1">
+      <w:start w:val="1"/>
+      <w:numFmt w:val="lowerRoman"/>
+      <w:lvlText w:val="%3."/>
+      <w:lvlJc w:val="right"/>
+      <w:pPr>
+        <w:ind w:left="2160" w:hanging="180"/>
+      </w:pPr>
+    </w:lvl>
+    <w:lvl w:ilvl="3" w:tplc="0C0A000F" w:tentative="1">
+      <w:start w:val="1"/>
+      <w:numFmt w:val="decimal"/>
+      <w:lvlText w:val="%4."/>
+      <w:lvlJc w:val="left"/>
+      <w:pPr>
+        <w:ind w:left="2880" w:hanging="360"/>
+      </w:pPr>
+    </w:lvl>
+    <w:lvl w:ilvl="4" w:tplc="0C0A0019" w:tentative="1">
+      <w:start w:val="1"/>
+      <w:numFmt w:val="lowerLetter"/>
+      <w:lvlText w:val="%5."/>
+      <w:lvlJc w:val="left"/>
+      <w:pPr>
+        <w:ind w:left="3600" w:hanging="360"/>
+      </w:pPr>
+    </w:lvl>
+    <w:lvl w:ilvl="5" w:tplc="0C0A001B" w:tentative="1">
+      <w:start w:val="1"/>
+      <w:numFmt w:val="lowerRoman"/>
+      <w:lvlText w:val="%6."/>
+      <w:lvlJc w:val="right"/>
+      <w:pPr>
+        <w:ind w:left="4320" w:hanging="180"/>
+      </w:pPr>
+    </w:lvl>
+    <w:lvl w:ilvl="6" w:tplc="0C0A000F" w:tentative="1">
+      <w:start w:val="1"/>
+      <w:numFmt w:val="decimal"/>
+      <w:lvlText w:val="%7."/>
+      <w:lvlJc w:val="left"/>
+      <w:pPr>
+        <w:ind w:left="5040" w:hanging="360"/>
+      </w:pPr>
+    </w:lvl>
+    <w:lvl w:ilvl="7" w:tplc="0C0A0019" w:tentative="1">
+      <w:start w:val="1"/>
+      <w:numFmt w:val="lowerLetter"/>
+      <w:lvlText w:val="%8."/>
+      <w:lvlJc w:val="left"/>
+      <w:pPr>
+        <w:ind w:left="5760" w:hanging="360"/>
+      </w:pPr>
+    </w:lvl>
+    <w:lvl w:ilvl="8" w:tplc="0C0A001B" w:tentative="1">
+      <w:start w:val="1"/>
+      <w:numFmt w:val="lowerRoman"/>
+      <w:lvlText w:val="%9."/>
+      <w:lvlJc w:val="right"/>
+      <w:pPr>
+        <w:ind w:left="6480" w:hanging="180"/>
+      </w:pPr>
+    </w:lvl>
+  </w:abstractNum>
+  <w:abstractNum w:abstractNumId="19">
+    <w:nsid w:val="5FDC51AB"/>
+    <w:multiLevelType w:val="hybridMultilevel"/>
+    <w:tmpl w:val="8CAE5438"/>
+    <w:lvl w:ilvl="0" w:tplc="0C0A000F">
+      <w:start w:val="1"/>
+      <w:numFmt w:val="decimal"/>
+      <w:lvlText w:val="%1."/>
+      <w:lvlJc w:val="left"/>
+      <w:pPr>
+        <w:ind w:left="720" w:hanging="360"/>
+      </w:pPr>
+    </w:lvl>
+    <w:lvl w:ilvl="1" w:tplc="0C0A0019">
+      <w:start w:val="1"/>
+      <w:numFmt w:val="lowerLetter"/>
+      <w:lvlText w:val="%2."/>
+      <w:lvlJc w:val="left"/>
+      <w:pPr>
+        <w:ind w:left="1440" w:hanging="360"/>
+      </w:pPr>
+    </w:lvl>
+    <w:lvl w:ilvl="2" w:tplc="0C0A001B" w:tentative="1">
+      <w:start w:val="1"/>
+      <w:numFmt w:val="lowerRoman"/>
+      <w:lvlText w:val="%3."/>
+      <w:lvlJc w:val="right"/>
+      <w:pPr>
+        <w:ind w:left="2160" w:hanging="180"/>
+      </w:pPr>
+    </w:lvl>
+    <w:lvl w:ilvl="3" w:tplc="0C0A000F" w:tentative="1">
+      <w:start w:val="1"/>
+      <w:numFmt w:val="decimal"/>
+      <w:lvlText w:val="%4."/>
+      <w:lvlJc w:val="left"/>
+      <w:pPr>
+        <w:ind w:left="2880" w:hanging="360"/>
+      </w:pPr>
+    </w:lvl>
+    <w:lvl w:ilvl="4" w:tplc="0C0A0019" w:tentative="1">
+      <w:start w:val="1"/>
+      <w:numFmt w:val="lowerLetter"/>
+      <w:lvlText w:val="%5."/>
+      <w:lvlJc w:val="left"/>
+      <w:pPr>
+        <w:ind w:left="3600" w:hanging="360"/>
+      </w:pPr>
+    </w:lvl>
+    <w:lvl w:ilvl="5" w:tplc="0C0A001B" w:tentative="1">
+      <w:start w:val="1"/>
+      <w:numFmt w:val="lowerRoman"/>
+      <w:lvlText w:val="%6."/>
+      <w:lvlJc w:val="right"/>
+      <w:pPr>
+        <w:ind w:left="4320" w:hanging="180"/>
+      </w:pPr>
+    </w:lvl>
+    <w:lvl w:ilvl="6" w:tplc="0C0A000F" w:tentative="1">
+      <w:start w:val="1"/>
+      <w:numFmt w:val="decimal"/>
+      <w:lvlText w:val="%7."/>
+      <w:lvlJc w:val="left"/>
+      <w:pPr>
+        <w:ind w:left="5040" w:hanging="360"/>
+      </w:pPr>
+    </w:lvl>
+    <w:lvl w:ilvl="7" w:tplc="0C0A0019" w:tentative="1">
+      <w:start w:val="1"/>
+      <w:numFmt w:val="lowerLetter"/>
+      <w:lvlText w:val="%8."/>
+      <w:lvlJc w:val="left"/>
+      <w:pPr>
+        <w:ind w:left="5760" w:hanging="360"/>
+      </w:pPr>
+    </w:lvl>
+    <w:lvl w:ilvl="8" w:tplc="0C0A001B" w:tentative="1">
+      <w:start w:val="1"/>
+      <w:numFmt w:val="lowerRoman"/>
+      <w:lvlText w:val="%9."/>
+      <w:lvlJc w:val="right"/>
+      <w:pPr>
+        <w:ind w:left="6480" w:hanging="180"/>
+      </w:pPr>
+    </w:lvl>
+  </w:abstractNum>
+  <w:abstractNum w:abstractNumId="20">
     <w:nsid w:val="605E2F85"/>
     <w:multiLevelType w:val="hybridMultilevel"/>
     <w:tmpl w:val="6A941ADE"/>
@@ -2365,7 +4394,7 @@
       </w:rPr>
     </w:lvl>
   </w:abstractNum>
-  <w:abstractNum w:abstractNumId="11">
+  <w:abstractNum w:abstractNumId="21">
     <w:nsid w:val="62732C39"/>
     <w:multiLevelType w:val="hybridMultilevel"/>
     <w:tmpl w:val="99643696"/>
@@ -2454,7 +4483,292 @@
       </w:pPr>
     </w:lvl>
   </w:abstractNum>
-  <w:abstractNum w:abstractNumId="12">
+  <w:abstractNum w:abstractNumId="22">
+    <w:nsid w:val="63C97006"/>
+    <w:multiLevelType w:val="hybridMultilevel"/>
+    <w:tmpl w:val="2C9A6694"/>
+    <w:lvl w:ilvl="0" w:tplc="0C0A000F">
+      <w:start w:val="1"/>
+      <w:numFmt w:val="decimal"/>
+      <w:lvlText w:val="%1."/>
+      <w:lvlJc w:val="left"/>
+      <w:pPr>
+        <w:ind w:left="720" w:hanging="360"/>
+      </w:pPr>
+    </w:lvl>
+    <w:lvl w:ilvl="1" w:tplc="0C0A0019" w:tentative="1">
+      <w:start w:val="1"/>
+      <w:numFmt w:val="lowerLetter"/>
+      <w:lvlText w:val="%2."/>
+      <w:lvlJc w:val="left"/>
+      <w:pPr>
+        <w:ind w:left="1440" w:hanging="360"/>
+      </w:pPr>
+    </w:lvl>
+    <w:lvl w:ilvl="2" w:tplc="0C0A001B" w:tentative="1">
+      <w:start w:val="1"/>
+      <w:numFmt w:val="lowerRoman"/>
+      <w:lvlText w:val="%3."/>
+      <w:lvlJc w:val="right"/>
+      <w:pPr>
+        <w:ind w:left="2160" w:hanging="180"/>
+      </w:pPr>
+    </w:lvl>
+    <w:lvl w:ilvl="3" w:tplc="0C0A000F" w:tentative="1">
+      <w:start w:val="1"/>
+      <w:numFmt w:val="decimal"/>
+      <w:lvlText w:val="%4."/>
+      <w:lvlJc w:val="left"/>
+      <w:pPr>
+        <w:ind w:left="2880" w:hanging="360"/>
+      </w:pPr>
+    </w:lvl>
+    <w:lvl w:ilvl="4" w:tplc="0C0A0019" w:tentative="1">
+      <w:start w:val="1"/>
+      <w:numFmt w:val="lowerLetter"/>
+      <w:lvlText w:val="%5."/>
+      <w:lvlJc w:val="left"/>
+      <w:pPr>
+        <w:ind w:left="3600" w:hanging="360"/>
+      </w:pPr>
+    </w:lvl>
+    <w:lvl w:ilvl="5" w:tplc="0C0A001B" w:tentative="1">
+      <w:start w:val="1"/>
+      <w:numFmt w:val="lowerRoman"/>
+      <w:lvlText w:val="%6."/>
+      <w:lvlJc w:val="right"/>
+      <w:pPr>
+        <w:ind w:left="4320" w:hanging="180"/>
+      </w:pPr>
+    </w:lvl>
+    <w:lvl w:ilvl="6" w:tplc="0C0A000F" w:tentative="1">
+      <w:start w:val="1"/>
+      <w:numFmt w:val="decimal"/>
+      <w:lvlText w:val="%7."/>
+      <w:lvlJc w:val="left"/>
+      <w:pPr>
+        <w:ind w:left="5040" w:hanging="360"/>
+      </w:pPr>
+    </w:lvl>
+    <w:lvl w:ilvl="7" w:tplc="0C0A0019" w:tentative="1">
+      <w:start w:val="1"/>
+      <w:numFmt w:val="lowerLetter"/>
+      <w:lvlText w:val="%8."/>
+      <w:lvlJc w:val="left"/>
+      <w:pPr>
+        <w:ind w:left="5760" w:hanging="360"/>
+      </w:pPr>
+    </w:lvl>
+    <w:lvl w:ilvl="8" w:tplc="0C0A001B" w:tentative="1">
+      <w:start w:val="1"/>
+      <w:numFmt w:val="lowerRoman"/>
+      <w:lvlText w:val="%9."/>
+      <w:lvlJc w:val="right"/>
+      <w:pPr>
+        <w:ind w:left="6480" w:hanging="180"/>
+      </w:pPr>
+    </w:lvl>
+  </w:abstractNum>
+  <w:abstractNum w:abstractNumId="23">
+    <w:nsid w:val="71581FF3"/>
+    <w:multiLevelType w:val="hybridMultilevel"/>
+    <w:tmpl w:val="71A8B1C6"/>
+    <w:lvl w:ilvl="0" w:tplc="0C0A000F">
+      <w:start w:val="1"/>
+      <w:numFmt w:val="decimal"/>
+      <w:lvlText w:val="%1."/>
+      <w:lvlJc w:val="left"/>
+      <w:pPr>
+        <w:ind w:left="720" w:hanging="360"/>
+      </w:pPr>
+    </w:lvl>
+    <w:lvl w:ilvl="1" w:tplc="0C0A0019" w:tentative="1">
+      <w:start w:val="1"/>
+      <w:numFmt w:val="lowerLetter"/>
+      <w:lvlText w:val="%2."/>
+      <w:lvlJc w:val="left"/>
+      <w:pPr>
+        <w:ind w:left="1440" w:hanging="360"/>
+      </w:pPr>
+    </w:lvl>
+    <w:lvl w:ilvl="2" w:tplc="0C0A001B" w:tentative="1">
+      <w:start w:val="1"/>
+      <w:numFmt w:val="lowerRoman"/>
+      <w:lvlText w:val="%3."/>
+      <w:lvlJc w:val="right"/>
+      <w:pPr>
+        <w:ind w:left="2160" w:hanging="180"/>
+      </w:pPr>
+    </w:lvl>
+    <w:lvl w:ilvl="3" w:tplc="0C0A000F" w:tentative="1">
+      <w:start w:val="1"/>
+      <w:numFmt w:val="decimal"/>
+      <w:lvlText w:val="%4."/>
+      <w:lvlJc w:val="left"/>
+      <w:pPr>
+        <w:ind w:left="2880" w:hanging="360"/>
+      </w:pPr>
+    </w:lvl>
+    <w:lvl w:ilvl="4" w:tplc="0C0A0019" w:tentative="1">
+      <w:start w:val="1"/>
+      <w:numFmt w:val="lowerLetter"/>
+      <w:lvlText w:val="%5."/>
+      <w:lvlJc w:val="left"/>
+      <w:pPr>
+        <w:ind w:left="3600" w:hanging="360"/>
+      </w:pPr>
+    </w:lvl>
+    <w:lvl w:ilvl="5" w:tplc="0C0A001B" w:tentative="1">
+      <w:start w:val="1"/>
+      <w:numFmt w:val="lowerRoman"/>
+      <w:lvlText w:val="%6."/>
+      <w:lvlJc w:val="right"/>
+      <w:pPr>
+        <w:ind w:left="4320" w:hanging="180"/>
+      </w:pPr>
+    </w:lvl>
+    <w:lvl w:ilvl="6" w:tplc="0C0A000F" w:tentative="1">
+      <w:start w:val="1"/>
+      <w:numFmt w:val="decimal"/>
+      <w:lvlText w:val="%7."/>
+      <w:lvlJc w:val="left"/>
+      <w:pPr>
+        <w:ind w:left="5040" w:hanging="360"/>
+      </w:pPr>
+    </w:lvl>
+    <w:lvl w:ilvl="7" w:tplc="0C0A0019" w:tentative="1">
+      <w:start w:val="1"/>
+      <w:numFmt w:val="lowerLetter"/>
+      <w:lvlText w:val="%8."/>
+      <w:lvlJc w:val="left"/>
+      <w:pPr>
+        <w:ind w:left="5760" w:hanging="360"/>
+      </w:pPr>
+    </w:lvl>
+    <w:lvl w:ilvl="8" w:tplc="0C0A001B" w:tentative="1">
+      <w:start w:val="1"/>
+      <w:numFmt w:val="lowerRoman"/>
+      <w:lvlText w:val="%9."/>
+      <w:lvlJc w:val="right"/>
+      <w:pPr>
+        <w:ind w:left="6480" w:hanging="180"/>
+      </w:pPr>
+    </w:lvl>
+  </w:abstractNum>
+  <w:abstractNum w:abstractNumId="24">
+    <w:nsid w:val="79545B7A"/>
+    <w:multiLevelType w:val="hybridMultilevel"/>
+    <w:tmpl w:val="3E7443B6"/>
+    <w:lvl w:ilvl="0" w:tplc="0C0A0001">
+      <w:start w:val="1"/>
+      <w:numFmt w:val="bullet"/>
+      <w:lvlText w:val=""/>
+      <w:lvlJc w:val="left"/>
+      <w:pPr>
+        <w:ind w:left="1428" w:hanging="360"/>
+      </w:pPr>
+      <w:rPr>
+        <w:rFonts w:ascii="Symbol" w:hAnsi="Symbol" w:hint="default"/>
+      </w:rPr>
+    </w:lvl>
+    <w:lvl w:ilvl="1" w:tplc="0C0A0003">
+      <w:start w:val="1"/>
+      <w:numFmt w:val="bullet"/>
+      <w:lvlText w:val="o"/>
+      <w:lvlJc w:val="left"/>
+      <w:pPr>
+        <w:ind w:left="2148" w:hanging="360"/>
+      </w:pPr>
+      <w:rPr>
+        <w:rFonts w:ascii="Courier New" w:hAnsi="Courier New" w:cs="Courier New" w:hint="default"/>
+      </w:rPr>
+    </w:lvl>
+    <w:lvl w:ilvl="2" w:tplc="0C0A0005" w:tentative="1">
+      <w:start w:val="1"/>
+      <w:numFmt w:val="bullet"/>
+      <w:lvlText w:val=""/>
+      <w:lvlJc w:val="left"/>
+      <w:pPr>
+        <w:ind w:left="2868" w:hanging="360"/>
+      </w:pPr>
+      <w:rPr>
+        <w:rFonts w:ascii="Wingdings" w:hAnsi="Wingdings" w:hint="default"/>
+      </w:rPr>
+    </w:lvl>
+    <w:lvl w:ilvl="3" w:tplc="0C0A0001" w:tentative="1">
+      <w:start w:val="1"/>
+      <w:numFmt w:val="bullet"/>
+      <w:lvlText w:val=""/>
+      <w:lvlJc w:val="left"/>
+      <w:pPr>
+        <w:ind w:left="3588" w:hanging="360"/>
+      </w:pPr>
+      <w:rPr>
+        <w:rFonts w:ascii="Symbol" w:hAnsi="Symbol" w:hint="default"/>
+      </w:rPr>
+    </w:lvl>
+    <w:lvl w:ilvl="4" w:tplc="0C0A0003" w:tentative="1">
+      <w:start w:val="1"/>
+      <w:numFmt w:val="bullet"/>
+      <w:lvlText w:val="o"/>
+      <w:lvlJc w:val="left"/>
+      <w:pPr>
+        <w:ind w:left="4308" w:hanging="360"/>
+      </w:pPr>
+      <w:rPr>
+        <w:rFonts w:ascii="Courier New" w:hAnsi="Courier New" w:cs="Courier New" w:hint="default"/>
+      </w:rPr>
+    </w:lvl>
+    <w:lvl w:ilvl="5" w:tplc="0C0A0005" w:tentative="1">
+      <w:start w:val="1"/>
+      <w:numFmt w:val="bullet"/>
+      <w:lvlText w:val=""/>
+      <w:lvlJc w:val="left"/>
+      <w:pPr>
+        <w:ind w:left="5028" w:hanging="360"/>
+      </w:pPr>
+      <w:rPr>
+        <w:rFonts w:ascii="Wingdings" w:hAnsi="Wingdings" w:hint="default"/>
+      </w:rPr>
+    </w:lvl>
+    <w:lvl w:ilvl="6" w:tplc="0C0A0001" w:tentative="1">
+      <w:start w:val="1"/>
+      <w:numFmt w:val="bullet"/>
+      <w:lvlText w:val=""/>
+      <w:lvlJc w:val="left"/>
+      <w:pPr>
+        <w:ind w:left="5748" w:hanging="360"/>
+      </w:pPr>
+      <w:rPr>
+        <w:rFonts w:ascii="Symbol" w:hAnsi="Symbol" w:hint="default"/>
+      </w:rPr>
+    </w:lvl>
+    <w:lvl w:ilvl="7" w:tplc="0C0A0003" w:tentative="1">
+      <w:start w:val="1"/>
+      <w:numFmt w:val="bullet"/>
+      <w:lvlText w:val="o"/>
+      <w:lvlJc w:val="left"/>
+      <w:pPr>
+        <w:ind w:left="6468" w:hanging="360"/>
+      </w:pPr>
+      <w:rPr>
+        <w:rFonts w:ascii="Courier New" w:hAnsi="Courier New" w:cs="Courier New" w:hint="default"/>
+      </w:rPr>
+    </w:lvl>
+    <w:lvl w:ilvl="8" w:tplc="0C0A0005" w:tentative="1">
+      <w:start w:val="1"/>
+      <w:numFmt w:val="bullet"/>
+      <w:lvlText w:val=""/>
+      <w:lvlJc w:val="left"/>
+      <w:pPr>
+        <w:ind w:left="7188" w:hanging="360"/>
+      </w:pPr>
+      <w:rPr>
+        <w:rFonts w:ascii="Wingdings" w:hAnsi="Wingdings" w:hint="default"/>
+      </w:rPr>
+    </w:lvl>
+  </w:abstractNum>
+  <w:abstractNum w:abstractNumId="25">
     <w:nsid w:val="7B536A2E"/>
     <w:multiLevelType w:val="hybridMultilevel"/>
     <w:tmpl w:val="FE36EC64"/>
@@ -2541,52 +4855,207 @@
       <w:pPr>
         <w:ind w:left="6828" w:hanging="180"/>
       </w:pPr>
+    </w:lvl>
+  </w:abstractNum>
+  <w:abstractNum w:abstractNumId="26">
+    <w:nsid w:val="7EE43B33"/>
+    <w:multiLevelType w:val="hybridMultilevel"/>
+    <w:tmpl w:val="A582DE06"/>
+    <w:lvl w:ilvl="0" w:tplc="0C0A0001">
+      <w:start w:val="1"/>
+      <w:numFmt w:val="bullet"/>
+      <w:lvlText w:val=""/>
+      <w:lvlJc w:val="left"/>
+      <w:pPr>
+        <w:ind w:left="1428" w:hanging="360"/>
+      </w:pPr>
+      <w:rPr>
+        <w:rFonts w:ascii="Symbol" w:hAnsi="Symbol" w:hint="default"/>
+      </w:rPr>
+    </w:lvl>
+    <w:lvl w:ilvl="1" w:tplc="0C0A0003">
+      <w:start w:val="1"/>
+      <w:numFmt w:val="bullet"/>
+      <w:lvlText w:val="o"/>
+      <w:lvlJc w:val="left"/>
+      <w:pPr>
+        <w:ind w:left="2148" w:hanging="360"/>
+      </w:pPr>
+      <w:rPr>
+        <w:rFonts w:ascii="Courier New" w:hAnsi="Courier New" w:hint="default"/>
+      </w:rPr>
+    </w:lvl>
+    <w:lvl w:ilvl="2" w:tplc="0C0A0005" w:tentative="1">
+      <w:start w:val="1"/>
+      <w:numFmt w:val="bullet"/>
+      <w:lvlText w:val=""/>
+      <w:lvlJc w:val="left"/>
+      <w:pPr>
+        <w:ind w:left="2868" w:hanging="360"/>
+      </w:pPr>
+      <w:rPr>
+        <w:rFonts w:ascii="Wingdings" w:hAnsi="Wingdings" w:hint="default"/>
+      </w:rPr>
+    </w:lvl>
+    <w:lvl w:ilvl="3" w:tplc="0C0A0001" w:tentative="1">
+      <w:start w:val="1"/>
+      <w:numFmt w:val="bullet"/>
+      <w:lvlText w:val=""/>
+      <w:lvlJc w:val="left"/>
+      <w:pPr>
+        <w:ind w:left="3588" w:hanging="360"/>
+      </w:pPr>
+      <w:rPr>
+        <w:rFonts w:ascii="Symbol" w:hAnsi="Symbol" w:hint="default"/>
+      </w:rPr>
+    </w:lvl>
+    <w:lvl w:ilvl="4" w:tplc="0C0A0003" w:tentative="1">
+      <w:start w:val="1"/>
+      <w:numFmt w:val="bullet"/>
+      <w:lvlText w:val="o"/>
+      <w:lvlJc w:val="left"/>
+      <w:pPr>
+        <w:ind w:left="4308" w:hanging="360"/>
+      </w:pPr>
+      <w:rPr>
+        <w:rFonts w:ascii="Courier New" w:hAnsi="Courier New" w:hint="default"/>
+      </w:rPr>
+    </w:lvl>
+    <w:lvl w:ilvl="5" w:tplc="0C0A0005" w:tentative="1">
+      <w:start w:val="1"/>
+      <w:numFmt w:val="bullet"/>
+      <w:lvlText w:val=""/>
+      <w:lvlJc w:val="left"/>
+      <w:pPr>
+        <w:ind w:left="5028" w:hanging="360"/>
+      </w:pPr>
+      <w:rPr>
+        <w:rFonts w:ascii="Wingdings" w:hAnsi="Wingdings" w:hint="default"/>
+      </w:rPr>
+    </w:lvl>
+    <w:lvl w:ilvl="6" w:tplc="0C0A0001" w:tentative="1">
+      <w:start w:val="1"/>
+      <w:numFmt w:val="bullet"/>
+      <w:lvlText w:val=""/>
+      <w:lvlJc w:val="left"/>
+      <w:pPr>
+        <w:ind w:left="5748" w:hanging="360"/>
+      </w:pPr>
+      <w:rPr>
+        <w:rFonts w:ascii="Symbol" w:hAnsi="Symbol" w:hint="default"/>
+      </w:rPr>
+    </w:lvl>
+    <w:lvl w:ilvl="7" w:tplc="0C0A0003" w:tentative="1">
+      <w:start w:val="1"/>
+      <w:numFmt w:val="bullet"/>
+      <w:lvlText w:val="o"/>
+      <w:lvlJc w:val="left"/>
+      <w:pPr>
+        <w:ind w:left="6468" w:hanging="360"/>
+      </w:pPr>
+      <w:rPr>
+        <w:rFonts w:ascii="Courier New" w:hAnsi="Courier New" w:hint="default"/>
+      </w:rPr>
+    </w:lvl>
+    <w:lvl w:ilvl="8" w:tplc="0C0A0005" w:tentative="1">
+      <w:start w:val="1"/>
+      <w:numFmt w:val="bullet"/>
+      <w:lvlText w:val=""/>
+      <w:lvlJc w:val="left"/>
+      <w:pPr>
+        <w:ind w:left="7188" w:hanging="360"/>
+      </w:pPr>
+      <w:rPr>
+        <w:rFonts w:ascii="Wingdings" w:hAnsi="Wingdings" w:hint="default"/>
+      </w:rPr>
     </w:lvl>
   </w:abstractNum>
   <w:num w:numId="1">
     <w:abstractNumId w:val="0"/>
   </w:num>
   <w:num w:numId="2">
+    <w:abstractNumId w:val="8"/>
+  </w:num>
+  <w:num w:numId="3">
+    <w:abstractNumId w:val="10"/>
+  </w:num>
+  <w:num w:numId="4">
+    <w:abstractNumId w:val="12"/>
+  </w:num>
+  <w:num w:numId="5">
+    <w:abstractNumId w:val="20"/>
+  </w:num>
+  <w:num w:numId="6">
+    <w:abstractNumId w:val="15"/>
+  </w:num>
+  <w:num w:numId="7">
+    <w:abstractNumId w:val="2"/>
+  </w:num>
+  <w:num w:numId="8">
+    <w:abstractNumId w:val="16"/>
+  </w:num>
+  <w:num w:numId="9">
+    <w:abstractNumId w:val="21"/>
+  </w:num>
+  <w:num w:numId="10">
+    <w:abstractNumId w:val="6"/>
+  </w:num>
+  <w:num w:numId="11">
     <w:abstractNumId w:val="4"/>
   </w:num>
-  <w:num w:numId="3">
+  <w:num w:numId="12">
+    <w:abstractNumId w:val="25"/>
+  </w:num>
+  <w:num w:numId="13">
+    <w:abstractNumId w:val="14"/>
+  </w:num>
+  <w:num w:numId="14">
+    <w:abstractNumId w:val="19"/>
+  </w:num>
+  <w:num w:numId="15">
+    <w:abstractNumId w:val="9"/>
+  </w:num>
+  <w:num w:numId="16">
+    <w:abstractNumId w:val="17"/>
+  </w:num>
+  <w:num w:numId="17">
+    <w:abstractNumId w:val="24"/>
+  </w:num>
+  <w:num w:numId="18">
+    <w:abstractNumId w:val="11"/>
+  </w:num>
+  <w:num w:numId="19">
+    <w:abstractNumId w:val="26"/>
+  </w:num>
+  <w:num w:numId="20">
+    <w:abstractNumId w:val="23"/>
+  </w:num>
+  <w:num w:numId="21">
+    <w:abstractNumId w:val="13"/>
+  </w:num>
+  <w:num w:numId="22">
+    <w:abstractNumId w:val="22"/>
+  </w:num>
+  <w:num w:numId="23">
+    <w:abstractNumId w:val="18"/>
+  </w:num>
+  <w:num w:numId="24">
+    <w:abstractNumId w:val="1"/>
+  </w:num>
+  <w:num w:numId="25">
+    <w:abstractNumId w:val="3"/>
+  </w:num>
+  <w:num w:numId="26">
     <w:abstractNumId w:val="5"/>
   </w:num>
-  <w:num w:numId="4">
-    <w:abstractNumId w:val="6"/>
-  </w:num>
-  <w:num w:numId="5">
-    <w:abstractNumId w:val="10"/>
-  </w:num>
-  <w:num w:numId="6">
-    <w:abstractNumId w:val="8"/>
-  </w:num>
-  <w:num w:numId="7">
-    <w:abstractNumId w:val="1"/>
-  </w:num>
-  <w:num w:numId="8">
-    <w:abstractNumId w:val="9"/>
-  </w:num>
-  <w:num w:numId="9">
-    <w:abstractNumId w:val="11"/>
-  </w:num>
-  <w:num w:numId="10">
-    <w:abstractNumId w:val="3"/>
-  </w:num>
-  <w:num w:numId="11">
-    <w:abstractNumId w:val="2"/>
-  </w:num>
-  <w:num w:numId="12">
-    <w:abstractNumId w:val="12"/>
-  </w:num>
-  <w:num w:numId="13">
+  <w:num w:numId="27">
     <w:abstractNumId w:val="7"/>
   </w:num>
 </w:numbering>
 </file>
 
 <file path=word/styles.xml><?xml version="1.0" encoding="utf-8"?>
-<w:styles xmlns:mc="http://schemas.openxmlformats.org/markup-compatibility/2006" xmlns:r="http://schemas.openxmlformats.org/officeDocument/2006/relationships" xmlns:w="http://schemas.openxmlformats.org/wordprocessingml/2006/main" xmlns:w14="http://schemas.microsoft.com/office/word/2010/wordml" xmlns:w15="http://schemas.microsoft.com/office/word/2012/wordml" mc:Ignorable="w14 w15">
+<w:styles xmlns:mc="http://schemas.openxmlformats.org/markup-compatibility/2006" xmlns:r="http://schemas.openxmlformats.org/officeDocument/2006/relationships" xmlns:w="http://schemas.openxmlformats.org/wordprocessingml/2006/main" xmlns:w14="http://schemas.microsoft.com/office/word/2010/wordml" mc:Ignorable="w14">
   <w:docDefaults>
     <w:rPrDefault>
       <w:rPr>
@@ -2602,369 +5071,153 @@
       </w:pPr>
     </w:pPrDefault>
   </w:docDefaults>
-  <w:latentStyles w:defLockedState="0" w:defUIPriority="99" w:defSemiHidden="0" w:defUnhideWhenUsed="0" w:defQFormat="0" w:count="371">
-    <w:lsdException w:name="Normal" w:uiPriority="0" w:qFormat="1"/>
-    <w:lsdException w:name="heading 1" w:uiPriority="9" w:qFormat="1"/>
-    <w:lsdException w:name="heading 2" w:semiHidden="1" w:uiPriority="9" w:unhideWhenUsed="1" w:qFormat="1"/>
-    <w:lsdException w:name="heading 3" w:semiHidden="1" w:uiPriority="9" w:unhideWhenUsed="1" w:qFormat="1"/>
-    <w:lsdException w:name="heading 4" w:semiHidden="1" w:uiPriority="9" w:unhideWhenUsed="1" w:qFormat="1"/>
-    <w:lsdException w:name="heading 5" w:semiHidden="1" w:uiPriority="9" w:unhideWhenUsed="1" w:qFormat="1"/>
-    <w:lsdException w:name="heading 6" w:semiHidden="1" w:uiPriority="9" w:unhideWhenUsed="1" w:qFormat="1"/>
-    <w:lsdException w:name="heading 7" w:semiHidden="1" w:uiPriority="9" w:unhideWhenUsed="1" w:qFormat="1"/>
-    <w:lsdException w:name="heading 8" w:semiHidden="1" w:uiPriority="9" w:unhideWhenUsed="1" w:qFormat="1"/>
-    <w:lsdException w:name="heading 9" w:semiHidden="1" w:uiPriority="9" w:unhideWhenUsed="1" w:qFormat="1"/>
-    <w:lsdException w:name="index 1" w:semiHidden="1" w:unhideWhenUsed="1"/>
-    <w:lsdException w:name="index 2" w:semiHidden="1" w:unhideWhenUsed="1"/>
-    <w:lsdException w:name="index 3" w:semiHidden="1" w:unhideWhenUsed="1"/>
-    <w:lsdException w:name="index 4" w:semiHidden="1" w:unhideWhenUsed="1"/>
-    <w:lsdException w:name="index 5" w:semiHidden="1" w:unhideWhenUsed="1"/>
-    <w:lsdException w:name="index 6" w:semiHidden="1" w:unhideWhenUsed="1"/>
-    <w:lsdException w:name="index 7" w:semiHidden="1" w:unhideWhenUsed="1"/>
-    <w:lsdException w:name="index 8" w:semiHidden="1" w:unhideWhenUsed="1"/>
-    <w:lsdException w:name="index 9" w:semiHidden="1" w:unhideWhenUsed="1"/>
-    <w:lsdException w:name="toc 1" w:semiHidden="1" w:uiPriority="39" w:unhideWhenUsed="1"/>
-    <w:lsdException w:name="toc 2" w:semiHidden="1" w:uiPriority="39" w:unhideWhenUsed="1"/>
-    <w:lsdException w:name="toc 3" w:semiHidden="1" w:uiPriority="39" w:unhideWhenUsed="1"/>
-    <w:lsdException w:name="toc 4" w:semiHidden="1" w:uiPriority="39" w:unhideWhenUsed="1"/>
-    <w:lsdException w:name="toc 5" w:semiHidden="1" w:uiPriority="39" w:unhideWhenUsed="1"/>
-    <w:lsdException w:name="toc 6" w:semiHidden="1" w:uiPriority="39" w:unhideWhenUsed="1"/>
-    <w:lsdException w:name="toc 7" w:semiHidden="1" w:uiPriority="39" w:unhideWhenUsed="1"/>
-    <w:lsdException w:name="toc 8" w:semiHidden="1" w:uiPriority="39" w:unhideWhenUsed="1"/>
-    <w:lsdException w:name="toc 9" w:semiHidden="1" w:uiPriority="39" w:unhideWhenUsed="1"/>
-    <w:lsdException w:name="Normal Indent" w:semiHidden="1" w:unhideWhenUsed="1"/>
-    <w:lsdException w:name="footnote text" w:semiHidden="1" w:unhideWhenUsed="1"/>
-    <w:lsdException w:name="annotation text" w:semiHidden="1" w:unhideWhenUsed="1"/>
-    <w:lsdException w:name="header" w:semiHidden="1" w:unhideWhenUsed="1"/>
-    <w:lsdException w:name="footer" w:semiHidden="1" w:unhideWhenUsed="1"/>
-    <w:lsdException w:name="index heading" w:semiHidden="1" w:unhideWhenUsed="1"/>
-    <w:lsdException w:name="caption" w:semiHidden="1" w:uiPriority="35" w:unhideWhenUsed="1" w:qFormat="1"/>
-    <w:lsdException w:name="table of figures" w:semiHidden="1" w:unhideWhenUsed="1"/>
-    <w:lsdException w:name="envelope address" w:semiHidden="1" w:unhideWhenUsed="1"/>
-    <w:lsdException w:name="envelope return" w:semiHidden="1" w:unhideWhenUsed="1"/>
-    <w:lsdException w:name="footnote reference" w:semiHidden="1" w:unhideWhenUsed="1"/>
-    <w:lsdException w:name="annotation reference" w:semiHidden="1" w:unhideWhenUsed="1"/>
-    <w:lsdException w:name="line number" w:semiHidden="1" w:unhideWhenUsed="1"/>
-    <w:lsdException w:name="page number" w:semiHidden="1" w:unhideWhenUsed="1"/>
-    <w:lsdException w:name="endnote reference" w:semiHidden="1" w:unhideWhenUsed="1"/>
-    <w:lsdException w:name="endnote text" w:semiHidden="1" w:unhideWhenUsed="1"/>
-    <w:lsdException w:name="table of authorities" w:semiHidden="1" w:unhideWhenUsed="1"/>
-    <w:lsdException w:name="macro" w:semiHidden="1" w:unhideWhenUsed="1"/>
-    <w:lsdException w:name="toa heading" w:semiHidden="1" w:unhideWhenUsed="1"/>
-    <w:lsdException w:name="List" w:semiHidden="1" w:unhideWhenUsed="1"/>
-    <w:lsdException w:name="List Bullet" w:semiHidden="1" w:unhideWhenUsed="1"/>
-    <w:lsdException w:name="List Number" w:semiHidden="1" w:unhideWhenUsed="1"/>
-    <w:lsdException w:name="List 2" w:semiHidden="1" w:unhideWhenUsed="1"/>
-    <w:lsdException w:name="List 3" w:semiHidden="1" w:unhideWhenUsed="1"/>
-    <w:lsdException w:name="List 4" w:semiHidden="1" w:unhideWhenUsed="1"/>
-    <w:lsdException w:name="List 5" w:semiHidden="1" w:unhideWhenUsed="1"/>
-    <w:lsdException w:name="List Bullet 2" w:semiHidden="1" w:unhideWhenUsed="1"/>
-    <w:lsdException w:name="List Bullet 3" w:semiHidden="1" w:unhideWhenUsed="1"/>
-    <w:lsdException w:name="List Bullet 4" w:semiHidden="1" w:unhideWhenUsed="1"/>
-    <w:lsdException w:name="List Bullet 5" w:semiHidden="1" w:unhideWhenUsed="1"/>
-    <w:lsdException w:name="List Number 2" w:semiHidden="1" w:unhideWhenUsed="1"/>
-    <w:lsdException w:name="List Number 3" w:semiHidden="1" w:unhideWhenUsed="1"/>
-    <w:lsdException w:name="List Number 4" w:semiHidden="1" w:unhideWhenUsed="1"/>
-    <w:lsdException w:name="List Number 5" w:semiHidden="1" w:unhideWhenUsed="1"/>
-    <w:lsdException w:name="Title" w:uiPriority="10" w:qFormat="1"/>
-    <w:lsdException w:name="Closing" w:semiHidden="1" w:unhideWhenUsed="1"/>
-    <w:lsdException w:name="Signature" w:semiHidden="1" w:unhideWhenUsed="1"/>
-    <w:lsdException w:name="Default Paragraph Font" w:semiHidden="1" w:uiPriority="1" w:unhideWhenUsed="1"/>
-    <w:lsdException w:name="Body Text" w:semiHidden="1" w:unhideWhenUsed="1"/>
-    <w:lsdException w:name="Body Text Indent" w:semiHidden="1" w:unhideWhenUsed="1"/>
-    <w:lsdException w:name="List Continue" w:semiHidden="1" w:unhideWhenUsed="1"/>
-    <w:lsdException w:name="List Continue 2" w:semiHidden="1" w:unhideWhenUsed="1"/>
-    <w:lsdException w:name="List Continue 3" w:semiHidden="1" w:unhideWhenUsed="1"/>
-    <w:lsdException w:name="List Continue 4" w:semiHidden="1" w:unhideWhenUsed="1"/>
-    <w:lsdException w:name="List Continue 5" w:semiHidden="1" w:unhideWhenUsed="1"/>
-    <w:lsdException w:name="Message Header" w:semiHidden="1" w:unhideWhenUsed="1"/>
-    <w:lsdException w:name="Subtitle" w:uiPriority="11" w:qFormat="1"/>
-    <w:lsdException w:name="Salutation" w:semiHidden="1" w:unhideWhenUsed="1"/>
-    <w:lsdException w:name="Date" w:semiHidden="1" w:unhideWhenUsed="1"/>
-    <w:lsdException w:name="Body Text First Indent" w:semiHidden="1" w:unhideWhenUsed="1"/>
-    <w:lsdException w:name="Body Text First Indent 2" w:semiHidden="1" w:unhideWhenUsed="1"/>
-    <w:lsdException w:name="Note Heading" w:semiHidden="1" w:unhideWhenUsed="1"/>
-    <w:lsdException w:name="Body Text 2" w:semiHidden="1" w:unhideWhenUsed="1"/>
-    <w:lsdException w:name="Body Text 3" w:semiHidden="1" w:unhideWhenUsed="1"/>
-    <w:lsdException w:name="Body Text Indent 2" w:semiHidden="1" w:unhideWhenUsed="1"/>
-    <w:lsdException w:name="Body Text Indent 3" w:semiHidden="1" w:unhideWhenUsed="1"/>
-    <w:lsdException w:name="Block Text" w:semiHidden="1" w:unhideWhenUsed="1"/>
-    <w:lsdException w:name="Hyperlink" w:semiHidden="1" w:unhideWhenUsed="1"/>
-    <w:lsdException w:name="FollowedHyperlink" w:semiHidden="1" w:unhideWhenUsed="1"/>
-    <w:lsdException w:name="Strong" w:uiPriority="22" w:qFormat="1"/>
-    <w:lsdException w:name="Emphasis" w:uiPriority="20" w:qFormat="1"/>
-    <w:lsdException w:name="Document Map" w:semiHidden="1" w:unhideWhenUsed="1"/>
-    <w:lsdException w:name="Plain Text" w:semiHidden="1" w:unhideWhenUsed="1"/>
-    <w:lsdException w:name="E-mail Signature" w:semiHidden="1" w:unhideWhenUsed="1"/>
-    <w:lsdException w:name="HTML Top of Form" w:semiHidden="1" w:unhideWhenUsed="1"/>
-    <w:lsdException w:name="HTML Bottom of Form" w:semiHidden="1" w:unhideWhenUsed="1"/>
-    <w:lsdException w:name="Normal (Web)" w:semiHidden="1" w:unhideWhenUsed="1"/>
-    <w:lsdException w:name="HTML Acronym" w:semiHidden="1" w:unhideWhenUsed="1"/>
-    <w:lsdException w:name="HTML Address" w:semiHidden="1" w:unhideWhenUsed="1"/>
-    <w:lsdException w:name="HTML Cite" w:semiHidden="1" w:unhideWhenUsed="1"/>
-    <w:lsdException w:name="HTML Code" w:semiHidden="1" w:unhideWhenUsed="1"/>
-    <w:lsdException w:name="HTML Definition" w:semiHidden="1" w:unhideWhenUsed="1"/>
-    <w:lsdException w:name="HTML Keyboard" w:semiHidden="1" w:unhideWhenUsed="1"/>
-    <w:lsdException w:name="HTML Preformatted" w:semiHidden="1" w:unhideWhenUsed="1"/>
-    <w:lsdException w:name="HTML Sample" w:semiHidden="1" w:unhideWhenUsed="1"/>
-    <w:lsdException w:name="HTML Typewriter" w:semiHidden="1" w:unhideWhenUsed="1"/>
-    <w:lsdException w:name="HTML Variable" w:semiHidden="1" w:unhideWhenUsed="1"/>
-    <w:lsdException w:name="Normal Table" w:semiHidden="1" w:unhideWhenUsed="1"/>
-    <w:lsdException w:name="annotation subject" w:semiHidden="1" w:unhideWhenUsed="1"/>
-    <w:lsdException w:name="No List" w:semiHidden="1" w:unhideWhenUsed="1"/>
-    <w:lsdException w:name="Outline List 1" w:semiHidden="1" w:unhideWhenUsed="1"/>
-    <w:lsdException w:name="Outline List 2" w:semiHidden="1" w:unhideWhenUsed="1"/>
-    <w:lsdException w:name="Outline List 3" w:semiHidden="1" w:unhideWhenUsed="1"/>
-    <w:lsdException w:name="Table Simple 1" w:semiHidden="1" w:unhideWhenUsed="1"/>
-    <w:lsdException w:name="Table Simple 2" w:semiHidden="1" w:unhideWhenUsed="1"/>
-    <w:lsdException w:name="Table Simple 3" w:semiHidden="1" w:unhideWhenUsed="1"/>
-    <w:lsdException w:name="Table Classic 1" w:semiHidden="1" w:unhideWhenUsed="1"/>
-    <w:lsdException w:name="Table Classic 2" w:semiHidden="1" w:unhideWhenUsed="1"/>
-    <w:lsdException w:name="Table Classic 3" w:semiHidden="1" w:unhideWhenUsed="1"/>
-    <w:lsdException w:name="Table Classic 4" w:semiHidden="1" w:unhideWhenUsed="1"/>
-    <w:lsdException w:name="Table Colorful 1" w:semiHidden="1" w:unhideWhenUsed="1"/>
-    <w:lsdException w:name="Table Colorful 2" w:semiHidden="1" w:unhideWhenUsed="1"/>
-    <w:lsdException w:name="Table Colorful 3" w:semiHidden="1" w:unhideWhenUsed="1"/>
-    <w:lsdException w:name="Table Columns 1" w:semiHidden="1" w:unhideWhenUsed="1"/>
-    <w:lsdException w:name="Table Columns 2" w:semiHidden="1" w:unhideWhenUsed="1"/>
-    <w:lsdException w:name="Table Columns 3" w:semiHidden="1" w:unhideWhenUsed="1"/>
-    <w:lsdException w:name="Table Columns 4" w:semiHidden="1" w:unhideWhenUsed="1"/>
-    <w:lsdException w:name="Table Columns 5" w:semiHidden="1" w:unhideWhenUsed="1"/>
-    <w:lsdException w:name="Table Grid 1" w:semiHidden="1" w:unhideWhenUsed="1"/>
-    <w:lsdException w:name="Table Grid 2" w:semiHidden="1" w:unhideWhenUsed="1"/>
-    <w:lsdException w:name="Table Grid 3" w:semiHidden="1" w:unhideWhenUsed="1"/>
-    <w:lsdException w:name="Table Grid 4" w:semiHidden="1" w:unhideWhenUsed="1"/>
-    <w:lsdException w:name="Table Grid 5" w:semiHidden="1" w:unhideWhenUsed="1"/>
-    <w:lsdException w:name="Table Grid 6" w:semiHidden="1" w:unhideWhenUsed="1"/>
-    <w:lsdException w:name="Table Grid 7" w:semiHidden="1" w:unhideWhenUsed="1"/>
-    <w:lsdException w:name="Table Grid 8" w:semiHidden="1" w:unhideWhenUsed="1"/>
-    <w:lsdException w:name="Table List 1" w:semiHidden="1" w:unhideWhenUsed="1"/>
-    <w:lsdException w:name="Table List 2" w:semiHidden="1" w:unhideWhenUsed="1"/>
-    <w:lsdException w:name="Table List 3" w:semiHidden="1" w:unhideWhenUsed="1"/>
-    <w:lsdException w:name="Table List 4" w:semiHidden="1" w:unhideWhenUsed="1"/>
-    <w:lsdException w:name="Table List 5" w:semiHidden="1" w:unhideWhenUsed="1"/>
-    <w:lsdException w:name="Table List 6" w:semiHidden="1" w:unhideWhenUsed="1"/>
-    <w:lsdException w:name="Table List 7" w:semiHidden="1" w:unhideWhenUsed="1"/>
-    <w:lsdException w:name="Table List 8" w:semiHidden="1" w:unhideWhenUsed="1"/>
-    <w:lsdException w:name="Table 3D effects 1" w:semiHidden="1" w:unhideWhenUsed="1"/>
-    <w:lsdException w:name="Table 3D effects 2" w:semiHidden="1" w:unhideWhenUsed="1"/>
-    <w:lsdException w:name="Table 3D effects 3" w:semiHidden="1" w:unhideWhenUsed="1"/>
-    <w:lsdException w:name="Table Contemporary" w:semiHidden="1" w:unhideWhenUsed="1"/>
-    <w:lsdException w:name="Table Elegant" w:semiHidden="1" w:unhideWhenUsed="1"/>
-    <w:lsdException w:name="Table Professional" w:semiHidden="1" w:unhideWhenUsed="1"/>
-    <w:lsdException w:name="Table Subtle 1" w:semiHidden="1" w:unhideWhenUsed="1"/>
-    <w:lsdException w:name="Table Subtle 2" w:semiHidden="1" w:unhideWhenUsed="1"/>
-    <w:lsdException w:name="Table Web 1" w:semiHidden="1" w:unhideWhenUsed="1"/>
-    <w:lsdException w:name="Table Web 2" w:semiHidden="1" w:unhideWhenUsed="1"/>
-    <w:lsdException w:name="Table Web 3" w:semiHidden="1" w:unhideWhenUsed="1"/>
-    <w:lsdException w:name="Balloon Text" w:semiHidden="1" w:unhideWhenUsed="1"/>
-    <w:lsdException w:name="Table Grid" w:uiPriority="39"/>
-    <w:lsdException w:name="Table Theme" w:semiHidden="1" w:unhideWhenUsed="1"/>
-    <w:lsdException w:name="Placeholder Text" w:semiHidden="1"/>
-    <w:lsdException w:name="No Spacing" w:uiPriority="1" w:qFormat="1"/>
-    <w:lsdException w:name="Light Shading" w:uiPriority="60"/>
-    <w:lsdException w:name="Light List" w:uiPriority="61"/>
-    <w:lsdException w:name="Light Grid" w:uiPriority="62"/>
-    <w:lsdException w:name="Medium Shading 1" w:uiPriority="63"/>
-    <w:lsdException w:name="Medium Shading 2" w:uiPriority="64"/>
-    <w:lsdException w:name="Medium List 1" w:uiPriority="65"/>
-    <w:lsdException w:name="Medium List 2" w:uiPriority="66"/>
-    <w:lsdException w:name="Medium Grid 1" w:uiPriority="67"/>
-    <w:lsdException w:name="Medium Grid 2" w:uiPriority="68"/>
-    <w:lsdException w:name="Medium Grid 3" w:uiPriority="69"/>
-    <w:lsdException w:name="Dark List" w:uiPriority="70"/>
-    <w:lsdException w:name="Colorful Shading" w:uiPriority="71"/>
-    <w:lsdException w:name="Colorful List" w:uiPriority="72"/>
-    <w:lsdException w:name="Colorful Grid" w:uiPriority="73"/>
-    <w:lsdException w:name="Light Shading Accent 1" w:uiPriority="60"/>
-    <w:lsdException w:name="Light List Accent 1" w:uiPriority="61"/>
-    <w:lsdException w:name="Light Grid Accent 1" w:uiPriority="62"/>
-    <w:lsdException w:name="Medium Shading 1 Accent 1" w:uiPriority="63"/>
-    <w:lsdException w:name="Medium Shading 2 Accent 1" w:uiPriority="64"/>
-    <w:lsdException w:name="Medium List 1 Accent 1" w:uiPriority="65"/>
-    <w:lsdException w:name="Revision" w:semiHidden="1"/>
-    <w:lsdException w:name="List Paragraph" w:uiPriority="34" w:qFormat="1"/>
-    <w:lsdException w:name="Quote" w:uiPriority="29" w:qFormat="1"/>
-    <w:lsdException w:name="Intense Quote" w:uiPriority="30" w:qFormat="1"/>
-    <w:lsdException w:name="Medium List 2 Accent 1" w:uiPriority="66"/>
-    <w:lsdException w:name="Medium Grid 1 Accent 1" w:uiPriority="67"/>
-    <w:lsdException w:name="Medium Grid 2 Accent 1" w:uiPriority="68"/>
-    <w:lsdException w:name="Medium Grid 3 Accent 1" w:uiPriority="69"/>
-    <w:lsdException w:name="Dark List Accent 1" w:uiPriority="70"/>
-    <w:lsdException w:name="Colorful Shading Accent 1" w:uiPriority="71"/>
-    <w:lsdException w:name="Colorful List Accent 1" w:uiPriority="72"/>
-    <w:lsdException w:name="Colorful Grid Accent 1" w:uiPriority="73"/>
-    <w:lsdException w:name="Light Shading Accent 2" w:uiPriority="60"/>
-    <w:lsdException w:name="Light List Accent 2" w:uiPriority="61"/>
-    <w:lsdException w:name="Light Grid Accent 2" w:uiPriority="62"/>
-    <w:lsdException w:name="Medium Shading 1 Accent 2" w:uiPriority="63"/>
-    <w:lsdException w:name="Medium Shading 2 Accent 2" w:uiPriority="64"/>
-    <w:lsdException w:name="Medium List 1 Accent 2" w:uiPriority="65"/>
-    <w:lsdException w:name="Medium List 2 Accent 2" w:uiPriority="66"/>
-    <w:lsdException w:name="Medium Grid 1 Accent 2" w:uiPriority="67"/>
-    <w:lsdException w:name="Medium Grid 2 Accent 2" w:uiPriority="68"/>
-    <w:lsdException w:name="Medium Grid 3 Accent 2" w:uiPriority="69"/>
-    <w:lsdException w:name="Dark List Accent 2" w:uiPriority="70"/>
-    <w:lsdException w:name="Colorful Shading Accent 2" w:uiPriority="71"/>
-    <w:lsdException w:name="Colorful List Accent 2" w:uiPriority="72"/>
-    <w:lsdException w:name="Colorful Grid Accent 2" w:uiPriority="73"/>
-    <w:lsdException w:name="Light Shading Accent 3" w:uiPriority="60"/>
-    <w:lsdException w:name="Light List Accent 3" w:uiPriority="61"/>
-    <w:lsdException w:name="Light Grid Accent 3" w:uiPriority="62"/>
-    <w:lsdException w:name="Medium Shading 1 Accent 3" w:uiPriority="63"/>
-    <w:lsdException w:name="Medium Shading 2 Accent 3" w:uiPriority="64"/>
-    <w:lsdException w:name="Medium List 1 Accent 3" w:uiPriority="65"/>
-    <w:lsdException w:name="Medium List 2 Accent 3" w:uiPriority="66"/>
-    <w:lsdException w:name="Medium Grid 1 Accent 3" w:uiPriority="67"/>
-    <w:lsdException w:name="Medium Grid 2 Accent 3" w:uiPriority="68"/>
-    <w:lsdException w:name="Medium Grid 3 Accent 3" w:uiPriority="69"/>
-    <w:lsdException w:name="Dark List Accent 3" w:uiPriority="70"/>
-    <w:lsdException w:name="Colorful Shading Accent 3" w:uiPriority="71"/>
-    <w:lsdException w:name="Colorful List Accent 3" w:uiPriority="72"/>
-    <w:lsdException w:name="Colorful Grid Accent 3" w:uiPriority="73"/>
-    <w:lsdException w:name="Light Shading Accent 4" w:uiPriority="60"/>
-    <w:lsdException w:name="Light List Accent 4" w:uiPriority="61"/>
-    <w:lsdException w:name="Light Grid Accent 4" w:uiPriority="62"/>
-    <w:lsdException w:name="Medium Shading 1 Accent 4" w:uiPriority="63"/>
-    <w:lsdException w:name="Medium Shading 2 Accent 4" w:uiPriority="64"/>
-    <w:lsdException w:name="Medium List 1 Accent 4" w:uiPriority="65"/>
-    <w:lsdException w:name="Medium List 2 Accent 4" w:uiPriority="66"/>
-    <w:lsdException w:name="Medium Grid 1 Accent 4" w:uiPriority="67"/>
-    <w:lsdException w:name="Medium Grid 2 Accent 4" w:uiPriority="68"/>
-    <w:lsdException w:name="Medium Grid 3 Accent 4" w:uiPriority="69"/>
-    <w:lsdException w:name="Dark List Accent 4" w:uiPriority="70"/>
-    <w:lsdException w:name="Colorful Shading Accent 4" w:uiPriority="71"/>
-    <w:lsdException w:name="Colorful List Accent 4" w:uiPriority="72"/>
-    <w:lsdException w:name="Colorful Grid Accent 4" w:uiPriority="73"/>
-    <w:lsdException w:name="Light Shading Accent 5" w:uiPriority="60"/>
-    <w:lsdException w:name="Light List Accent 5" w:uiPriority="61"/>
-    <w:lsdException w:name="Light Grid Accent 5" w:uiPriority="62"/>
-    <w:lsdException w:name="Medium Shading 1 Accent 5" w:uiPriority="63"/>
-    <w:lsdException w:name="Medium Shading 2 Accent 5" w:uiPriority="64"/>
-    <w:lsdException w:name="Medium List 1 Accent 5" w:uiPriority="65"/>
-    <w:lsdException w:name="Medium List 2 Accent 5" w:uiPriority="66"/>
-    <w:lsdException w:name="Medium Grid 1 Accent 5" w:uiPriority="67"/>
-    <w:lsdException w:name="Medium Grid 2 Accent 5" w:uiPriority="68"/>
-    <w:lsdException w:name="Medium Grid 3 Accent 5" w:uiPriority="69"/>
-    <w:lsdException w:name="Dark List Accent 5" w:uiPriority="70"/>
-    <w:lsdException w:name="Colorful Shading Accent 5" w:uiPriority="71"/>
-    <w:lsdException w:name="Colorful List Accent 5" w:uiPriority="72"/>
-    <w:lsdException w:name="Colorful Grid Accent 5" w:uiPriority="73"/>
-    <w:lsdException w:name="Light Shading Accent 6" w:uiPriority="60"/>
-    <w:lsdException w:name="Light List Accent 6" w:uiPriority="61"/>
-    <w:lsdException w:name="Light Grid Accent 6" w:uiPriority="62"/>
-    <w:lsdException w:name="Medium Shading 1 Accent 6" w:uiPriority="63"/>
-    <w:lsdException w:name="Medium Shading 2 Accent 6" w:uiPriority="64"/>
-    <w:lsdException w:name="Medium List 1 Accent 6" w:uiPriority="65"/>
-    <w:lsdException w:name="Medium List 2 Accent 6" w:uiPriority="66"/>
-    <w:lsdException w:name="Medium Grid 1 Accent 6" w:uiPriority="67"/>
-    <w:lsdException w:name="Medium Grid 2 Accent 6" w:uiPriority="68"/>
-    <w:lsdException w:name="Medium Grid 3 Accent 6" w:uiPriority="69"/>
-    <w:lsdException w:name="Dark List Accent 6" w:uiPriority="70"/>
-    <w:lsdException w:name="Colorful Shading Accent 6" w:uiPriority="71"/>
-    <w:lsdException w:name="Colorful List Accent 6" w:uiPriority="72"/>
-    <w:lsdException w:name="Colorful Grid Accent 6" w:uiPriority="73"/>
-    <w:lsdException w:name="Subtle Emphasis" w:uiPriority="19" w:qFormat="1"/>
-    <w:lsdException w:name="Intense Emphasis" w:uiPriority="21" w:qFormat="1"/>
-    <w:lsdException w:name="Subtle Reference" w:uiPriority="31" w:qFormat="1"/>
-    <w:lsdException w:name="Intense Reference" w:uiPriority="32" w:qFormat="1"/>
-    <w:lsdException w:name="Book Title" w:uiPriority="33" w:qFormat="1"/>
-    <w:lsdException w:name="Bibliography" w:semiHidden="1" w:uiPriority="37" w:unhideWhenUsed="1"/>
-    <w:lsdException w:name="TOC Heading" w:semiHidden="1" w:uiPriority="39" w:unhideWhenUsed="1" w:qFormat="1"/>
-    <w:lsdException w:name="Grid Table 4" w:uiPriority="49"/>
-    <w:lsdException w:name="Grid Table 5 Dark" w:uiPriority="50"/>
-    <w:lsdException w:name="Grid Table 6 Colorful" w:uiPriority="51"/>
-    <w:lsdException w:name="Grid Table 7 Colorful" w:uiPriority="52"/>
-    <w:lsdException w:name="Grid Table 1 Light Accent 1" w:uiPriority="46"/>
-    <w:lsdException w:name="Grid Table 2 Accent 1" w:uiPriority="47"/>
-    <w:lsdException w:name="Grid Table 3 Accent 1" w:uiPriority="48"/>
-    <w:lsdException w:name="Grid Table 4 Accent 1" w:uiPriority="49"/>
-    <w:lsdException w:name="Grid Table 5 Dark Accent 1" w:uiPriority="50"/>
-    <w:lsdException w:name="Grid Table 6 Colorful Accent 1" w:uiPriority="51"/>
-    <w:lsdException w:name="Grid Table 7 Colorful Accent 1" w:uiPriority="52"/>
-    <w:lsdException w:name="Grid Table 1 Light Accent 2" w:uiPriority="46"/>
-    <w:lsdException w:name="Grid Table 2 Accent 2" w:uiPriority="47"/>
-    <w:lsdException w:name="Grid Table 3 Accent 2" w:uiPriority="48"/>
-    <w:lsdException w:name="Grid Table 4 Accent 2" w:uiPriority="49"/>
-    <w:lsdException w:name="Grid Table 5 Dark Accent 2" w:uiPriority="50"/>
-    <w:lsdException w:name="Grid Table 6 Colorful Accent 2" w:uiPriority="51"/>
-    <w:lsdException w:name="Grid Table 7 Colorful Accent 2" w:uiPriority="52"/>
-    <w:lsdException w:name="Grid Table 1 Light Accent 3" w:uiPriority="46"/>
-    <w:lsdException w:name="Grid Table 2 Accent 3" w:uiPriority="47"/>
-    <w:lsdException w:name="Grid Table 3 Accent 3" w:uiPriority="48"/>
-    <w:lsdException w:name="Grid Table 4 Accent 3" w:uiPriority="49"/>
-    <w:lsdException w:name="Grid Table 5 Dark Accent 3" w:uiPriority="50"/>
-    <w:lsdException w:name="Grid Table 6 Colorful Accent 3" w:uiPriority="51"/>
-    <w:lsdException w:name="Grid Table 7 Colorful Accent 3" w:uiPriority="52"/>
-    <w:lsdException w:name="Grid Table 1 Light Accent 4" w:uiPriority="46"/>
-    <w:lsdException w:name="Grid Table 2 Accent 4" w:uiPriority="47"/>
-    <w:lsdException w:name="Grid Table 3 Accent 4" w:uiPriority="48"/>
-    <w:lsdException w:name="Grid Table 4 Accent 4" w:uiPriority="49"/>
-    <w:lsdException w:name="Grid Table 5 Dark Accent 4" w:uiPriority="50"/>
-    <w:lsdException w:name="Grid Table 6 Colorful Accent 4" w:uiPriority="51"/>
-    <w:lsdException w:name="Grid Table 7 Colorful Accent 4" w:uiPriority="52"/>
-    <w:lsdException w:name="Grid Table 1 Light Accent 5" w:uiPriority="46"/>
-    <w:lsdException w:name="Grid Table 2 Accent 5" w:uiPriority="47"/>
-    <w:lsdException w:name="Grid Table 3 Accent 5" w:uiPriority="48"/>
-    <w:lsdException w:name="Grid Table 4 Accent 5" w:uiPriority="49"/>
-    <w:lsdException w:name="Grid Table 5 Dark Accent 5" w:uiPriority="50"/>
-    <w:lsdException w:name="Grid Table 6 Colorful Accent 5" w:uiPriority="51"/>
-    <w:lsdException w:name="Grid Table 7 Colorful Accent 5" w:uiPriority="52"/>
-    <w:lsdException w:name="Grid Table 1 Light Accent 6" w:uiPriority="46"/>
-    <w:lsdException w:name="Grid Table 2 Accent 6" w:uiPriority="47"/>
-    <w:lsdException w:name="Grid Table 3 Accent 6" w:uiPriority="48"/>
-    <w:lsdException w:name="Grid Table 4 Accent 6" w:uiPriority="49"/>
-    <w:lsdException w:name="Grid Table 5 Dark Accent 6" w:uiPriority="50"/>
-    <w:lsdException w:name="Grid Table 6 Colorful Accent 6" w:uiPriority="51"/>
-    <w:lsdException w:name="Grid Table 7 Colorful Accent 6" w:uiPriority="52"/>
-    <w:lsdException w:name="List Table 1 Light" w:uiPriority="46"/>
-    <w:lsdException w:name="List Table 2" w:uiPriority="47"/>
-    <w:lsdException w:name="List Table 3" w:uiPriority="48"/>
-    <w:lsdException w:name="List Table 4" w:uiPriority="49"/>
-    <w:lsdException w:name="List Table 5 Dark" w:uiPriority="50"/>
-    <w:lsdException w:name="List Table 6 Colorful" w:uiPriority="51"/>
-    <w:lsdException w:name="List Table 7 Colorful" w:uiPriority="52"/>
-    <w:lsdException w:name="List Table 1 Light Accent 1" w:uiPriority="46"/>
-    <w:lsdException w:name="List Table 2 Accent 1" w:uiPriority="47"/>
-    <w:lsdException w:name="List Table 3 Accent 1" w:uiPriority="48"/>
-    <w:lsdException w:name="List Table 4 Accent 1" w:uiPriority="49"/>
-    <w:lsdException w:name="List Table 5 Dark Accent 1" w:uiPriority="50"/>
-    <w:lsdException w:name="List Table 6 Colorful Accent 1" w:uiPriority="51"/>
-    <w:lsdException w:name="List Table 7 Colorful Accent 1" w:uiPriority="52"/>
-    <w:lsdException w:name="List Table 1 Light Accent 2" w:uiPriority="46"/>
-    <w:lsdException w:name="List Table 2 Accent 2" w:uiPriority="47"/>
-    <w:lsdException w:name="List Table 3 Accent 2" w:uiPriority="48"/>
-    <w:lsdException w:name="List Table 4 Accent 2" w:uiPriority="49"/>
-    <w:lsdException w:name="List Table 5 Dark Accent 2" w:uiPriority="50"/>
-    <w:lsdException w:name="List Table 6 Colorful Accent 2" w:uiPriority="51"/>
-    <w:lsdException w:name="List Table 7 Colorful Accent 2" w:uiPriority="52"/>
-    <w:lsdException w:name="List Table 1 Light Accent 3" w:uiPriority="46"/>
-    <w:lsdException w:name="List Table 2 Accent 3" w:uiPriority="47"/>
-    <w:lsdException w:name="List Table 3 Accent 3" w:uiPriority="48"/>
-    <w:lsdException w:name="List Table 4 Accent 3" w:uiPriority="49"/>
-    <w:lsdException w:name="List Table 5 Dark Accent 3" w:uiPriority="50"/>
-    <w:lsdException w:name="List Table 6 Colorful Accent 3" w:uiPriority="51"/>
-    <w:lsdException w:name="List Table 7 Colorful Accent 3" w:uiPriority="52"/>
-    <w:lsdException w:name="List Table 1 Light Accent 4" w:uiPriority="46"/>
-    <w:lsdException w:name="List Table 2 Accent 4" w:uiPriority="47"/>
-    <w:lsdException w:name="List Table 3 Accent 4" w:uiPriority="48"/>
-    <w:lsdException w:name="List Table 4 Accent 4" w:uiPriority="49"/>
-    <w:lsdException w:name="List Table 5 Dark Accent 4" w:uiPriority="50"/>
-    <w:lsdException w:name="List Table 6 Colorful Accent 4" w:uiPriority="51"/>
-    <w:lsdException w:name="List Table 7 Colorful Accent 4" w:uiPriority="52"/>
-    <w:lsdException w:name="List Table 1 Light Accent 5" w:uiPriority="46"/>
-    <w:lsdException w:name="List Table 2 Accent 5" w:uiPriority="47"/>
-    <w:lsdException w:name="List Table 3 Accent 5" w:uiPriority="48"/>
-    <w:lsdException w:name="List Table 4 Accent 5" w:uiPriority="49"/>
-    <w:lsdException w:name="List Table 5 Dark Accent 5" w:uiPriority="50"/>
-    <w:lsdException w:name="List Table 6 Colorful Accent 5" w:uiPriority="51"/>
-    <w:lsdException w:name="List Table 7 Colorful Accent 5" w:uiPriority="52"/>
-    <w:lsdException w:name="List Table 1 Light Accent 6" w:uiPriority="46"/>
-    <w:lsdException w:name="List Table 2 Accent 6" w:uiPriority="47"/>
-    <w:lsdException w:name="List Table 3 Accent 6" w:uiPriority="48"/>
-    <w:lsdException w:name="List Table 4 Accent 6" w:uiPriority="49"/>
-    <w:lsdException w:name="List Table 5 Dark Accent 6" w:uiPriority="50"/>
-    <w:lsdException w:name="List Table 6 Colorful Accent 6" w:uiPriority="51"/>
-    <w:lsdException w:name="List Table 7 Colorful Accent 6" w:uiPriority="52"/>
+  <w:latentStyles w:defLockedState="0" w:defUIPriority="99" w:defSemiHidden="1" w:defUnhideWhenUsed="1" w:defQFormat="0" w:count="276">
+    <w:lsdException w:name="Normal" w:semiHidden="0" w:uiPriority="0" w:unhideWhenUsed="0" w:qFormat="1"/>
+    <w:lsdException w:name="heading 1" w:semiHidden="0" w:uiPriority="9" w:unhideWhenUsed="0" w:qFormat="1"/>
+    <w:lsdException w:name="heading 2" w:uiPriority="9" w:qFormat="1"/>
+    <w:lsdException w:name="heading 3" w:uiPriority="9" w:qFormat="1"/>
+    <w:lsdException w:name="heading 4" w:uiPriority="0" w:qFormat="1"/>
+    <w:lsdException w:name="heading 5" w:uiPriority="9" w:qFormat="1"/>
+    <w:lsdException w:name="heading 6" w:uiPriority="9" w:qFormat="1"/>
+    <w:lsdException w:name="heading 7" w:uiPriority="9" w:qFormat="1"/>
+    <w:lsdException w:name="heading 8" w:uiPriority="9" w:qFormat="1"/>
+    <w:lsdException w:name="heading 9" w:uiPriority="9" w:qFormat="1"/>
+    <w:lsdException w:name="toc 1" w:uiPriority="39"/>
+    <w:lsdException w:name="toc 2" w:uiPriority="39"/>
+    <w:lsdException w:name="toc 3" w:uiPriority="39"/>
+    <w:lsdException w:name="toc 4" w:uiPriority="39"/>
+    <w:lsdException w:name="toc 5" w:uiPriority="39"/>
+    <w:lsdException w:name="toc 6" w:uiPriority="39"/>
+    <w:lsdException w:name="toc 7" w:uiPriority="39"/>
+    <w:lsdException w:name="toc 8" w:uiPriority="39"/>
+    <w:lsdException w:name="toc 9" w:uiPriority="39"/>
+    <w:lsdException w:name="caption" w:uiPriority="35" w:qFormat="1"/>
+    <w:lsdException w:name="Title" w:semiHidden="0" w:uiPriority="10" w:unhideWhenUsed="0" w:qFormat="1"/>
+    <w:lsdException w:name="Default Paragraph Font" w:uiPriority="1"/>
+    <w:lsdException w:name="Subtitle" w:semiHidden="0" w:uiPriority="11" w:unhideWhenUsed="0" w:qFormat="1"/>
+    <w:lsdException w:name="Strong" w:semiHidden="0" w:uiPriority="22" w:unhideWhenUsed="0" w:qFormat="1"/>
+    <w:lsdException w:name="Emphasis" w:semiHidden="0" w:uiPriority="20" w:unhideWhenUsed="0" w:qFormat="1"/>
+    <w:lsdException w:name="Table Grid" w:semiHidden="0" w:uiPriority="39" w:unhideWhenUsed="0"/>
+    <w:lsdException w:name="Note Level 1" w:semiHidden="0" w:unhideWhenUsed="0"/>
+    <w:lsdException w:name="Note Level 2" w:semiHidden="0" w:unhideWhenUsed="0"/>
+    <w:lsdException w:name="Note Level 3" w:semiHidden="0" w:unhideWhenUsed="0"/>
+    <w:lsdException w:name="Note Level 4" w:semiHidden="0" w:unhideWhenUsed="0"/>
+    <w:lsdException w:name="Note Level 5" w:semiHidden="0" w:unhideWhenUsed="0"/>
+    <w:lsdException w:name="Note Level 6" w:semiHidden="0" w:unhideWhenUsed="0"/>
+    <w:lsdException w:name="Note Level 7" w:semiHidden="0" w:unhideWhenUsed="0"/>
+    <w:lsdException w:name="Note Level 8" w:semiHidden="0" w:unhideWhenUsed="0"/>
+    <w:lsdException w:name="Note Level 9" w:semiHidden="0" w:unhideWhenUsed="0"/>
+    <w:lsdException w:name="Placeholder Text" w:unhideWhenUsed="0"/>
+    <w:lsdException w:name="No Spacing" w:semiHidden="0" w:uiPriority="1" w:unhideWhenUsed="0" w:qFormat="1"/>
+    <w:lsdException w:name="Light Shading" w:semiHidden="0" w:uiPriority="60" w:unhideWhenUsed="0"/>
+    <w:lsdException w:name="Light List" w:semiHidden="0" w:uiPriority="61" w:unhideWhenUsed="0"/>
+    <w:lsdException w:name="Light Grid" w:semiHidden="0" w:uiPriority="62" w:unhideWhenUsed="0"/>
+    <w:lsdException w:name="Medium Shading 1" w:semiHidden="0" w:uiPriority="63" w:unhideWhenUsed="0"/>
+    <w:lsdException w:name="Medium Shading 2" w:semiHidden="0" w:uiPriority="64" w:unhideWhenUsed="0"/>
+    <w:lsdException w:name="Medium List 1" w:semiHidden="0" w:uiPriority="65" w:unhideWhenUsed="0"/>
+    <w:lsdException w:name="Medium List 2" w:semiHidden="0" w:uiPriority="66" w:unhideWhenUsed="0"/>
+    <w:lsdException w:name="Medium Grid 1" w:semiHidden="0" w:uiPriority="67" w:unhideWhenUsed="0"/>
+    <w:lsdException w:name="Medium Grid 2" w:semiHidden="0" w:uiPriority="68" w:unhideWhenUsed="0"/>
+    <w:lsdException w:name="Medium Grid 3" w:semiHidden="0" w:uiPriority="69" w:unhideWhenUsed="0"/>
+    <w:lsdException w:name="Dark List" w:semiHidden="0" w:uiPriority="70" w:unhideWhenUsed="0"/>
+    <w:lsdException w:name="Colorful Shading" w:semiHidden="0" w:uiPriority="71" w:unhideWhenUsed="0"/>
+    <w:lsdException w:name="Colorful List" w:semiHidden="0" w:uiPriority="72" w:unhideWhenUsed="0"/>
+    <w:lsdException w:name="Colorful Grid" w:semiHidden="0" w:uiPriority="73" w:unhideWhenUsed="0"/>
+    <w:lsdException w:name="Light Shading Accent 1" w:semiHidden="0" w:uiPriority="60" w:unhideWhenUsed="0"/>
+    <w:lsdException w:name="Light List Accent 1" w:semiHidden="0" w:uiPriority="61" w:unhideWhenUsed="0"/>
+    <w:lsdException w:name="Light Grid Accent 1" w:semiHidden="0" w:uiPriority="62" w:unhideWhenUsed="0"/>
+    <w:lsdException w:name="Medium Shading 1 Accent 1" w:semiHidden="0" w:uiPriority="63" w:unhideWhenUsed="0"/>
+    <w:lsdException w:name="Medium Shading 2 Accent 1" w:semiHidden="0" w:uiPriority="64" w:unhideWhenUsed="0"/>
+    <w:lsdException w:name="Medium List 1 Accent 1" w:semiHidden="0" w:uiPriority="65" w:unhideWhenUsed="0"/>
+    <w:lsdException w:name="Revision" w:unhideWhenUsed="0"/>
+    <w:lsdException w:name="List Paragraph" w:semiHidden="0" w:uiPriority="34" w:unhideWhenUsed="0" w:qFormat="1"/>
+    <w:lsdException w:name="Quote" w:semiHidden="0" w:uiPriority="29" w:unhideWhenUsed="0" w:qFormat="1"/>
+    <w:lsdException w:name="Intense Quote" w:semiHidden="0" w:uiPriority="30" w:unhideWhenUsed="0" w:qFormat="1"/>
+    <w:lsdException w:name="Medium List 2 Accent 1" w:semiHidden="0" w:uiPriority="66" w:unhideWhenUsed="0"/>
+    <w:lsdException w:name="Medium Grid 1 Accent 1" w:semiHidden="0" w:uiPriority="67" w:unhideWhenUsed="0"/>
+    <w:lsdException w:name="Medium Grid 2 Accent 1" w:semiHidden="0" w:uiPriority="68" w:unhideWhenUsed="0"/>
+    <w:lsdException w:name="Medium Grid 3 Accent 1" w:semiHidden="0" w:uiPriority="69" w:unhideWhenUsed="0"/>
+    <w:lsdException w:name="Dark List Accent 1" w:semiHidden="0" w:uiPriority="70" w:unhideWhenUsed="0"/>
+    <w:lsdException w:name="Colorful Shading Accent 1" w:semiHidden="0" w:uiPriority="71" w:unhideWhenUsed="0"/>
+    <w:lsdException w:name="Colorful List Accent 1" w:semiHidden="0" w:uiPriority="72" w:unhideWhenUsed="0"/>
+    <w:lsdException w:name="Colorful Grid Accent 1" w:semiHidden="0" w:uiPriority="73" w:unhideWhenUsed="0"/>
+    <w:lsdException w:name="Light Shading Accent 2" w:semiHidden="0" w:uiPriority="60" w:unhideWhenUsed="0"/>
+    <w:lsdException w:name="Light List Accent 2" w:semiHidden="0" w:uiPriority="61" w:unhideWhenUsed="0"/>
+    <w:lsdException w:name="Light Grid Accent 2" w:semiHidden="0" w:uiPriority="62" w:unhideWhenUsed="0"/>
+    <w:lsdException w:name="Medium Shading 1 Accent 2" w:semiHidden="0" w:uiPriority="63" w:unhideWhenUsed="0"/>
+    <w:lsdException w:name="Medium Shading 2 Accent 2" w:semiHidden="0" w:uiPriority="64" w:unhideWhenUsed="0"/>
+    <w:lsdException w:name="Medium List 1 Accent 2" w:semiHidden="0" w:uiPriority="65" w:unhideWhenUsed="0"/>
+    <w:lsdException w:name="Medium List 2 Accent 2" w:semiHidden="0" w:uiPriority="66" w:unhideWhenUsed="0"/>
+    <w:lsdException w:name="Medium Grid 1 Accent 2" w:semiHidden="0" w:uiPriority="67" w:unhideWhenUsed="0"/>
+    <w:lsdException w:name="Medium Grid 2 Accent 2" w:semiHidden="0" w:uiPriority="68" w:unhideWhenUsed="0"/>
+    <w:lsdException w:name="Medium Grid 3 Accent 2" w:semiHidden="0" w:uiPriority="69" w:unhideWhenUsed="0"/>
+    <w:lsdException w:name="Dark List Accent 2" w:semiHidden="0" w:uiPriority="70" w:unhideWhenUsed="0"/>
+    <w:lsdException w:name="Colorful Shading Accent 2" w:semiHidden="0" w:uiPriority="71" w:unhideWhenUsed="0"/>
+    <w:lsdException w:name="Colorful List Accent 2" w:semiHidden="0" w:uiPriority="72" w:unhideWhenUsed="0"/>
+    <w:lsdException w:name="Colorful Grid Accent 2" w:semiHidden="0" w:uiPriority="73" w:unhideWhenUsed="0"/>
+    <w:lsdException w:name="Light Shading Accent 3" w:semiHidden="0" w:uiPriority="60" w:unhideWhenUsed="0"/>
+    <w:lsdException w:name="Light List Accent 3" w:semiHidden="0" w:uiPriority="61" w:unhideWhenUsed="0"/>
+    <w:lsdException w:name="Light Grid Accent 3" w:semiHidden="0" w:uiPriority="62" w:unhideWhenUsed="0"/>
+    <w:lsdException w:name="Medium Shading 1 Accent 3" w:semiHidden="0" w:uiPriority="63" w:unhideWhenUsed="0"/>
+    <w:lsdException w:name="Medium Shading 2 Accent 3" w:semiHidden="0" w:uiPriority="64" w:unhideWhenUsed="0"/>
+    <w:lsdException w:name="Medium List 1 Accent 3" w:semiHidden="0" w:uiPriority="65" w:unhideWhenUsed="0"/>
+    <w:lsdException w:name="Medium List 2 Accent 3" w:semiHidden="0" w:uiPriority="66" w:unhideWhenUsed="0"/>
+    <w:lsdException w:name="Medium Grid 1 Accent 3" w:semiHidden="0" w:uiPriority="67" w:unhideWhenUsed="0"/>
+    <w:lsdException w:name="Medium Grid 2 Accent 3" w:semiHidden="0" w:uiPriority="68" w:unhideWhenUsed="0"/>
+    <w:lsdException w:name="Medium Grid 3 Accent 3" w:semiHidden="0" w:uiPriority="69" w:unhideWhenUsed="0"/>
+    <w:lsdException w:name="Dark List Accent 3" w:semiHidden="0" w:uiPriority="70" w:unhideWhenUsed="0"/>
+    <w:lsdException w:name="Colorful Shading Accent 3" w:semiHidden="0" w:uiPriority="71" w:unhideWhenUsed="0"/>
+    <w:lsdException w:name="Colorful List Accent 3" w:semiHidden="0" w:uiPriority="72" w:unhideWhenUsed="0"/>
+    <w:lsdException w:name="Colorful Grid Accent 3" w:semiHidden="0" w:uiPriority="73" w:unhideWhenUsed="0"/>
+    <w:lsdException w:name="Light Shading Accent 4" w:semiHidden="0" w:uiPriority="60" w:unhideWhenUsed="0"/>
+    <w:lsdException w:name="Light List Accent 4" w:semiHidden="0" w:uiPriority="61" w:unhideWhenUsed="0"/>
+    <w:lsdException w:name="Light Grid Accent 4" w:semiHidden="0" w:uiPriority="62" w:unhideWhenUsed="0"/>
+    <w:lsdException w:name="Medium Shading 1 Accent 4" w:semiHidden="0" w:uiPriority="63" w:unhideWhenUsed="0"/>
+    <w:lsdException w:name="Medium Shading 2 Accent 4" w:semiHidden="0" w:uiPriority="64" w:unhideWhenUsed="0"/>
+    <w:lsdException w:name="Medium List 1 Accent 4" w:semiHidden="0" w:uiPriority="65" w:unhideWhenUsed="0"/>
+    <w:lsdException w:name="Medium List 2 Accent 4" w:semiHidden="0" w:uiPriority="66" w:unhideWhenUsed="0"/>
+    <w:lsdException w:name="Medium Grid 1 Accent 4" w:semiHidden="0" w:uiPriority="67" w:unhideWhenUsed="0"/>
+    <w:lsdException w:name="Medium Grid 2 Accent 4" w:semiHidden="0" w:uiPriority="68" w:unhideWhenUsed="0"/>
+    <w:lsdException w:name="Medium Grid 3 Accent 4" w:semiHidden="0" w:uiPriority="69" w:unhideWhenUsed="0"/>
+    <w:lsdException w:name="Dark List Accent 4" w:semiHidden="0" w:uiPriority="70" w:unhideWhenUsed="0"/>
+    <w:lsdException w:name="Colorful Shading Accent 4" w:semiHidden="0" w:uiPriority="71" w:unhideWhenUsed="0"/>
+    <w:lsdException w:name="Colorful List Accent 4" w:semiHidden="0" w:uiPriority="72" w:unhideWhenUsed="0"/>
+    <w:lsdException w:name="Colorful Grid Accent 4" w:semiHidden="0" w:uiPriority="73" w:unhideWhenUsed="0"/>
+    <w:lsdException w:name="Light Shading Accent 5" w:semiHidden="0" w:uiPriority="60" w:unhideWhenUsed="0"/>
+    <w:lsdException w:name="Light List Accent 5" w:semiHidden="0" w:uiPriority="61" w:unhideWhenUsed="0"/>
+    <w:lsdException w:name="Light Grid Accent 5" w:semiHidden="0" w:uiPriority="62" w:unhideWhenUsed="0"/>
+    <w:lsdException w:name="Medium Shading 1 Accent 5" w:semiHidden="0" w:uiPriority="63" w:unhideWhenUsed="0"/>
+    <w:lsdException w:name="Medium Shading 2 Accent 5" w:semiHidden="0" w:uiPriority="64" w:unhideWhenUsed="0"/>
+    <w:lsdException w:name="Medium List 1 Accent 5" w:semiHidden="0" w:uiPriority="65" w:unhideWhenUsed="0"/>
+    <w:lsdException w:name="Medium List 2 Accent 5" w:semiHidden="0" w:uiPriority="66" w:unhideWhenUsed="0"/>
+    <w:lsdException w:name="Medium Grid 1 Accent 5" w:semiHidden="0" w:uiPriority="67" w:unhideWhenUsed="0"/>
+    <w:lsdException w:name="Medium Grid 2 Accent 5" w:semiHidden="0" w:uiPriority="68" w:unhideWhenUsed="0"/>
+    <w:lsdException w:name="Medium Grid 3 Accent 5" w:semiHidden="0" w:uiPriority="69" w:unhideWhenUsed="0"/>
+    <w:lsdException w:name="Dark List Accent 5" w:semiHidden="0" w:uiPriority="70" w:unhideWhenUsed="0"/>
+    <w:lsdException w:name="Colorful Shading Accent 5" w:semiHidden="0" w:uiPriority="71" w:unhideWhenUsed="0"/>
+    <w:lsdException w:name="Colorful List Accent 5" w:semiHidden="0" w:uiPriority="72" w:unhideWhenUsed="0"/>
+    <w:lsdException w:name="Colorful Grid Accent 5" w:semiHidden="0" w:uiPriority="73" w:unhideWhenUsed="0"/>
+    <w:lsdException w:name="Light Shading Accent 6" w:semiHidden="0" w:uiPriority="60" w:unhideWhenUsed="0"/>
+    <w:lsdException w:name="Light List Accent 6" w:semiHidden="0" w:uiPriority="61" w:unhideWhenUsed="0"/>
+    <w:lsdException w:name="Light Grid Accent 6" w:semiHidden="0" w:uiPriority="62" w:unhideWhenUsed="0"/>
+    <w:lsdException w:name="Medium Shading 1 Accent 6" w:semiHidden="0" w:uiPriority="63" w:unhideWhenUsed="0"/>
+    <w:lsdException w:name="Medium Shading 2 Accent 6" w:semiHidden="0" w:uiPriority="64" w:unhideWhenUsed="0"/>
+    <w:lsdException w:name="Medium List 1 Accent 6" w:semiHidden="0" w:uiPriority="65" w:unhideWhenUsed="0"/>
+    <w:lsdException w:name="Medium List 2 Accent 6" w:semiHidden="0" w:uiPriority="66" w:unhideWhenUsed="0"/>
+    <w:lsdException w:name="Medium Grid 1 Accent 6" w:semiHidden="0" w:uiPriority="67" w:unhideWhenUsed="0"/>
+    <w:lsdException w:name="Medium Grid 2 Accent 6" w:semiHidden="0" w:uiPriority="68" w:unhideWhenUsed="0"/>
+    <w:lsdException w:name="Medium Grid 3 Accent 6" w:semiHidden="0" w:uiPriority="69" w:unhideWhenUsed="0"/>
+    <w:lsdException w:name="Dark List Accent 6" w:semiHidden="0" w:uiPriority="70" w:unhideWhenUsed="0"/>
+    <w:lsdException w:name="Colorful Shading Accent 6" w:semiHidden="0" w:uiPriority="71" w:unhideWhenUsed="0"/>
+    <w:lsdException w:name="Colorful List Accent 6" w:semiHidden="0" w:uiPriority="72" w:unhideWhenUsed="0"/>
+    <w:lsdException w:name="Colorful Grid Accent 6" w:semiHidden="0" w:uiPriority="73" w:unhideWhenUsed="0"/>
+    <w:lsdException w:name="Subtle Emphasis" w:semiHidden="0" w:uiPriority="19" w:unhideWhenUsed="0" w:qFormat="1"/>
+    <w:lsdException w:name="Intense Emphasis" w:semiHidden="0" w:uiPriority="21" w:unhideWhenUsed="0" w:qFormat="1"/>
+    <w:lsdException w:name="Subtle Reference" w:semiHidden="0" w:uiPriority="31" w:unhideWhenUsed="0" w:qFormat="1"/>
+    <w:lsdException w:name="Intense Reference" w:semiHidden="0" w:uiPriority="32" w:unhideWhenUsed="0" w:qFormat="1"/>
+    <w:lsdException w:name="Book Title" w:semiHidden="0" w:uiPriority="33" w:unhideWhenUsed="0" w:qFormat="1"/>
+    <w:lsdException w:name="Bibliography" w:uiPriority="37"/>
+    <w:lsdException w:name="TOC Heading" w:uiPriority="39" w:qFormat="1"/>
   </w:latentStyles>
   <w:style w:type="paragraph" w:default="1" w:styleId="Normal">
     <w:name w:val="Normal"/>
@@ -2990,6 +5243,52 @@
       <w:color w:val="2E74B5" w:themeColor="accent1" w:themeShade="BF"/>
       <w:sz w:val="26"/>
       <w:szCs w:val="26"/>
+    </w:rPr>
+  </w:style>
+  <w:style w:type="paragraph" w:styleId="Ttulo3">
+    <w:name w:val="heading 3"/>
+    <w:basedOn w:val="Normal"/>
+    <w:next w:val="Normal"/>
+    <w:link w:val="Ttulo3Car"/>
+    <w:uiPriority w:val="9"/>
+    <w:semiHidden/>
+    <w:unhideWhenUsed/>
+    <w:qFormat/>
+    <w:rsid w:val="003070E6"/>
+    <w:pPr>
+      <w:keepNext/>
+      <w:keepLines/>
+      <w:spacing w:before="200" w:after="0"/>
+      <w:outlineLvl w:val="2"/>
+    </w:pPr>
+    <w:rPr>
+      <w:rFonts w:asciiTheme="majorHAnsi" w:eastAsiaTheme="majorEastAsia" w:hAnsiTheme="majorHAnsi" w:cstheme="majorBidi"/>
+      <w:b/>
+      <w:bCs/>
+      <w:color w:val="5B9BD5" w:themeColor="accent1"/>
+    </w:rPr>
+  </w:style>
+  <w:style w:type="paragraph" w:styleId="Ttulo4">
+    <w:name w:val="heading 4"/>
+    <w:basedOn w:val="Normal"/>
+    <w:next w:val="Normal"/>
+    <w:link w:val="Ttulo4Car"/>
+    <w:unhideWhenUsed/>
+    <w:qFormat/>
+    <w:rsid w:val="003070E6"/>
+    <w:pPr>
+      <w:keepNext/>
+      <w:keepLines/>
+      <w:spacing w:before="200" w:after="0"/>
+      <w:outlineLvl w:val="3"/>
+    </w:pPr>
+    <w:rPr>
+      <w:rFonts w:asciiTheme="majorHAnsi" w:eastAsiaTheme="majorEastAsia" w:hAnsiTheme="majorHAnsi" w:cstheme="majorBidi"/>
+      <w:b/>
+      <w:bCs/>
+      <w:i/>
+      <w:iCs/>
+      <w:color w:val="5B9BD5" w:themeColor="accent1"/>
     </w:rPr>
   </w:style>
   <w:style w:type="character" w:default="1" w:styleId="Fuentedeprrafopredeter">
@@ -3042,6 +5341,613 @@
       <w:ind w:left="720"/>
       <w:contextualSpacing/>
     </w:pPr>
+  </w:style>
+  <w:style w:type="character" w:customStyle="1" w:styleId="Ttulo3Car">
+    <w:name w:val="Título 3 Car"/>
+    <w:basedOn w:val="Fuentedeprrafopredeter"/>
+    <w:link w:val="Ttulo3"/>
+    <w:uiPriority w:val="9"/>
+    <w:semiHidden/>
+    <w:rsid w:val="003070E6"/>
+    <w:rPr>
+      <w:rFonts w:asciiTheme="majorHAnsi" w:eastAsiaTheme="majorEastAsia" w:hAnsiTheme="majorHAnsi" w:cstheme="majorBidi"/>
+      <w:b/>
+      <w:bCs/>
+      <w:color w:val="5B9BD5" w:themeColor="accent1"/>
+    </w:rPr>
+  </w:style>
+  <w:style w:type="character" w:customStyle="1" w:styleId="Ttulo4Car">
+    <w:name w:val="Título 4 Car"/>
+    <w:basedOn w:val="Fuentedeprrafopredeter"/>
+    <w:link w:val="Ttulo4"/>
+    <w:rsid w:val="003070E6"/>
+    <w:rPr>
+      <w:rFonts w:asciiTheme="majorHAnsi" w:eastAsiaTheme="majorEastAsia" w:hAnsiTheme="majorHAnsi" w:cstheme="majorBidi"/>
+      <w:b/>
+      <w:bCs/>
+      <w:i/>
+      <w:iCs/>
+      <w:color w:val="5B9BD5" w:themeColor="accent1"/>
+    </w:rPr>
+  </w:style>
+  <w:style w:type="table" w:customStyle="1" w:styleId="ListTable7ColorfulAccent5">
+    <w:name w:val="List Table 7 Colorful Accent 5"/>
+    <w:basedOn w:val="Tablanormal"/>
+    <w:uiPriority w:val="52"/>
+    <w:rsid w:val="000B78D5"/>
+    <w:pPr>
+      <w:spacing w:after="0" w:line="240" w:lineRule="auto"/>
+    </w:pPr>
+    <w:rPr>
+      <w:color w:val="2F5496" w:themeColor="accent5" w:themeShade="BF"/>
+    </w:rPr>
+    <w:tblPr>
+      <w:tblStyleRowBandSize w:val="1"/>
+      <w:tblStyleColBandSize w:val="1"/>
+      <w:tblInd w:w="0" w:type="dxa"/>
+      <w:tblCellMar>
+        <w:top w:w="0" w:type="dxa"/>
+        <w:left w:w="108" w:type="dxa"/>
+        <w:bottom w:w="0" w:type="dxa"/>
+        <w:right w:w="108" w:type="dxa"/>
+      </w:tblCellMar>
+    </w:tblPr>
+    <w:tblStylePr w:type="firstRow">
+      <w:rPr>
+        <w:rFonts w:asciiTheme="majorHAnsi" w:eastAsiaTheme="majorEastAsia" w:hAnsiTheme="majorHAnsi" w:cstheme="majorBidi"/>
+        <w:i/>
+        <w:iCs/>
+        <w:sz w:val="26"/>
+      </w:rPr>
+      <w:tblPr/>
+      <w:tcPr>
+        <w:tcBorders>
+          <w:bottom w:val="single" w:sz="4" w:space="0" w:color="4472C4" w:themeColor="accent5"/>
+        </w:tcBorders>
+        <w:shd w:val="clear" w:color="auto" w:fill="FFFFFF" w:themeFill="background1"/>
+      </w:tcPr>
+    </w:tblStylePr>
+    <w:tblStylePr w:type="lastRow">
+      <w:rPr>
+        <w:rFonts w:asciiTheme="majorHAnsi" w:eastAsiaTheme="majorEastAsia" w:hAnsiTheme="majorHAnsi" w:cstheme="majorBidi"/>
+        <w:i/>
+        <w:iCs/>
+        <w:sz w:val="26"/>
+      </w:rPr>
+      <w:tblPr/>
+      <w:tcPr>
+        <w:tcBorders>
+          <w:top w:val="single" w:sz="4" w:space="0" w:color="4472C4" w:themeColor="accent5"/>
+        </w:tcBorders>
+        <w:shd w:val="clear" w:color="auto" w:fill="FFFFFF" w:themeFill="background1"/>
+      </w:tcPr>
+    </w:tblStylePr>
+    <w:tblStylePr w:type="firstCol">
+      <w:pPr>
+        <w:jc w:val="right"/>
+      </w:pPr>
+      <w:rPr>
+        <w:rFonts w:asciiTheme="majorHAnsi" w:eastAsiaTheme="majorEastAsia" w:hAnsiTheme="majorHAnsi" w:cstheme="majorBidi"/>
+        <w:i/>
+        <w:iCs/>
+        <w:sz w:val="26"/>
+      </w:rPr>
+      <w:tblPr/>
+      <w:tcPr>
+        <w:tcBorders>
+          <w:right w:val="single" w:sz="4" w:space="0" w:color="4472C4" w:themeColor="accent5"/>
+        </w:tcBorders>
+        <w:shd w:val="clear" w:color="auto" w:fill="FFFFFF" w:themeFill="background1"/>
+      </w:tcPr>
+    </w:tblStylePr>
+    <w:tblStylePr w:type="lastCol">
+      <w:rPr>
+        <w:rFonts w:asciiTheme="majorHAnsi" w:eastAsiaTheme="majorEastAsia" w:hAnsiTheme="majorHAnsi" w:cstheme="majorBidi"/>
+        <w:i/>
+        <w:iCs/>
+        <w:sz w:val="26"/>
+      </w:rPr>
+      <w:tblPr/>
+      <w:tcPr>
+        <w:tcBorders>
+          <w:left w:val="single" w:sz="4" w:space="0" w:color="4472C4" w:themeColor="accent5"/>
+        </w:tcBorders>
+        <w:shd w:val="clear" w:color="auto" w:fill="FFFFFF" w:themeFill="background1"/>
+      </w:tcPr>
+    </w:tblStylePr>
+    <w:tblStylePr w:type="band1Vert">
+      <w:tblPr/>
+      <w:tcPr>
+        <w:shd w:val="clear" w:color="auto" w:fill="D9E2F3" w:themeFill="accent5" w:themeFillTint="33"/>
+      </w:tcPr>
+    </w:tblStylePr>
+    <w:tblStylePr w:type="band1Horz">
+      <w:tblPr/>
+      <w:tcPr>
+        <w:shd w:val="clear" w:color="auto" w:fill="D9E2F3" w:themeFill="accent5" w:themeFillTint="33"/>
+      </w:tcPr>
+    </w:tblStylePr>
+    <w:tblStylePr w:type="neCell">
+      <w:tblPr/>
+      <w:tcPr>
+        <w:tcBorders>
+          <w:left w:val="nil"/>
+        </w:tcBorders>
+      </w:tcPr>
+    </w:tblStylePr>
+    <w:tblStylePr w:type="nwCell">
+      <w:tblPr/>
+      <w:tcPr>
+        <w:tcBorders>
+          <w:right w:val="nil"/>
+        </w:tcBorders>
+      </w:tcPr>
+    </w:tblStylePr>
+    <w:tblStylePr w:type="seCell">
+      <w:tblPr/>
+      <w:tcPr>
+        <w:tcBorders>
+          <w:left w:val="nil"/>
+        </w:tcBorders>
+      </w:tcPr>
+    </w:tblStylePr>
+    <w:tblStylePr w:type="swCell">
+      <w:tblPr/>
+      <w:tcPr>
+        <w:tcBorders>
+          <w:right w:val="nil"/>
+        </w:tcBorders>
+      </w:tcPr>
+    </w:tblStylePr>
+  </w:style>
+</w:styles>
+</file>
+
+<file path=word/stylesWithEffects.xml><?xml version="1.0" encoding="utf-8"?>
+<w:styles xmlns:wpc="http://schemas.microsoft.com/office/word/2010/wordprocessingCanvas" xmlns:mo="http://schemas.microsoft.com/office/mac/office/2008/main" xmlns:mc="http://schemas.openxmlformats.org/markup-compatibility/2006" xmlns:mv="urn:schemas-microsoft-com:mac:vml" xmlns:o="urn:schemas-microsoft-com:office:office" xmlns:r="http://schemas.openxmlformats.org/officeDocument/2006/relationships" xmlns:m="http://schemas.openxmlformats.org/officeDocument/2006/math" xmlns:v="urn:schemas-microsoft-com:vml" xmlns:wp14="http://schemas.microsoft.com/office/word/2010/wordprocessingDrawing" xmlns:wp="http://schemas.openxmlformats.org/drawingml/2006/wordprocessingDrawing" xmlns:w10="urn:schemas-microsoft-com:office:word" xmlns:w="http://schemas.openxmlformats.org/wordprocessingml/2006/main" xmlns:w14="http://schemas.microsoft.com/office/word/2010/wordml" xmlns:wpg="http://schemas.microsoft.com/office/word/2010/wordprocessingGroup" xmlns:wpi="http://schemas.microsoft.com/office/word/2010/wordprocessingInk" xmlns:wne="http://schemas.microsoft.com/office/word/2006/wordml" xmlns:wps="http://schemas.microsoft.com/office/word/2010/wordprocessingShape" mc:Ignorable="w14 wp14">
+  <w:docDefaults>
+    <w:rPrDefault>
+      <w:rPr>
+        <w:rFonts w:asciiTheme="minorHAnsi" w:eastAsiaTheme="minorHAnsi" w:hAnsiTheme="minorHAnsi" w:cstheme="minorBidi"/>
+        <w:sz w:val="22"/>
+        <w:szCs w:val="22"/>
+        <w:lang w:val="es-ES" w:eastAsia="en-US" w:bidi="ar-SA"/>
+      </w:rPr>
+    </w:rPrDefault>
+    <w:pPrDefault>
+      <w:pPr>
+        <w:spacing w:after="160" w:line="259" w:lineRule="auto"/>
+      </w:pPr>
+    </w:pPrDefault>
+  </w:docDefaults>
+  <w:latentStyles w:defLockedState="0" w:defUIPriority="99" w:defSemiHidden="1" w:defUnhideWhenUsed="1" w:defQFormat="0" w:count="276">
+    <w:lsdException w:name="Normal" w:semiHidden="0" w:uiPriority="0" w:unhideWhenUsed="0" w:qFormat="1"/>
+    <w:lsdException w:name="heading 1" w:semiHidden="0" w:uiPriority="9" w:unhideWhenUsed="0" w:qFormat="1"/>
+    <w:lsdException w:name="heading 2" w:uiPriority="9" w:qFormat="1"/>
+    <w:lsdException w:name="heading 3" w:uiPriority="9" w:qFormat="1"/>
+    <w:lsdException w:name="heading 4" w:uiPriority="0" w:qFormat="1"/>
+    <w:lsdException w:name="heading 5" w:uiPriority="9" w:qFormat="1"/>
+    <w:lsdException w:name="heading 6" w:uiPriority="9" w:qFormat="1"/>
+    <w:lsdException w:name="heading 7" w:uiPriority="9" w:qFormat="1"/>
+    <w:lsdException w:name="heading 8" w:uiPriority="9" w:qFormat="1"/>
+    <w:lsdException w:name="heading 9" w:uiPriority="9" w:qFormat="1"/>
+    <w:lsdException w:name="toc 1" w:uiPriority="39"/>
+    <w:lsdException w:name="toc 2" w:uiPriority="39"/>
+    <w:lsdException w:name="toc 3" w:uiPriority="39"/>
+    <w:lsdException w:name="toc 4" w:uiPriority="39"/>
+    <w:lsdException w:name="toc 5" w:uiPriority="39"/>
+    <w:lsdException w:name="toc 6" w:uiPriority="39"/>
+    <w:lsdException w:name="toc 7" w:uiPriority="39"/>
+    <w:lsdException w:name="toc 8" w:uiPriority="39"/>
+    <w:lsdException w:name="toc 9" w:uiPriority="39"/>
+    <w:lsdException w:name="caption" w:uiPriority="35" w:qFormat="1"/>
+    <w:lsdException w:name="Title" w:semiHidden="0" w:uiPriority="10" w:unhideWhenUsed="0" w:qFormat="1"/>
+    <w:lsdException w:name="Default Paragraph Font" w:uiPriority="1"/>
+    <w:lsdException w:name="Subtitle" w:semiHidden="0" w:uiPriority="11" w:unhideWhenUsed="0" w:qFormat="1"/>
+    <w:lsdException w:name="Strong" w:semiHidden="0" w:uiPriority="22" w:unhideWhenUsed="0" w:qFormat="1"/>
+    <w:lsdException w:name="Emphasis" w:semiHidden="0" w:uiPriority="20" w:unhideWhenUsed="0" w:qFormat="1"/>
+    <w:lsdException w:name="Table Grid" w:semiHidden="0" w:uiPriority="39" w:unhideWhenUsed="0"/>
+    <w:lsdException w:name="Note Level 1" w:semiHidden="0" w:unhideWhenUsed="0"/>
+    <w:lsdException w:name="Note Level 2" w:semiHidden="0" w:unhideWhenUsed="0"/>
+    <w:lsdException w:name="Note Level 3" w:semiHidden="0" w:unhideWhenUsed="0"/>
+    <w:lsdException w:name="Note Level 4" w:semiHidden="0" w:unhideWhenUsed="0"/>
+    <w:lsdException w:name="Note Level 5" w:semiHidden="0" w:unhideWhenUsed="0"/>
+    <w:lsdException w:name="Note Level 6" w:semiHidden="0" w:unhideWhenUsed="0"/>
+    <w:lsdException w:name="Note Level 7" w:semiHidden="0" w:unhideWhenUsed="0"/>
+    <w:lsdException w:name="Note Level 8" w:semiHidden="0" w:unhideWhenUsed="0"/>
+    <w:lsdException w:name="Note Level 9" w:semiHidden="0" w:unhideWhenUsed="0"/>
+    <w:lsdException w:name="Placeholder Text" w:unhideWhenUsed="0"/>
+    <w:lsdException w:name="No Spacing" w:semiHidden="0" w:uiPriority="1" w:unhideWhenUsed="0" w:qFormat="1"/>
+    <w:lsdException w:name="Light Shading" w:semiHidden="0" w:uiPriority="60" w:unhideWhenUsed="0"/>
+    <w:lsdException w:name="Light List" w:semiHidden="0" w:uiPriority="61" w:unhideWhenUsed="0"/>
+    <w:lsdException w:name="Light Grid" w:semiHidden="0" w:uiPriority="62" w:unhideWhenUsed="0"/>
+    <w:lsdException w:name="Medium Shading 1" w:semiHidden="0" w:uiPriority="63" w:unhideWhenUsed="0"/>
+    <w:lsdException w:name="Medium Shading 2" w:semiHidden="0" w:uiPriority="64" w:unhideWhenUsed="0"/>
+    <w:lsdException w:name="Medium List 1" w:semiHidden="0" w:uiPriority="65" w:unhideWhenUsed="0"/>
+    <w:lsdException w:name="Medium List 2" w:semiHidden="0" w:uiPriority="66" w:unhideWhenUsed="0"/>
+    <w:lsdException w:name="Medium Grid 1" w:semiHidden="0" w:uiPriority="67" w:unhideWhenUsed="0"/>
+    <w:lsdException w:name="Medium Grid 2" w:semiHidden="0" w:uiPriority="68" w:unhideWhenUsed="0"/>
+    <w:lsdException w:name="Medium Grid 3" w:semiHidden="0" w:uiPriority="69" w:unhideWhenUsed="0"/>
+    <w:lsdException w:name="Dark List" w:semiHidden="0" w:uiPriority="70" w:unhideWhenUsed="0"/>
+    <w:lsdException w:name="Colorful Shading" w:semiHidden="0" w:uiPriority="71" w:unhideWhenUsed="0"/>
+    <w:lsdException w:name="Colorful List" w:semiHidden="0" w:uiPriority="72" w:unhideWhenUsed="0"/>
+    <w:lsdException w:name="Colorful Grid" w:semiHidden="0" w:uiPriority="73" w:unhideWhenUsed="0"/>
+    <w:lsdException w:name="Light Shading Accent 1" w:semiHidden="0" w:uiPriority="60" w:unhideWhenUsed="0"/>
+    <w:lsdException w:name="Light List Accent 1" w:semiHidden="0" w:uiPriority="61" w:unhideWhenUsed="0"/>
+    <w:lsdException w:name="Light Grid Accent 1" w:semiHidden="0" w:uiPriority="62" w:unhideWhenUsed="0"/>
+    <w:lsdException w:name="Medium Shading 1 Accent 1" w:semiHidden="0" w:uiPriority="63" w:unhideWhenUsed="0"/>
+    <w:lsdException w:name="Medium Shading 2 Accent 1" w:semiHidden="0" w:uiPriority="64" w:unhideWhenUsed="0"/>
+    <w:lsdException w:name="Medium List 1 Accent 1" w:semiHidden="0" w:uiPriority="65" w:unhideWhenUsed="0"/>
+    <w:lsdException w:name="Revision" w:unhideWhenUsed="0"/>
+    <w:lsdException w:name="List Paragraph" w:semiHidden="0" w:uiPriority="34" w:unhideWhenUsed="0" w:qFormat="1"/>
+    <w:lsdException w:name="Quote" w:semiHidden="0" w:uiPriority="29" w:unhideWhenUsed="0" w:qFormat="1"/>
+    <w:lsdException w:name="Intense Quote" w:semiHidden="0" w:uiPriority="30" w:unhideWhenUsed="0" w:qFormat="1"/>
+    <w:lsdException w:name="Medium List 2 Accent 1" w:semiHidden="0" w:uiPriority="66" w:unhideWhenUsed="0"/>
+    <w:lsdException w:name="Medium Grid 1 Accent 1" w:semiHidden="0" w:uiPriority="67" w:unhideWhenUsed="0"/>
+    <w:lsdException w:name="Medium Grid 2 Accent 1" w:semiHidden="0" w:uiPriority="68" w:unhideWhenUsed="0"/>
+    <w:lsdException w:name="Medium Grid 3 Accent 1" w:semiHidden="0" w:uiPriority="69" w:unhideWhenUsed="0"/>
+    <w:lsdException w:name="Dark List Accent 1" w:semiHidden="0" w:uiPriority="70" w:unhideWhenUsed="0"/>
+    <w:lsdException w:name="Colorful Shading Accent 1" w:semiHidden="0" w:uiPriority="71" w:unhideWhenUsed="0"/>
+    <w:lsdException w:name="Colorful List Accent 1" w:semiHidden="0" w:uiPriority="72" w:unhideWhenUsed="0"/>
+    <w:lsdException w:name="Colorful Grid Accent 1" w:semiHidden="0" w:uiPriority="73" w:unhideWhenUsed="0"/>
+    <w:lsdException w:name="Light Shading Accent 2" w:semiHidden="0" w:uiPriority="60" w:unhideWhenUsed="0"/>
+    <w:lsdException w:name="Light List Accent 2" w:semiHidden="0" w:uiPriority="61" w:unhideWhenUsed="0"/>
+    <w:lsdException w:name="Light Grid Accent 2" w:semiHidden="0" w:uiPriority="62" w:unhideWhenUsed="0"/>
+    <w:lsdException w:name="Medium Shading 1 Accent 2" w:semiHidden="0" w:uiPriority="63" w:unhideWhenUsed="0"/>
+    <w:lsdException w:name="Medium Shading 2 Accent 2" w:semiHidden="0" w:uiPriority="64" w:unhideWhenUsed="0"/>
+    <w:lsdException w:name="Medium List 1 Accent 2" w:semiHidden="0" w:uiPriority="65" w:unhideWhenUsed="0"/>
+    <w:lsdException w:name="Medium List 2 Accent 2" w:semiHidden="0" w:uiPriority="66" w:unhideWhenUsed="0"/>
+    <w:lsdException w:name="Medium Grid 1 Accent 2" w:semiHidden="0" w:uiPriority="67" w:unhideWhenUsed="0"/>
+    <w:lsdException w:name="Medium Grid 2 Accent 2" w:semiHidden="0" w:uiPriority="68" w:unhideWhenUsed="0"/>
+    <w:lsdException w:name="Medium Grid 3 Accent 2" w:semiHidden="0" w:uiPriority="69" w:unhideWhenUsed="0"/>
+    <w:lsdException w:name="Dark List Accent 2" w:semiHidden="0" w:uiPriority="70" w:unhideWhenUsed="0"/>
+    <w:lsdException w:name="Colorful Shading Accent 2" w:semiHidden="0" w:uiPriority="71" w:unhideWhenUsed="0"/>
+    <w:lsdException w:name="Colorful List Accent 2" w:semiHidden="0" w:uiPriority="72" w:unhideWhenUsed="0"/>
+    <w:lsdException w:name="Colorful Grid Accent 2" w:semiHidden="0" w:uiPriority="73" w:unhideWhenUsed="0"/>
+    <w:lsdException w:name="Light Shading Accent 3" w:semiHidden="0" w:uiPriority="60" w:unhideWhenUsed="0"/>
+    <w:lsdException w:name="Light List Accent 3" w:semiHidden="0" w:uiPriority="61" w:unhideWhenUsed="0"/>
+    <w:lsdException w:name="Light Grid Accent 3" w:semiHidden="0" w:uiPriority="62" w:unhideWhenUsed="0"/>
+    <w:lsdException w:name="Medium Shading 1 Accent 3" w:semiHidden="0" w:uiPriority="63" w:unhideWhenUsed="0"/>
+    <w:lsdException w:name="Medium Shading 2 Accent 3" w:semiHidden="0" w:uiPriority="64" w:unhideWhenUsed="0"/>
+    <w:lsdException w:name="Medium List 1 Accent 3" w:semiHidden="0" w:uiPriority="65" w:unhideWhenUsed="0"/>
+    <w:lsdException w:name="Medium List 2 Accent 3" w:semiHidden="0" w:uiPriority="66" w:unhideWhenUsed="0"/>
+    <w:lsdException w:name="Medium Grid 1 Accent 3" w:semiHidden="0" w:uiPriority="67" w:unhideWhenUsed="0"/>
+    <w:lsdException w:name="Medium Grid 2 Accent 3" w:semiHidden="0" w:uiPriority="68" w:unhideWhenUsed="0"/>
+    <w:lsdException w:name="Medium Grid 3 Accent 3" w:semiHidden="0" w:uiPriority="69" w:unhideWhenUsed="0"/>
+    <w:lsdException w:name="Dark List Accent 3" w:semiHidden="0" w:uiPriority="70" w:unhideWhenUsed="0"/>
+    <w:lsdException w:name="Colorful Shading Accent 3" w:semiHidden="0" w:uiPriority="71" w:unhideWhenUsed="0"/>
+    <w:lsdException w:name="Colorful List Accent 3" w:semiHidden="0" w:uiPriority="72" w:unhideWhenUsed="0"/>
+    <w:lsdException w:name="Colorful Grid Accent 3" w:semiHidden="0" w:uiPriority="73" w:unhideWhenUsed="0"/>
+    <w:lsdException w:name="Light Shading Accent 4" w:semiHidden="0" w:uiPriority="60" w:unhideWhenUsed="0"/>
+    <w:lsdException w:name="Light List Accent 4" w:semiHidden="0" w:uiPriority="61" w:unhideWhenUsed="0"/>
+    <w:lsdException w:name="Light Grid Accent 4" w:semiHidden="0" w:uiPriority="62" w:unhideWhenUsed="0"/>
+    <w:lsdException w:name="Medium Shading 1 Accent 4" w:semiHidden="0" w:uiPriority="63" w:unhideWhenUsed="0"/>
+    <w:lsdException w:name="Medium Shading 2 Accent 4" w:semiHidden="0" w:uiPriority="64" w:unhideWhenUsed="0"/>
+    <w:lsdException w:name="Medium List 1 Accent 4" w:semiHidden="0" w:uiPriority="65" w:unhideWhenUsed="0"/>
+    <w:lsdException w:name="Medium List 2 Accent 4" w:semiHidden="0" w:uiPriority="66" w:unhideWhenUsed="0"/>
+    <w:lsdException w:name="Medium Grid 1 Accent 4" w:semiHidden="0" w:uiPriority="67" w:unhideWhenUsed="0"/>
+    <w:lsdException w:name="Medium Grid 2 Accent 4" w:semiHidden="0" w:uiPriority="68" w:unhideWhenUsed="0"/>
+    <w:lsdException w:name="Medium Grid 3 Accent 4" w:semiHidden="0" w:uiPriority="69" w:unhideWhenUsed="0"/>
+    <w:lsdException w:name="Dark List Accent 4" w:semiHidden="0" w:uiPriority="70" w:unhideWhenUsed="0"/>
+    <w:lsdException w:name="Colorful Shading Accent 4" w:semiHidden="0" w:uiPriority="71" w:unhideWhenUsed="0"/>
+    <w:lsdException w:name="Colorful List Accent 4" w:semiHidden="0" w:uiPriority="72" w:unhideWhenUsed="0"/>
+    <w:lsdException w:name="Colorful Grid Accent 4" w:semiHidden="0" w:uiPriority="73" w:unhideWhenUsed="0"/>
+    <w:lsdException w:name="Light Shading Accent 5" w:semiHidden="0" w:uiPriority="60" w:unhideWhenUsed="0"/>
+    <w:lsdException w:name="Light List Accent 5" w:semiHidden="0" w:uiPriority="61" w:unhideWhenUsed="0"/>
+    <w:lsdException w:name="Light Grid Accent 5" w:semiHidden="0" w:uiPriority="62" w:unhideWhenUsed="0"/>
+    <w:lsdException w:name="Medium Shading 1 Accent 5" w:semiHidden="0" w:uiPriority="63" w:unhideWhenUsed="0"/>
+    <w:lsdException w:name="Medium Shading 2 Accent 5" w:semiHidden="0" w:uiPriority="64" w:unhideWhenUsed="0"/>
+    <w:lsdException w:name="Medium List 1 Accent 5" w:semiHidden="0" w:uiPriority="65" w:unhideWhenUsed="0"/>
+    <w:lsdException w:name="Medium List 2 Accent 5" w:semiHidden="0" w:uiPriority="66" w:unhideWhenUsed="0"/>
+    <w:lsdException w:name="Medium Grid 1 Accent 5" w:semiHidden="0" w:uiPriority="67" w:unhideWhenUsed="0"/>
+    <w:lsdException w:name="Medium Grid 2 Accent 5" w:semiHidden="0" w:uiPriority="68" w:unhideWhenUsed="0"/>
+    <w:lsdException w:name="Medium Grid 3 Accent 5" w:semiHidden="0" w:uiPriority="69" w:unhideWhenUsed="0"/>
+    <w:lsdException w:name="Dark List Accent 5" w:semiHidden="0" w:uiPriority="70" w:unhideWhenUsed="0"/>
+    <w:lsdException w:name="Colorful Shading Accent 5" w:semiHidden="0" w:uiPriority="71" w:unhideWhenUsed="0"/>
+    <w:lsdException w:name="Colorful List Accent 5" w:semiHidden="0" w:uiPriority="72" w:unhideWhenUsed="0"/>
+    <w:lsdException w:name="Colorful Grid Accent 5" w:semiHidden="0" w:uiPriority="73" w:unhideWhenUsed="0"/>
+    <w:lsdException w:name="Light Shading Accent 6" w:semiHidden="0" w:uiPriority="60" w:unhideWhenUsed="0"/>
+    <w:lsdException w:name="Light List Accent 6" w:semiHidden="0" w:uiPriority="61" w:unhideWhenUsed="0"/>
+    <w:lsdException w:name="Light Grid Accent 6" w:semiHidden="0" w:uiPriority="62" w:unhideWhenUsed="0"/>
+    <w:lsdException w:name="Medium Shading 1 Accent 6" w:semiHidden="0" w:uiPriority="63" w:unhideWhenUsed="0"/>
+    <w:lsdException w:name="Medium Shading 2 Accent 6" w:semiHidden="0" w:uiPriority="64" w:unhideWhenUsed="0"/>
+    <w:lsdException w:name="Medium List 1 Accent 6" w:semiHidden="0" w:uiPriority="65" w:unhideWhenUsed="0"/>
+    <w:lsdException w:name="Medium List 2 Accent 6" w:semiHidden="0" w:uiPriority="66" w:unhideWhenUsed="0"/>
+    <w:lsdException w:name="Medium Grid 1 Accent 6" w:semiHidden="0" w:uiPriority="67" w:unhideWhenUsed="0"/>
+    <w:lsdException w:name="Medium Grid 2 Accent 6" w:semiHidden="0" w:uiPriority="68" w:unhideWhenUsed="0"/>
+    <w:lsdException w:name="Medium Grid 3 Accent 6" w:semiHidden="0" w:uiPriority="69" w:unhideWhenUsed="0"/>
+    <w:lsdException w:name="Dark List Accent 6" w:semiHidden="0" w:uiPriority="70" w:unhideWhenUsed="0"/>
+    <w:lsdException w:name="Colorful Shading Accent 6" w:semiHidden="0" w:uiPriority="71" w:unhideWhenUsed="0"/>
+    <w:lsdException w:name="Colorful List Accent 6" w:semiHidden="0" w:uiPriority="72" w:unhideWhenUsed="0"/>
+    <w:lsdException w:name="Colorful Grid Accent 6" w:semiHidden="0" w:uiPriority="73" w:unhideWhenUsed="0"/>
+    <w:lsdException w:name="Subtle Emphasis" w:semiHidden="0" w:uiPriority="19" w:unhideWhenUsed="0" w:qFormat="1"/>
+    <w:lsdException w:name="Intense Emphasis" w:semiHidden="0" w:uiPriority="21" w:unhideWhenUsed="0" w:qFormat="1"/>
+    <w:lsdException w:name="Subtle Reference" w:semiHidden="0" w:uiPriority="31" w:unhideWhenUsed="0" w:qFormat="1"/>
+    <w:lsdException w:name="Intense Reference" w:semiHidden="0" w:uiPriority="32" w:unhideWhenUsed="0" w:qFormat="1"/>
+    <w:lsdException w:name="Book Title" w:semiHidden="0" w:uiPriority="33" w:unhideWhenUsed="0" w:qFormat="1"/>
+    <w:lsdException w:name="Bibliography" w:uiPriority="37"/>
+    <w:lsdException w:name="TOC Heading" w:uiPriority="39" w:qFormat="1"/>
+  </w:latentStyles>
+  <w:style w:type="paragraph" w:default="1" w:styleId="Normal">
+    <w:name w:val="Normal"/>
+    <w:qFormat/>
+  </w:style>
+  <w:style w:type="paragraph" w:styleId="Ttulo2">
+    <w:name w:val="heading 2"/>
+    <w:basedOn w:val="Normal"/>
+    <w:next w:val="Normal"/>
+    <w:link w:val="Ttulo2Car"/>
+    <w:uiPriority w:val="9"/>
+    <w:unhideWhenUsed/>
+    <w:qFormat/>
+    <w:rsid w:val="00DE3974"/>
+    <w:pPr>
+      <w:keepNext/>
+      <w:keepLines/>
+      <w:spacing w:before="40" w:after="0"/>
+      <w:outlineLvl w:val="1"/>
+    </w:pPr>
+    <w:rPr>
+      <w:rFonts w:asciiTheme="majorHAnsi" w:eastAsiaTheme="majorEastAsia" w:hAnsiTheme="majorHAnsi" w:cstheme="majorBidi"/>
+      <w:color w:val="2E74B5" w:themeColor="accent1" w:themeShade="BF"/>
+      <w:sz w:val="26"/>
+      <w:szCs w:val="26"/>
+    </w:rPr>
+  </w:style>
+  <w:style w:type="paragraph" w:styleId="Ttulo3">
+    <w:name w:val="heading 3"/>
+    <w:basedOn w:val="Normal"/>
+    <w:next w:val="Normal"/>
+    <w:link w:val="Ttulo3Car"/>
+    <w:uiPriority w:val="9"/>
+    <w:semiHidden/>
+    <w:unhideWhenUsed/>
+    <w:qFormat/>
+    <w:rsid w:val="003070E6"/>
+    <w:pPr>
+      <w:keepNext/>
+      <w:keepLines/>
+      <w:spacing w:before="200" w:after="0"/>
+      <w:outlineLvl w:val="2"/>
+    </w:pPr>
+    <w:rPr>
+      <w:rFonts w:asciiTheme="majorHAnsi" w:eastAsiaTheme="majorEastAsia" w:hAnsiTheme="majorHAnsi" w:cstheme="majorBidi"/>
+      <w:b/>
+      <w:bCs/>
+      <w:color w:val="5B9BD5" w:themeColor="accent1"/>
+    </w:rPr>
+  </w:style>
+  <w:style w:type="paragraph" w:styleId="Ttulo4">
+    <w:name w:val="heading 4"/>
+    <w:basedOn w:val="Normal"/>
+    <w:next w:val="Normal"/>
+    <w:link w:val="Ttulo4Car"/>
+    <w:unhideWhenUsed/>
+    <w:qFormat/>
+    <w:rsid w:val="003070E6"/>
+    <w:pPr>
+      <w:keepNext/>
+      <w:keepLines/>
+      <w:spacing w:before="200" w:after="0"/>
+      <w:outlineLvl w:val="3"/>
+    </w:pPr>
+    <w:rPr>
+      <w:rFonts w:asciiTheme="majorHAnsi" w:eastAsiaTheme="majorEastAsia" w:hAnsiTheme="majorHAnsi" w:cstheme="majorBidi"/>
+      <w:b/>
+      <w:bCs/>
+      <w:i/>
+      <w:iCs/>
+      <w:color w:val="5B9BD5" w:themeColor="accent1"/>
+    </w:rPr>
+  </w:style>
+  <w:style w:type="character" w:default="1" w:styleId="Fuentedeprrafopredeter">
+    <w:name w:val="Default Paragraph Font"/>
+    <w:uiPriority w:val="1"/>
+    <w:semiHidden/>
+    <w:unhideWhenUsed/>
+  </w:style>
+  <w:style w:type="table" w:default="1" w:styleId="Tablanormal">
+    <w:name w:val="Normal Table"/>
+    <w:uiPriority w:val="99"/>
+    <w:semiHidden/>
+    <w:unhideWhenUsed/>
+    <w:tblPr>
+      <w:tblInd w:w="0" w:type="dxa"/>
+      <w:tblCellMar>
+        <w:top w:w="0" w:type="dxa"/>
+        <w:left w:w="108" w:type="dxa"/>
+        <w:bottom w:w="0" w:type="dxa"/>
+        <w:right w:w="108" w:type="dxa"/>
+      </w:tblCellMar>
+    </w:tblPr>
+  </w:style>
+  <w:style w:type="numbering" w:default="1" w:styleId="Sinlista">
+    <w:name w:val="No List"/>
+    <w:uiPriority w:val="99"/>
+    <w:semiHidden/>
+    <w:unhideWhenUsed/>
+  </w:style>
+  <w:style w:type="character" w:customStyle="1" w:styleId="Ttulo2Car">
+    <w:name w:val="Título 2 Car"/>
+    <w:basedOn w:val="Fuentedeprrafopredeter"/>
+    <w:link w:val="Ttulo2"/>
+    <w:uiPriority w:val="9"/>
+    <w:rsid w:val="00DE3974"/>
+    <w:rPr>
+      <w:rFonts w:asciiTheme="majorHAnsi" w:eastAsiaTheme="majorEastAsia" w:hAnsiTheme="majorHAnsi" w:cstheme="majorBidi"/>
+      <w:color w:val="2E74B5" w:themeColor="accent1" w:themeShade="BF"/>
+      <w:sz w:val="26"/>
+      <w:szCs w:val="26"/>
+    </w:rPr>
+  </w:style>
+  <w:style w:type="paragraph" w:styleId="Prrafodelista">
+    <w:name w:val="List Paragraph"/>
+    <w:basedOn w:val="Normal"/>
+    <w:uiPriority w:val="34"/>
+    <w:qFormat/>
+    <w:rsid w:val="00100F84"/>
+    <w:pPr>
+      <w:ind w:left="720"/>
+      <w:contextualSpacing/>
+    </w:pPr>
+  </w:style>
+  <w:style w:type="character" w:customStyle="1" w:styleId="Ttulo3Car">
+    <w:name w:val="Título 3 Car"/>
+    <w:basedOn w:val="Fuentedeprrafopredeter"/>
+    <w:link w:val="Ttulo3"/>
+    <w:uiPriority w:val="9"/>
+    <w:semiHidden/>
+    <w:rsid w:val="003070E6"/>
+    <w:rPr>
+      <w:rFonts w:asciiTheme="majorHAnsi" w:eastAsiaTheme="majorEastAsia" w:hAnsiTheme="majorHAnsi" w:cstheme="majorBidi"/>
+      <w:b/>
+      <w:bCs/>
+      <w:color w:val="5B9BD5" w:themeColor="accent1"/>
+    </w:rPr>
+  </w:style>
+  <w:style w:type="character" w:customStyle="1" w:styleId="Ttulo4Car">
+    <w:name w:val="Título 4 Car"/>
+    <w:basedOn w:val="Fuentedeprrafopredeter"/>
+    <w:link w:val="Ttulo4"/>
+    <w:rsid w:val="003070E6"/>
+    <w:rPr>
+      <w:rFonts w:asciiTheme="majorHAnsi" w:eastAsiaTheme="majorEastAsia" w:hAnsiTheme="majorHAnsi" w:cstheme="majorBidi"/>
+      <w:b/>
+      <w:bCs/>
+      <w:i/>
+      <w:iCs/>
+      <w:color w:val="5B9BD5" w:themeColor="accent1"/>
+    </w:rPr>
+  </w:style>
+  <w:style w:type="table" w:customStyle="1" w:styleId="ListTable7ColorfulAccent5">
+    <w:name w:val="List Table 7 Colorful Accent 5"/>
+    <w:basedOn w:val="Tablanormal"/>
+    <w:uiPriority w:val="52"/>
+    <w:rsid w:val="000B78D5"/>
+    <w:pPr>
+      <w:spacing w:after="0" w:line="240" w:lineRule="auto"/>
+    </w:pPr>
+    <w:rPr>
+      <w:color w:val="2F5496" w:themeColor="accent5" w:themeShade="BF"/>
+    </w:rPr>
+    <w:tblPr>
+      <w:tblStyleRowBandSize w:val="1"/>
+      <w:tblStyleColBandSize w:val="1"/>
+      <w:tblInd w:w="0" w:type="dxa"/>
+      <w:tblCellMar>
+        <w:top w:w="0" w:type="dxa"/>
+        <w:left w:w="108" w:type="dxa"/>
+        <w:bottom w:w="0" w:type="dxa"/>
+        <w:right w:w="108" w:type="dxa"/>
+      </w:tblCellMar>
+    </w:tblPr>
+    <w:tblStylePr w:type="firstRow">
+      <w:rPr>
+        <w:rFonts w:asciiTheme="majorHAnsi" w:eastAsiaTheme="majorEastAsia" w:hAnsiTheme="majorHAnsi" w:cstheme="majorBidi"/>
+        <w:i/>
+        <w:iCs/>
+        <w:sz w:val="26"/>
+      </w:rPr>
+      <w:tblPr/>
+      <w:tcPr>
+        <w:tcBorders>
+          <w:bottom w:val="single" w:sz="4" w:space="0" w:color="4472C4" w:themeColor="accent5"/>
+        </w:tcBorders>
+        <w:shd w:val="clear" w:color="auto" w:fill="FFFFFF" w:themeFill="background1"/>
+      </w:tcPr>
+    </w:tblStylePr>
+    <w:tblStylePr w:type="lastRow">
+      <w:rPr>
+        <w:rFonts w:asciiTheme="majorHAnsi" w:eastAsiaTheme="majorEastAsia" w:hAnsiTheme="majorHAnsi" w:cstheme="majorBidi"/>
+        <w:i/>
+        <w:iCs/>
+        <w:sz w:val="26"/>
+      </w:rPr>
+      <w:tblPr/>
+      <w:tcPr>
+        <w:tcBorders>
+          <w:top w:val="single" w:sz="4" w:space="0" w:color="4472C4" w:themeColor="accent5"/>
+        </w:tcBorders>
+        <w:shd w:val="clear" w:color="auto" w:fill="FFFFFF" w:themeFill="background1"/>
+      </w:tcPr>
+    </w:tblStylePr>
+    <w:tblStylePr w:type="firstCol">
+      <w:pPr>
+        <w:jc w:val="right"/>
+      </w:pPr>
+      <w:rPr>
+        <w:rFonts w:asciiTheme="majorHAnsi" w:eastAsiaTheme="majorEastAsia" w:hAnsiTheme="majorHAnsi" w:cstheme="majorBidi"/>
+        <w:i/>
+        <w:iCs/>
+        <w:sz w:val="26"/>
+      </w:rPr>
+      <w:tblPr/>
+      <w:tcPr>
+        <w:tcBorders>
+          <w:right w:val="single" w:sz="4" w:space="0" w:color="4472C4" w:themeColor="accent5"/>
+        </w:tcBorders>
+        <w:shd w:val="clear" w:color="auto" w:fill="FFFFFF" w:themeFill="background1"/>
+      </w:tcPr>
+    </w:tblStylePr>
+    <w:tblStylePr w:type="lastCol">
+      <w:rPr>
+        <w:rFonts w:asciiTheme="majorHAnsi" w:eastAsiaTheme="majorEastAsia" w:hAnsiTheme="majorHAnsi" w:cstheme="majorBidi"/>
+        <w:i/>
+        <w:iCs/>
+        <w:sz w:val="26"/>
+      </w:rPr>
+      <w:tblPr/>
+      <w:tcPr>
+        <w:tcBorders>
+          <w:left w:val="single" w:sz="4" w:space="0" w:color="4472C4" w:themeColor="accent5"/>
+        </w:tcBorders>
+        <w:shd w:val="clear" w:color="auto" w:fill="FFFFFF" w:themeFill="background1"/>
+      </w:tcPr>
+    </w:tblStylePr>
+    <w:tblStylePr w:type="band1Vert">
+      <w:tblPr/>
+      <w:tcPr>
+        <w:shd w:val="clear" w:color="auto" w:fill="D9E2F3" w:themeFill="accent5" w:themeFillTint="33"/>
+      </w:tcPr>
+    </w:tblStylePr>
+    <w:tblStylePr w:type="band1Horz">
+      <w:tblPr/>
+      <w:tcPr>
+        <w:shd w:val="clear" w:color="auto" w:fill="D9E2F3" w:themeFill="accent5" w:themeFillTint="33"/>
+      </w:tcPr>
+    </w:tblStylePr>
+    <w:tblStylePr w:type="neCell">
+      <w:tblPr/>
+      <w:tcPr>
+        <w:tcBorders>
+          <w:left w:val="nil"/>
+        </w:tcBorders>
+      </w:tcPr>
+    </w:tblStylePr>
+    <w:tblStylePr w:type="nwCell">
+      <w:tblPr/>
+      <w:tcPr>
+        <w:tcBorders>
+          <w:right w:val="nil"/>
+        </w:tcBorders>
+      </w:tcPr>
+    </w:tblStylePr>
+    <w:tblStylePr w:type="seCell">
+      <w:tblPr/>
+      <w:tcPr>
+        <w:tcBorders>
+          <w:left w:val="nil"/>
+        </w:tcBorders>
+      </w:tcPr>
+    </w:tblStylePr>
+    <w:tblStylePr w:type="swCell">
+      <w:tblPr/>
+      <w:tcPr>
+        <w:tcBorders>
+          <w:right w:val="nil"/>
+        </w:tcBorders>
+      </w:tcPr>
+    </w:tblStylePr>
   </w:style>
 </w:styles>
 </file>
@@ -3301,7 +6207,7 @@
   <a:extraClrSchemeLst/>
   <a:extLst>
     <a:ext uri="{05A4C25C-085E-4340-85A3-A5531E510DB2}">
-      <thm15:themeFamily xmlns:thm15="http://schemas.microsoft.com/office/thememl/2012/main" name="Office Theme" id="{62F939B6-93AF-4DB8-9C6B-D6C7DFDC589F}" vid="{4A3C46E8-61CC-4603-A589-7422A47A8E4A}"/>
+      <thm15:themeFamily xmlns:thm15="http://schemas.microsoft.com/office/thememl/2012/main" xmlns="" name="Office Theme" id="{62F939B6-93AF-4DB8-9C6B-D6C7DFDC589F}" vid="{4A3C46E8-61CC-4603-A589-7422A47A8E4A}"/>
     </a:ext>
   </a:extLst>
 </a:theme>

</xml_diff>

<commit_message>
Punto 7 y 8 añadido al doc
</commit_message>
<xml_diff>
--- a/Game/Documentación/Documentación.docx
+++ b/Game/Documentación/Documentación.docx
@@ -284,6 +284,7 @@
         <w:t>2. Metodología utilizada</w:t>
       </w:r>
     </w:p>
+    <w:p/>
     <w:p>
       <w:pPr>
         <w:rPr>
@@ -343,6 +344,7 @@
         <w:t xml:space="preserve">(Descripción) </w:t>
       </w:r>
     </w:p>
+    <w:p/>
     <w:p>
       <w:pPr>
         <w:numPr>
@@ -920,6 +922,7 @@
           <w:sz w:val="24"/>
           <w:lang w:val="es-ES_tradnl"/>
         </w:rPr>
+        <w:lastRenderedPageBreak/>
         <w:t>Garantizar la seguridad en el acceso a los datos</w:t>
       </w:r>
     </w:p>
@@ -1081,6 +1084,10 @@
       <w:r>
         <w:t>4. Identificación inicial de los atributos de calidad</w:t>
       </w:r>
+    </w:p>
+    <w:p>
+      <w:bookmarkStart w:id="0" w:name="_GoBack"/>
+      <w:bookmarkEnd w:id="0"/>
     </w:p>
     <w:p>
       <w:r>
@@ -1359,7 +1366,6 @@
         <w:pStyle w:val="Ttulo2"/>
       </w:pPr>
       <w:r>
-        <w:lastRenderedPageBreak/>
         <w:t xml:space="preserve">6. Lista actualizada de </w:t>
       </w:r>
       <w:proofErr w:type="spellStart"/>
@@ -1377,7 +1383,7 @@
           <w:u w:val="single"/>
         </w:rPr>
       </w:pPr>
-      <w:bookmarkStart w:id="0" w:name="_Toc413448096"/>
+      <w:bookmarkStart w:id="1" w:name="_Toc413448096"/>
       <w:r>
         <w:rPr>
           <w:u w:val="single"/>
@@ -1390,7 +1396,7 @@
         </w:rPr>
         <w:t xml:space="preserve"> (comunes)</w:t>
       </w:r>
-      <w:bookmarkEnd w:id="0"/>
+      <w:bookmarkEnd w:id="1"/>
     </w:p>
     <w:p>
       <w:pPr>
@@ -1718,7 +1724,7 @@
           <w:numId w:val="14"/>
         </w:numPr>
       </w:pPr>
-      <w:bookmarkStart w:id="1" w:name="_Toc413448097"/>
+      <w:bookmarkStart w:id="2" w:name="_Toc413448097"/>
       <w:r>
         <w:t>Usuario administrador</w:t>
       </w:r>
@@ -1785,7 +1791,7 @@
         </w:rPr>
         <w:t>Definición (propias)</w:t>
       </w:r>
-      <w:bookmarkEnd w:id="1"/>
+      <w:bookmarkEnd w:id="2"/>
     </w:p>
     <w:p>
       <w:pPr>
@@ -1964,12 +1970,7 @@
             </w:r>
             <w:proofErr w:type="spellStart"/>
             <w:r>
-              <w:t>mant</w:t>
-            </w:r>
-            <w:bookmarkStart w:id="2" w:name="_GoBack"/>
-            <w:bookmarkEnd w:id="2"/>
-            <w:r>
-              <w:t>enibilidad</w:t>
+              <w:t>mantenibilidad</w:t>
             </w:r>
             <w:proofErr w:type="spellEnd"/>
             <w:r>
@@ -2405,6 +2406,2126 @@
         <w:jc w:val="both"/>
       </w:pPr>
     </w:p>
+    <w:p/>
+    <w:p/>
+    <w:p/>
+    <w:p/>
+    <w:p/>
+    <w:p/>
+    <w:p/>
+    <w:p/>
+    <w:p/>
+    <w:p/>
+    <w:p>
+      <w:pPr>
+        <w:pStyle w:val="Ttulo2"/>
+      </w:pPr>
+      <w:r>
+        <w:t xml:space="preserve">7. </w:t>
+      </w:r>
+      <w:r>
+        <w:t>Lista de atributos de calidad</w:t>
+      </w:r>
+    </w:p>
+    <w:p>
+      <w:pPr>
+        <w:pStyle w:val="Prrafodelista"/>
+        <w:ind w:left="360"/>
+        <w:jc w:val="both"/>
+        <w:rPr>
+          <w:rFonts w:asciiTheme="majorHAnsi" w:eastAsiaTheme="majorEastAsia" w:hAnsiTheme="majorHAnsi" w:cstheme="majorBidi"/>
+          <w:color w:val="2E74B5" w:themeColor="accent1" w:themeShade="BF"/>
+          <w:sz w:val="26"/>
+          <w:szCs w:val="26"/>
+        </w:rPr>
+      </w:pPr>
+    </w:p>
+    <w:tbl>
+      <w:tblPr>
+        <w:tblStyle w:val="ListTable7ColorfulAccent5"/>
+        <w:tblW w:w="0" w:type="auto"/>
+        <w:tblLook w:val="04A0" w:firstRow="1" w:lastRow="0" w:firstColumn="1" w:lastColumn="0" w:noHBand="0" w:noVBand="1"/>
+      </w:tblPr>
+      <w:tblGrid>
+        <w:gridCol w:w="1075"/>
+        <w:gridCol w:w="4587"/>
+        <w:gridCol w:w="2832"/>
+      </w:tblGrid>
+      <w:tr>
+        <w:trPr>
+          <w:cnfStyle w:val="100000000000" w:firstRow="1" w:lastRow="0" w:firstColumn="0" w:lastColumn="0" w:oddVBand="0" w:evenVBand="0" w:oddHBand="0" w:evenHBand="0" w:firstRowFirstColumn="0" w:firstRowLastColumn="0" w:lastRowFirstColumn="0" w:lastRowLastColumn="0"/>
+        </w:trPr>
+        <w:tc>
+          <w:tcPr>
+            <w:cnfStyle w:val="001000000100" w:firstRow="0" w:lastRow="0" w:firstColumn="1" w:lastColumn="0" w:oddVBand="0" w:evenVBand="0" w:oddHBand="0" w:evenHBand="0" w:firstRowFirstColumn="1" w:firstRowLastColumn="0" w:lastRowFirstColumn="0" w:lastRowLastColumn="0"/>
+            <w:tcW w:w="1075" w:type="dxa"/>
+          </w:tcPr>
+          <w:p>
+            <w:pPr>
+              <w:pStyle w:val="Prrafodelista"/>
+              <w:ind w:left="0"/>
+              <w:jc w:val="both"/>
+            </w:pPr>
+            <w:r>
+              <w:t>Código</w:t>
+            </w:r>
+          </w:p>
+        </w:tc>
+        <w:tc>
+          <w:tcPr>
+            <w:tcW w:w="4587" w:type="dxa"/>
+          </w:tcPr>
+          <w:p>
+            <w:pPr>
+              <w:pStyle w:val="Prrafodelista"/>
+              <w:ind w:left="0"/>
+              <w:jc w:val="both"/>
+              <w:cnfStyle w:val="100000000000" w:firstRow="1" w:lastRow="0" w:firstColumn="0" w:lastColumn="0" w:oddVBand="0" w:evenVBand="0" w:oddHBand="0" w:evenHBand="0" w:firstRowFirstColumn="0" w:firstRowLastColumn="0" w:lastRowFirstColumn="0" w:lastRowLastColumn="0"/>
+            </w:pPr>
+            <w:r>
+              <w:t>Descripción</w:t>
+            </w:r>
+          </w:p>
+        </w:tc>
+        <w:tc>
+          <w:tcPr>
+            <w:tcW w:w="2832" w:type="dxa"/>
+          </w:tcPr>
+          <w:p>
+            <w:pPr>
+              <w:pStyle w:val="Prrafodelista"/>
+              <w:ind w:left="0"/>
+              <w:jc w:val="both"/>
+              <w:cnfStyle w:val="100000000000" w:firstRow="1" w:lastRow="0" w:firstColumn="0" w:lastColumn="0" w:oddVBand="0" w:evenVBand="0" w:oddHBand="0" w:evenHBand="0" w:firstRowFirstColumn="0" w:firstRowLastColumn="0" w:lastRowFirstColumn="0" w:lastRowLastColumn="0"/>
+            </w:pPr>
+            <w:r>
+              <w:t>Tipo de Atributo</w:t>
+            </w:r>
+          </w:p>
+        </w:tc>
+      </w:tr>
+      <w:tr>
+        <w:trPr>
+          <w:cnfStyle w:val="000000100000" w:firstRow="0" w:lastRow="0" w:firstColumn="0" w:lastColumn="0" w:oddVBand="0" w:evenVBand="0" w:oddHBand="1" w:evenHBand="0" w:firstRowFirstColumn="0" w:firstRowLastColumn="0" w:lastRowFirstColumn="0" w:lastRowLastColumn="0"/>
+        </w:trPr>
+        <w:tc>
+          <w:tcPr>
+            <w:cnfStyle w:val="001000000000" w:firstRow="0" w:lastRow="0" w:firstColumn="1" w:lastColumn="0" w:oddVBand="0" w:evenVBand="0" w:oddHBand="0" w:evenHBand="0" w:firstRowFirstColumn="0" w:firstRowLastColumn="0" w:lastRowFirstColumn="0" w:lastRowLastColumn="0"/>
+            <w:tcW w:w="1075" w:type="dxa"/>
+          </w:tcPr>
+          <w:p>
+            <w:pPr>
+              <w:pStyle w:val="Prrafodelista"/>
+              <w:ind w:left="0"/>
+              <w:jc w:val="both"/>
+            </w:pPr>
+            <w:r>
+              <w:t>AT001</w:t>
+            </w:r>
+          </w:p>
+        </w:tc>
+        <w:tc>
+          <w:tcPr>
+            <w:tcW w:w="4587" w:type="dxa"/>
+          </w:tcPr>
+          <w:p>
+            <w:pPr>
+              <w:pStyle w:val="Prrafodelista"/>
+              <w:ind w:left="0"/>
+              <w:jc w:val="both"/>
+              <w:cnfStyle w:val="000000100000" w:firstRow="0" w:lastRow="0" w:firstColumn="0" w:lastColumn="0" w:oddVBand="0" w:evenVBand="0" w:oddHBand="1" w:evenHBand="0" w:firstRowFirstColumn="0" w:firstRowLastColumn="0" w:lastRowFirstColumn="0" w:lastRowLastColumn="0"/>
+            </w:pPr>
+            <w:r>
+              <w:t>El juego debe proporcionarle al usuario una interfaz que involucre la interacción con los jugadores</w:t>
+            </w:r>
+            <w:r>
+              <w:t>.</w:t>
+            </w:r>
+          </w:p>
+        </w:tc>
+        <w:tc>
+          <w:tcPr>
+            <w:tcW w:w="2832" w:type="dxa"/>
+          </w:tcPr>
+          <w:p>
+            <w:pPr>
+              <w:pStyle w:val="Prrafodelista"/>
+              <w:ind w:left="0"/>
+              <w:jc w:val="both"/>
+              <w:cnfStyle w:val="000000100000" w:firstRow="0" w:lastRow="0" w:firstColumn="0" w:lastColumn="0" w:oddVBand="0" w:evenVBand="0" w:oddHBand="1" w:evenHBand="0" w:firstRowFirstColumn="0" w:firstRowLastColumn="0" w:lastRowFirstColumn="0" w:lastRowLastColumn="0"/>
+            </w:pPr>
+            <w:r>
+              <w:t>Interactividad</w:t>
+            </w:r>
+          </w:p>
+        </w:tc>
+      </w:tr>
+      <w:tr>
+        <w:tc>
+          <w:tcPr>
+            <w:cnfStyle w:val="001000000000" w:firstRow="0" w:lastRow="0" w:firstColumn="1" w:lastColumn="0" w:oddVBand="0" w:evenVBand="0" w:oddHBand="0" w:evenHBand="0" w:firstRowFirstColumn="0" w:firstRowLastColumn="0" w:lastRowFirstColumn="0" w:lastRowLastColumn="0"/>
+            <w:tcW w:w="1075" w:type="dxa"/>
+          </w:tcPr>
+          <w:p>
+            <w:pPr>
+              <w:pStyle w:val="Prrafodelista"/>
+              <w:ind w:left="0"/>
+              <w:jc w:val="both"/>
+            </w:pPr>
+            <w:r>
+              <w:t>AT002</w:t>
+            </w:r>
+          </w:p>
+        </w:tc>
+        <w:tc>
+          <w:tcPr>
+            <w:tcW w:w="4587" w:type="dxa"/>
+          </w:tcPr>
+          <w:p>
+            <w:pPr>
+              <w:pStyle w:val="Prrafodelista"/>
+              <w:ind w:left="0"/>
+              <w:jc w:val="both"/>
+              <w:cnfStyle w:val="000000000000" w:firstRow="0" w:lastRow="0" w:firstColumn="0" w:lastColumn="0" w:oddVBand="0" w:evenVBand="0" w:oddHBand="0" w:evenHBand="0" w:firstRowFirstColumn="0" w:firstRowLastColumn="0" w:lastRowFirstColumn="0" w:lastRowLastColumn="0"/>
+            </w:pPr>
+            <w:r>
+              <w:t xml:space="preserve">Las representaciones visuales del juego deben </w:t>
+            </w:r>
+            <w:r>
+              <w:t>ser divertidas y atractivas</w:t>
+            </w:r>
+            <w:r>
+              <w:t>.</w:t>
+            </w:r>
+          </w:p>
+        </w:tc>
+        <w:tc>
+          <w:tcPr>
+            <w:tcW w:w="2832" w:type="dxa"/>
+          </w:tcPr>
+          <w:p>
+            <w:pPr>
+              <w:pStyle w:val="Prrafodelista"/>
+              <w:ind w:left="0"/>
+              <w:jc w:val="both"/>
+              <w:cnfStyle w:val="000000000000" w:firstRow="0" w:lastRow="0" w:firstColumn="0" w:lastColumn="0" w:oddVBand="0" w:evenVBand="0" w:oddHBand="0" w:evenHBand="0" w:firstRowFirstColumn="0" w:firstRowLastColumn="0" w:lastRowFirstColumn="0" w:lastRowLastColumn="0"/>
+            </w:pPr>
+            <w:r>
+              <w:t>Interactividad</w:t>
+            </w:r>
+          </w:p>
+        </w:tc>
+      </w:tr>
+      <w:tr>
+        <w:trPr>
+          <w:cnfStyle w:val="000000100000" w:firstRow="0" w:lastRow="0" w:firstColumn="0" w:lastColumn="0" w:oddVBand="0" w:evenVBand="0" w:oddHBand="1" w:evenHBand="0" w:firstRowFirstColumn="0" w:firstRowLastColumn="0" w:lastRowFirstColumn="0" w:lastRowLastColumn="0"/>
+        </w:trPr>
+        <w:tc>
+          <w:tcPr>
+            <w:cnfStyle w:val="001000000000" w:firstRow="0" w:lastRow="0" w:firstColumn="1" w:lastColumn="0" w:oddVBand="0" w:evenVBand="0" w:oddHBand="0" w:evenHBand="0" w:firstRowFirstColumn="0" w:firstRowLastColumn="0" w:lastRowFirstColumn="0" w:lastRowLastColumn="0"/>
+            <w:tcW w:w="1075" w:type="dxa"/>
+          </w:tcPr>
+          <w:p>
+            <w:pPr>
+              <w:pStyle w:val="Prrafodelista"/>
+              <w:ind w:left="0"/>
+              <w:jc w:val="both"/>
+            </w:pPr>
+            <w:r>
+              <w:t>AT003</w:t>
+            </w:r>
+          </w:p>
+        </w:tc>
+        <w:tc>
+          <w:tcPr>
+            <w:tcW w:w="4587" w:type="dxa"/>
+          </w:tcPr>
+          <w:p>
+            <w:pPr>
+              <w:pStyle w:val="Prrafodelista"/>
+              <w:ind w:left="0"/>
+              <w:jc w:val="both"/>
+              <w:cnfStyle w:val="000000100000" w:firstRow="0" w:lastRow="0" w:firstColumn="0" w:lastColumn="0" w:oddVBand="0" w:evenVBand="0" w:oddHBand="1" w:evenHBand="0" w:firstRowFirstColumn="0" w:firstRowLastColumn="0" w:lastRowFirstColumn="0" w:lastRowLastColumn="0"/>
+            </w:pPr>
+            <w:r>
+              <w:t xml:space="preserve">Las acciones de tirar el dado y mover casillas </w:t>
+            </w:r>
+            <w:r>
+              <w:t>debe ser sencilla</w:t>
+            </w:r>
+            <w:r>
+              <w:t>s e intuitivas.</w:t>
+            </w:r>
+          </w:p>
+        </w:tc>
+        <w:tc>
+          <w:tcPr>
+            <w:tcW w:w="2832" w:type="dxa"/>
+          </w:tcPr>
+          <w:p>
+            <w:pPr>
+              <w:pStyle w:val="Prrafodelista"/>
+              <w:ind w:left="0"/>
+              <w:jc w:val="both"/>
+              <w:cnfStyle w:val="000000100000" w:firstRow="0" w:lastRow="0" w:firstColumn="0" w:lastColumn="0" w:oddVBand="0" w:evenVBand="0" w:oddHBand="1" w:evenHBand="0" w:firstRowFirstColumn="0" w:firstRowLastColumn="0" w:lastRowFirstColumn="0" w:lastRowLastColumn="0"/>
+            </w:pPr>
+            <w:r>
+              <w:t>Usabilidad</w:t>
+            </w:r>
+          </w:p>
+        </w:tc>
+      </w:tr>
+      <w:tr>
+        <w:tc>
+          <w:tcPr>
+            <w:cnfStyle w:val="001000000000" w:firstRow="0" w:lastRow="0" w:firstColumn="1" w:lastColumn="0" w:oddVBand="0" w:evenVBand="0" w:oddHBand="0" w:evenHBand="0" w:firstRowFirstColumn="0" w:firstRowLastColumn="0" w:lastRowFirstColumn="0" w:lastRowLastColumn="0"/>
+            <w:tcW w:w="1075" w:type="dxa"/>
+          </w:tcPr>
+          <w:p>
+            <w:pPr>
+              <w:pStyle w:val="Prrafodelista"/>
+              <w:ind w:left="0"/>
+              <w:jc w:val="both"/>
+            </w:pPr>
+            <w:r>
+              <w:t>AT004</w:t>
+            </w:r>
+          </w:p>
+        </w:tc>
+        <w:tc>
+          <w:tcPr>
+            <w:tcW w:w="4587" w:type="dxa"/>
+          </w:tcPr>
+          <w:p>
+            <w:pPr>
+              <w:pStyle w:val="Prrafodelista"/>
+              <w:ind w:left="0"/>
+              <w:jc w:val="both"/>
+              <w:cnfStyle w:val="000000000000" w:firstRow="0" w:lastRow="0" w:firstColumn="0" w:lastColumn="0" w:oddVBand="0" w:evenVBand="0" w:oddHBand="0" w:evenHBand="0" w:firstRowFirstColumn="0" w:firstRowLastColumn="0" w:lastRowFirstColumn="0" w:lastRowLastColumn="0"/>
+            </w:pPr>
+            <w:r>
+              <w:t>Se debe asegurar los datos almacenados e introducidos por los usuarios en la aplicación.</w:t>
+            </w:r>
+          </w:p>
+        </w:tc>
+        <w:tc>
+          <w:tcPr>
+            <w:tcW w:w="2832" w:type="dxa"/>
+          </w:tcPr>
+          <w:p>
+            <w:pPr>
+              <w:pStyle w:val="Prrafodelista"/>
+              <w:ind w:left="0"/>
+              <w:jc w:val="both"/>
+              <w:cnfStyle w:val="000000000000" w:firstRow="0" w:lastRow="0" w:firstColumn="0" w:lastColumn="0" w:oddVBand="0" w:evenVBand="0" w:oddHBand="0" w:evenHBand="0" w:firstRowFirstColumn="0" w:firstRowLastColumn="0" w:lastRowFirstColumn="0" w:lastRowLastColumn="0"/>
+            </w:pPr>
+            <w:r>
+              <w:t>Seguridad</w:t>
+            </w:r>
+          </w:p>
+        </w:tc>
+      </w:tr>
+      <w:tr>
+        <w:trPr>
+          <w:cnfStyle w:val="000000100000" w:firstRow="0" w:lastRow="0" w:firstColumn="0" w:lastColumn="0" w:oddVBand="0" w:evenVBand="0" w:oddHBand="1" w:evenHBand="0" w:firstRowFirstColumn="0" w:firstRowLastColumn="0" w:lastRowFirstColumn="0" w:lastRowLastColumn="0"/>
+        </w:trPr>
+        <w:tc>
+          <w:tcPr>
+            <w:cnfStyle w:val="001000000000" w:firstRow="0" w:lastRow="0" w:firstColumn="1" w:lastColumn="0" w:oddVBand="0" w:evenVBand="0" w:oddHBand="0" w:evenHBand="0" w:firstRowFirstColumn="0" w:firstRowLastColumn="0" w:lastRowFirstColumn="0" w:lastRowLastColumn="0"/>
+            <w:tcW w:w="1075" w:type="dxa"/>
+          </w:tcPr>
+          <w:p>
+            <w:pPr>
+              <w:pStyle w:val="Prrafodelista"/>
+              <w:ind w:left="0"/>
+              <w:jc w:val="both"/>
+            </w:pPr>
+            <w:r>
+              <w:t>AT005</w:t>
+            </w:r>
+          </w:p>
+        </w:tc>
+        <w:tc>
+          <w:tcPr>
+            <w:tcW w:w="4587" w:type="dxa"/>
+          </w:tcPr>
+          <w:p>
+            <w:pPr>
+              <w:pStyle w:val="Prrafodelista"/>
+              <w:ind w:left="0"/>
+              <w:jc w:val="both"/>
+              <w:cnfStyle w:val="000000100000" w:firstRow="0" w:lastRow="0" w:firstColumn="0" w:lastColumn="0" w:oddVBand="0" w:evenVBand="0" w:oddHBand="1" w:evenHBand="0" w:firstRowFirstColumn="0" w:firstRowLastColumn="0" w:lastRowFirstColumn="0" w:lastRowLastColumn="0"/>
+            </w:pPr>
+            <w:r>
+              <w:t>Consistencia e integridad de la bases de datos de la compañía.</w:t>
+            </w:r>
+          </w:p>
+        </w:tc>
+        <w:tc>
+          <w:tcPr>
+            <w:tcW w:w="2832" w:type="dxa"/>
+          </w:tcPr>
+          <w:p>
+            <w:pPr>
+              <w:pStyle w:val="Prrafodelista"/>
+              <w:ind w:left="0"/>
+              <w:jc w:val="both"/>
+              <w:cnfStyle w:val="000000100000" w:firstRow="0" w:lastRow="0" w:firstColumn="0" w:lastColumn="0" w:oddVBand="0" w:evenVBand="0" w:oddHBand="1" w:evenHBand="0" w:firstRowFirstColumn="0" w:firstRowLastColumn="0" w:lastRowFirstColumn="0" w:lastRowLastColumn="0"/>
+            </w:pPr>
+            <w:r>
+              <w:t>Seguridad</w:t>
+            </w:r>
+          </w:p>
+        </w:tc>
+      </w:tr>
+      <w:tr>
+        <w:tc>
+          <w:tcPr>
+            <w:cnfStyle w:val="001000000000" w:firstRow="0" w:lastRow="0" w:firstColumn="1" w:lastColumn="0" w:oddVBand="0" w:evenVBand="0" w:oddHBand="0" w:evenHBand="0" w:firstRowFirstColumn="0" w:firstRowLastColumn="0" w:lastRowFirstColumn="0" w:lastRowLastColumn="0"/>
+            <w:tcW w:w="1075" w:type="dxa"/>
+          </w:tcPr>
+          <w:p>
+            <w:pPr>
+              <w:pStyle w:val="Prrafodelista"/>
+              <w:ind w:left="0"/>
+              <w:jc w:val="both"/>
+            </w:pPr>
+            <w:r>
+              <w:t>AT006</w:t>
+            </w:r>
+          </w:p>
+        </w:tc>
+        <w:tc>
+          <w:tcPr>
+            <w:tcW w:w="4587" w:type="dxa"/>
+          </w:tcPr>
+          <w:p>
+            <w:pPr>
+              <w:pStyle w:val="Prrafodelista"/>
+              <w:ind w:left="0"/>
+              <w:jc w:val="both"/>
+              <w:cnfStyle w:val="000000000000" w:firstRow="0" w:lastRow="0" w:firstColumn="0" w:lastColumn="0" w:oddVBand="0" w:evenVBand="0" w:oddHBand="0" w:evenHBand="0" w:firstRowFirstColumn="0" w:firstRowLastColumn="0" w:lastRowFirstColumn="0" w:lastRowLastColumn="0"/>
+            </w:pPr>
+            <w:r>
+              <w:t>Seguridad de acceso a la base de datos.</w:t>
+            </w:r>
+          </w:p>
+        </w:tc>
+        <w:tc>
+          <w:tcPr>
+            <w:tcW w:w="2832" w:type="dxa"/>
+          </w:tcPr>
+          <w:p>
+            <w:pPr>
+              <w:pStyle w:val="Prrafodelista"/>
+              <w:ind w:left="0"/>
+              <w:jc w:val="both"/>
+              <w:cnfStyle w:val="000000000000" w:firstRow="0" w:lastRow="0" w:firstColumn="0" w:lastColumn="0" w:oddVBand="0" w:evenVBand="0" w:oddHBand="0" w:evenHBand="0" w:firstRowFirstColumn="0" w:firstRowLastColumn="0" w:lastRowFirstColumn="0" w:lastRowLastColumn="0"/>
+            </w:pPr>
+            <w:r>
+              <w:t>Seguridad</w:t>
+            </w:r>
+          </w:p>
+        </w:tc>
+      </w:tr>
+      <w:tr>
+        <w:trPr>
+          <w:cnfStyle w:val="000000100000" w:firstRow="0" w:lastRow="0" w:firstColumn="0" w:lastColumn="0" w:oddVBand="0" w:evenVBand="0" w:oddHBand="1" w:evenHBand="0" w:firstRowFirstColumn="0" w:firstRowLastColumn="0" w:lastRowFirstColumn="0" w:lastRowLastColumn="0"/>
+        </w:trPr>
+        <w:tc>
+          <w:tcPr>
+            <w:cnfStyle w:val="001000000000" w:firstRow="0" w:lastRow="0" w:firstColumn="1" w:lastColumn="0" w:oddVBand="0" w:evenVBand="0" w:oddHBand="0" w:evenHBand="0" w:firstRowFirstColumn="0" w:firstRowLastColumn="0" w:lastRowFirstColumn="0" w:lastRowLastColumn="0"/>
+            <w:tcW w:w="1075" w:type="dxa"/>
+          </w:tcPr>
+          <w:p>
+            <w:pPr>
+              <w:pStyle w:val="Prrafodelista"/>
+              <w:ind w:left="0"/>
+              <w:jc w:val="both"/>
+            </w:pPr>
+            <w:r>
+              <w:t>AT007</w:t>
+            </w:r>
+          </w:p>
+        </w:tc>
+        <w:tc>
+          <w:tcPr>
+            <w:tcW w:w="4587" w:type="dxa"/>
+          </w:tcPr>
+          <w:p>
+            <w:pPr>
+              <w:pStyle w:val="Prrafodelista"/>
+              <w:ind w:left="0"/>
+              <w:jc w:val="both"/>
+              <w:cnfStyle w:val="000000100000" w:firstRow="0" w:lastRow="0" w:firstColumn="0" w:lastColumn="0" w:oddVBand="0" w:evenVBand="0" w:oddHBand="1" w:evenHBand="0" w:firstRowFirstColumn="0" w:firstRowLastColumn="0" w:lastRowFirstColumn="0" w:lastRowLastColumn="0"/>
+            </w:pPr>
+            <w:r>
+              <w:t>Denegar el acceso a usuarios ilegítimos de la aplicación.</w:t>
+            </w:r>
+          </w:p>
+        </w:tc>
+        <w:tc>
+          <w:tcPr>
+            <w:tcW w:w="2832" w:type="dxa"/>
+          </w:tcPr>
+          <w:p>
+            <w:pPr>
+              <w:pStyle w:val="Prrafodelista"/>
+              <w:ind w:left="0"/>
+              <w:jc w:val="both"/>
+              <w:cnfStyle w:val="000000100000" w:firstRow="0" w:lastRow="0" w:firstColumn="0" w:lastColumn="0" w:oddVBand="0" w:evenVBand="0" w:oddHBand="1" w:evenHBand="0" w:firstRowFirstColumn="0" w:firstRowLastColumn="0" w:lastRowFirstColumn="0" w:lastRowLastColumn="0"/>
+            </w:pPr>
+            <w:r>
+              <w:t>Seguridad</w:t>
+            </w:r>
+          </w:p>
+        </w:tc>
+      </w:tr>
+      <w:tr>
+        <w:tc>
+          <w:tcPr>
+            <w:cnfStyle w:val="001000000000" w:firstRow="0" w:lastRow="0" w:firstColumn="1" w:lastColumn="0" w:oddVBand="0" w:evenVBand="0" w:oddHBand="0" w:evenHBand="0" w:firstRowFirstColumn="0" w:firstRowLastColumn="0" w:lastRowFirstColumn="0" w:lastRowLastColumn="0"/>
+            <w:tcW w:w="1075" w:type="dxa"/>
+          </w:tcPr>
+          <w:p>
+            <w:pPr>
+              <w:pStyle w:val="Prrafodelista"/>
+              <w:ind w:left="0"/>
+              <w:jc w:val="both"/>
+            </w:pPr>
+            <w:r>
+              <w:t>AT008</w:t>
+            </w:r>
+          </w:p>
+        </w:tc>
+        <w:tc>
+          <w:tcPr>
+            <w:tcW w:w="4587" w:type="dxa"/>
+          </w:tcPr>
+          <w:p>
+            <w:pPr>
+              <w:pStyle w:val="Prrafodelista"/>
+              <w:ind w:left="0"/>
+              <w:jc w:val="both"/>
+              <w:cnfStyle w:val="000000000000" w:firstRow="0" w:lastRow="0" w:firstColumn="0" w:lastColumn="0" w:oddVBand="0" w:evenVBand="0" w:oddHBand="0" w:evenHBand="0" w:firstRowFirstColumn="0" w:firstRowLastColumn="0" w:lastRowFirstColumn="0" w:lastRowLastColumn="0"/>
+            </w:pPr>
+            <w:r>
+              <w:t>La aplicación debe estar separada en capas para evitar el acoplamiento.</w:t>
+            </w:r>
+          </w:p>
+        </w:tc>
+        <w:tc>
+          <w:tcPr>
+            <w:tcW w:w="2832" w:type="dxa"/>
+          </w:tcPr>
+          <w:p>
+            <w:pPr>
+              <w:pStyle w:val="Prrafodelista"/>
+              <w:ind w:left="0"/>
+              <w:jc w:val="both"/>
+              <w:cnfStyle w:val="000000000000" w:firstRow="0" w:lastRow="0" w:firstColumn="0" w:lastColumn="0" w:oddVBand="0" w:evenVBand="0" w:oddHBand="0" w:evenHBand="0" w:firstRowFirstColumn="0" w:firstRowLastColumn="0" w:lastRowFirstColumn="0" w:lastRowLastColumn="0"/>
+            </w:pPr>
+            <w:proofErr w:type="spellStart"/>
+            <w:r>
+              <w:t>Mantenible</w:t>
+            </w:r>
+            <w:proofErr w:type="spellEnd"/>
+          </w:p>
+        </w:tc>
+      </w:tr>
+      <w:tr>
+        <w:trPr>
+          <w:cnfStyle w:val="000000100000" w:firstRow="0" w:lastRow="0" w:firstColumn="0" w:lastColumn="0" w:oddVBand="0" w:evenVBand="0" w:oddHBand="1" w:evenHBand="0" w:firstRowFirstColumn="0" w:firstRowLastColumn="0" w:lastRowFirstColumn="0" w:lastRowLastColumn="0"/>
+        </w:trPr>
+        <w:tc>
+          <w:tcPr>
+            <w:cnfStyle w:val="001000000000" w:firstRow="0" w:lastRow="0" w:firstColumn="1" w:lastColumn="0" w:oddVBand="0" w:evenVBand="0" w:oddHBand="0" w:evenHBand="0" w:firstRowFirstColumn="0" w:firstRowLastColumn="0" w:lastRowFirstColumn="0" w:lastRowLastColumn="0"/>
+            <w:tcW w:w="1075" w:type="dxa"/>
+          </w:tcPr>
+          <w:p>
+            <w:pPr>
+              <w:pStyle w:val="Prrafodelista"/>
+              <w:ind w:left="0"/>
+              <w:jc w:val="both"/>
+            </w:pPr>
+            <w:r>
+              <w:t>AT009</w:t>
+            </w:r>
+          </w:p>
+        </w:tc>
+        <w:tc>
+          <w:tcPr>
+            <w:tcW w:w="4587" w:type="dxa"/>
+          </w:tcPr>
+          <w:p>
+            <w:pPr>
+              <w:pStyle w:val="Prrafodelista"/>
+              <w:ind w:left="0"/>
+              <w:jc w:val="both"/>
+              <w:cnfStyle w:val="000000100000" w:firstRow="0" w:lastRow="0" w:firstColumn="0" w:lastColumn="0" w:oddVBand="0" w:evenVBand="0" w:oddHBand="1" w:evenHBand="0" w:firstRowFirstColumn="0" w:firstRowLastColumn="0" w:lastRowFirstColumn="0" w:lastRowLastColumn="0"/>
+            </w:pPr>
+            <w:r>
+              <w:t>Las modificaciones que se lleven a cabo en las implementaciones concretas no deberían implicar la re compilación total de la aplicación.</w:t>
+            </w:r>
+          </w:p>
+        </w:tc>
+        <w:tc>
+          <w:tcPr>
+            <w:tcW w:w="2832" w:type="dxa"/>
+          </w:tcPr>
+          <w:p>
+            <w:pPr>
+              <w:pStyle w:val="Prrafodelista"/>
+              <w:ind w:left="0"/>
+              <w:jc w:val="both"/>
+              <w:cnfStyle w:val="000000100000" w:firstRow="0" w:lastRow="0" w:firstColumn="0" w:lastColumn="0" w:oddVBand="0" w:evenVBand="0" w:oddHBand="1" w:evenHBand="0" w:firstRowFirstColumn="0" w:firstRowLastColumn="0" w:lastRowFirstColumn="0" w:lastRowLastColumn="0"/>
+            </w:pPr>
+            <w:proofErr w:type="spellStart"/>
+            <w:r>
+              <w:t>Mantenible</w:t>
+            </w:r>
+            <w:proofErr w:type="spellEnd"/>
+          </w:p>
+        </w:tc>
+      </w:tr>
+      <w:tr>
+        <w:tc>
+          <w:tcPr>
+            <w:cnfStyle w:val="001000000000" w:firstRow="0" w:lastRow="0" w:firstColumn="1" w:lastColumn="0" w:oddVBand="0" w:evenVBand="0" w:oddHBand="0" w:evenHBand="0" w:firstRowFirstColumn="0" w:firstRowLastColumn="0" w:lastRowFirstColumn="0" w:lastRowLastColumn="0"/>
+            <w:tcW w:w="1075" w:type="dxa"/>
+          </w:tcPr>
+          <w:p>
+            <w:pPr>
+              <w:pStyle w:val="Prrafodelista"/>
+              <w:ind w:left="0"/>
+              <w:jc w:val="both"/>
+            </w:pPr>
+            <w:r>
+              <w:t>AT010</w:t>
+            </w:r>
+          </w:p>
+        </w:tc>
+        <w:tc>
+          <w:tcPr>
+            <w:tcW w:w="4587" w:type="dxa"/>
+          </w:tcPr>
+          <w:p>
+            <w:pPr>
+              <w:pStyle w:val="Prrafodelista"/>
+              <w:ind w:left="0"/>
+              <w:jc w:val="both"/>
+              <w:cnfStyle w:val="000000000000" w:firstRow="0" w:lastRow="0" w:firstColumn="0" w:lastColumn="0" w:oddVBand="0" w:evenVBand="0" w:oddHBand="0" w:evenHBand="0" w:firstRowFirstColumn="0" w:firstRowLastColumn="0" w:lastRowFirstColumn="0" w:lastRowLastColumn="0"/>
+            </w:pPr>
+            <w:r>
+              <w:t xml:space="preserve">Facilidad al indicar </w:t>
+            </w:r>
+            <w:r>
+              <w:t>los posibles movimientos de un jugador.</w:t>
+            </w:r>
+          </w:p>
+        </w:tc>
+        <w:tc>
+          <w:tcPr>
+            <w:tcW w:w="2832" w:type="dxa"/>
+          </w:tcPr>
+          <w:p>
+            <w:pPr>
+              <w:pStyle w:val="Prrafodelista"/>
+              <w:ind w:left="0"/>
+              <w:jc w:val="both"/>
+              <w:cnfStyle w:val="000000000000" w:firstRow="0" w:lastRow="0" w:firstColumn="0" w:lastColumn="0" w:oddVBand="0" w:evenVBand="0" w:oddHBand="0" w:evenHBand="0" w:firstRowFirstColumn="0" w:firstRowLastColumn="0" w:lastRowFirstColumn="0" w:lastRowLastColumn="0"/>
+              <w:rPr>
+                <w:u w:val="single"/>
+              </w:rPr>
+            </w:pPr>
+            <w:r>
+              <w:t>Usabilidad</w:t>
+            </w:r>
+          </w:p>
+        </w:tc>
+      </w:tr>
+      <w:tr>
+        <w:trPr>
+          <w:cnfStyle w:val="000000100000" w:firstRow="0" w:lastRow="0" w:firstColumn="0" w:lastColumn="0" w:oddVBand="0" w:evenVBand="0" w:oddHBand="1" w:evenHBand="0" w:firstRowFirstColumn="0" w:firstRowLastColumn="0" w:lastRowFirstColumn="0" w:lastRowLastColumn="0"/>
+        </w:trPr>
+        <w:tc>
+          <w:tcPr>
+            <w:cnfStyle w:val="001000000000" w:firstRow="0" w:lastRow="0" w:firstColumn="1" w:lastColumn="0" w:oddVBand="0" w:evenVBand="0" w:oddHBand="0" w:evenHBand="0" w:firstRowFirstColumn="0" w:firstRowLastColumn="0" w:lastRowFirstColumn="0" w:lastRowLastColumn="0"/>
+            <w:tcW w:w="1075" w:type="dxa"/>
+          </w:tcPr>
+          <w:p>
+            <w:pPr>
+              <w:pStyle w:val="Prrafodelista"/>
+              <w:ind w:left="0"/>
+              <w:jc w:val="both"/>
+            </w:pPr>
+            <w:r>
+              <w:t>AT01</w:t>
+            </w:r>
+            <w:r>
+              <w:t>1</w:t>
+            </w:r>
+          </w:p>
+        </w:tc>
+        <w:tc>
+          <w:tcPr>
+            <w:tcW w:w="4587" w:type="dxa"/>
+          </w:tcPr>
+          <w:p>
+            <w:pPr>
+              <w:pStyle w:val="Prrafodelista"/>
+              <w:ind w:left="0"/>
+              <w:jc w:val="both"/>
+              <w:cnfStyle w:val="000000100000" w:firstRow="0" w:lastRow="0" w:firstColumn="0" w:lastColumn="0" w:oddVBand="0" w:evenVBand="0" w:oddHBand="1" w:evenHBand="0" w:firstRowFirstColumn="0" w:firstRowLastColumn="0" w:lastRowFirstColumn="0" w:lastRowLastColumn="0"/>
+            </w:pPr>
+            <w:r>
+              <w:t xml:space="preserve">La lógica de negocio empleada debe ser </w:t>
+            </w:r>
+            <w:r>
+              <w:t xml:space="preserve">totalmente </w:t>
+            </w:r>
+            <w:r>
+              <w:t>independiente de las vistas</w:t>
+            </w:r>
+            <w:r>
+              <w:t xml:space="preserve"> que se utilicen</w:t>
+            </w:r>
+            <w:r>
+              <w:t>.</w:t>
+            </w:r>
+          </w:p>
+        </w:tc>
+        <w:tc>
+          <w:tcPr>
+            <w:tcW w:w="2832" w:type="dxa"/>
+          </w:tcPr>
+          <w:p>
+            <w:pPr>
+              <w:pStyle w:val="Prrafodelista"/>
+              <w:ind w:left="0"/>
+              <w:jc w:val="both"/>
+              <w:cnfStyle w:val="000000100000" w:firstRow="0" w:lastRow="0" w:firstColumn="0" w:lastColumn="0" w:oddVBand="0" w:evenVBand="0" w:oddHBand="1" w:evenHBand="0" w:firstRowFirstColumn="0" w:firstRowLastColumn="0" w:lastRowFirstColumn="0" w:lastRowLastColumn="0"/>
+            </w:pPr>
+            <w:r>
+              <w:t>Reusable</w:t>
+            </w:r>
+          </w:p>
+        </w:tc>
+      </w:tr>
+      <w:tr>
+        <w:tc>
+          <w:tcPr>
+            <w:cnfStyle w:val="001000000000" w:firstRow="0" w:lastRow="0" w:firstColumn="1" w:lastColumn="0" w:oddVBand="0" w:evenVBand="0" w:oddHBand="0" w:evenHBand="0" w:firstRowFirstColumn="0" w:firstRowLastColumn="0" w:lastRowFirstColumn="0" w:lastRowLastColumn="0"/>
+            <w:tcW w:w="1075" w:type="dxa"/>
+          </w:tcPr>
+          <w:p>
+            <w:pPr>
+              <w:pStyle w:val="Prrafodelista"/>
+              <w:ind w:left="0"/>
+              <w:jc w:val="both"/>
+            </w:pPr>
+            <w:r>
+              <w:t>AT012</w:t>
+            </w:r>
+          </w:p>
+        </w:tc>
+        <w:tc>
+          <w:tcPr>
+            <w:tcW w:w="4587" w:type="dxa"/>
+          </w:tcPr>
+          <w:p>
+            <w:pPr>
+              <w:pStyle w:val="Prrafodelista"/>
+              <w:ind w:left="0"/>
+              <w:jc w:val="both"/>
+              <w:cnfStyle w:val="000000000000" w:firstRow="0" w:lastRow="0" w:firstColumn="0" w:lastColumn="0" w:oddVBand="0" w:evenVBand="0" w:oddHBand="0" w:evenHBand="0" w:firstRowFirstColumn="0" w:firstRowLastColumn="0" w:lastRowFirstColumn="0" w:lastRowLastColumn="0"/>
+            </w:pPr>
+            <w:r>
+              <w:t>Los algoritmos que calculan las casillas posibles deben garantizar un tiempo de ejecución bajo.</w:t>
+            </w:r>
+          </w:p>
+        </w:tc>
+        <w:tc>
+          <w:tcPr>
+            <w:tcW w:w="2832" w:type="dxa"/>
+          </w:tcPr>
+          <w:p>
+            <w:pPr>
+              <w:pStyle w:val="Prrafodelista"/>
+              <w:ind w:left="0"/>
+              <w:jc w:val="both"/>
+              <w:cnfStyle w:val="000000000000" w:firstRow="0" w:lastRow="0" w:firstColumn="0" w:lastColumn="0" w:oddVBand="0" w:evenVBand="0" w:oddHBand="0" w:evenHBand="0" w:firstRowFirstColumn="0" w:firstRowLastColumn="0" w:lastRowFirstColumn="0" w:lastRowLastColumn="0"/>
+            </w:pPr>
+            <w:r>
+              <w:t>Rendimiento</w:t>
+            </w:r>
+          </w:p>
+        </w:tc>
+      </w:tr>
+    </w:tbl>
+    <w:p>
+      <w:pPr>
+        <w:jc w:val="both"/>
+      </w:pPr>
+    </w:p>
+    <w:p>
+      <w:r>
+        <w:br w:type="page"/>
+      </w:r>
+    </w:p>
+    <w:p/>
+    <w:p>
+      <w:pPr>
+        <w:pStyle w:val="Ttulo2"/>
+        <w:ind w:left="360"/>
+      </w:pPr>
+      <w:r>
+        <w:t>8.</w:t>
+      </w:r>
+      <w:r>
+        <w:t>Atributos de calidad e interesados</w:t>
+      </w:r>
+    </w:p>
+    <w:p/>
+    <w:tbl>
+      <w:tblPr>
+        <w:tblStyle w:val="Tablaconcuadrcula"/>
+        <w:tblW w:w="0" w:type="auto"/>
+        <w:jc w:val="center"/>
+        <w:tblLook w:val="04A0" w:firstRow="1" w:lastRow="0" w:firstColumn="1" w:lastColumn="0" w:noHBand="0" w:noVBand="1"/>
+      </w:tblPr>
+      <w:tblGrid>
+        <w:gridCol w:w="2353"/>
+        <w:gridCol w:w="989"/>
+        <w:gridCol w:w="1088"/>
+        <w:gridCol w:w="1088"/>
+        <w:gridCol w:w="1088"/>
+        <w:gridCol w:w="1088"/>
+        <w:gridCol w:w="1026"/>
+      </w:tblGrid>
+      <w:tr>
+        <w:trPr>
+          <w:trHeight w:val="538"/>
+          <w:jc w:val="center"/>
+        </w:trPr>
+        <w:tc>
+          <w:tcPr>
+            <w:tcW w:w="2353" w:type="dxa"/>
+            <w:tcBorders>
+              <w:tr2bl w:val="single" w:sz="4" w:space="0" w:color="auto"/>
+            </w:tcBorders>
+          </w:tcPr>
+          <w:p>
+            <w:pPr>
+              <w:pStyle w:val="Prrafodelista"/>
+              <w:ind w:left="0"/>
+              <w:jc w:val="both"/>
+            </w:pPr>
+            <w:r>
+              <w:t>Atributos</w:t>
+            </w:r>
+          </w:p>
+          <w:p>
+            <w:pPr>
+              <w:pStyle w:val="Prrafodelista"/>
+              <w:ind w:left="913"/>
+              <w:jc w:val="both"/>
+            </w:pPr>
+            <w:r>
+              <w:t xml:space="preserve">                                        </w:t>
+            </w:r>
+            <w:proofErr w:type="spellStart"/>
+            <w:r>
+              <w:t>Stakeholders</w:t>
+            </w:r>
+            <w:proofErr w:type="spellEnd"/>
+          </w:p>
+        </w:tc>
+        <w:tc>
+          <w:tcPr>
+            <w:tcW w:w="989" w:type="dxa"/>
+          </w:tcPr>
+          <w:p>
+            <w:pPr>
+              <w:pStyle w:val="Prrafodelista"/>
+              <w:ind w:left="0"/>
+              <w:jc w:val="both"/>
+            </w:pPr>
+            <w:r>
+              <w:t>ST-01</w:t>
+            </w:r>
+          </w:p>
+        </w:tc>
+        <w:tc>
+          <w:tcPr>
+            <w:tcW w:w="1088" w:type="dxa"/>
+          </w:tcPr>
+          <w:p>
+            <w:pPr>
+              <w:pStyle w:val="Prrafodelista"/>
+              <w:ind w:left="0"/>
+              <w:jc w:val="both"/>
+            </w:pPr>
+            <w:r>
+              <w:t>ST-02</w:t>
+            </w:r>
+          </w:p>
+        </w:tc>
+        <w:tc>
+          <w:tcPr>
+            <w:tcW w:w="1088" w:type="dxa"/>
+          </w:tcPr>
+          <w:p>
+            <w:pPr>
+              <w:pStyle w:val="Prrafodelista"/>
+              <w:ind w:left="0"/>
+              <w:jc w:val="both"/>
+            </w:pPr>
+            <w:r>
+              <w:t>ST-03</w:t>
+            </w:r>
+          </w:p>
+        </w:tc>
+        <w:tc>
+          <w:tcPr>
+            <w:tcW w:w="1088" w:type="dxa"/>
+          </w:tcPr>
+          <w:p>
+            <w:pPr>
+              <w:pStyle w:val="Prrafodelista"/>
+              <w:ind w:left="0"/>
+              <w:jc w:val="both"/>
+            </w:pPr>
+            <w:r>
+              <w:t>ST-04</w:t>
+            </w:r>
+          </w:p>
+        </w:tc>
+        <w:tc>
+          <w:tcPr>
+            <w:tcW w:w="1088" w:type="dxa"/>
+          </w:tcPr>
+          <w:p>
+            <w:pPr>
+              <w:pStyle w:val="Prrafodelista"/>
+              <w:ind w:left="0"/>
+              <w:jc w:val="both"/>
+            </w:pPr>
+            <w:r>
+              <w:t>ST-05</w:t>
+            </w:r>
+          </w:p>
+        </w:tc>
+        <w:tc>
+          <w:tcPr>
+            <w:tcW w:w="1026" w:type="dxa"/>
+          </w:tcPr>
+          <w:p>
+            <w:pPr>
+              <w:pStyle w:val="Prrafodelista"/>
+              <w:ind w:left="0"/>
+              <w:jc w:val="both"/>
+            </w:pPr>
+            <w:r>
+              <w:t>ST-06</w:t>
+            </w:r>
+          </w:p>
+        </w:tc>
+      </w:tr>
+      <w:tr>
+        <w:trPr>
+          <w:jc w:val="center"/>
+        </w:trPr>
+        <w:tc>
+          <w:tcPr>
+            <w:tcW w:w="2353" w:type="dxa"/>
+          </w:tcPr>
+          <w:p>
+            <w:pPr>
+              <w:pStyle w:val="Prrafodelista"/>
+              <w:ind w:left="0"/>
+              <w:jc w:val="both"/>
+            </w:pPr>
+            <w:r>
+              <w:t>AT001</w:t>
+            </w:r>
+          </w:p>
+        </w:tc>
+        <w:tc>
+          <w:tcPr>
+            <w:tcW w:w="989" w:type="dxa"/>
+          </w:tcPr>
+          <w:p>
+            <w:pPr>
+              <w:pStyle w:val="Prrafodelista"/>
+              <w:ind w:left="0"/>
+              <w:jc w:val="both"/>
+            </w:pPr>
+          </w:p>
+        </w:tc>
+        <w:tc>
+          <w:tcPr>
+            <w:tcW w:w="1088" w:type="dxa"/>
+          </w:tcPr>
+          <w:p>
+            <w:pPr>
+              <w:pStyle w:val="Prrafodelista"/>
+              <w:ind w:left="0"/>
+              <w:jc w:val="both"/>
+            </w:pPr>
+          </w:p>
+        </w:tc>
+        <w:tc>
+          <w:tcPr>
+            <w:tcW w:w="1088" w:type="dxa"/>
+          </w:tcPr>
+          <w:p>
+            <w:pPr>
+              <w:pStyle w:val="Prrafodelista"/>
+              <w:ind w:left="0"/>
+              <w:jc w:val="both"/>
+            </w:pPr>
+          </w:p>
+        </w:tc>
+        <w:tc>
+          <w:tcPr>
+            <w:tcW w:w="1088" w:type="dxa"/>
+          </w:tcPr>
+          <w:p>
+            <w:pPr>
+              <w:pStyle w:val="Prrafodelista"/>
+              <w:ind w:left="0"/>
+              <w:jc w:val="both"/>
+            </w:pPr>
+            <w:r>
+              <w:t>√</w:t>
+            </w:r>
+          </w:p>
+        </w:tc>
+        <w:tc>
+          <w:tcPr>
+            <w:tcW w:w="1088" w:type="dxa"/>
+          </w:tcPr>
+          <w:p>
+            <w:pPr>
+              <w:pStyle w:val="Prrafodelista"/>
+              <w:ind w:left="0"/>
+              <w:jc w:val="both"/>
+            </w:pPr>
+            <w:r>
+              <w:t>√</w:t>
+            </w:r>
+          </w:p>
+        </w:tc>
+        <w:tc>
+          <w:tcPr>
+            <w:tcW w:w="1026" w:type="dxa"/>
+          </w:tcPr>
+          <w:p>
+            <w:pPr>
+              <w:pStyle w:val="Prrafodelista"/>
+              <w:ind w:left="0"/>
+              <w:jc w:val="both"/>
+            </w:pPr>
+          </w:p>
+        </w:tc>
+      </w:tr>
+      <w:tr>
+        <w:trPr>
+          <w:jc w:val="center"/>
+        </w:trPr>
+        <w:tc>
+          <w:tcPr>
+            <w:tcW w:w="2353" w:type="dxa"/>
+          </w:tcPr>
+          <w:p>
+            <w:pPr>
+              <w:pStyle w:val="Prrafodelista"/>
+              <w:ind w:left="0"/>
+              <w:jc w:val="both"/>
+              <w:rPr>
+                <w:u w:val="single"/>
+              </w:rPr>
+            </w:pPr>
+            <w:r>
+              <w:t>AT002</w:t>
+            </w:r>
+          </w:p>
+        </w:tc>
+        <w:tc>
+          <w:tcPr>
+            <w:tcW w:w="989" w:type="dxa"/>
+          </w:tcPr>
+          <w:p>
+            <w:pPr>
+              <w:pStyle w:val="Prrafodelista"/>
+              <w:ind w:left="0"/>
+              <w:jc w:val="both"/>
+            </w:pPr>
+          </w:p>
+        </w:tc>
+        <w:tc>
+          <w:tcPr>
+            <w:tcW w:w="1088" w:type="dxa"/>
+          </w:tcPr>
+          <w:p>
+            <w:pPr>
+              <w:pStyle w:val="Prrafodelista"/>
+              <w:ind w:left="0"/>
+              <w:jc w:val="both"/>
+            </w:pPr>
+          </w:p>
+        </w:tc>
+        <w:tc>
+          <w:tcPr>
+            <w:tcW w:w="1088" w:type="dxa"/>
+          </w:tcPr>
+          <w:p>
+            <w:pPr>
+              <w:pStyle w:val="Prrafodelista"/>
+              <w:ind w:left="0"/>
+              <w:jc w:val="both"/>
+            </w:pPr>
+          </w:p>
+        </w:tc>
+        <w:tc>
+          <w:tcPr>
+            <w:tcW w:w="1088" w:type="dxa"/>
+          </w:tcPr>
+          <w:p>
+            <w:pPr>
+              <w:pStyle w:val="Prrafodelista"/>
+              <w:ind w:left="0"/>
+              <w:jc w:val="both"/>
+            </w:pPr>
+            <w:r>
+              <w:t>√</w:t>
+            </w:r>
+          </w:p>
+        </w:tc>
+        <w:tc>
+          <w:tcPr>
+            <w:tcW w:w="1088" w:type="dxa"/>
+          </w:tcPr>
+          <w:p>
+            <w:pPr>
+              <w:pStyle w:val="Prrafodelista"/>
+              <w:ind w:left="0"/>
+              <w:jc w:val="both"/>
+            </w:pPr>
+          </w:p>
+        </w:tc>
+        <w:tc>
+          <w:tcPr>
+            <w:tcW w:w="1026" w:type="dxa"/>
+          </w:tcPr>
+          <w:p>
+            <w:pPr>
+              <w:pStyle w:val="Prrafodelista"/>
+              <w:ind w:left="0"/>
+              <w:jc w:val="both"/>
+            </w:pPr>
+          </w:p>
+        </w:tc>
+      </w:tr>
+      <w:tr>
+        <w:trPr>
+          <w:jc w:val="center"/>
+        </w:trPr>
+        <w:tc>
+          <w:tcPr>
+            <w:tcW w:w="2353" w:type="dxa"/>
+          </w:tcPr>
+          <w:p>
+            <w:pPr>
+              <w:pStyle w:val="Prrafodelista"/>
+              <w:ind w:left="0"/>
+              <w:jc w:val="both"/>
+            </w:pPr>
+            <w:r>
+              <w:t>AT003</w:t>
+            </w:r>
+          </w:p>
+        </w:tc>
+        <w:tc>
+          <w:tcPr>
+            <w:tcW w:w="989" w:type="dxa"/>
+          </w:tcPr>
+          <w:p>
+            <w:pPr>
+              <w:pStyle w:val="Prrafodelista"/>
+              <w:ind w:left="0"/>
+              <w:jc w:val="both"/>
+            </w:pPr>
+          </w:p>
+        </w:tc>
+        <w:tc>
+          <w:tcPr>
+            <w:tcW w:w="1088" w:type="dxa"/>
+          </w:tcPr>
+          <w:p>
+            <w:pPr>
+              <w:pStyle w:val="Prrafodelista"/>
+              <w:ind w:left="0"/>
+              <w:jc w:val="both"/>
+            </w:pPr>
+          </w:p>
+        </w:tc>
+        <w:tc>
+          <w:tcPr>
+            <w:tcW w:w="1088" w:type="dxa"/>
+          </w:tcPr>
+          <w:p>
+            <w:pPr>
+              <w:pStyle w:val="Prrafodelista"/>
+              <w:ind w:left="0"/>
+              <w:jc w:val="both"/>
+            </w:pPr>
+          </w:p>
+        </w:tc>
+        <w:tc>
+          <w:tcPr>
+            <w:tcW w:w="1088" w:type="dxa"/>
+          </w:tcPr>
+          <w:p>
+            <w:pPr>
+              <w:pStyle w:val="Prrafodelista"/>
+              <w:ind w:left="0"/>
+              <w:jc w:val="both"/>
+            </w:pPr>
+            <w:r>
+              <w:t>√</w:t>
+            </w:r>
+          </w:p>
+        </w:tc>
+        <w:tc>
+          <w:tcPr>
+            <w:tcW w:w="1088" w:type="dxa"/>
+          </w:tcPr>
+          <w:p>
+            <w:pPr>
+              <w:pStyle w:val="Prrafodelista"/>
+              <w:ind w:left="0"/>
+              <w:jc w:val="both"/>
+            </w:pPr>
+          </w:p>
+        </w:tc>
+        <w:tc>
+          <w:tcPr>
+            <w:tcW w:w="1026" w:type="dxa"/>
+          </w:tcPr>
+          <w:p>
+            <w:pPr>
+              <w:pStyle w:val="Prrafodelista"/>
+              <w:ind w:left="0"/>
+              <w:jc w:val="both"/>
+            </w:pPr>
+          </w:p>
+        </w:tc>
+      </w:tr>
+      <w:tr>
+        <w:trPr>
+          <w:jc w:val="center"/>
+        </w:trPr>
+        <w:tc>
+          <w:tcPr>
+            <w:tcW w:w="2353" w:type="dxa"/>
+          </w:tcPr>
+          <w:p>
+            <w:pPr>
+              <w:pStyle w:val="Prrafodelista"/>
+              <w:ind w:left="0"/>
+              <w:jc w:val="both"/>
+            </w:pPr>
+            <w:r>
+              <w:t>AT004</w:t>
+            </w:r>
+          </w:p>
+        </w:tc>
+        <w:tc>
+          <w:tcPr>
+            <w:tcW w:w="989" w:type="dxa"/>
+          </w:tcPr>
+          <w:p>
+            <w:pPr>
+              <w:pStyle w:val="Prrafodelista"/>
+              <w:ind w:left="0"/>
+              <w:jc w:val="both"/>
+            </w:pPr>
+            <w:r>
+              <w:t>√</w:t>
+            </w:r>
+          </w:p>
+        </w:tc>
+        <w:tc>
+          <w:tcPr>
+            <w:tcW w:w="1088" w:type="dxa"/>
+          </w:tcPr>
+          <w:p>
+            <w:pPr>
+              <w:pStyle w:val="Prrafodelista"/>
+              <w:ind w:left="0"/>
+              <w:jc w:val="both"/>
+            </w:pPr>
+            <w:r>
+              <w:t>√</w:t>
+            </w:r>
+          </w:p>
+        </w:tc>
+        <w:tc>
+          <w:tcPr>
+            <w:tcW w:w="1088" w:type="dxa"/>
+          </w:tcPr>
+          <w:p>
+            <w:pPr>
+              <w:pStyle w:val="Prrafodelista"/>
+              <w:ind w:left="0"/>
+              <w:jc w:val="both"/>
+            </w:pPr>
+            <w:r>
+              <w:t>√</w:t>
+            </w:r>
+          </w:p>
+        </w:tc>
+        <w:tc>
+          <w:tcPr>
+            <w:tcW w:w="1088" w:type="dxa"/>
+          </w:tcPr>
+          <w:p>
+            <w:pPr>
+              <w:pStyle w:val="Prrafodelista"/>
+              <w:ind w:left="0"/>
+              <w:jc w:val="both"/>
+            </w:pPr>
+            <w:r>
+              <w:t>√</w:t>
+            </w:r>
+          </w:p>
+        </w:tc>
+        <w:tc>
+          <w:tcPr>
+            <w:tcW w:w="1088" w:type="dxa"/>
+          </w:tcPr>
+          <w:p>
+            <w:pPr>
+              <w:pStyle w:val="Prrafodelista"/>
+              <w:ind w:left="0"/>
+              <w:jc w:val="both"/>
+            </w:pPr>
+            <w:r>
+              <w:t>√</w:t>
+            </w:r>
+          </w:p>
+        </w:tc>
+        <w:tc>
+          <w:tcPr>
+            <w:tcW w:w="1026" w:type="dxa"/>
+          </w:tcPr>
+          <w:p>
+            <w:pPr>
+              <w:pStyle w:val="Prrafodelista"/>
+              <w:ind w:left="0"/>
+              <w:jc w:val="both"/>
+            </w:pPr>
+            <w:r>
+              <w:t>√</w:t>
+            </w:r>
+          </w:p>
+        </w:tc>
+      </w:tr>
+      <w:tr>
+        <w:trPr>
+          <w:jc w:val="center"/>
+        </w:trPr>
+        <w:tc>
+          <w:tcPr>
+            <w:tcW w:w="2353" w:type="dxa"/>
+          </w:tcPr>
+          <w:p>
+            <w:pPr>
+              <w:pStyle w:val="Prrafodelista"/>
+              <w:ind w:left="0"/>
+              <w:jc w:val="both"/>
+            </w:pPr>
+            <w:r>
+              <w:t>AT005</w:t>
+            </w:r>
+          </w:p>
+        </w:tc>
+        <w:tc>
+          <w:tcPr>
+            <w:tcW w:w="989" w:type="dxa"/>
+          </w:tcPr>
+          <w:p>
+            <w:pPr>
+              <w:pStyle w:val="Prrafodelista"/>
+              <w:ind w:left="0"/>
+              <w:jc w:val="both"/>
+            </w:pPr>
+            <w:r>
+              <w:t>√</w:t>
+            </w:r>
+          </w:p>
+        </w:tc>
+        <w:tc>
+          <w:tcPr>
+            <w:tcW w:w="1088" w:type="dxa"/>
+          </w:tcPr>
+          <w:p>
+            <w:pPr>
+              <w:pStyle w:val="Prrafodelista"/>
+              <w:ind w:left="0"/>
+              <w:jc w:val="both"/>
+            </w:pPr>
+          </w:p>
+        </w:tc>
+        <w:tc>
+          <w:tcPr>
+            <w:tcW w:w="1088" w:type="dxa"/>
+          </w:tcPr>
+          <w:p>
+            <w:pPr>
+              <w:pStyle w:val="Prrafodelista"/>
+              <w:ind w:left="0"/>
+              <w:jc w:val="both"/>
+            </w:pPr>
+          </w:p>
+        </w:tc>
+        <w:tc>
+          <w:tcPr>
+            <w:tcW w:w="1088" w:type="dxa"/>
+          </w:tcPr>
+          <w:p>
+            <w:pPr>
+              <w:pStyle w:val="Prrafodelista"/>
+              <w:ind w:left="0"/>
+              <w:jc w:val="both"/>
+            </w:pPr>
+          </w:p>
+        </w:tc>
+        <w:tc>
+          <w:tcPr>
+            <w:tcW w:w="1088" w:type="dxa"/>
+          </w:tcPr>
+          <w:p>
+            <w:pPr>
+              <w:pStyle w:val="Prrafodelista"/>
+              <w:ind w:left="0"/>
+              <w:jc w:val="both"/>
+            </w:pPr>
+          </w:p>
+        </w:tc>
+        <w:tc>
+          <w:tcPr>
+            <w:tcW w:w="1026" w:type="dxa"/>
+          </w:tcPr>
+          <w:p>
+            <w:pPr>
+              <w:pStyle w:val="Prrafodelista"/>
+              <w:ind w:left="0"/>
+              <w:jc w:val="both"/>
+            </w:pPr>
+            <w:r>
+              <w:t>√</w:t>
+            </w:r>
+          </w:p>
+        </w:tc>
+      </w:tr>
+      <w:tr>
+        <w:trPr>
+          <w:jc w:val="center"/>
+        </w:trPr>
+        <w:tc>
+          <w:tcPr>
+            <w:tcW w:w="2353" w:type="dxa"/>
+          </w:tcPr>
+          <w:p>
+            <w:pPr>
+              <w:pStyle w:val="Prrafodelista"/>
+              <w:ind w:left="0"/>
+              <w:jc w:val="both"/>
+            </w:pPr>
+            <w:r>
+              <w:t>AT006</w:t>
+            </w:r>
+          </w:p>
+        </w:tc>
+        <w:tc>
+          <w:tcPr>
+            <w:tcW w:w="989" w:type="dxa"/>
+          </w:tcPr>
+          <w:p>
+            <w:pPr>
+              <w:pStyle w:val="Prrafodelista"/>
+              <w:ind w:left="0"/>
+              <w:jc w:val="both"/>
+            </w:pPr>
+            <w:r>
+              <w:t>√</w:t>
+            </w:r>
+          </w:p>
+        </w:tc>
+        <w:tc>
+          <w:tcPr>
+            <w:tcW w:w="1088" w:type="dxa"/>
+          </w:tcPr>
+          <w:p>
+            <w:pPr>
+              <w:pStyle w:val="Prrafodelista"/>
+              <w:ind w:left="0"/>
+              <w:jc w:val="both"/>
+            </w:pPr>
+          </w:p>
+        </w:tc>
+        <w:tc>
+          <w:tcPr>
+            <w:tcW w:w="1088" w:type="dxa"/>
+          </w:tcPr>
+          <w:p>
+            <w:pPr>
+              <w:pStyle w:val="Prrafodelista"/>
+              <w:ind w:left="0"/>
+              <w:jc w:val="both"/>
+            </w:pPr>
+          </w:p>
+        </w:tc>
+        <w:tc>
+          <w:tcPr>
+            <w:tcW w:w="1088" w:type="dxa"/>
+          </w:tcPr>
+          <w:p>
+            <w:pPr>
+              <w:pStyle w:val="Prrafodelista"/>
+              <w:ind w:left="0"/>
+              <w:jc w:val="both"/>
+            </w:pPr>
+          </w:p>
+        </w:tc>
+        <w:tc>
+          <w:tcPr>
+            <w:tcW w:w="1088" w:type="dxa"/>
+          </w:tcPr>
+          <w:p>
+            <w:pPr>
+              <w:pStyle w:val="Prrafodelista"/>
+              <w:ind w:left="0"/>
+              <w:jc w:val="both"/>
+            </w:pPr>
+          </w:p>
+        </w:tc>
+        <w:tc>
+          <w:tcPr>
+            <w:tcW w:w="1026" w:type="dxa"/>
+          </w:tcPr>
+          <w:p>
+            <w:pPr>
+              <w:pStyle w:val="Prrafodelista"/>
+              <w:ind w:left="0"/>
+              <w:jc w:val="both"/>
+            </w:pPr>
+            <w:r>
+              <w:t>√</w:t>
+            </w:r>
+          </w:p>
+        </w:tc>
+      </w:tr>
+      <w:tr>
+        <w:trPr>
+          <w:jc w:val="center"/>
+        </w:trPr>
+        <w:tc>
+          <w:tcPr>
+            <w:tcW w:w="2353" w:type="dxa"/>
+          </w:tcPr>
+          <w:p>
+            <w:pPr>
+              <w:pStyle w:val="Prrafodelista"/>
+              <w:ind w:left="0"/>
+              <w:jc w:val="both"/>
+            </w:pPr>
+            <w:r>
+              <w:t>AT007</w:t>
+            </w:r>
+          </w:p>
+        </w:tc>
+        <w:tc>
+          <w:tcPr>
+            <w:tcW w:w="989" w:type="dxa"/>
+          </w:tcPr>
+          <w:p>
+            <w:pPr>
+              <w:pStyle w:val="Prrafodelista"/>
+              <w:ind w:left="0"/>
+              <w:jc w:val="both"/>
+            </w:pPr>
+          </w:p>
+        </w:tc>
+        <w:tc>
+          <w:tcPr>
+            <w:tcW w:w="1088" w:type="dxa"/>
+          </w:tcPr>
+          <w:p>
+            <w:pPr>
+              <w:pStyle w:val="Prrafodelista"/>
+              <w:ind w:left="0"/>
+              <w:jc w:val="both"/>
+            </w:pPr>
+          </w:p>
+        </w:tc>
+        <w:tc>
+          <w:tcPr>
+            <w:tcW w:w="1088" w:type="dxa"/>
+          </w:tcPr>
+          <w:p>
+            <w:pPr>
+              <w:pStyle w:val="Prrafodelista"/>
+              <w:ind w:left="0"/>
+              <w:jc w:val="both"/>
+            </w:pPr>
+          </w:p>
+        </w:tc>
+        <w:tc>
+          <w:tcPr>
+            <w:tcW w:w="1088" w:type="dxa"/>
+          </w:tcPr>
+          <w:p>
+            <w:pPr>
+              <w:pStyle w:val="Prrafodelista"/>
+              <w:ind w:left="0"/>
+              <w:jc w:val="both"/>
+            </w:pPr>
+          </w:p>
+        </w:tc>
+        <w:tc>
+          <w:tcPr>
+            <w:tcW w:w="1088" w:type="dxa"/>
+          </w:tcPr>
+          <w:p>
+            <w:pPr>
+              <w:pStyle w:val="Prrafodelista"/>
+              <w:ind w:left="0"/>
+              <w:jc w:val="both"/>
+            </w:pPr>
+          </w:p>
+        </w:tc>
+        <w:tc>
+          <w:tcPr>
+            <w:tcW w:w="1026" w:type="dxa"/>
+          </w:tcPr>
+          <w:p>
+            <w:pPr>
+              <w:pStyle w:val="Prrafodelista"/>
+              <w:ind w:left="0"/>
+              <w:jc w:val="both"/>
+            </w:pPr>
+            <w:r>
+              <w:t>√</w:t>
+            </w:r>
+          </w:p>
+        </w:tc>
+      </w:tr>
+      <w:tr>
+        <w:trPr>
+          <w:jc w:val="center"/>
+        </w:trPr>
+        <w:tc>
+          <w:tcPr>
+            <w:tcW w:w="2353" w:type="dxa"/>
+          </w:tcPr>
+          <w:p>
+            <w:pPr>
+              <w:pStyle w:val="Prrafodelista"/>
+              <w:ind w:left="0"/>
+              <w:jc w:val="both"/>
+            </w:pPr>
+            <w:r>
+              <w:t>AT008</w:t>
+            </w:r>
+          </w:p>
+        </w:tc>
+        <w:tc>
+          <w:tcPr>
+            <w:tcW w:w="989" w:type="dxa"/>
+          </w:tcPr>
+          <w:p>
+            <w:pPr>
+              <w:pStyle w:val="Prrafodelista"/>
+              <w:ind w:left="0"/>
+              <w:jc w:val="both"/>
+            </w:pPr>
+            <w:r>
+              <w:t>√</w:t>
+            </w:r>
+          </w:p>
+        </w:tc>
+        <w:tc>
+          <w:tcPr>
+            <w:tcW w:w="1088" w:type="dxa"/>
+          </w:tcPr>
+          <w:p>
+            <w:pPr>
+              <w:pStyle w:val="Prrafodelista"/>
+              <w:ind w:left="0"/>
+              <w:jc w:val="both"/>
+            </w:pPr>
+            <w:r>
+              <w:t>√</w:t>
+            </w:r>
+          </w:p>
+        </w:tc>
+        <w:tc>
+          <w:tcPr>
+            <w:tcW w:w="1088" w:type="dxa"/>
+          </w:tcPr>
+          <w:p>
+            <w:pPr>
+              <w:pStyle w:val="Prrafodelista"/>
+              <w:ind w:left="0"/>
+              <w:jc w:val="both"/>
+            </w:pPr>
+            <w:r>
+              <w:t>√</w:t>
+            </w:r>
+          </w:p>
+        </w:tc>
+        <w:tc>
+          <w:tcPr>
+            <w:tcW w:w="1088" w:type="dxa"/>
+          </w:tcPr>
+          <w:p>
+            <w:pPr>
+              <w:pStyle w:val="Prrafodelista"/>
+              <w:ind w:left="0"/>
+              <w:jc w:val="both"/>
+            </w:pPr>
+          </w:p>
+        </w:tc>
+        <w:tc>
+          <w:tcPr>
+            <w:tcW w:w="1088" w:type="dxa"/>
+          </w:tcPr>
+          <w:p>
+            <w:pPr>
+              <w:pStyle w:val="Prrafodelista"/>
+              <w:ind w:left="0"/>
+              <w:jc w:val="both"/>
+            </w:pPr>
+          </w:p>
+        </w:tc>
+        <w:tc>
+          <w:tcPr>
+            <w:tcW w:w="1026" w:type="dxa"/>
+          </w:tcPr>
+          <w:p>
+            <w:pPr>
+              <w:pStyle w:val="Prrafodelista"/>
+              <w:ind w:left="0"/>
+              <w:jc w:val="both"/>
+            </w:pPr>
+          </w:p>
+        </w:tc>
+      </w:tr>
+      <w:tr>
+        <w:trPr>
+          <w:jc w:val="center"/>
+        </w:trPr>
+        <w:tc>
+          <w:tcPr>
+            <w:tcW w:w="2353" w:type="dxa"/>
+          </w:tcPr>
+          <w:p>
+            <w:pPr>
+              <w:pStyle w:val="Prrafodelista"/>
+              <w:ind w:left="0"/>
+              <w:jc w:val="both"/>
+            </w:pPr>
+            <w:r>
+              <w:t>AT009</w:t>
+            </w:r>
+          </w:p>
+        </w:tc>
+        <w:tc>
+          <w:tcPr>
+            <w:tcW w:w="989" w:type="dxa"/>
+          </w:tcPr>
+          <w:p>
+            <w:pPr>
+              <w:pStyle w:val="Prrafodelista"/>
+              <w:ind w:left="0"/>
+              <w:jc w:val="both"/>
+            </w:pPr>
+          </w:p>
+        </w:tc>
+        <w:tc>
+          <w:tcPr>
+            <w:tcW w:w="1088" w:type="dxa"/>
+          </w:tcPr>
+          <w:p>
+            <w:pPr>
+              <w:pStyle w:val="Prrafodelista"/>
+              <w:ind w:left="0"/>
+              <w:jc w:val="both"/>
+            </w:pPr>
+            <w:r>
+              <w:t>√</w:t>
+            </w:r>
+          </w:p>
+        </w:tc>
+        <w:tc>
+          <w:tcPr>
+            <w:tcW w:w="1088" w:type="dxa"/>
+          </w:tcPr>
+          <w:p>
+            <w:pPr>
+              <w:pStyle w:val="Prrafodelista"/>
+              <w:ind w:left="0"/>
+              <w:jc w:val="both"/>
+            </w:pPr>
+            <w:r>
+              <w:t>√</w:t>
+            </w:r>
+          </w:p>
+        </w:tc>
+        <w:tc>
+          <w:tcPr>
+            <w:tcW w:w="1088" w:type="dxa"/>
+          </w:tcPr>
+          <w:p>
+            <w:pPr>
+              <w:pStyle w:val="Prrafodelista"/>
+              <w:ind w:left="0"/>
+              <w:jc w:val="both"/>
+            </w:pPr>
+          </w:p>
+        </w:tc>
+        <w:tc>
+          <w:tcPr>
+            <w:tcW w:w="1088" w:type="dxa"/>
+          </w:tcPr>
+          <w:p>
+            <w:pPr>
+              <w:pStyle w:val="Prrafodelista"/>
+              <w:ind w:left="0"/>
+              <w:jc w:val="both"/>
+            </w:pPr>
+          </w:p>
+        </w:tc>
+        <w:tc>
+          <w:tcPr>
+            <w:tcW w:w="1026" w:type="dxa"/>
+          </w:tcPr>
+          <w:p>
+            <w:pPr>
+              <w:pStyle w:val="Prrafodelista"/>
+              <w:ind w:left="0"/>
+              <w:jc w:val="both"/>
+            </w:pPr>
+          </w:p>
+        </w:tc>
+      </w:tr>
+      <w:tr>
+        <w:trPr>
+          <w:jc w:val="center"/>
+        </w:trPr>
+        <w:tc>
+          <w:tcPr>
+            <w:tcW w:w="2353" w:type="dxa"/>
+          </w:tcPr>
+          <w:p>
+            <w:pPr>
+              <w:pStyle w:val="Prrafodelista"/>
+              <w:ind w:left="0"/>
+              <w:jc w:val="both"/>
+            </w:pPr>
+            <w:r>
+              <w:t>AT010</w:t>
+            </w:r>
+          </w:p>
+        </w:tc>
+        <w:tc>
+          <w:tcPr>
+            <w:tcW w:w="989" w:type="dxa"/>
+          </w:tcPr>
+          <w:p>
+            <w:pPr>
+              <w:pStyle w:val="Prrafodelista"/>
+              <w:ind w:left="0"/>
+              <w:jc w:val="both"/>
+            </w:pPr>
+          </w:p>
+        </w:tc>
+        <w:tc>
+          <w:tcPr>
+            <w:tcW w:w="1088" w:type="dxa"/>
+          </w:tcPr>
+          <w:p>
+            <w:pPr>
+              <w:pStyle w:val="Prrafodelista"/>
+              <w:ind w:left="0"/>
+              <w:jc w:val="both"/>
+            </w:pPr>
+          </w:p>
+        </w:tc>
+        <w:tc>
+          <w:tcPr>
+            <w:tcW w:w="1088" w:type="dxa"/>
+          </w:tcPr>
+          <w:p>
+            <w:pPr>
+              <w:pStyle w:val="Prrafodelista"/>
+              <w:ind w:left="0"/>
+              <w:jc w:val="both"/>
+            </w:pPr>
+          </w:p>
+        </w:tc>
+        <w:tc>
+          <w:tcPr>
+            <w:tcW w:w="1088" w:type="dxa"/>
+          </w:tcPr>
+          <w:p>
+            <w:pPr>
+              <w:pStyle w:val="Prrafodelista"/>
+              <w:ind w:left="0"/>
+              <w:jc w:val="both"/>
+            </w:pPr>
+            <w:r>
+              <w:t>√</w:t>
+            </w:r>
+          </w:p>
+        </w:tc>
+        <w:tc>
+          <w:tcPr>
+            <w:tcW w:w="1088" w:type="dxa"/>
+          </w:tcPr>
+          <w:p>
+            <w:pPr>
+              <w:pStyle w:val="Prrafodelista"/>
+              <w:ind w:left="0"/>
+              <w:jc w:val="both"/>
+            </w:pPr>
+          </w:p>
+        </w:tc>
+        <w:tc>
+          <w:tcPr>
+            <w:tcW w:w="1026" w:type="dxa"/>
+          </w:tcPr>
+          <w:p>
+            <w:pPr>
+              <w:pStyle w:val="Prrafodelista"/>
+              <w:ind w:left="0"/>
+              <w:jc w:val="both"/>
+            </w:pPr>
+          </w:p>
+        </w:tc>
+      </w:tr>
+      <w:tr>
+        <w:trPr>
+          <w:jc w:val="center"/>
+        </w:trPr>
+        <w:tc>
+          <w:tcPr>
+            <w:tcW w:w="2353" w:type="dxa"/>
+          </w:tcPr>
+          <w:p>
+            <w:pPr>
+              <w:pStyle w:val="Prrafodelista"/>
+              <w:ind w:left="0"/>
+              <w:jc w:val="both"/>
+            </w:pPr>
+            <w:r>
+              <w:t>AT011</w:t>
+            </w:r>
+          </w:p>
+        </w:tc>
+        <w:tc>
+          <w:tcPr>
+            <w:tcW w:w="989" w:type="dxa"/>
+          </w:tcPr>
+          <w:p>
+            <w:pPr>
+              <w:pStyle w:val="Prrafodelista"/>
+              <w:ind w:left="0"/>
+              <w:jc w:val="both"/>
+            </w:pPr>
+            <w:r>
+              <w:t>√</w:t>
+            </w:r>
+          </w:p>
+        </w:tc>
+        <w:tc>
+          <w:tcPr>
+            <w:tcW w:w="1088" w:type="dxa"/>
+          </w:tcPr>
+          <w:p>
+            <w:pPr>
+              <w:pStyle w:val="Prrafodelista"/>
+              <w:ind w:left="0"/>
+              <w:jc w:val="both"/>
+            </w:pPr>
+            <w:r>
+              <w:t>√</w:t>
+            </w:r>
+          </w:p>
+        </w:tc>
+        <w:tc>
+          <w:tcPr>
+            <w:tcW w:w="1088" w:type="dxa"/>
+          </w:tcPr>
+          <w:p>
+            <w:pPr>
+              <w:pStyle w:val="Prrafodelista"/>
+              <w:ind w:left="0"/>
+              <w:jc w:val="both"/>
+            </w:pPr>
+            <w:r>
+              <w:t>√</w:t>
+            </w:r>
+          </w:p>
+        </w:tc>
+        <w:tc>
+          <w:tcPr>
+            <w:tcW w:w="1088" w:type="dxa"/>
+          </w:tcPr>
+          <w:p>
+            <w:pPr>
+              <w:pStyle w:val="Prrafodelista"/>
+              <w:ind w:left="0"/>
+              <w:jc w:val="both"/>
+            </w:pPr>
+          </w:p>
+        </w:tc>
+        <w:tc>
+          <w:tcPr>
+            <w:tcW w:w="1088" w:type="dxa"/>
+          </w:tcPr>
+          <w:p>
+            <w:pPr>
+              <w:pStyle w:val="Prrafodelista"/>
+              <w:ind w:left="0"/>
+              <w:jc w:val="both"/>
+            </w:pPr>
+          </w:p>
+        </w:tc>
+        <w:tc>
+          <w:tcPr>
+            <w:tcW w:w="1026" w:type="dxa"/>
+          </w:tcPr>
+          <w:p>
+            <w:pPr>
+              <w:pStyle w:val="Prrafodelista"/>
+              <w:ind w:left="0"/>
+              <w:jc w:val="both"/>
+            </w:pPr>
+          </w:p>
+        </w:tc>
+      </w:tr>
+      <w:tr>
+        <w:trPr>
+          <w:jc w:val="center"/>
+        </w:trPr>
+        <w:tc>
+          <w:tcPr>
+            <w:tcW w:w="2353" w:type="dxa"/>
+          </w:tcPr>
+          <w:p>
+            <w:pPr>
+              <w:pStyle w:val="Prrafodelista"/>
+              <w:ind w:left="0"/>
+              <w:jc w:val="both"/>
+            </w:pPr>
+            <w:r>
+              <w:t>AT012</w:t>
+            </w:r>
+          </w:p>
+        </w:tc>
+        <w:tc>
+          <w:tcPr>
+            <w:tcW w:w="989" w:type="dxa"/>
+          </w:tcPr>
+          <w:p>
+            <w:pPr>
+              <w:pStyle w:val="Prrafodelista"/>
+              <w:ind w:left="0"/>
+              <w:jc w:val="both"/>
+            </w:pPr>
+          </w:p>
+        </w:tc>
+        <w:tc>
+          <w:tcPr>
+            <w:tcW w:w="1088" w:type="dxa"/>
+          </w:tcPr>
+          <w:p>
+            <w:pPr>
+              <w:pStyle w:val="Prrafodelista"/>
+              <w:ind w:left="0"/>
+              <w:jc w:val="both"/>
+            </w:pPr>
+            <w:r>
+              <w:t>√</w:t>
+            </w:r>
+          </w:p>
+        </w:tc>
+        <w:tc>
+          <w:tcPr>
+            <w:tcW w:w="1088" w:type="dxa"/>
+          </w:tcPr>
+          <w:p>
+            <w:pPr>
+              <w:pStyle w:val="Prrafodelista"/>
+              <w:ind w:left="0"/>
+              <w:jc w:val="both"/>
+            </w:pPr>
+          </w:p>
+        </w:tc>
+        <w:tc>
+          <w:tcPr>
+            <w:tcW w:w="1088" w:type="dxa"/>
+          </w:tcPr>
+          <w:p>
+            <w:pPr>
+              <w:pStyle w:val="Prrafodelista"/>
+              <w:ind w:left="0"/>
+              <w:jc w:val="both"/>
+            </w:pPr>
+            <w:r>
+              <w:t>√</w:t>
+            </w:r>
+          </w:p>
+        </w:tc>
+        <w:tc>
+          <w:tcPr>
+            <w:tcW w:w="1088" w:type="dxa"/>
+          </w:tcPr>
+          <w:p>
+            <w:pPr>
+              <w:pStyle w:val="Prrafodelista"/>
+              <w:ind w:left="0"/>
+              <w:jc w:val="both"/>
+            </w:pPr>
+          </w:p>
+        </w:tc>
+        <w:tc>
+          <w:tcPr>
+            <w:tcW w:w="1026" w:type="dxa"/>
+          </w:tcPr>
+          <w:p>
+            <w:pPr>
+              <w:pStyle w:val="Prrafodelista"/>
+              <w:ind w:left="0"/>
+              <w:jc w:val="both"/>
+            </w:pPr>
+          </w:p>
+        </w:tc>
+      </w:tr>
+    </w:tbl>
+    <w:p/>
+    <w:p>
+      <w:pPr>
+        <w:pStyle w:val="Prrafodelista"/>
+        <w:ind w:left="360"/>
+      </w:pPr>
+    </w:p>
+    <w:p/>
     <w:p/>
     <w:sectPr>
       <w:pgSz w:w="11906" w:h="16838"/>
@@ -3424,6 +5545,92 @@
     </w:lvl>
   </w:abstractNum>
   <w:abstractNum w:abstractNumId="11">
+    <w:nsid w:val="3B2E2690"/>
+    <w:multiLevelType w:val="multilevel"/>
+    <w:tmpl w:val="8CAE5438"/>
+    <w:lvl w:ilvl="0">
+      <w:start w:val="1"/>
+      <w:numFmt w:val="decimal"/>
+      <w:lvlText w:val="%1."/>
+      <w:lvlJc w:val="left"/>
+      <w:pPr>
+        <w:ind w:left="720" w:hanging="360"/>
+      </w:pPr>
+    </w:lvl>
+    <w:lvl w:ilvl="1">
+      <w:start w:val="1"/>
+      <w:numFmt w:val="lowerLetter"/>
+      <w:lvlText w:val="%2."/>
+      <w:lvlJc w:val="left"/>
+      <w:pPr>
+        <w:ind w:left="1440" w:hanging="360"/>
+      </w:pPr>
+    </w:lvl>
+    <w:lvl w:ilvl="2">
+      <w:start w:val="1"/>
+      <w:numFmt w:val="lowerRoman"/>
+      <w:lvlText w:val="%3."/>
+      <w:lvlJc w:val="right"/>
+      <w:pPr>
+        <w:ind w:left="2160" w:hanging="180"/>
+      </w:pPr>
+    </w:lvl>
+    <w:lvl w:ilvl="3">
+      <w:start w:val="1"/>
+      <w:numFmt w:val="decimal"/>
+      <w:lvlText w:val="%4."/>
+      <w:lvlJc w:val="left"/>
+      <w:pPr>
+        <w:ind w:left="2880" w:hanging="360"/>
+      </w:pPr>
+    </w:lvl>
+    <w:lvl w:ilvl="4">
+      <w:start w:val="1"/>
+      <w:numFmt w:val="lowerLetter"/>
+      <w:lvlText w:val="%5."/>
+      <w:lvlJc w:val="left"/>
+      <w:pPr>
+        <w:ind w:left="3600" w:hanging="360"/>
+      </w:pPr>
+    </w:lvl>
+    <w:lvl w:ilvl="5">
+      <w:start w:val="1"/>
+      <w:numFmt w:val="lowerRoman"/>
+      <w:lvlText w:val="%6."/>
+      <w:lvlJc w:val="right"/>
+      <w:pPr>
+        <w:ind w:left="4320" w:hanging="180"/>
+      </w:pPr>
+    </w:lvl>
+    <w:lvl w:ilvl="6">
+      <w:start w:val="1"/>
+      <w:numFmt w:val="decimal"/>
+      <w:lvlText w:val="%7."/>
+      <w:lvlJc w:val="left"/>
+      <w:pPr>
+        <w:ind w:left="5040" w:hanging="360"/>
+      </w:pPr>
+    </w:lvl>
+    <w:lvl w:ilvl="7">
+      <w:start w:val="1"/>
+      <w:numFmt w:val="lowerLetter"/>
+      <w:lvlText w:val="%8."/>
+      <w:lvlJc w:val="left"/>
+      <w:pPr>
+        <w:ind w:left="5760" w:hanging="360"/>
+      </w:pPr>
+    </w:lvl>
+    <w:lvl w:ilvl="8">
+      <w:start w:val="1"/>
+      <w:numFmt w:val="lowerRoman"/>
+      <w:lvlText w:val="%9."/>
+      <w:lvlJc w:val="right"/>
+      <w:pPr>
+        <w:ind w:left="6480" w:hanging="180"/>
+      </w:pPr>
+    </w:lvl>
+  </w:abstractNum>
+  <w:abstractNum w:abstractNumId="12">
     <w:nsid w:val="3D356C6F"/>
     <w:multiLevelType w:val="hybridMultilevel"/>
     <w:tmpl w:val="44F6E76C"/>
@@ -3536,7 +5743,7 @@
       </w:rPr>
     </w:lvl>
   </w:abstractNum>
-  <w:abstractNum w:abstractNumId="12">
+  <w:abstractNum w:abstractNumId="13">
     <w:nsid w:val="40CE62AC"/>
     <w:multiLevelType w:val="hybridMultilevel"/>
     <w:tmpl w:val="3780B974"/>
@@ -3622,7 +5829,7 @@
       </w:pPr>
     </w:lvl>
   </w:abstractNum>
-  <w:abstractNum w:abstractNumId="13">
+  <w:abstractNum w:abstractNumId="14">
     <w:nsid w:val="42614452"/>
     <w:multiLevelType w:val="hybridMultilevel"/>
     <w:tmpl w:val="F07A0D04"/>
@@ -3708,7 +5915,7 @@
       </w:pPr>
     </w:lvl>
   </w:abstractNum>
-  <w:abstractNum w:abstractNumId="14">
+  <w:abstractNum w:abstractNumId="15">
     <w:nsid w:val="46AA38A4"/>
     <w:multiLevelType w:val="hybridMultilevel"/>
     <w:tmpl w:val="D72AF45A"/>
@@ -3797,7 +6004,7 @@
       </w:pPr>
     </w:lvl>
   </w:abstractNum>
-  <w:abstractNum w:abstractNumId="15">
+  <w:abstractNum w:abstractNumId="16">
     <w:nsid w:val="5ABA5D6D"/>
     <w:multiLevelType w:val="hybridMultilevel"/>
     <w:tmpl w:val="C610E352"/>
@@ -3883,7 +6090,7 @@
       </w:pPr>
     </w:lvl>
   </w:abstractNum>
-  <w:abstractNum w:abstractNumId="16">
+  <w:abstractNum w:abstractNumId="17">
     <w:nsid w:val="5AF82C2D"/>
     <w:multiLevelType w:val="hybridMultilevel"/>
     <w:tmpl w:val="B3A2CAB4"/>
@@ -3996,7 +6203,7 @@
       </w:rPr>
     </w:lvl>
   </w:abstractNum>
-  <w:abstractNum w:abstractNumId="17">
+  <w:abstractNum w:abstractNumId="18">
     <w:nsid w:val="5C822BB5"/>
     <w:multiLevelType w:val="hybridMultilevel"/>
     <w:tmpl w:val="FF10A918"/>
@@ -4109,7 +6316,7 @@
       </w:rPr>
     </w:lvl>
   </w:abstractNum>
-  <w:abstractNum w:abstractNumId="18">
+  <w:abstractNum w:abstractNumId="19">
     <w:nsid w:val="5CD933AA"/>
     <w:multiLevelType w:val="hybridMultilevel"/>
     <w:tmpl w:val="2C9A6694"/>
@@ -4195,7 +6402,7 @@
       </w:pPr>
     </w:lvl>
   </w:abstractNum>
-  <w:abstractNum w:abstractNumId="19">
+  <w:abstractNum w:abstractNumId="20">
     <w:nsid w:val="5FDC51AB"/>
     <w:multiLevelType w:val="hybridMultilevel"/>
     <w:tmpl w:val="8CAE5438"/>
@@ -4281,7 +6488,7 @@
       </w:pPr>
     </w:lvl>
   </w:abstractNum>
-  <w:abstractNum w:abstractNumId="20">
+  <w:abstractNum w:abstractNumId="21">
     <w:nsid w:val="605E2F85"/>
     <w:multiLevelType w:val="hybridMultilevel"/>
     <w:tmpl w:val="6A941ADE"/>
@@ -4394,7 +6601,7 @@
       </w:rPr>
     </w:lvl>
   </w:abstractNum>
-  <w:abstractNum w:abstractNumId="21">
+  <w:abstractNum w:abstractNumId="22">
     <w:nsid w:val="62732C39"/>
     <w:multiLevelType w:val="hybridMultilevel"/>
     <w:tmpl w:val="99643696"/>
@@ -4483,7 +6690,7 @@
       </w:pPr>
     </w:lvl>
   </w:abstractNum>
-  <w:abstractNum w:abstractNumId="22">
+  <w:abstractNum w:abstractNumId="23">
     <w:nsid w:val="63C97006"/>
     <w:multiLevelType w:val="hybridMultilevel"/>
     <w:tmpl w:val="2C9A6694"/>
@@ -4569,7 +6776,93 @@
       </w:pPr>
     </w:lvl>
   </w:abstractNum>
-  <w:abstractNum w:abstractNumId="23">
+  <w:abstractNum w:abstractNumId="24">
+    <w:nsid w:val="6D2F7809"/>
+    <w:multiLevelType w:val="multilevel"/>
+    <w:tmpl w:val="0409001F"/>
+    <w:lvl w:ilvl="0">
+      <w:start w:val="1"/>
+      <w:numFmt w:val="decimal"/>
+      <w:lvlText w:val="%1."/>
+      <w:lvlJc w:val="left"/>
+      <w:pPr>
+        <w:ind w:left="360" w:hanging="360"/>
+      </w:pPr>
+    </w:lvl>
+    <w:lvl w:ilvl="1">
+      <w:start w:val="1"/>
+      <w:numFmt w:val="decimal"/>
+      <w:lvlText w:val="%1.%2."/>
+      <w:lvlJc w:val="left"/>
+      <w:pPr>
+        <w:ind w:left="792" w:hanging="432"/>
+      </w:pPr>
+    </w:lvl>
+    <w:lvl w:ilvl="2">
+      <w:start w:val="1"/>
+      <w:numFmt w:val="decimal"/>
+      <w:lvlText w:val="%1.%2.%3."/>
+      <w:lvlJc w:val="left"/>
+      <w:pPr>
+        <w:ind w:left="1224" w:hanging="504"/>
+      </w:pPr>
+    </w:lvl>
+    <w:lvl w:ilvl="3">
+      <w:start w:val="1"/>
+      <w:numFmt w:val="decimal"/>
+      <w:lvlText w:val="%1.%2.%3.%4."/>
+      <w:lvlJc w:val="left"/>
+      <w:pPr>
+        <w:ind w:left="1728" w:hanging="648"/>
+      </w:pPr>
+    </w:lvl>
+    <w:lvl w:ilvl="4">
+      <w:start w:val="1"/>
+      <w:numFmt w:val="decimal"/>
+      <w:lvlText w:val="%1.%2.%3.%4.%5."/>
+      <w:lvlJc w:val="left"/>
+      <w:pPr>
+        <w:ind w:left="2232" w:hanging="792"/>
+      </w:pPr>
+    </w:lvl>
+    <w:lvl w:ilvl="5">
+      <w:start w:val="1"/>
+      <w:numFmt w:val="decimal"/>
+      <w:lvlText w:val="%1.%2.%3.%4.%5.%6."/>
+      <w:lvlJc w:val="left"/>
+      <w:pPr>
+        <w:ind w:left="2736" w:hanging="936"/>
+      </w:pPr>
+    </w:lvl>
+    <w:lvl w:ilvl="6">
+      <w:start w:val="1"/>
+      <w:numFmt w:val="decimal"/>
+      <w:lvlText w:val="%1.%2.%3.%4.%5.%6.%7."/>
+      <w:lvlJc w:val="left"/>
+      <w:pPr>
+        <w:ind w:left="3240" w:hanging="1080"/>
+      </w:pPr>
+    </w:lvl>
+    <w:lvl w:ilvl="7">
+      <w:start w:val="1"/>
+      <w:numFmt w:val="decimal"/>
+      <w:lvlText w:val="%1.%2.%3.%4.%5.%6.%7.%8."/>
+      <w:lvlJc w:val="left"/>
+      <w:pPr>
+        <w:ind w:left="3744" w:hanging="1224"/>
+      </w:pPr>
+    </w:lvl>
+    <w:lvl w:ilvl="8">
+      <w:start w:val="1"/>
+      <w:numFmt w:val="decimal"/>
+      <w:lvlText w:val="%1.%2.%3.%4.%5.%6.%7.%8.%9."/>
+      <w:lvlJc w:val="left"/>
+      <w:pPr>
+        <w:ind w:left="4320" w:hanging="1440"/>
+      </w:pPr>
+    </w:lvl>
+  </w:abstractNum>
+  <w:abstractNum w:abstractNumId="25">
     <w:nsid w:val="71581FF3"/>
     <w:multiLevelType w:val="hybridMultilevel"/>
     <w:tmpl w:val="71A8B1C6"/>
@@ -4655,7 +6948,7 @@
       </w:pPr>
     </w:lvl>
   </w:abstractNum>
-  <w:abstractNum w:abstractNumId="24">
+  <w:abstractNum w:abstractNumId="26">
     <w:nsid w:val="79545B7A"/>
     <w:multiLevelType w:val="hybridMultilevel"/>
     <w:tmpl w:val="3E7443B6"/>
@@ -4768,7 +7061,7 @@
       </w:rPr>
     </w:lvl>
   </w:abstractNum>
-  <w:abstractNum w:abstractNumId="25">
+  <w:abstractNum w:abstractNumId="27">
     <w:nsid w:val="7B536A2E"/>
     <w:multiLevelType w:val="hybridMultilevel"/>
     <w:tmpl w:val="FE36EC64"/>
@@ -4857,7 +7150,7 @@
       </w:pPr>
     </w:lvl>
   </w:abstractNum>
-  <w:abstractNum w:abstractNumId="26">
+  <w:abstractNum w:abstractNumId="28">
     <w:nsid w:val="7EE43B33"/>
     <w:multiLevelType w:val="hybridMultilevel"/>
     <w:tmpl w:val="A582DE06"/>
@@ -4980,22 +7273,22 @@
     <w:abstractNumId w:val="10"/>
   </w:num>
   <w:num w:numId="4">
-    <w:abstractNumId w:val="12"/>
+    <w:abstractNumId w:val="13"/>
   </w:num>
   <w:num w:numId="5">
-    <w:abstractNumId w:val="20"/>
+    <w:abstractNumId w:val="21"/>
   </w:num>
   <w:num w:numId="6">
-    <w:abstractNumId w:val="15"/>
+    <w:abstractNumId w:val="16"/>
   </w:num>
   <w:num w:numId="7">
     <w:abstractNumId w:val="2"/>
   </w:num>
   <w:num w:numId="8">
-    <w:abstractNumId w:val="16"/>
+    <w:abstractNumId w:val="17"/>
   </w:num>
   <w:num w:numId="9">
-    <w:abstractNumId w:val="21"/>
+    <w:abstractNumId w:val="22"/>
   </w:num>
   <w:num w:numId="10">
     <w:abstractNumId w:val="6"/>
@@ -5004,40 +7297,40 @@
     <w:abstractNumId w:val="4"/>
   </w:num>
   <w:num w:numId="12">
-    <w:abstractNumId w:val="25"/>
+    <w:abstractNumId w:val="27"/>
   </w:num>
   <w:num w:numId="13">
-    <w:abstractNumId w:val="14"/>
+    <w:abstractNumId w:val="15"/>
   </w:num>
   <w:num w:numId="14">
-    <w:abstractNumId w:val="19"/>
+    <w:abstractNumId w:val="20"/>
   </w:num>
   <w:num w:numId="15">
     <w:abstractNumId w:val="9"/>
   </w:num>
   <w:num w:numId="16">
-    <w:abstractNumId w:val="17"/>
+    <w:abstractNumId w:val="18"/>
   </w:num>
   <w:num w:numId="17">
-    <w:abstractNumId w:val="24"/>
+    <w:abstractNumId w:val="26"/>
   </w:num>
   <w:num w:numId="18">
-    <w:abstractNumId w:val="11"/>
+    <w:abstractNumId w:val="12"/>
   </w:num>
   <w:num w:numId="19">
-    <w:abstractNumId w:val="26"/>
+    <w:abstractNumId w:val="28"/>
   </w:num>
   <w:num w:numId="20">
+    <w:abstractNumId w:val="25"/>
+  </w:num>
+  <w:num w:numId="21">
+    <w:abstractNumId w:val="14"/>
+  </w:num>
+  <w:num w:numId="22">
     <w:abstractNumId w:val="23"/>
   </w:num>
-  <w:num w:numId="21">
-    <w:abstractNumId w:val="13"/>
-  </w:num>
-  <w:num w:numId="22">
-    <w:abstractNumId w:val="22"/>
-  </w:num>
   <w:num w:numId="23">
-    <w:abstractNumId w:val="18"/>
+    <w:abstractNumId w:val="19"/>
   </w:num>
   <w:num w:numId="24">
     <w:abstractNumId w:val="1"/>
@@ -5050,6 +7343,12 @@
   </w:num>
   <w:num w:numId="27">
     <w:abstractNumId w:val="7"/>
+  </w:num>
+  <w:num w:numId="28">
+    <w:abstractNumId w:val="24"/>
+  </w:num>
+  <w:num w:numId="29">
+    <w:abstractNumId w:val="11"/>
   </w:num>
 </w:numbering>
 </file>
@@ -5500,6 +7799,32 @@
       </w:tcPr>
     </w:tblStylePr>
   </w:style>
+  <w:style w:type="table" w:styleId="Tablaconcuadrcula">
+    <w:name w:val="Table Grid"/>
+    <w:basedOn w:val="Tablanormal"/>
+    <w:uiPriority w:val="39"/>
+    <w:rsid w:val="00F526B8"/>
+    <w:pPr>
+      <w:spacing w:after="0" w:line="240" w:lineRule="auto"/>
+    </w:pPr>
+    <w:tblPr>
+      <w:tblInd w:w="0" w:type="dxa"/>
+      <w:tblBorders>
+        <w:top w:val="single" w:sz="4" w:space="0" w:color="auto"/>
+        <w:left w:val="single" w:sz="4" w:space="0" w:color="auto"/>
+        <w:bottom w:val="single" w:sz="4" w:space="0" w:color="auto"/>
+        <w:right w:val="single" w:sz="4" w:space="0" w:color="auto"/>
+        <w:insideH w:val="single" w:sz="4" w:space="0" w:color="auto"/>
+        <w:insideV w:val="single" w:sz="4" w:space="0" w:color="auto"/>
+      </w:tblBorders>
+      <w:tblCellMar>
+        <w:top w:w="0" w:type="dxa"/>
+        <w:left w:w="108" w:type="dxa"/>
+        <w:bottom w:w="0" w:type="dxa"/>
+        <w:right w:w="108" w:type="dxa"/>
+      </w:tblCellMar>
+    </w:tblPr>
+  </w:style>
 </w:styles>
 </file>
 
@@ -5949,6 +8274,32 @@
       </w:tcPr>
     </w:tblStylePr>
   </w:style>
+  <w:style w:type="table" w:styleId="Tablaconcuadrcula">
+    <w:name w:val="Table Grid"/>
+    <w:basedOn w:val="Tablanormal"/>
+    <w:uiPriority w:val="39"/>
+    <w:rsid w:val="00F526B8"/>
+    <w:pPr>
+      <w:spacing w:after="0" w:line="240" w:lineRule="auto"/>
+    </w:pPr>
+    <w:tblPr>
+      <w:tblInd w:w="0" w:type="dxa"/>
+      <w:tblBorders>
+        <w:top w:val="single" w:sz="4" w:space="0" w:color="auto"/>
+        <w:left w:val="single" w:sz="4" w:space="0" w:color="auto"/>
+        <w:bottom w:val="single" w:sz="4" w:space="0" w:color="auto"/>
+        <w:right w:val="single" w:sz="4" w:space="0" w:color="auto"/>
+        <w:insideH w:val="single" w:sz="4" w:space="0" w:color="auto"/>
+        <w:insideV w:val="single" w:sz="4" w:space="0" w:color="auto"/>
+      </w:tblBorders>
+      <w:tblCellMar>
+        <w:top w:w="0" w:type="dxa"/>
+        <w:left w:w="108" w:type="dxa"/>
+        <w:bottom w:w="0" w:type="dxa"/>
+        <w:right w:w="108" w:type="dxa"/>
+      </w:tblCellMar>
+    </w:tblPr>
+  </w:style>
 </w:styles>
 </file>
 
@@ -6207,7 +8558,7 @@
   <a:extraClrSchemeLst/>
   <a:extLst>
     <a:ext uri="{05A4C25C-085E-4340-85A3-A5531E510DB2}">
-      <thm15:themeFamily xmlns:thm15="http://schemas.microsoft.com/office/thememl/2012/main" xmlns="" name="Office Theme" id="{62F939B6-93AF-4DB8-9C6B-D6C7DFDC589F}" vid="{4A3C46E8-61CC-4603-A589-7422A47A8E4A}"/>
+      <thm15:themeFamily xmlns="" xmlns:thm15="http://schemas.microsoft.com/office/thememl/2012/main" name="Office Theme" id="{62F939B6-93AF-4DB8-9C6B-D6C7DFDC589F}" vid="{4A3C46E8-61CC-4603-A589-7422A47A8E4A}"/>
     </a:ext>
   </a:extLst>
 </a:theme>

</xml_diff>

<commit_message>
Puntos 9 y 10
</commit_message>
<xml_diff>
--- a/Game/Documentación/Documentación.docx
+++ b/Game/Documentación/Documentación.docx
@@ -1085,10 +1085,7 @@
         <w:t>4. Identificación inicial de los atributos de calidad</w:t>
       </w:r>
     </w:p>
-    <w:p>
-      <w:bookmarkStart w:id="0" w:name="_GoBack"/>
-      <w:bookmarkEnd w:id="0"/>
-    </w:p>
+    <w:p/>
     <w:p>
       <w:r>
         <w:t>La aplicación  que se debe desarrollar debe cumplir con los siguientes atributos de calidad:</w:t>
@@ -1383,7 +1380,7 @@
           <w:u w:val="single"/>
         </w:rPr>
       </w:pPr>
-      <w:bookmarkStart w:id="1" w:name="_Toc413448096"/>
+      <w:bookmarkStart w:id="0" w:name="_Toc413448096"/>
       <w:r>
         <w:rPr>
           <w:u w:val="single"/>
@@ -1396,7 +1393,7 @@
         </w:rPr>
         <w:t xml:space="preserve"> (comunes)</w:t>
       </w:r>
-      <w:bookmarkEnd w:id="1"/>
+      <w:bookmarkEnd w:id="0"/>
     </w:p>
     <w:p>
       <w:pPr>
@@ -1724,7 +1721,7 @@
           <w:numId w:val="14"/>
         </w:numPr>
       </w:pPr>
-      <w:bookmarkStart w:id="2" w:name="_Toc413448097"/>
+      <w:bookmarkStart w:id="1" w:name="_Toc413448097"/>
       <w:r>
         <w:t>Usuario administrador</w:t>
       </w:r>
@@ -1791,7 +1788,7 @@
         </w:rPr>
         <w:t>Definición (propias)</w:t>
       </w:r>
-      <w:bookmarkEnd w:id="2"/>
+      <w:bookmarkEnd w:id="1"/>
     </w:p>
     <w:p>
       <w:pPr>
@@ -3181,6 +3178,9 @@
       </w:pPr>
       <w:r>
         <w:t>8.</w:t>
+      </w:r>
+      <w:r>
+        <w:t xml:space="preserve"> </w:t>
       </w:r>
       <w:r>
         <w:t>Atributos de calidad e interesados</w:t>
@@ -4525,7 +4525,2131 @@
         <w:ind w:left="360"/>
       </w:pPr>
     </w:p>
+    <w:p>
+      <w:pPr>
+        <w:pStyle w:val="Ttulo2"/>
+      </w:pPr>
+      <w:r>
+        <w:t xml:space="preserve">9. Descripción del negocio de la solución. </w:t>
+      </w:r>
+    </w:p>
     <w:p/>
+    <w:p>
+      <w:r>
+        <w:t>En este apartado se describirá el modelo de negocio del programa.</w:t>
+      </w:r>
+    </w:p>
+    <w:p>
+      <w:r>
+        <w:t xml:space="preserve">El modelo de negocio de la aplicación está constituido por una aplicación </w:t>
+      </w:r>
+      <w:r>
+        <w:t>de</w:t>
+      </w:r>
+      <w:r>
+        <w:t xml:space="preserve"> escritorio multiplataforma con </w:t>
+      </w:r>
+      <w:r>
+        <w:t xml:space="preserve"> interfaz gráfico, </w:t>
+      </w:r>
+      <w:r>
+        <w:t>qu</w:t>
+      </w:r>
+      <w:r>
+        <w:t>e se ejecuta en el ordenador de</w:t>
+      </w:r>
+      <w:r>
+        <w:t>l cliente.</w:t>
+      </w:r>
+    </w:p>
+    <w:p>
+      <w:pPr>
+        <w:pStyle w:val="Ttulo3"/>
+        <w:ind w:firstLine="708"/>
+      </w:pPr>
+      <w:r>
+        <w:t>9.1.1. Solución</w:t>
+      </w:r>
+    </w:p>
+    <w:p>
+      <w:pPr>
+        <w:ind w:left="700"/>
+      </w:pPr>
+    </w:p>
+    <w:p>
+      <w:pPr>
+        <w:ind w:left="700"/>
+      </w:pPr>
+      <w:r>
+        <w:t xml:space="preserve">Todos los niveles de la </w:t>
+      </w:r>
+      <w:r>
+        <w:t>aplicación</w:t>
+      </w:r>
+      <w:r>
+        <w:t xml:space="preserve"> </w:t>
+      </w:r>
+      <w:r>
+        <w:t xml:space="preserve">se encuentran </w:t>
+      </w:r>
+      <w:r>
+        <w:t>separados entre capas</w:t>
+      </w:r>
+      <w:r>
+        <w:t>, siguiendo las características</w:t>
+      </w:r>
+      <w:r>
+        <w:t xml:space="preserve"> básicas</w:t>
+      </w:r>
+      <w:r>
+        <w:t xml:space="preserve"> del patrón MVC</w:t>
+      </w:r>
+      <w:r>
+        <w:t xml:space="preserve"> con el fin de </w:t>
+      </w:r>
+      <w:r>
+        <w:t>lograr múltiples vistas del mismo modelo</w:t>
+      </w:r>
+      <w:r>
+        <w:t>, tal y como se requiere</w:t>
+      </w:r>
+      <w:r>
+        <w:t>:</w:t>
+      </w:r>
+      <w:r>
+        <w:tab/>
+      </w:r>
+    </w:p>
+    <w:p>
+      <w:pPr>
+        <w:pStyle w:val="Prrafodelista"/>
+        <w:numPr>
+          <w:ilvl w:val="1"/>
+          <w:numId w:val="18"/>
+        </w:numPr>
+      </w:pPr>
+      <w:r>
+        <w:t>Persistencia: Todas las operaciones y procesos relacionados con tareas de bases de datos</w:t>
+      </w:r>
+      <w:r>
+        <w:t xml:space="preserve"> (CRUD)</w:t>
+      </w:r>
+      <w:r>
+        <w:t xml:space="preserve"> se encuentran en esta capa. La utilización de la misma se hará mediante </w:t>
+      </w:r>
+      <w:proofErr w:type="spellStart"/>
+      <w:r>
+        <w:t>DAOs</w:t>
+      </w:r>
+      <w:proofErr w:type="spellEnd"/>
+      <w:r>
+        <w:t>.</w:t>
+      </w:r>
+    </w:p>
+    <w:p>
+      <w:pPr>
+        <w:pStyle w:val="Prrafodelista"/>
+        <w:numPr>
+          <w:ilvl w:val="1"/>
+          <w:numId w:val="18"/>
+        </w:numPr>
+      </w:pPr>
+      <w:r>
+        <w:t>Lógic</w:t>
+      </w:r>
+      <w:r>
+        <w:t>a:  Esta capa debe contener únicamente l</w:t>
+      </w:r>
+      <w:r>
+        <w:t xml:space="preserve">a lógica de negocio involucrada en el </w:t>
+      </w:r>
+      <w:r>
+        <w:t xml:space="preserve"> funcionamiento del </w:t>
+      </w:r>
+      <w:r>
+        <w:t>juego Trivial.</w:t>
+      </w:r>
+    </w:p>
+    <w:p>
+      <w:pPr>
+        <w:pStyle w:val="Prrafodelista"/>
+        <w:numPr>
+          <w:ilvl w:val="1"/>
+          <w:numId w:val="18"/>
+        </w:numPr>
+      </w:pPr>
+      <w:r>
+        <w:t>GUI: Posee las distintas abstracciones visuales del modelo, y debe comunicarse únicamente con la capa de lógica.</w:t>
+      </w:r>
+    </w:p>
+    <w:p>
+      <w:pPr>
+        <w:ind w:left="708"/>
+      </w:pPr>
+      <w:r>
+        <w:t xml:space="preserve">Afín de mejorar el mantenimiento de la aplicación y lograr el mínimo acoplamiento posible entre capas, la implementación de factorías y fachadas se hacen imprescindibles. </w:t>
+      </w:r>
+    </w:p>
+    <w:p>
+      <w:pPr>
+        <w:pStyle w:val="Ttulo3"/>
+        <w:ind w:firstLine="708"/>
+      </w:pPr>
+    </w:p>
+    <w:p>
+      <w:pPr>
+        <w:pStyle w:val="Ttulo3"/>
+        <w:ind w:firstLine="708"/>
+      </w:pPr>
+    </w:p>
+    <w:p>
+      <w:pPr>
+        <w:pStyle w:val="Ttulo3"/>
+        <w:ind w:firstLine="708"/>
+      </w:pPr>
+    </w:p>
+    <w:p>
+      <w:pPr>
+        <w:pStyle w:val="Ttulo3"/>
+        <w:ind w:firstLine="708"/>
+      </w:pPr>
+      <w:r>
+        <w:t xml:space="preserve">9.1.2 </w:t>
+      </w:r>
+      <w:r>
+        <w:t>Tecnologías</w:t>
+      </w:r>
+    </w:p>
+    <w:p>
+      <w:r>
+        <w:tab/>
+      </w:r>
+    </w:p>
+    <w:p>
+      <w:pPr>
+        <w:ind w:firstLine="708"/>
+      </w:pPr>
+      <w:r>
+        <w:t>En este apartado se exponen las distintas opciones tecnológicas elegidas.</w:t>
+      </w:r>
+    </w:p>
+    <w:p>
+      <w:pPr>
+        <w:pStyle w:val="Prrafodelista"/>
+        <w:numPr>
+          <w:ilvl w:val="0"/>
+          <w:numId w:val="18"/>
+        </w:numPr>
+      </w:pPr>
+      <w:r>
+        <w:t>Lenguaje de programación : El juego se implementara en Java , ya que nos ofrece la posibilidad de ser multiplataforma tal y como necesita el cliente.</w:t>
+      </w:r>
+    </w:p>
+    <w:p>
+      <w:pPr>
+        <w:pStyle w:val="Prrafodelista"/>
+        <w:numPr>
+          <w:ilvl w:val="0"/>
+          <w:numId w:val="18"/>
+        </w:numPr>
+      </w:pPr>
+      <w:r>
+        <w:t>Bases de Datos: La gestión de usuarios y partidas se realizará con el SGBD de bases relacionales HSQLDB , ya que nos brinda la sencillez que necesitamos para esta ocasión.</w:t>
+      </w:r>
+    </w:p>
+    <w:p/>
+    <w:p>
+      <w:pPr>
+        <w:pStyle w:val="Ttulo2"/>
+      </w:pPr>
+    </w:p>
+    <w:p>
+      <w:pPr>
+        <w:pStyle w:val="Ttulo2"/>
+      </w:pPr>
+    </w:p>
+    <w:p>
+      <w:pPr>
+        <w:pStyle w:val="Ttulo2"/>
+      </w:pPr>
+    </w:p>
+    <w:p>
+      <w:pPr>
+        <w:pStyle w:val="Ttulo2"/>
+      </w:pPr>
+    </w:p>
+    <w:p>
+      <w:pPr>
+        <w:pStyle w:val="Ttulo2"/>
+      </w:pPr>
+    </w:p>
+    <w:p>
+      <w:pPr>
+        <w:pStyle w:val="Ttulo2"/>
+      </w:pPr>
+    </w:p>
+    <w:p>
+      <w:pPr>
+        <w:pStyle w:val="Ttulo2"/>
+      </w:pPr>
+    </w:p>
+    <w:p>
+      <w:pPr>
+        <w:pStyle w:val="Ttulo2"/>
+      </w:pPr>
+    </w:p>
+    <w:p>
+      <w:pPr>
+        <w:pStyle w:val="Ttulo2"/>
+      </w:pPr>
+    </w:p>
+    <w:p>
+      <w:pPr>
+        <w:pStyle w:val="Ttulo2"/>
+      </w:pPr>
+    </w:p>
+    <w:p>
+      <w:pPr>
+        <w:pStyle w:val="Ttulo2"/>
+      </w:pPr>
+    </w:p>
+    <w:p>
+      <w:pPr>
+        <w:pStyle w:val="Ttulo2"/>
+      </w:pPr>
+    </w:p>
+    <w:p>
+      <w:pPr>
+        <w:pStyle w:val="Ttulo2"/>
+      </w:pPr>
+    </w:p>
+    <w:p>
+      <w:pPr>
+        <w:pStyle w:val="Ttulo2"/>
+      </w:pPr>
+    </w:p>
+    <w:p>
+      <w:pPr>
+        <w:pStyle w:val="Ttulo2"/>
+      </w:pPr>
+    </w:p>
+    <w:p>
+      <w:pPr>
+        <w:pStyle w:val="Ttulo2"/>
+      </w:pPr>
+    </w:p>
+    <w:p>
+      <w:pPr>
+        <w:pStyle w:val="Ttulo2"/>
+      </w:pPr>
+    </w:p>
+    <w:p>
+      <w:pPr>
+        <w:pStyle w:val="Ttulo2"/>
+      </w:pPr>
+    </w:p>
+    <w:p>
+      <w:pPr>
+        <w:pStyle w:val="Ttulo2"/>
+      </w:pPr>
+    </w:p>
+    <w:p>
+      <w:pPr>
+        <w:pStyle w:val="Ttulo2"/>
+      </w:pPr>
+    </w:p>
+    <w:p>
+      <w:pPr>
+        <w:pStyle w:val="Ttulo2"/>
+      </w:pPr>
+    </w:p>
+    <w:p>
+      <w:pPr>
+        <w:pStyle w:val="Ttulo2"/>
+      </w:pPr>
+    </w:p>
+    <w:p>
+      <w:pPr>
+        <w:pStyle w:val="Ttulo2"/>
+      </w:pPr>
+    </w:p>
+    <w:p/>
+    <w:p>
+      <w:pPr>
+        <w:pStyle w:val="Ttulo2"/>
+      </w:pPr>
+      <w:r>
+        <w:lastRenderedPageBreak/>
+        <w:t>10.  Escenarios de calidad</w:t>
+      </w:r>
+    </w:p>
+    <w:p/>
+    <w:tbl>
+      <w:tblPr>
+        <w:tblStyle w:val="ListTable7ColorfulAccent5"/>
+        <w:tblW w:w="10800" w:type="dxa"/>
+        <w:tblInd w:w="-882" w:type="dxa"/>
+        <w:tblLayout w:type="fixed"/>
+        <w:tblLook w:val="04A0" w:firstRow="1" w:lastRow="0" w:firstColumn="1" w:lastColumn="0" w:noHBand="0" w:noVBand="1"/>
+      </w:tblPr>
+      <w:tblGrid>
+        <w:gridCol w:w="540"/>
+        <w:gridCol w:w="1260"/>
+        <w:gridCol w:w="1562"/>
+        <w:gridCol w:w="1311"/>
+        <w:gridCol w:w="1177"/>
+        <w:gridCol w:w="1710"/>
+        <w:gridCol w:w="2160"/>
+        <w:gridCol w:w="1080"/>
+      </w:tblGrid>
+      <w:tr>
+        <w:trPr>
+          <w:cnfStyle w:val="100000000000" w:firstRow="1" w:lastRow="0" w:firstColumn="0" w:lastColumn="0" w:oddVBand="0" w:evenVBand="0" w:oddHBand="0" w:evenHBand="0" w:firstRowFirstColumn="0" w:firstRowLastColumn="0" w:lastRowFirstColumn="0" w:lastRowLastColumn="0"/>
+        </w:trPr>
+        <w:tc>
+          <w:tcPr>
+            <w:cnfStyle w:val="001000000100" w:firstRow="0" w:lastRow="0" w:firstColumn="1" w:lastColumn="0" w:oddVBand="0" w:evenVBand="0" w:oddHBand="0" w:evenHBand="0" w:firstRowFirstColumn="1" w:firstRowLastColumn="0" w:lastRowFirstColumn="0" w:lastRowLastColumn="0"/>
+            <w:tcW w:w="540" w:type="dxa"/>
+          </w:tcPr>
+          <w:p>
+            <w:pPr>
+              <w:pStyle w:val="Prrafodelista"/>
+              <w:ind w:left="0"/>
+              <w:jc w:val="both"/>
+            </w:pPr>
+            <w:r>
+              <w:t xml:space="preserve">Nº </w:t>
+            </w:r>
+          </w:p>
+        </w:tc>
+        <w:tc>
+          <w:tcPr>
+            <w:tcW w:w="1260" w:type="dxa"/>
+          </w:tcPr>
+          <w:p>
+            <w:pPr>
+              <w:pStyle w:val="Prrafodelista"/>
+              <w:ind w:left="0"/>
+              <w:cnfStyle w:val="100000000000" w:firstRow="1" w:lastRow="0" w:firstColumn="0" w:lastColumn="0" w:oddVBand="0" w:evenVBand="0" w:oddHBand="0" w:evenHBand="0" w:firstRowFirstColumn="0" w:firstRowLastColumn="0" w:lastRowFirstColumn="0" w:lastRowLastColumn="0"/>
+            </w:pPr>
+            <w:r>
+              <w:t xml:space="preserve">Fuente </w:t>
+            </w:r>
+          </w:p>
+        </w:tc>
+        <w:tc>
+          <w:tcPr>
+            <w:tcW w:w="1562" w:type="dxa"/>
+          </w:tcPr>
+          <w:p>
+            <w:pPr>
+              <w:pStyle w:val="Prrafodelista"/>
+              <w:ind w:left="0"/>
+              <w:cnfStyle w:val="100000000000" w:firstRow="1" w:lastRow="0" w:firstColumn="0" w:lastColumn="0" w:oddVBand="0" w:evenVBand="0" w:oddHBand="0" w:evenHBand="0" w:firstRowFirstColumn="0" w:firstRowLastColumn="0" w:lastRowFirstColumn="0" w:lastRowLastColumn="0"/>
+            </w:pPr>
+            <w:r>
+              <w:t>Estímulo</w:t>
+            </w:r>
+          </w:p>
+        </w:tc>
+        <w:tc>
+          <w:tcPr>
+            <w:tcW w:w="1311" w:type="dxa"/>
+          </w:tcPr>
+          <w:p>
+            <w:pPr>
+              <w:pStyle w:val="Prrafodelista"/>
+              <w:ind w:left="0"/>
+              <w:cnfStyle w:val="100000000000" w:firstRow="1" w:lastRow="0" w:firstColumn="0" w:lastColumn="0" w:oddVBand="0" w:evenVBand="0" w:oddHBand="0" w:evenHBand="0" w:firstRowFirstColumn="0" w:firstRowLastColumn="0" w:lastRowFirstColumn="0" w:lastRowLastColumn="0"/>
+            </w:pPr>
+            <w:r>
+              <w:t>Entorno</w:t>
+            </w:r>
+          </w:p>
+        </w:tc>
+        <w:tc>
+          <w:tcPr>
+            <w:tcW w:w="1177" w:type="dxa"/>
+          </w:tcPr>
+          <w:p>
+            <w:pPr>
+              <w:pStyle w:val="Prrafodelista"/>
+              <w:ind w:left="0"/>
+              <w:cnfStyle w:val="100000000000" w:firstRow="1" w:lastRow="0" w:firstColumn="0" w:lastColumn="0" w:oddVBand="0" w:evenVBand="0" w:oddHBand="0" w:evenHBand="0" w:firstRowFirstColumn="0" w:firstRowLastColumn="0" w:lastRowFirstColumn="0" w:lastRowLastColumn="0"/>
+            </w:pPr>
+            <w:r>
+              <w:t>Artefacto</w:t>
+            </w:r>
+          </w:p>
+        </w:tc>
+        <w:tc>
+          <w:tcPr>
+            <w:tcW w:w="1710" w:type="dxa"/>
+          </w:tcPr>
+          <w:p>
+            <w:pPr>
+              <w:pStyle w:val="Prrafodelista"/>
+              <w:ind w:left="0"/>
+              <w:cnfStyle w:val="100000000000" w:firstRow="1" w:lastRow="0" w:firstColumn="0" w:lastColumn="0" w:oddVBand="0" w:evenVBand="0" w:oddHBand="0" w:evenHBand="0" w:firstRowFirstColumn="0" w:firstRowLastColumn="0" w:lastRowFirstColumn="0" w:lastRowLastColumn="0"/>
+            </w:pPr>
+            <w:r>
+              <w:t>Respuesta</w:t>
+            </w:r>
+          </w:p>
+        </w:tc>
+        <w:tc>
+          <w:tcPr>
+            <w:tcW w:w="2160" w:type="dxa"/>
+          </w:tcPr>
+          <w:p>
+            <w:pPr>
+              <w:pStyle w:val="Prrafodelista"/>
+              <w:ind w:left="0"/>
+              <w:cnfStyle w:val="100000000000" w:firstRow="1" w:lastRow="0" w:firstColumn="0" w:lastColumn="0" w:oddVBand="0" w:evenVBand="0" w:oddHBand="0" w:evenHBand="0" w:firstRowFirstColumn="0" w:firstRowLastColumn="0" w:lastRowFirstColumn="0" w:lastRowLastColumn="0"/>
+            </w:pPr>
+            <w:r>
+              <w:t>Medición de respuesta</w:t>
+            </w:r>
+          </w:p>
+        </w:tc>
+        <w:tc>
+          <w:tcPr>
+            <w:tcW w:w="1080" w:type="dxa"/>
+          </w:tcPr>
+          <w:p>
+            <w:pPr>
+              <w:pStyle w:val="Prrafodelista"/>
+              <w:ind w:left="0"/>
+              <w:cnfStyle w:val="100000000000" w:firstRow="1" w:lastRow="0" w:firstColumn="0" w:lastColumn="0" w:oddVBand="0" w:evenVBand="0" w:oddHBand="0" w:evenHBand="0" w:firstRowFirstColumn="0" w:firstRowLastColumn="0" w:lastRowFirstColumn="0" w:lastRowLastColumn="0"/>
+            </w:pPr>
+            <w:r>
+              <w:t>Atributo de calidad</w:t>
+            </w:r>
+          </w:p>
+        </w:tc>
+      </w:tr>
+      <w:tr>
+        <w:trPr>
+          <w:cnfStyle w:val="000000100000" w:firstRow="0" w:lastRow="0" w:firstColumn="0" w:lastColumn="0" w:oddVBand="0" w:evenVBand="0" w:oddHBand="1" w:evenHBand="0" w:firstRowFirstColumn="0" w:firstRowLastColumn="0" w:lastRowFirstColumn="0" w:lastRowLastColumn="0"/>
+        </w:trPr>
+        <w:tc>
+          <w:tcPr>
+            <w:cnfStyle w:val="001000000000" w:firstRow="0" w:lastRow="0" w:firstColumn="1" w:lastColumn="0" w:oddVBand="0" w:evenVBand="0" w:oddHBand="0" w:evenHBand="0" w:firstRowFirstColumn="0" w:firstRowLastColumn="0" w:lastRowFirstColumn="0" w:lastRowLastColumn="0"/>
+            <w:tcW w:w="540" w:type="dxa"/>
+          </w:tcPr>
+          <w:p>
+            <w:pPr>
+              <w:pStyle w:val="Prrafodelista"/>
+              <w:ind w:left="0"/>
+              <w:jc w:val="left"/>
+            </w:pPr>
+            <w:r>
+              <w:t>1</w:t>
+            </w:r>
+          </w:p>
+        </w:tc>
+        <w:tc>
+          <w:tcPr>
+            <w:tcW w:w="1260" w:type="dxa"/>
+          </w:tcPr>
+          <w:p>
+            <w:pPr>
+              <w:pStyle w:val="Prrafodelista"/>
+              <w:ind w:left="0"/>
+              <w:cnfStyle w:val="000000100000" w:firstRow="0" w:lastRow="0" w:firstColumn="0" w:lastColumn="0" w:oddVBand="0" w:evenVBand="0" w:oddHBand="1" w:evenHBand="0" w:firstRowFirstColumn="0" w:firstRowLastColumn="0" w:lastRowFirstColumn="0" w:lastRowLastColumn="0"/>
+            </w:pPr>
+            <w:r>
+              <w:t>Usuario jugador</w:t>
+            </w:r>
+          </w:p>
+        </w:tc>
+        <w:tc>
+          <w:tcPr>
+            <w:tcW w:w="1562" w:type="dxa"/>
+          </w:tcPr>
+          <w:p>
+            <w:pPr>
+              <w:pStyle w:val="Prrafodelista"/>
+              <w:ind w:left="0"/>
+              <w:cnfStyle w:val="000000100000" w:firstRow="0" w:lastRow="0" w:firstColumn="0" w:lastColumn="0" w:oddVBand="0" w:evenVBand="0" w:oddHBand="1" w:evenHBand="0" w:firstRowFirstColumn="0" w:firstRowLastColumn="0" w:lastRowFirstColumn="0" w:lastRowLastColumn="0"/>
+            </w:pPr>
+            <w:r>
+              <w:t>Contestar a una pregunta</w:t>
+            </w:r>
+          </w:p>
+        </w:tc>
+        <w:tc>
+          <w:tcPr>
+            <w:tcW w:w="1311" w:type="dxa"/>
+          </w:tcPr>
+          <w:p>
+            <w:pPr>
+              <w:pStyle w:val="Prrafodelista"/>
+              <w:ind w:left="0"/>
+              <w:cnfStyle w:val="000000100000" w:firstRow="0" w:lastRow="0" w:firstColumn="0" w:lastColumn="0" w:oddVBand="0" w:evenVBand="0" w:oddHBand="1" w:evenHBand="0" w:firstRowFirstColumn="0" w:firstRowLastColumn="0" w:lastRowFirstColumn="0" w:lastRowLastColumn="0"/>
+            </w:pPr>
+            <w:r>
+              <w:t>Producción.</w:t>
+            </w:r>
+          </w:p>
+        </w:tc>
+        <w:tc>
+          <w:tcPr>
+            <w:tcW w:w="1177" w:type="dxa"/>
+          </w:tcPr>
+          <w:p>
+            <w:pPr>
+              <w:pStyle w:val="Prrafodelista"/>
+              <w:ind w:left="0"/>
+              <w:cnfStyle w:val="000000100000" w:firstRow="0" w:lastRow="0" w:firstColumn="0" w:lastColumn="0" w:oddVBand="0" w:evenVBand="0" w:oddHBand="1" w:evenHBand="0" w:firstRowFirstColumn="0" w:firstRowLastColumn="0" w:lastRowFirstColumn="0" w:lastRowLastColumn="0"/>
+            </w:pPr>
+            <w:r>
+              <w:t>GUI</w:t>
+            </w:r>
+          </w:p>
+        </w:tc>
+        <w:tc>
+          <w:tcPr>
+            <w:tcW w:w="1710" w:type="dxa"/>
+          </w:tcPr>
+          <w:p>
+            <w:pPr>
+              <w:pStyle w:val="Prrafodelista"/>
+              <w:ind w:left="0"/>
+              <w:cnfStyle w:val="000000100000" w:firstRow="0" w:lastRow="0" w:firstColumn="0" w:lastColumn="0" w:oddVBand="0" w:evenVBand="0" w:oddHBand="1" w:evenHBand="0" w:firstRowFirstColumn="0" w:firstRowLastColumn="0" w:lastRowFirstColumn="0" w:lastRowLastColumn="0"/>
+            </w:pPr>
+            <w:r>
+              <w:t xml:space="preserve"> Mostrar las alternativas posibles.</w:t>
+            </w:r>
+          </w:p>
+        </w:tc>
+        <w:tc>
+          <w:tcPr>
+            <w:tcW w:w="2160" w:type="dxa"/>
+          </w:tcPr>
+          <w:p>
+            <w:pPr>
+              <w:pStyle w:val="Prrafodelista"/>
+              <w:ind w:left="0"/>
+              <w:cnfStyle w:val="000000100000" w:firstRow="0" w:lastRow="0" w:firstColumn="0" w:lastColumn="0" w:oddVBand="0" w:evenVBand="0" w:oddHBand="1" w:evenHBand="0" w:firstRowFirstColumn="0" w:firstRowLastColumn="0" w:lastRowFirstColumn="0" w:lastRowLastColumn="0"/>
+            </w:pPr>
+            <w:r>
+              <w:t>La selección se debe hacer con un solo clic</w:t>
+            </w:r>
+            <w:r>
+              <w:t>.</w:t>
+            </w:r>
+          </w:p>
+        </w:tc>
+        <w:tc>
+          <w:tcPr>
+            <w:tcW w:w="1080" w:type="dxa"/>
+          </w:tcPr>
+          <w:p>
+            <w:pPr>
+              <w:pStyle w:val="Prrafodelista"/>
+              <w:ind w:left="0"/>
+              <w:cnfStyle w:val="000000100000" w:firstRow="0" w:lastRow="0" w:firstColumn="0" w:lastColumn="0" w:oddVBand="0" w:evenVBand="0" w:oddHBand="1" w:evenHBand="0" w:firstRowFirstColumn="0" w:firstRowLastColumn="0" w:lastRowFirstColumn="0" w:lastRowLastColumn="0"/>
+            </w:pPr>
+            <w:r>
+              <w:t>AT001</w:t>
+            </w:r>
+          </w:p>
+        </w:tc>
+      </w:tr>
+      <w:tr>
+        <w:tc>
+          <w:tcPr>
+            <w:cnfStyle w:val="001000000000" w:firstRow="0" w:lastRow="0" w:firstColumn="1" w:lastColumn="0" w:oddVBand="0" w:evenVBand="0" w:oddHBand="0" w:evenHBand="0" w:firstRowFirstColumn="0" w:firstRowLastColumn="0" w:lastRowFirstColumn="0" w:lastRowLastColumn="0"/>
+            <w:tcW w:w="540" w:type="dxa"/>
+          </w:tcPr>
+          <w:p>
+            <w:pPr>
+              <w:pStyle w:val="Prrafodelista"/>
+              <w:ind w:left="0"/>
+              <w:jc w:val="left"/>
+            </w:pPr>
+            <w:r>
+              <w:t>2</w:t>
+            </w:r>
+          </w:p>
+        </w:tc>
+        <w:tc>
+          <w:tcPr>
+            <w:tcW w:w="1260" w:type="dxa"/>
+          </w:tcPr>
+          <w:p>
+            <w:pPr>
+              <w:pStyle w:val="Prrafodelista"/>
+              <w:ind w:left="0"/>
+              <w:cnfStyle w:val="000000000000" w:firstRow="0" w:lastRow="0" w:firstColumn="0" w:lastColumn="0" w:oddVBand="0" w:evenVBand="0" w:oddHBand="0" w:evenHBand="0" w:firstRowFirstColumn="0" w:firstRowLastColumn="0" w:lastRowFirstColumn="0" w:lastRowLastColumn="0"/>
+            </w:pPr>
+            <w:r>
+              <w:t>Usuario</w:t>
+            </w:r>
+          </w:p>
+          <w:p>
+            <w:pPr>
+              <w:pStyle w:val="Prrafodelista"/>
+              <w:ind w:left="0"/>
+              <w:cnfStyle w:val="000000000000" w:firstRow="0" w:lastRow="0" w:firstColumn="0" w:lastColumn="0" w:oddVBand="0" w:evenVBand="0" w:oddHBand="0" w:evenHBand="0" w:firstRowFirstColumn="0" w:firstRowLastColumn="0" w:lastRowFirstColumn="0" w:lastRowLastColumn="0"/>
+            </w:pPr>
+            <w:r>
+              <w:t>jugador</w:t>
+            </w:r>
+          </w:p>
+        </w:tc>
+        <w:tc>
+          <w:tcPr>
+            <w:tcW w:w="1562" w:type="dxa"/>
+          </w:tcPr>
+          <w:p>
+            <w:pPr>
+              <w:pStyle w:val="Prrafodelista"/>
+              <w:ind w:left="0"/>
+              <w:cnfStyle w:val="000000000000" w:firstRow="0" w:lastRow="0" w:firstColumn="0" w:lastColumn="0" w:oddVBand="0" w:evenVBand="0" w:oddHBand="0" w:evenHBand="0" w:firstRowFirstColumn="0" w:firstRowLastColumn="0" w:lastRowFirstColumn="0" w:lastRowLastColumn="0"/>
+            </w:pPr>
+            <w:r>
+              <w:t>Mover a una casilla.</w:t>
+            </w:r>
+          </w:p>
+        </w:tc>
+        <w:tc>
+          <w:tcPr>
+            <w:tcW w:w="1311" w:type="dxa"/>
+          </w:tcPr>
+          <w:p>
+            <w:pPr>
+              <w:pStyle w:val="Prrafodelista"/>
+              <w:ind w:left="0"/>
+              <w:cnfStyle w:val="000000000000" w:firstRow="0" w:lastRow="0" w:firstColumn="0" w:lastColumn="0" w:oddVBand="0" w:evenVBand="0" w:oddHBand="0" w:evenHBand="0" w:firstRowFirstColumn="0" w:firstRowLastColumn="0" w:lastRowFirstColumn="0" w:lastRowLastColumn="0"/>
+            </w:pPr>
+            <w:r>
+              <w:t>Producción.</w:t>
+            </w:r>
+          </w:p>
+        </w:tc>
+        <w:tc>
+          <w:tcPr>
+            <w:tcW w:w="1177" w:type="dxa"/>
+          </w:tcPr>
+          <w:p>
+            <w:pPr>
+              <w:pStyle w:val="Prrafodelista"/>
+              <w:ind w:left="0"/>
+              <w:cnfStyle w:val="000000000000" w:firstRow="0" w:lastRow="0" w:firstColumn="0" w:lastColumn="0" w:oddVBand="0" w:evenVBand="0" w:oddHBand="0" w:evenHBand="0" w:firstRowFirstColumn="0" w:firstRowLastColumn="0" w:lastRowFirstColumn="0" w:lastRowLastColumn="0"/>
+            </w:pPr>
+            <w:r>
+              <w:t>GUI</w:t>
+            </w:r>
+          </w:p>
+        </w:tc>
+        <w:tc>
+          <w:tcPr>
+            <w:tcW w:w="1710" w:type="dxa"/>
+          </w:tcPr>
+          <w:p>
+            <w:pPr>
+              <w:pStyle w:val="Prrafodelista"/>
+              <w:ind w:left="0"/>
+              <w:cnfStyle w:val="000000000000" w:firstRow="0" w:lastRow="0" w:firstColumn="0" w:lastColumn="0" w:oddVBand="0" w:evenVBand="0" w:oddHBand="0" w:evenHBand="0" w:firstRowFirstColumn="0" w:firstRowLastColumn="0" w:lastRowFirstColumn="0" w:lastRowLastColumn="0"/>
+            </w:pPr>
+            <w:r>
+              <w:t>Moverse hasta una casilla.</w:t>
+            </w:r>
+          </w:p>
+        </w:tc>
+        <w:tc>
+          <w:tcPr>
+            <w:tcW w:w="2160" w:type="dxa"/>
+          </w:tcPr>
+          <w:p>
+            <w:pPr>
+              <w:pStyle w:val="Prrafodelista"/>
+              <w:ind w:left="0"/>
+              <w:cnfStyle w:val="000000000000" w:firstRow="0" w:lastRow="0" w:firstColumn="0" w:lastColumn="0" w:oddVBand="0" w:evenVBand="0" w:oddHBand="0" w:evenHBand="0" w:firstRowFirstColumn="0" w:firstRowLastColumn="0" w:lastRowFirstColumn="0" w:lastRowLastColumn="0"/>
+            </w:pPr>
+            <w:r>
+              <w:t>El movimiento debe ser animado y  menor a 1 segundo</w:t>
+            </w:r>
+            <w:r>
+              <w:t>.</w:t>
+            </w:r>
+          </w:p>
+        </w:tc>
+        <w:tc>
+          <w:tcPr>
+            <w:tcW w:w="1080" w:type="dxa"/>
+          </w:tcPr>
+          <w:p>
+            <w:pPr>
+              <w:pStyle w:val="Prrafodelista"/>
+              <w:ind w:left="0"/>
+              <w:cnfStyle w:val="000000000000" w:firstRow="0" w:lastRow="0" w:firstColumn="0" w:lastColumn="0" w:oddVBand="0" w:evenVBand="0" w:oddHBand="0" w:evenHBand="0" w:firstRowFirstColumn="0" w:firstRowLastColumn="0" w:lastRowFirstColumn="0" w:lastRowLastColumn="0"/>
+            </w:pPr>
+            <w:r>
+              <w:t>AT002</w:t>
+            </w:r>
+          </w:p>
+          <w:p>
+            <w:pPr>
+              <w:pStyle w:val="Prrafodelista"/>
+              <w:ind w:left="0"/>
+              <w:cnfStyle w:val="000000000000" w:firstRow="0" w:lastRow="0" w:firstColumn="0" w:lastColumn="0" w:oddVBand="0" w:evenVBand="0" w:oddHBand="0" w:evenHBand="0" w:firstRowFirstColumn="0" w:firstRowLastColumn="0" w:lastRowFirstColumn="0" w:lastRowLastColumn="0"/>
+            </w:pPr>
+            <w:r>
+              <w:t>AT001</w:t>
+            </w:r>
+          </w:p>
+        </w:tc>
+      </w:tr>
+      <w:tr>
+        <w:trPr>
+          <w:cnfStyle w:val="000000100000" w:firstRow="0" w:lastRow="0" w:firstColumn="0" w:lastColumn="0" w:oddVBand="0" w:evenVBand="0" w:oddHBand="1" w:evenHBand="0" w:firstRowFirstColumn="0" w:firstRowLastColumn="0" w:lastRowFirstColumn="0" w:lastRowLastColumn="0"/>
+        </w:trPr>
+        <w:tc>
+          <w:tcPr>
+            <w:cnfStyle w:val="001000000000" w:firstRow="0" w:lastRow="0" w:firstColumn="1" w:lastColumn="0" w:oddVBand="0" w:evenVBand="0" w:oddHBand="0" w:evenHBand="0" w:firstRowFirstColumn="0" w:firstRowLastColumn="0" w:lastRowFirstColumn="0" w:lastRowLastColumn="0"/>
+            <w:tcW w:w="540" w:type="dxa"/>
+          </w:tcPr>
+          <w:p>
+            <w:pPr>
+              <w:pStyle w:val="Prrafodelista"/>
+              <w:ind w:left="0"/>
+              <w:jc w:val="left"/>
+            </w:pPr>
+            <w:r>
+              <w:t>3</w:t>
+            </w:r>
+          </w:p>
+        </w:tc>
+        <w:tc>
+          <w:tcPr>
+            <w:tcW w:w="1260" w:type="dxa"/>
+          </w:tcPr>
+          <w:p>
+            <w:pPr>
+              <w:pStyle w:val="Prrafodelista"/>
+              <w:ind w:left="0"/>
+              <w:cnfStyle w:val="000000100000" w:firstRow="0" w:lastRow="0" w:firstColumn="0" w:lastColumn="0" w:oddVBand="0" w:evenVBand="0" w:oddHBand="1" w:evenHBand="0" w:firstRowFirstColumn="0" w:firstRowLastColumn="0" w:lastRowFirstColumn="0" w:lastRowLastColumn="0"/>
+            </w:pPr>
+            <w:r>
+              <w:t>Usuario</w:t>
+            </w:r>
+          </w:p>
+          <w:p>
+            <w:pPr>
+              <w:pStyle w:val="Prrafodelista"/>
+              <w:ind w:left="0"/>
+              <w:cnfStyle w:val="000000100000" w:firstRow="0" w:lastRow="0" w:firstColumn="0" w:lastColumn="0" w:oddVBand="0" w:evenVBand="0" w:oddHBand="1" w:evenHBand="0" w:firstRowFirstColumn="0" w:firstRowLastColumn="0" w:lastRowFirstColumn="0" w:lastRowLastColumn="0"/>
+            </w:pPr>
+            <w:r>
+              <w:t>jugador</w:t>
+            </w:r>
+          </w:p>
+        </w:tc>
+        <w:tc>
+          <w:tcPr>
+            <w:tcW w:w="1562" w:type="dxa"/>
+          </w:tcPr>
+          <w:p>
+            <w:pPr>
+              <w:pStyle w:val="Prrafodelista"/>
+              <w:ind w:left="0"/>
+              <w:cnfStyle w:val="000000100000" w:firstRow="0" w:lastRow="0" w:firstColumn="0" w:lastColumn="0" w:oddVBand="0" w:evenVBand="0" w:oddHBand="1" w:evenHBand="0" w:firstRowFirstColumn="0" w:firstRowLastColumn="0" w:lastRowFirstColumn="0" w:lastRowLastColumn="0"/>
+            </w:pPr>
+            <w:r>
+              <w:t>Lanzar el dado</w:t>
+            </w:r>
+          </w:p>
+        </w:tc>
+        <w:tc>
+          <w:tcPr>
+            <w:tcW w:w="1311" w:type="dxa"/>
+          </w:tcPr>
+          <w:p>
+            <w:pPr>
+              <w:pStyle w:val="Prrafodelista"/>
+              <w:ind w:left="0"/>
+              <w:cnfStyle w:val="000000100000" w:firstRow="0" w:lastRow="0" w:firstColumn="0" w:lastColumn="0" w:oddVBand="0" w:evenVBand="0" w:oddHBand="1" w:evenHBand="0" w:firstRowFirstColumn="0" w:firstRowLastColumn="0" w:lastRowFirstColumn="0" w:lastRowLastColumn="0"/>
+            </w:pPr>
+            <w:r>
+              <w:t>Producción.</w:t>
+            </w:r>
+          </w:p>
+        </w:tc>
+        <w:tc>
+          <w:tcPr>
+            <w:tcW w:w="1177" w:type="dxa"/>
+          </w:tcPr>
+          <w:p>
+            <w:pPr>
+              <w:pStyle w:val="Prrafodelista"/>
+              <w:ind w:left="0"/>
+              <w:cnfStyle w:val="000000100000" w:firstRow="0" w:lastRow="0" w:firstColumn="0" w:lastColumn="0" w:oddVBand="0" w:evenVBand="0" w:oddHBand="1" w:evenHBand="0" w:firstRowFirstColumn="0" w:firstRowLastColumn="0" w:lastRowFirstColumn="0" w:lastRowLastColumn="0"/>
+            </w:pPr>
+            <w:r>
+              <w:t>GUI</w:t>
+            </w:r>
+          </w:p>
+        </w:tc>
+        <w:tc>
+          <w:tcPr>
+            <w:tcW w:w="1710" w:type="dxa"/>
+          </w:tcPr>
+          <w:p>
+            <w:pPr>
+              <w:pStyle w:val="Prrafodelista"/>
+              <w:ind w:left="0"/>
+              <w:cnfStyle w:val="000000100000" w:firstRow="0" w:lastRow="0" w:firstColumn="0" w:lastColumn="0" w:oddVBand="0" w:evenVBand="0" w:oddHBand="1" w:evenHBand="0" w:firstRowFirstColumn="0" w:firstRowLastColumn="0" w:lastRowFirstColumn="0" w:lastRowLastColumn="0"/>
+            </w:pPr>
+            <w:r>
+              <w:t>Sacar un numero del dado.</w:t>
+            </w:r>
+          </w:p>
+        </w:tc>
+        <w:tc>
+          <w:tcPr>
+            <w:tcW w:w="2160" w:type="dxa"/>
+          </w:tcPr>
+          <w:p>
+            <w:pPr>
+              <w:pStyle w:val="Prrafodelista"/>
+              <w:ind w:left="0"/>
+              <w:cnfStyle w:val="000000100000" w:firstRow="0" w:lastRow="0" w:firstColumn="0" w:lastColumn="0" w:oddVBand="0" w:evenVBand="0" w:oddHBand="1" w:evenHBand="0" w:firstRowFirstColumn="0" w:firstRowLastColumn="0" w:lastRowFirstColumn="0" w:lastRowLastColumn="0"/>
+            </w:pPr>
+            <w:r>
+              <w:t xml:space="preserve">Se obtiene un numero del dado </w:t>
+            </w:r>
+          </w:p>
+          <w:p>
+            <w:pPr>
+              <w:pStyle w:val="Prrafodelista"/>
+              <w:ind w:left="0"/>
+              <w:cnfStyle w:val="000000100000" w:firstRow="0" w:lastRow="0" w:firstColumn="0" w:lastColumn="0" w:oddVBand="0" w:evenVBand="0" w:oddHBand="1" w:evenHBand="0" w:firstRowFirstColumn="0" w:firstRowLastColumn="0" w:lastRowFirstColumn="0" w:lastRowLastColumn="0"/>
+            </w:pPr>
+            <w:r>
+              <w:t>Con apenas un clic y después de una animación en menos de 1 segundo.</w:t>
+            </w:r>
+          </w:p>
+        </w:tc>
+        <w:tc>
+          <w:tcPr>
+            <w:tcW w:w="1080" w:type="dxa"/>
+          </w:tcPr>
+          <w:p>
+            <w:pPr>
+              <w:pStyle w:val="Prrafodelista"/>
+              <w:ind w:left="0"/>
+              <w:cnfStyle w:val="000000100000" w:firstRow="0" w:lastRow="0" w:firstColumn="0" w:lastColumn="0" w:oddVBand="0" w:evenVBand="0" w:oddHBand="1" w:evenHBand="0" w:firstRowFirstColumn="0" w:firstRowLastColumn="0" w:lastRowFirstColumn="0" w:lastRowLastColumn="0"/>
+            </w:pPr>
+            <w:r>
+              <w:t>AT003</w:t>
+            </w:r>
+          </w:p>
+          <w:p>
+            <w:pPr>
+              <w:pStyle w:val="Prrafodelista"/>
+              <w:ind w:left="0"/>
+              <w:cnfStyle w:val="000000100000" w:firstRow="0" w:lastRow="0" w:firstColumn="0" w:lastColumn="0" w:oddVBand="0" w:evenVBand="0" w:oddHBand="1" w:evenHBand="0" w:firstRowFirstColumn="0" w:firstRowLastColumn="0" w:lastRowFirstColumn="0" w:lastRowLastColumn="0"/>
+            </w:pPr>
+            <w:r>
+              <w:t>AT002</w:t>
+            </w:r>
+          </w:p>
+        </w:tc>
+      </w:tr>
+      <w:tr>
+        <w:tc>
+          <w:tcPr>
+            <w:cnfStyle w:val="001000000000" w:firstRow="0" w:lastRow="0" w:firstColumn="1" w:lastColumn="0" w:oddVBand="0" w:evenVBand="0" w:oddHBand="0" w:evenHBand="0" w:firstRowFirstColumn="0" w:firstRowLastColumn="0" w:lastRowFirstColumn="0" w:lastRowLastColumn="0"/>
+            <w:tcW w:w="540" w:type="dxa"/>
+          </w:tcPr>
+          <w:p>
+            <w:pPr>
+              <w:pStyle w:val="Prrafodelista"/>
+              <w:ind w:left="0"/>
+              <w:jc w:val="left"/>
+            </w:pPr>
+            <w:r>
+              <w:t>4</w:t>
+            </w:r>
+          </w:p>
+        </w:tc>
+        <w:tc>
+          <w:tcPr>
+            <w:tcW w:w="1260" w:type="dxa"/>
+          </w:tcPr>
+          <w:p>
+            <w:pPr>
+              <w:pStyle w:val="Prrafodelista"/>
+              <w:ind w:left="0"/>
+              <w:cnfStyle w:val="000000000000" w:firstRow="0" w:lastRow="0" w:firstColumn="0" w:lastColumn="0" w:oddVBand="0" w:evenVBand="0" w:oddHBand="0" w:evenHBand="0" w:firstRowFirstColumn="0" w:firstRowLastColumn="0" w:lastRowFirstColumn="0" w:lastRowLastColumn="0"/>
+            </w:pPr>
+            <w:r>
+              <w:t>Desarrolladores</w:t>
+            </w:r>
+          </w:p>
+        </w:tc>
+        <w:tc>
+          <w:tcPr>
+            <w:tcW w:w="1562" w:type="dxa"/>
+          </w:tcPr>
+          <w:p>
+            <w:pPr>
+              <w:pStyle w:val="Prrafodelista"/>
+              <w:ind w:left="0"/>
+              <w:cnfStyle w:val="000000000000" w:firstRow="0" w:lastRow="0" w:firstColumn="0" w:lastColumn="0" w:oddVBand="0" w:evenVBand="0" w:oddHBand="0" w:evenHBand="0" w:firstRowFirstColumn="0" w:firstRowLastColumn="0" w:lastRowFirstColumn="0" w:lastRowLastColumn="0"/>
+            </w:pPr>
+            <w:r>
+              <w:t>Cambiar</w:t>
+            </w:r>
+            <w:r>
+              <w:t xml:space="preserve"> la implementación de</w:t>
+            </w:r>
+            <w:r>
+              <w:t xml:space="preserve"> una vista.</w:t>
+            </w:r>
+          </w:p>
+        </w:tc>
+        <w:tc>
+          <w:tcPr>
+            <w:tcW w:w="1311" w:type="dxa"/>
+          </w:tcPr>
+          <w:p>
+            <w:pPr>
+              <w:pStyle w:val="Prrafodelista"/>
+              <w:ind w:left="0"/>
+              <w:cnfStyle w:val="000000000000" w:firstRow="0" w:lastRow="0" w:firstColumn="0" w:lastColumn="0" w:oddVBand="0" w:evenVBand="0" w:oddHBand="0" w:evenHBand="0" w:firstRowFirstColumn="0" w:firstRowLastColumn="0" w:lastRowFirstColumn="0" w:lastRowLastColumn="0"/>
+            </w:pPr>
+            <w:r>
+              <w:t>Desarrollo</w:t>
+            </w:r>
+          </w:p>
+        </w:tc>
+        <w:tc>
+          <w:tcPr>
+            <w:tcW w:w="1177" w:type="dxa"/>
+          </w:tcPr>
+          <w:p>
+            <w:pPr>
+              <w:pStyle w:val="Prrafodelista"/>
+              <w:ind w:left="0"/>
+              <w:cnfStyle w:val="000000000000" w:firstRow="0" w:lastRow="0" w:firstColumn="0" w:lastColumn="0" w:oddVBand="0" w:evenVBand="0" w:oddHBand="0" w:evenHBand="0" w:firstRowFirstColumn="0" w:firstRowLastColumn="0" w:lastRowFirstColumn="0" w:lastRowLastColumn="0"/>
+            </w:pPr>
+            <w:r>
+              <w:t>GUI</w:t>
+            </w:r>
+          </w:p>
+        </w:tc>
+        <w:tc>
+          <w:tcPr>
+            <w:tcW w:w="1710" w:type="dxa"/>
+          </w:tcPr>
+          <w:p>
+            <w:pPr>
+              <w:pStyle w:val="Prrafodelista"/>
+              <w:ind w:left="0"/>
+              <w:cnfStyle w:val="000000000000" w:firstRow="0" w:lastRow="0" w:firstColumn="0" w:lastColumn="0" w:oddVBand="0" w:evenVBand="0" w:oddHBand="0" w:evenHBand="0" w:firstRowFirstColumn="0" w:firstRowLastColumn="0" w:lastRowFirstColumn="0" w:lastRowLastColumn="0"/>
+            </w:pPr>
+            <w:r>
+              <w:t xml:space="preserve">Aceptación e integración de la nueva vista. </w:t>
+            </w:r>
+          </w:p>
+        </w:tc>
+        <w:tc>
+          <w:tcPr>
+            <w:tcW w:w="2160" w:type="dxa"/>
+          </w:tcPr>
+          <w:p>
+            <w:pPr>
+              <w:pStyle w:val="Prrafodelista"/>
+              <w:ind w:left="0"/>
+              <w:cnfStyle w:val="000000000000" w:firstRow="0" w:lastRow="0" w:firstColumn="0" w:lastColumn="0" w:oddVBand="0" w:evenVBand="0" w:oddHBand="0" w:evenHBand="0" w:firstRowFirstColumn="0" w:firstRowLastColumn="0" w:lastRowFirstColumn="0" w:lastRowLastColumn="0"/>
+            </w:pPr>
+            <w:r>
+              <w:t>Ningún cambio en las demás capas de la arquitectura.</w:t>
+            </w:r>
+          </w:p>
+        </w:tc>
+        <w:tc>
+          <w:tcPr>
+            <w:tcW w:w="1080" w:type="dxa"/>
+          </w:tcPr>
+          <w:p>
+            <w:pPr>
+              <w:pStyle w:val="Prrafodelista"/>
+              <w:ind w:left="0"/>
+              <w:cnfStyle w:val="000000000000" w:firstRow="0" w:lastRow="0" w:firstColumn="0" w:lastColumn="0" w:oddVBand="0" w:evenVBand="0" w:oddHBand="0" w:evenHBand="0" w:firstRowFirstColumn="0" w:firstRowLastColumn="0" w:lastRowFirstColumn="0" w:lastRowLastColumn="0"/>
+            </w:pPr>
+            <w:r>
+              <w:t>AT00</w:t>
+            </w:r>
+            <w:r>
+              <w:t>8</w:t>
+            </w:r>
+          </w:p>
+        </w:tc>
+      </w:tr>
+      <w:tr>
+        <w:trPr>
+          <w:cnfStyle w:val="000000100000" w:firstRow="0" w:lastRow="0" w:firstColumn="0" w:lastColumn="0" w:oddVBand="0" w:evenVBand="0" w:oddHBand="1" w:evenHBand="0" w:firstRowFirstColumn="0" w:firstRowLastColumn="0" w:lastRowFirstColumn="0" w:lastRowLastColumn="0"/>
+        </w:trPr>
+        <w:tc>
+          <w:tcPr>
+            <w:cnfStyle w:val="001000000000" w:firstRow="0" w:lastRow="0" w:firstColumn="1" w:lastColumn="0" w:oddVBand="0" w:evenVBand="0" w:oddHBand="0" w:evenHBand="0" w:firstRowFirstColumn="0" w:firstRowLastColumn="0" w:lastRowFirstColumn="0" w:lastRowLastColumn="0"/>
+            <w:tcW w:w="540" w:type="dxa"/>
+          </w:tcPr>
+          <w:p>
+            <w:pPr>
+              <w:pStyle w:val="Prrafodelista"/>
+              <w:ind w:left="0"/>
+              <w:jc w:val="left"/>
+            </w:pPr>
+            <w:r>
+              <w:t>5</w:t>
+            </w:r>
+          </w:p>
+        </w:tc>
+        <w:tc>
+          <w:tcPr>
+            <w:tcW w:w="1260" w:type="dxa"/>
+          </w:tcPr>
+          <w:p>
+            <w:pPr>
+              <w:pStyle w:val="Prrafodelista"/>
+              <w:ind w:left="0"/>
+              <w:cnfStyle w:val="000000100000" w:firstRow="0" w:lastRow="0" w:firstColumn="0" w:lastColumn="0" w:oddVBand="0" w:evenVBand="0" w:oddHBand="1" w:evenHBand="0" w:firstRowFirstColumn="0" w:firstRowLastColumn="0" w:lastRowFirstColumn="0" w:lastRowLastColumn="0"/>
+            </w:pPr>
+            <w:r>
+              <w:t>Usuario jugador</w:t>
+            </w:r>
+          </w:p>
+        </w:tc>
+        <w:tc>
+          <w:tcPr>
+            <w:tcW w:w="1562" w:type="dxa"/>
+          </w:tcPr>
+          <w:p>
+            <w:pPr>
+              <w:pStyle w:val="Prrafodelista"/>
+              <w:ind w:left="0"/>
+              <w:cnfStyle w:val="000000100000" w:firstRow="0" w:lastRow="0" w:firstColumn="0" w:lastColumn="0" w:oddVBand="0" w:evenVBand="0" w:oddHBand="1" w:evenHBand="0" w:firstRowFirstColumn="0" w:firstRowLastColumn="0" w:lastRowFirstColumn="0" w:lastRowLastColumn="0"/>
+            </w:pPr>
+            <w:r>
+              <w:t>Ver informaciones de las partidas, sin privilegios.</w:t>
+            </w:r>
+          </w:p>
+        </w:tc>
+        <w:tc>
+          <w:tcPr>
+            <w:tcW w:w="1311" w:type="dxa"/>
+          </w:tcPr>
+          <w:p>
+            <w:pPr>
+              <w:pStyle w:val="Prrafodelista"/>
+              <w:ind w:left="0"/>
+              <w:cnfStyle w:val="000000100000" w:firstRow="0" w:lastRow="0" w:firstColumn="0" w:lastColumn="0" w:oddVBand="0" w:evenVBand="0" w:oddHBand="1" w:evenHBand="0" w:firstRowFirstColumn="0" w:firstRowLastColumn="0" w:lastRowFirstColumn="0" w:lastRowLastColumn="0"/>
+            </w:pPr>
+            <w:r>
+              <w:t>Producción.</w:t>
+            </w:r>
+          </w:p>
+        </w:tc>
+        <w:tc>
+          <w:tcPr>
+            <w:tcW w:w="1177" w:type="dxa"/>
+          </w:tcPr>
+          <w:p>
+            <w:pPr>
+              <w:pStyle w:val="Prrafodelista"/>
+              <w:ind w:left="0"/>
+              <w:cnfStyle w:val="000000100000" w:firstRow="0" w:lastRow="0" w:firstColumn="0" w:lastColumn="0" w:oddVBand="0" w:evenVBand="0" w:oddHBand="1" w:evenHBand="0" w:firstRowFirstColumn="0" w:firstRowLastColumn="0" w:lastRowFirstColumn="0" w:lastRowLastColumn="0"/>
+            </w:pPr>
+            <w:r>
+              <w:t>Lógica</w:t>
+            </w:r>
+          </w:p>
+        </w:tc>
+        <w:tc>
+          <w:tcPr>
+            <w:tcW w:w="1710" w:type="dxa"/>
+          </w:tcPr>
+          <w:p>
+            <w:pPr>
+              <w:pStyle w:val="Prrafodelista"/>
+              <w:ind w:left="0"/>
+              <w:cnfStyle w:val="000000100000" w:firstRow="0" w:lastRow="0" w:firstColumn="0" w:lastColumn="0" w:oddVBand="0" w:evenVBand="0" w:oddHBand="1" w:evenHBand="0" w:firstRowFirstColumn="0" w:firstRowLastColumn="0" w:lastRowFirstColumn="0" w:lastRowLastColumn="0"/>
+            </w:pPr>
+            <w:r>
+              <w:t>Acceso a la información.</w:t>
+            </w:r>
+          </w:p>
+        </w:tc>
+        <w:tc>
+          <w:tcPr>
+            <w:tcW w:w="2160" w:type="dxa"/>
+          </w:tcPr>
+          <w:p>
+            <w:pPr>
+              <w:pStyle w:val="Prrafodelista"/>
+              <w:ind w:left="0"/>
+              <w:cnfStyle w:val="000000100000" w:firstRow="0" w:lastRow="0" w:firstColumn="0" w:lastColumn="0" w:oddVBand="0" w:evenVBand="0" w:oddHBand="1" w:evenHBand="0" w:firstRowFirstColumn="0" w:firstRowLastColumn="0" w:lastRowFirstColumn="0" w:lastRowLastColumn="0"/>
+            </w:pPr>
+            <w:r>
+              <w:t>Acceso denegado por no tener suficientes permisos.</w:t>
+            </w:r>
+          </w:p>
+        </w:tc>
+        <w:tc>
+          <w:tcPr>
+            <w:tcW w:w="1080" w:type="dxa"/>
+          </w:tcPr>
+          <w:p>
+            <w:pPr>
+              <w:pStyle w:val="Prrafodelista"/>
+              <w:ind w:left="0"/>
+              <w:cnfStyle w:val="000000100000" w:firstRow="0" w:lastRow="0" w:firstColumn="0" w:lastColumn="0" w:oddVBand="0" w:evenVBand="0" w:oddHBand="1" w:evenHBand="0" w:firstRowFirstColumn="0" w:firstRowLastColumn="0" w:lastRowFirstColumn="0" w:lastRowLastColumn="0"/>
+            </w:pPr>
+            <w:r>
+              <w:t>AT004</w:t>
+            </w:r>
+          </w:p>
+        </w:tc>
+      </w:tr>
+      <w:tr>
+        <w:tc>
+          <w:tcPr>
+            <w:cnfStyle w:val="001000000000" w:firstRow="0" w:lastRow="0" w:firstColumn="1" w:lastColumn="0" w:oddVBand="0" w:evenVBand="0" w:oddHBand="0" w:evenHBand="0" w:firstRowFirstColumn="0" w:firstRowLastColumn="0" w:lastRowFirstColumn="0" w:lastRowLastColumn="0"/>
+            <w:tcW w:w="540" w:type="dxa"/>
+          </w:tcPr>
+          <w:p>
+            <w:pPr>
+              <w:pStyle w:val="Prrafodelista"/>
+              <w:ind w:left="0"/>
+              <w:jc w:val="left"/>
+            </w:pPr>
+            <w:r>
+              <w:t>6</w:t>
+            </w:r>
+          </w:p>
+        </w:tc>
+        <w:tc>
+          <w:tcPr>
+            <w:tcW w:w="1260" w:type="dxa"/>
+          </w:tcPr>
+          <w:p>
+            <w:pPr>
+              <w:pStyle w:val="Prrafodelista"/>
+              <w:ind w:left="0"/>
+              <w:cnfStyle w:val="000000000000" w:firstRow="0" w:lastRow="0" w:firstColumn="0" w:lastColumn="0" w:oddVBand="0" w:evenVBand="0" w:oddHBand="0" w:evenHBand="0" w:firstRowFirstColumn="0" w:firstRowLastColumn="0" w:lastRowFirstColumn="0" w:lastRowLastColumn="0"/>
+            </w:pPr>
+            <w:r>
+              <w:t>Usuario administrador.</w:t>
+            </w:r>
+          </w:p>
+        </w:tc>
+        <w:tc>
+          <w:tcPr>
+            <w:tcW w:w="1562" w:type="dxa"/>
+          </w:tcPr>
+          <w:p>
+            <w:pPr>
+              <w:pStyle w:val="Prrafodelista"/>
+              <w:ind w:left="0"/>
+              <w:cnfStyle w:val="000000000000" w:firstRow="0" w:lastRow="0" w:firstColumn="0" w:lastColumn="0" w:oddVBand="0" w:evenVBand="0" w:oddHBand="0" w:evenHBand="0" w:firstRowFirstColumn="0" w:firstRowLastColumn="0" w:lastRowFirstColumn="0" w:lastRowLastColumn="0"/>
+            </w:pPr>
+            <w:r>
+              <w:t>Modificar un valor estadístico.</w:t>
+            </w:r>
+          </w:p>
+        </w:tc>
+        <w:tc>
+          <w:tcPr>
+            <w:tcW w:w="1311" w:type="dxa"/>
+          </w:tcPr>
+          <w:p>
+            <w:pPr>
+              <w:pStyle w:val="Prrafodelista"/>
+              <w:ind w:left="0"/>
+              <w:cnfStyle w:val="000000000000" w:firstRow="0" w:lastRow="0" w:firstColumn="0" w:lastColumn="0" w:oddVBand="0" w:evenVBand="0" w:oddHBand="0" w:evenHBand="0" w:firstRowFirstColumn="0" w:firstRowLastColumn="0" w:lastRowFirstColumn="0" w:lastRowLastColumn="0"/>
+            </w:pPr>
+            <w:r>
+              <w:t>Producción.</w:t>
+            </w:r>
+          </w:p>
+        </w:tc>
+        <w:tc>
+          <w:tcPr>
+            <w:tcW w:w="1177" w:type="dxa"/>
+          </w:tcPr>
+          <w:p>
+            <w:pPr>
+              <w:pStyle w:val="Prrafodelista"/>
+              <w:ind w:left="0"/>
+              <w:cnfStyle w:val="000000000000" w:firstRow="0" w:lastRow="0" w:firstColumn="0" w:lastColumn="0" w:oddVBand="0" w:evenVBand="0" w:oddHBand="0" w:evenHBand="0" w:firstRowFirstColumn="0" w:firstRowLastColumn="0" w:lastRowFirstColumn="0" w:lastRowLastColumn="0"/>
+            </w:pPr>
+            <w:r>
+              <w:t>Lógica.</w:t>
+            </w:r>
+          </w:p>
+        </w:tc>
+        <w:tc>
+          <w:tcPr>
+            <w:tcW w:w="1710" w:type="dxa"/>
+          </w:tcPr>
+          <w:p>
+            <w:pPr>
+              <w:pStyle w:val="Prrafodelista"/>
+              <w:ind w:left="0"/>
+              <w:cnfStyle w:val="000000000000" w:firstRow="0" w:lastRow="0" w:firstColumn="0" w:lastColumn="0" w:oddVBand="0" w:evenVBand="0" w:oddHBand="0" w:evenHBand="0" w:firstRowFirstColumn="0" w:firstRowLastColumn="0" w:lastRowFirstColumn="0" w:lastRowLastColumn="0"/>
+            </w:pPr>
+            <w:r>
+              <w:t>Datos intactos.</w:t>
+            </w:r>
+          </w:p>
+        </w:tc>
+        <w:tc>
+          <w:tcPr>
+            <w:tcW w:w="2160" w:type="dxa"/>
+          </w:tcPr>
+          <w:p>
+            <w:pPr>
+              <w:pStyle w:val="Prrafodelista"/>
+              <w:ind w:left="0"/>
+              <w:cnfStyle w:val="000000000000" w:firstRow="0" w:lastRow="0" w:firstColumn="0" w:lastColumn="0" w:oddVBand="0" w:evenVBand="0" w:oddHBand="0" w:evenHBand="0" w:firstRowFirstColumn="0" w:firstRowLastColumn="0" w:lastRowFirstColumn="0" w:lastRowLastColumn="0"/>
+            </w:pPr>
+            <w:r>
+              <w:t>100% de los datos siguen intactos.</w:t>
+            </w:r>
+          </w:p>
+        </w:tc>
+        <w:tc>
+          <w:tcPr>
+            <w:tcW w:w="1080" w:type="dxa"/>
+          </w:tcPr>
+          <w:p>
+            <w:pPr>
+              <w:pStyle w:val="Prrafodelista"/>
+              <w:ind w:left="0"/>
+              <w:cnfStyle w:val="000000000000" w:firstRow="0" w:lastRow="0" w:firstColumn="0" w:lastColumn="0" w:oddVBand="0" w:evenVBand="0" w:oddHBand="0" w:evenHBand="0" w:firstRowFirstColumn="0" w:firstRowLastColumn="0" w:lastRowFirstColumn="0" w:lastRowLastColumn="0"/>
+            </w:pPr>
+            <w:r>
+              <w:t>AT005</w:t>
+            </w:r>
+          </w:p>
+        </w:tc>
+      </w:tr>
+      <w:tr>
+        <w:trPr>
+          <w:cnfStyle w:val="000000100000" w:firstRow="0" w:lastRow="0" w:firstColumn="0" w:lastColumn="0" w:oddVBand="0" w:evenVBand="0" w:oddHBand="1" w:evenHBand="0" w:firstRowFirstColumn="0" w:firstRowLastColumn="0" w:lastRowFirstColumn="0" w:lastRowLastColumn="0"/>
+        </w:trPr>
+        <w:tc>
+          <w:tcPr>
+            <w:cnfStyle w:val="001000000000" w:firstRow="0" w:lastRow="0" w:firstColumn="1" w:lastColumn="0" w:oddVBand="0" w:evenVBand="0" w:oddHBand="0" w:evenHBand="0" w:firstRowFirstColumn="0" w:firstRowLastColumn="0" w:lastRowFirstColumn="0" w:lastRowLastColumn="0"/>
+            <w:tcW w:w="540" w:type="dxa"/>
+          </w:tcPr>
+          <w:p>
+            <w:pPr>
+              <w:pStyle w:val="Prrafodelista"/>
+              <w:ind w:left="0"/>
+              <w:jc w:val="left"/>
+            </w:pPr>
+            <w:r>
+              <w:t>7</w:t>
+            </w:r>
+          </w:p>
+        </w:tc>
+        <w:tc>
+          <w:tcPr>
+            <w:tcW w:w="1260" w:type="dxa"/>
+          </w:tcPr>
+          <w:p>
+            <w:pPr>
+              <w:pStyle w:val="Prrafodelista"/>
+              <w:ind w:left="0"/>
+              <w:cnfStyle w:val="000000100000" w:firstRow="0" w:lastRow="0" w:firstColumn="0" w:lastColumn="0" w:oddVBand="0" w:evenVBand="0" w:oddHBand="1" w:evenHBand="0" w:firstRowFirstColumn="0" w:firstRowLastColumn="0" w:lastRowFirstColumn="0" w:lastRowLastColumn="0"/>
+            </w:pPr>
+            <w:r>
+              <w:t>Intento no autorizado de acceso a BBDD</w:t>
+            </w:r>
+          </w:p>
+        </w:tc>
+        <w:tc>
+          <w:tcPr>
+            <w:tcW w:w="1562" w:type="dxa"/>
+          </w:tcPr>
+          <w:p>
+            <w:pPr>
+              <w:pStyle w:val="Prrafodelista"/>
+              <w:ind w:left="0"/>
+              <w:cnfStyle w:val="000000100000" w:firstRow="0" w:lastRow="0" w:firstColumn="0" w:lastColumn="0" w:oddVBand="0" w:evenVBand="0" w:oddHBand="1" w:evenHBand="0" w:firstRowFirstColumn="0" w:firstRowLastColumn="0" w:lastRowFirstColumn="0" w:lastRowLastColumn="0"/>
+            </w:pPr>
+            <w:r>
+              <w:t>Intento acceso a BBDD</w:t>
+            </w:r>
+          </w:p>
+        </w:tc>
+        <w:tc>
+          <w:tcPr>
+            <w:tcW w:w="1311" w:type="dxa"/>
+          </w:tcPr>
+          <w:p>
+            <w:pPr>
+              <w:pStyle w:val="Prrafodelista"/>
+              <w:ind w:left="0"/>
+              <w:cnfStyle w:val="000000100000" w:firstRow="0" w:lastRow="0" w:firstColumn="0" w:lastColumn="0" w:oddVBand="0" w:evenVBand="0" w:oddHBand="1" w:evenHBand="0" w:firstRowFirstColumn="0" w:firstRowLastColumn="0" w:lastRowFirstColumn="0" w:lastRowLastColumn="0"/>
+            </w:pPr>
+            <w:r>
+              <w:t>Producción.</w:t>
+            </w:r>
+          </w:p>
+        </w:tc>
+        <w:tc>
+          <w:tcPr>
+            <w:tcW w:w="1177" w:type="dxa"/>
+          </w:tcPr>
+          <w:p>
+            <w:pPr>
+              <w:pStyle w:val="Prrafodelista"/>
+              <w:ind w:left="0"/>
+              <w:cnfStyle w:val="000000100000" w:firstRow="0" w:lastRow="0" w:firstColumn="0" w:lastColumn="0" w:oddVBand="0" w:evenVBand="0" w:oddHBand="1" w:evenHBand="0" w:firstRowFirstColumn="0" w:firstRowLastColumn="0" w:lastRowFirstColumn="0" w:lastRowLastColumn="0"/>
+            </w:pPr>
+            <w:r>
+              <w:t>Persistencia.</w:t>
+            </w:r>
+          </w:p>
+        </w:tc>
+        <w:tc>
+          <w:tcPr>
+            <w:tcW w:w="1710" w:type="dxa"/>
+          </w:tcPr>
+          <w:p>
+            <w:pPr>
+              <w:pStyle w:val="Prrafodelista"/>
+              <w:ind w:left="0"/>
+              <w:cnfStyle w:val="000000100000" w:firstRow="0" w:lastRow="0" w:firstColumn="0" w:lastColumn="0" w:oddVBand="0" w:evenVBand="0" w:oddHBand="1" w:evenHBand="0" w:firstRowFirstColumn="0" w:firstRowLastColumn="0" w:lastRowFirstColumn="0" w:lastRowLastColumn="0"/>
+            </w:pPr>
+            <w:r>
+              <w:t>Acceso no autorizado rechazado</w:t>
+            </w:r>
+          </w:p>
+        </w:tc>
+        <w:tc>
+          <w:tcPr>
+            <w:tcW w:w="2160" w:type="dxa"/>
+          </w:tcPr>
+          <w:p>
+            <w:pPr>
+              <w:pStyle w:val="Prrafodelista"/>
+              <w:ind w:left="0"/>
+              <w:cnfStyle w:val="000000100000" w:firstRow="0" w:lastRow="0" w:firstColumn="0" w:lastColumn="0" w:oddVBand="0" w:evenVBand="0" w:oddHBand="1" w:evenHBand="0" w:firstRowFirstColumn="0" w:firstRowLastColumn="0" w:lastRowFirstColumn="0" w:lastRowLastColumn="0"/>
+            </w:pPr>
+            <w:r>
+              <w:t>No se ha realizado ningún cambio en la base de datos</w:t>
+            </w:r>
+          </w:p>
+        </w:tc>
+        <w:tc>
+          <w:tcPr>
+            <w:tcW w:w="1080" w:type="dxa"/>
+          </w:tcPr>
+          <w:p>
+            <w:pPr>
+              <w:pStyle w:val="Prrafodelista"/>
+              <w:ind w:left="0"/>
+              <w:cnfStyle w:val="000000100000" w:firstRow="0" w:lastRow="0" w:firstColumn="0" w:lastColumn="0" w:oddVBand="0" w:evenVBand="0" w:oddHBand="1" w:evenHBand="0" w:firstRowFirstColumn="0" w:firstRowLastColumn="0" w:lastRowFirstColumn="0" w:lastRowLastColumn="0"/>
+            </w:pPr>
+            <w:r>
+              <w:t>AT00</w:t>
+            </w:r>
+            <w:r>
+              <w:t>7</w:t>
+            </w:r>
+          </w:p>
+          <w:p>
+            <w:pPr>
+              <w:pStyle w:val="Prrafodelista"/>
+              <w:ind w:left="0"/>
+              <w:cnfStyle w:val="000000100000" w:firstRow="0" w:lastRow="0" w:firstColumn="0" w:lastColumn="0" w:oddVBand="0" w:evenVBand="0" w:oddHBand="1" w:evenHBand="0" w:firstRowFirstColumn="0" w:firstRowLastColumn="0" w:lastRowFirstColumn="0" w:lastRowLastColumn="0"/>
+            </w:pPr>
+            <w:r>
+              <w:t>AT006</w:t>
+            </w:r>
+          </w:p>
+        </w:tc>
+      </w:tr>
+      <w:tr>
+        <w:tc>
+          <w:tcPr>
+            <w:cnfStyle w:val="001000000000" w:firstRow="0" w:lastRow="0" w:firstColumn="1" w:lastColumn="0" w:oddVBand="0" w:evenVBand="0" w:oddHBand="0" w:evenHBand="0" w:firstRowFirstColumn="0" w:firstRowLastColumn="0" w:lastRowFirstColumn="0" w:lastRowLastColumn="0"/>
+            <w:tcW w:w="540" w:type="dxa"/>
+          </w:tcPr>
+          <w:p>
+            <w:pPr>
+              <w:pStyle w:val="Prrafodelista"/>
+              <w:ind w:left="0"/>
+              <w:jc w:val="left"/>
+            </w:pPr>
+            <w:r>
+              <w:t>8</w:t>
+            </w:r>
+          </w:p>
+        </w:tc>
+        <w:tc>
+          <w:tcPr>
+            <w:tcW w:w="1260" w:type="dxa"/>
+          </w:tcPr>
+          <w:p>
+            <w:pPr>
+              <w:pStyle w:val="Prrafodelista"/>
+              <w:ind w:left="0"/>
+              <w:cnfStyle w:val="000000000000" w:firstRow="0" w:lastRow="0" w:firstColumn="0" w:lastColumn="0" w:oddVBand="0" w:evenVBand="0" w:oddHBand="0" w:evenHBand="0" w:firstRowFirstColumn="0" w:firstRowLastColumn="0" w:lastRowFirstColumn="0" w:lastRowLastColumn="0"/>
+            </w:pPr>
+            <w:r>
+              <w:t>Desarrolladores</w:t>
+            </w:r>
+          </w:p>
+        </w:tc>
+        <w:tc>
+          <w:tcPr>
+            <w:tcW w:w="1562" w:type="dxa"/>
+          </w:tcPr>
+          <w:p>
+            <w:pPr>
+              <w:pStyle w:val="Prrafodelista"/>
+              <w:ind w:left="0"/>
+              <w:cnfStyle w:val="000000000000" w:firstRow="0" w:lastRow="0" w:firstColumn="0" w:lastColumn="0" w:oddVBand="0" w:evenVBand="0" w:oddHBand="0" w:evenHBand="0" w:firstRowFirstColumn="0" w:firstRowLastColumn="0" w:lastRowFirstColumn="0" w:lastRowLastColumn="0"/>
+            </w:pPr>
+            <w:r>
+              <w:t>Modificación en la lógica.</w:t>
+            </w:r>
+          </w:p>
+        </w:tc>
+        <w:tc>
+          <w:tcPr>
+            <w:tcW w:w="1311" w:type="dxa"/>
+          </w:tcPr>
+          <w:p>
+            <w:pPr>
+              <w:pStyle w:val="Prrafodelista"/>
+              <w:ind w:left="0"/>
+              <w:cnfStyle w:val="000000000000" w:firstRow="0" w:lastRow="0" w:firstColumn="0" w:lastColumn="0" w:oddVBand="0" w:evenVBand="0" w:oddHBand="0" w:evenHBand="0" w:firstRowFirstColumn="0" w:firstRowLastColumn="0" w:lastRowFirstColumn="0" w:lastRowLastColumn="0"/>
+            </w:pPr>
+            <w:r>
+              <w:t>Desarrollo</w:t>
+            </w:r>
+          </w:p>
+        </w:tc>
+        <w:tc>
+          <w:tcPr>
+            <w:tcW w:w="1177" w:type="dxa"/>
+          </w:tcPr>
+          <w:p>
+            <w:pPr>
+              <w:pStyle w:val="Prrafodelista"/>
+              <w:ind w:left="0"/>
+              <w:cnfStyle w:val="000000000000" w:firstRow="0" w:lastRow="0" w:firstColumn="0" w:lastColumn="0" w:oddVBand="0" w:evenVBand="0" w:oddHBand="0" w:evenHBand="0" w:firstRowFirstColumn="0" w:firstRowLastColumn="0" w:lastRowFirstColumn="0" w:lastRowLastColumn="0"/>
+            </w:pPr>
+            <w:r>
+              <w:t xml:space="preserve">Lógica. </w:t>
+            </w:r>
+          </w:p>
+        </w:tc>
+        <w:tc>
+          <w:tcPr>
+            <w:tcW w:w="1710" w:type="dxa"/>
+          </w:tcPr>
+          <w:p>
+            <w:pPr>
+              <w:pStyle w:val="Prrafodelista"/>
+              <w:ind w:left="0"/>
+              <w:cnfStyle w:val="000000000000" w:firstRow="0" w:lastRow="0" w:firstColumn="0" w:lastColumn="0" w:oddVBand="0" w:evenVBand="0" w:oddHBand="0" w:evenHBand="0" w:firstRowFirstColumn="0" w:firstRowLastColumn="0" w:lastRowFirstColumn="0" w:lastRowLastColumn="0"/>
+            </w:pPr>
+            <w:r>
+              <w:t>Compilar el código</w:t>
+            </w:r>
+          </w:p>
+        </w:tc>
+        <w:tc>
+          <w:tcPr>
+            <w:tcW w:w="2160" w:type="dxa"/>
+          </w:tcPr>
+          <w:p>
+            <w:pPr>
+              <w:pStyle w:val="Prrafodelista"/>
+              <w:ind w:left="0"/>
+              <w:cnfStyle w:val="000000000000" w:firstRow="0" w:lastRow="0" w:firstColumn="0" w:lastColumn="0" w:oddVBand="0" w:evenVBand="0" w:oddHBand="0" w:evenHBand="0" w:firstRowFirstColumn="0" w:firstRowLastColumn="0" w:lastRowFirstColumn="0" w:lastRowLastColumn="0"/>
+            </w:pPr>
+            <w:r>
+              <w:t>Capa de persistencia y GUI no necesitan ser compiladas.</w:t>
+            </w:r>
+          </w:p>
+        </w:tc>
+        <w:tc>
+          <w:tcPr>
+            <w:tcW w:w="1080" w:type="dxa"/>
+          </w:tcPr>
+          <w:p>
+            <w:pPr>
+              <w:pStyle w:val="Prrafodelista"/>
+              <w:ind w:left="0"/>
+              <w:cnfStyle w:val="000000000000" w:firstRow="0" w:lastRow="0" w:firstColumn="0" w:lastColumn="0" w:oddVBand="0" w:evenVBand="0" w:oddHBand="0" w:evenHBand="0" w:firstRowFirstColumn="0" w:firstRowLastColumn="0" w:lastRowFirstColumn="0" w:lastRowLastColumn="0"/>
+            </w:pPr>
+            <w:r>
+              <w:t>AT00</w:t>
+            </w:r>
+            <w:r>
+              <w:t>9</w:t>
+            </w:r>
+          </w:p>
+        </w:tc>
+      </w:tr>
+      <w:tr>
+        <w:trPr>
+          <w:cnfStyle w:val="000000100000" w:firstRow="0" w:lastRow="0" w:firstColumn="0" w:lastColumn="0" w:oddVBand="0" w:evenVBand="0" w:oddHBand="1" w:evenHBand="0" w:firstRowFirstColumn="0" w:firstRowLastColumn="0" w:lastRowFirstColumn="0" w:lastRowLastColumn="0"/>
+        </w:trPr>
+        <w:tc>
+          <w:tcPr>
+            <w:cnfStyle w:val="001000000000" w:firstRow="0" w:lastRow="0" w:firstColumn="1" w:lastColumn="0" w:oddVBand="0" w:evenVBand="0" w:oddHBand="0" w:evenHBand="0" w:firstRowFirstColumn="0" w:firstRowLastColumn="0" w:lastRowFirstColumn="0" w:lastRowLastColumn="0"/>
+            <w:tcW w:w="540" w:type="dxa"/>
+          </w:tcPr>
+          <w:p>
+            <w:pPr>
+              <w:pStyle w:val="Prrafodelista"/>
+              <w:ind w:left="0"/>
+              <w:jc w:val="left"/>
+            </w:pPr>
+            <w:r>
+              <w:t>9</w:t>
+            </w:r>
+          </w:p>
+        </w:tc>
+        <w:tc>
+          <w:tcPr>
+            <w:tcW w:w="1260" w:type="dxa"/>
+          </w:tcPr>
+          <w:p>
+            <w:pPr>
+              <w:pStyle w:val="Prrafodelista"/>
+              <w:ind w:left="0"/>
+              <w:cnfStyle w:val="000000100000" w:firstRow="0" w:lastRow="0" w:firstColumn="0" w:lastColumn="0" w:oddVBand="0" w:evenVBand="0" w:oddHBand="1" w:evenHBand="0" w:firstRowFirstColumn="0" w:firstRowLastColumn="0" w:lastRowFirstColumn="0" w:lastRowLastColumn="0"/>
+            </w:pPr>
+            <w:r>
+              <w:t>Aplicación</w:t>
+            </w:r>
+          </w:p>
+        </w:tc>
+        <w:tc>
+          <w:tcPr>
+            <w:tcW w:w="1562" w:type="dxa"/>
+          </w:tcPr>
+          <w:p>
+            <w:pPr>
+              <w:pStyle w:val="Prrafodelista"/>
+              <w:ind w:left="0"/>
+              <w:cnfStyle w:val="000000100000" w:firstRow="0" w:lastRow="0" w:firstColumn="0" w:lastColumn="0" w:oddVBand="0" w:evenVBand="0" w:oddHBand="1" w:evenHBand="0" w:firstRowFirstColumn="0" w:firstRowLastColumn="0" w:lastRowFirstColumn="0" w:lastRowLastColumn="0"/>
+            </w:pPr>
+            <w:r>
+              <w:t>Terminar partida.</w:t>
+            </w:r>
+          </w:p>
+        </w:tc>
+        <w:tc>
+          <w:tcPr>
+            <w:tcW w:w="1311" w:type="dxa"/>
+          </w:tcPr>
+          <w:p>
+            <w:pPr>
+              <w:pStyle w:val="Prrafodelista"/>
+              <w:ind w:left="0"/>
+              <w:cnfStyle w:val="000000100000" w:firstRow="0" w:lastRow="0" w:firstColumn="0" w:lastColumn="0" w:oddVBand="0" w:evenVBand="0" w:oddHBand="1" w:evenHBand="0" w:firstRowFirstColumn="0" w:firstRowLastColumn="0" w:lastRowFirstColumn="0" w:lastRowLastColumn="0"/>
+            </w:pPr>
+            <w:r>
+              <w:t>Producción.</w:t>
+            </w:r>
+          </w:p>
+        </w:tc>
+        <w:tc>
+          <w:tcPr>
+            <w:tcW w:w="1177" w:type="dxa"/>
+          </w:tcPr>
+          <w:p>
+            <w:pPr>
+              <w:pStyle w:val="Prrafodelista"/>
+              <w:ind w:left="0"/>
+              <w:cnfStyle w:val="000000100000" w:firstRow="0" w:lastRow="0" w:firstColumn="0" w:lastColumn="0" w:oddVBand="0" w:evenVBand="0" w:oddHBand="1" w:evenHBand="0" w:firstRowFirstColumn="0" w:firstRowLastColumn="0" w:lastRowFirstColumn="0" w:lastRowLastColumn="0"/>
+            </w:pPr>
+            <w:r>
+              <w:t>Persistencia.</w:t>
+            </w:r>
+          </w:p>
+        </w:tc>
+        <w:tc>
+          <w:tcPr>
+            <w:tcW w:w="1710" w:type="dxa"/>
+          </w:tcPr>
+          <w:p>
+            <w:pPr>
+              <w:pStyle w:val="Prrafodelista"/>
+              <w:ind w:left="0"/>
+              <w:cnfStyle w:val="000000100000" w:firstRow="0" w:lastRow="0" w:firstColumn="0" w:lastColumn="0" w:oddVBand="0" w:evenVBand="0" w:oddHBand="1" w:evenHBand="0" w:firstRowFirstColumn="0" w:firstRowLastColumn="0" w:lastRowFirstColumn="0" w:lastRowLastColumn="0"/>
+            </w:pPr>
+            <w:r>
+              <w:t>No per</w:t>
+            </w:r>
+            <w:r>
+              <w:t>der información de las partidas y usuarios.</w:t>
+            </w:r>
+          </w:p>
+        </w:tc>
+        <w:tc>
+          <w:tcPr>
+            <w:tcW w:w="2160" w:type="dxa"/>
+          </w:tcPr>
+          <w:p>
+            <w:pPr>
+              <w:pStyle w:val="Prrafodelista"/>
+              <w:ind w:left="0"/>
+              <w:cnfStyle w:val="000000100000" w:firstRow="0" w:lastRow="0" w:firstColumn="0" w:lastColumn="0" w:oddVBand="0" w:evenVBand="0" w:oddHBand="1" w:evenHBand="0" w:firstRowFirstColumn="0" w:firstRowLastColumn="0" w:lastRowFirstColumn="0" w:lastRowLastColumn="0"/>
+            </w:pPr>
+            <w:r>
+              <w:t>Se manti</w:t>
+            </w:r>
+            <w:r>
+              <w:t>ene el 100% de la información.</w:t>
+            </w:r>
+          </w:p>
+        </w:tc>
+        <w:tc>
+          <w:tcPr>
+            <w:tcW w:w="1080" w:type="dxa"/>
+          </w:tcPr>
+          <w:p>
+            <w:pPr>
+              <w:pStyle w:val="Prrafodelista"/>
+              <w:ind w:left="0"/>
+              <w:cnfStyle w:val="000000100000" w:firstRow="0" w:lastRow="0" w:firstColumn="0" w:lastColumn="0" w:oddVBand="0" w:evenVBand="0" w:oddHBand="1" w:evenHBand="0" w:firstRowFirstColumn="0" w:firstRowLastColumn="0" w:lastRowFirstColumn="0" w:lastRowLastColumn="0"/>
+            </w:pPr>
+            <w:r>
+              <w:t>AT0</w:t>
+            </w:r>
+            <w:r>
+              <w:t>05</w:t>
+            </w:r>
+          </w:p>
+        </w:tc>
+      </w:tr>
+      <w:tr>
+        <w:tc>
+          <w:tcPr>
+            <w:cnfStyle w:val="001000000000" w:firstRow="0" w:lastRow="0" w:firstColumn="1" w:lastColumn="0" w:oddVBand="0" w:evenVBand="0" w:oddHBand="0" w:evenHBand="0" w:firstRowFirstColumn="0" w:firstRowLastColumn="0" w:lastRowFirstColumn="0" w:lastRowLastColumn="0"/>
+            <w:tcW w:w="540" w:type="dxa"/>
+          </w:tcPr>
+          <w:p>
+            <w:pPr>
+              <w:pStyle w:val="Prrafodelista"/>
+              <w:ind w:left="0"/>
+              <w:jc w:val="left"/>
+            </w:pPr>
+            <w:r>
+              <w:t>10</w:t>
+            </w:r>
+          </w:p>
+        </w:tc>
+        <w:tc>
+          <w:tcPr>
+            <w:tcW w:w="1260" w:type="dxa"/>
+          </w:tcPr>
+          <w:p>
+            <w:pPr>
+              <w:pStyle w:val="Prrafodelista"/>
+              <w:ind w:left="0"/>
+              <w:cnfStyle w:val="000000000000" w:firstRow="0" w:lastRow="0" w:firstColumn="0" w:lastColumn="0" w:oddVBand="0" w:evenVBand="0" w:oddHBand="0" w:evenHBand="0" w:firstRowFirstColumn="0" w:firstRowLastColumn="0" w:lastRowFirstColumn="0" w:lastRowLastColumn="0"/>
+            </w:pPr>
+            <w:r>
+              <w:t>Usuario jugador</w:t>
+            </w:r>
+          </w:p>
+        </w:tc>
+        <w:tc>
+          <w:tcPr>
+            <w:tcW w:w="1562" w:type="dxa"/>
+          </w:tcPr>
+          <w:p>
+            <w:pPr>
+              <w:pStyle w:val="Prrafodelista"/>
+              <w:ind w:left="0"/>
+              <w:cnfStyle w:val="000000000000" w:firstRow="0" w:lastRow="0" w:firstColumn="0" w:lastColumn="0" w:oddVBand="0" w:evenVBand="0" w:oddHBand="0" w:evenHBand="0" w:firstRowFirstColumn="0" w:firstRowLastColumn="0" w:lastRowFirstColumn="0" w:lastRowLastColumn="0"/>
+            </w:pPr>
+            <w:r>
+              <w:t>Mover a una casilla.</w:t>
+            </w:r>
+          </w:p>
+        </w:tc>
+        <w:tc>
+          <w:tcPr>
+            <w:tcW w:w="1311" w:type="dxa"/>
+          </w:tcPr>
+          <w:p>
+            <w:pPr>
+              <w:pStyle w:val="Prrafodelista"/>
+              <w:ind w:left="0"/>
+              <w:cnfStyle w:val="000000000000" w:firstRow="0" w:lastRow="0" w:firstColumn="0" w:lastColumn="0" w:oddVBand="0" w:evenVBand="0" w:oddHBand="0" w:evenHBand="0" w:firstRowFirstColumn="0" w:firstRowLastColumn="0" w:lastRowFirstColumn="0" w:lastRowLastColumn="0"/>
+            </w:pPr>
+            <w:r>
+              <w:t>Producción.</w:t>
+            </w:r>
+          </w:p>
+        </w:tc>
+        <w:tc>
+          <w:tcPr>
+            <w:tcW w:w="1177" w:type="dxa"/>
+          </w:tcPr>
+          <w:p>
+            <w:pPr>
+              <w:pStyle w:val="Prrafodelista"/>
+              <w:ind w:left="0"/>
+              <w:cnfStyle w:val="000000000000" w:firstRow="0" w:lastRow="0" w:firstColumn="0" w:lastColumn="0" w:oddVBand="0" w:evenVBand="0" w:oddHBand="0" w:evenHBand="0" w:firstRowFirstColumn="0" w:firstRowLastColumn="0" w:lastRowFirstColumn="0" w:lastRowLastColumn="0"/>
+            </w:pPr>
+            <w:r>
+              <w:t>GUI.</w:t>
+            </w:r>
+          </w:p>
+        </w:tc>
+        <w:tc>
+          <w:tcPr>
+            <w:tcW w:w="1710" w:type="dxa"/>
+          </w:tcPr>
+          <w:p>
+            <w:pPr>
+              <w:pStyle w:val="Prrafodelista"/>
+              <w:ind w:left="0"/>
+              <w:cnfStyle w:val="000000000000" w:firstRow="0" w:lastRow="0" w:firstColumn="0" w:lastColumn="0" w:oddVBand="0" w:evenVBand="0" w:oddHBand="0" w:evenHBand="0" w:firstRowFirstColumn="0" w:firstRowLastColumn="0" w:lastRowFirstColumn="0" w:lastRowLastColumn="0"/>
+            </w:pPr>
+            <w:r>
+              <w:t>Ver las opciones posibles.</w:t>
+            </w:r>
+          </w:p>
+        </w:tc>
+        <w:tc>
+          <w:tcPr>
+            <w:tcW w:w="2160" w:type="dxa"/>
+          </w:tcPr>
+          <w:p>
+            <w:pPr>
+              <w:pStyle w:val="Prrafodelista"/>
+              <w:ind w:left="0"/>
+              <w:cnfStyle w:val="000000000000" w:firstRow="0" w:lastRow="0" w:firstColumn="0" w:lastColumn="0" w:oddVBand="0" w:evenVBand="0" w:oddHBand="0" w:evenHBand="0" w:firstRowFirstColumn="0" w:firstRowLastColumn="0" w:lastRowFirstColumn="0" w:lastRowLastColumn="0"/>
+            </w:pPr>
+            <w:r>
+              <w:t xml:space="preserve">Los destinos se destacan visiblemente. </w:t>
+            </w:r>
+          </w:p>
+        </w:tc>
+        <w:tc>
+          <w:tcPr>
+            <w:tcW w:w="1080" w:type="dxa"/>
+          </w:tcPr>
+          <w:p>
+            <w:pPr>
+              <w:pStyle w:val="Prrafodelista"/>
+              <w:ind w:left="0"/>
+              <w:cnfStyle w:val="000000000000" w:firstRow="0" w:lastRow="0" w:firstColumn="0" w:lastColumn="0" w:oddVBand="0" w:evenVBand="0" w:oddHBand="0" w:evenHBand="0" w:firstRowFirstColumn="0" w:firstRowLastColumn="0" w:lastRowFirstColumn="0" w:lastRowLastColumn="0"/>
+            </w:pPr>
+            <w:r>
+              <w:t>AT010</w:t>
+            </w:r>
+          </w:p>
+        </w:tc>
+      </w:tr>
+      <w:tr>
+        <w:trPr>
+          <w:cnfStyle w:val="000000100000" w:firstRow="0" w:lastRow="0" w:firstColumn="0" w:lastColumn="0" w:oddVBand="0" w:evenVBand="0" w:oddHBand="1" w:evenHBand="0" w:firstRowFirstColumn="0" w:firstRowLastColumn="0" w:lastRowFirstColumn="0" w:lastRowLastColumn="0"/>
+        </w:trPr>
+        <w:tc>
+          <w:tcPr>
+            <w:cnfStyle w:val="001000000000" w:firstRow="0" w:lastRow="0" w:firstColumn="1" w:lastColumn="0" w:oddVBand="0" w:evenVBand="0" w:oddHBand="0" w:evenHBand="0" w:firstRowFirstColumn="0" w:firstRowLastColumn="0" w:lastRowFirstColumn="0" w:lastRowLastColumn="0"/>
+            <w:tcW w:w="540" w:type="dxa"/>
+          </w:tcPr>
+          <w:p>
+            <w:pPr>
+              <w:pStyle w:val="Prrafodelista"/>
+              <w:ind w:left="0"/>
+              <w:jc w:val="left"/>
+            </w:pPr>
+            <w:r>
+              <w:t>11</w:t>
+            </w:r>
+          </w:p>
+        </w:tc>
+        <w:tc>
+          <w:tcPr>
+            <w:tcW w:w="1260" w:type="dxa"/>
+          </w:tcPr>
+          <w:p>
+            <w:pPr>
+              <w:pStyle w:val="Prrafodelista"/>
+              <w:ind w:left="0"/>
+              <w:cnfStyle w:val="000000100000" w:firstRow="0" w:lastRow="0" w:firstColumn="0" w:lastColumn="0" w:oddVBand="0" w:evenVBand="0" w:oddHBand="1" w:evenHBand="0" w:firstRowFirstColumn="0" w:firstRowLastColumn="0" w:lastRowFirstColumn="0" w:lastRowLastColumn="0"/>
+            </w:pPr>
+            <w:r>
+              <w:t>Desarrolladores</w:t>
+            </w:r>
+          </w:p>
+        </w:tc>
+        <w:tc>
+          <w:tcPr>
+            <w:tcW w:w="1562" w:type="dxa"/>
+          </w:tcPr>
+          <w:p>
+            <w:pPr>
+              <w:pStyle w:val="Prrafodelista"/>
+              <w:ind w:left="0"/>
+              <w:cnfStyle w:val="000000100000" w:firstRow="0" w:lastRow="0" w:firstColumn="0" w:lastColumn="0" w:oddVBand="0" w:evenVBand="0" w:oddHBand="1" w:evenHBand="0" w:firstRowFirstColumn="0" w:firstRowLastColumn="0" w:lastRowFirstColumn="0" w:lastRowLastColumn="0"/>
+            </w:pPr>
+            <w:r>
+              <w:t>Añadir una nueva vista.</w:t>
+            </w:r>
+          </w:p>
+        </w:tc>
+        <w:tc>
+          <w:tcPr>
+            <w:tcW w:w="1311" w:type="dxa"/>
+          </w:tcPr>
+          <w:p>
+            <w:pPr>
+              <w:pStyle w:val="Prrafodelista"/>
+              <w:ind w:left="0"/>
+              <w:cnfStyle w:val="000000100000" w:firstRow="0" w:lastRow="0" w:firstColumn="0" w:lastColumn="0" w:oddVBand="0" w:evenVBand="0" w:oddHBand="1" w:evenHBand="0" w:firstRowFirstColumn="0" w:firstRowLastColumn="0" w:lastRowFirstColumn="0" w:lastRowLastColumn="0"/>
+              <w:rPr>
+                <w:i/>
+                <w:iCs/>
+              </w:rPr>
+            </w:pPr>
+            <w:r>
+              <w:t>Desarrollo.</w:t>
+            </w:r>
+          </w:p>
+        </w:tc>
+        <w:tc>
+          <w:tcPr>
+            <w:tcW w:w="1177" w:type="dxa"/>
+          </w:tcPr>
+          <w:p>
+            <w:pPr>
+              <w:pStyle w:val="Prrafodelista"/>
+              <w:ind w:left="0"/>
+              <w:cnfStyle w:val="000000100000" w:firstRow="0" w:lastRow="0" w:firstColumn="0" w:lastColumn="0" w:oddVBand="0" w:evenVBand="0" w:oddHBand="1" w:evenHBand="0" w:firstRowFirstColumn="0" w:firstRowLastColumn="0" w:lastRowFirstColumn="0" w:lastRowLastColumn="0"/>
+            </w:pPr>
+            <w:r>
+              <w:t xml:space="preserve">Lógica. </w:t>
+            </w:r>
+          </w:p>
+        </w:tc>
+        <w:tc>
+          <w:tcPr>
+            <w:tcW w:w="1710" w:type="dxa"/>
+          </w:tcPr>
+          <w:p>
+            <w:pPr>
+              <w:pStyle w:val="Prrafodelista"/>
+              <w:ind w:left="0"/>
+              <w:cnfStyle w:val="000000100000" w:firstRow="0" w:lastRow="0" w:firstColumn="0" w:lastColumn="0" w:oddVBand="0" w:evenVBand="0" w:oddHBand="1" w:evenHBand="0" w:firstRowFirstColumn="0" w:firstRowLastColumn="0" w:lastRowFirstColumn="0" w:lastRowLastColumn="0"/>
+              <w:rPr>
+                <w:i/>
+                <w:iCs/>
+              </w:rPr>
+            </w:pPr>
+            <w:r>
+              <w:t>Funcionamiento correcto.</w:t>
+            </w:r>
+          </w:p>
+          <w:p>
+            <w:pPr>
+              <w:pStyle w:val="Prrafodelista"/>
+              <w:ind w:left="0"/>
+              <w:cnfStyle w:val="000000100000" w:firstRow="0" w:lastRow="0" w:firstColumn="0" w:lastColumn="0" w:oddVBand="0" w:evenVBand="0" w:oddHBand="1" w:evenHBand="0" w:firstRowFirstColumn="0" w:firstRowLastColumn="0" w:lastRowFirstColumn="0" w:lastRowLastColumn="0"/>
+            </w:pPr>
+          </w:p>
+        </w:tc>
+        <w:tc>
+          <w:tcPr>
+            <w:tcW w:w="2160" w:type="dxa"/>
+          </w:tcPr>
+          <w:p>
+            <w:pPr>
+              <w:pStyle w:val="Prrafodelista"/>
+              <w:ind w:left="0"/>
+              <w:cnfStyle w:val="000000100000" w:firstRow="0" w:lastRow="0" w:firstColumn="0" w:lastColumn="0" w:oddVBand="0" w:evenVBand="0" w:oddHBand="1" w:evenHBand="0" w:firstRowFirstColumn="0" w:firstRowLastColumn="0" w:lastRowFirstColumn="0" w:lastRowLastColumn="0"/>
+            </w:pPr>
+            <w:r>
+              <w:t>No es necesario modificar ningún aspecto de la lógica.</w:t>
+            </w:r>
+          </w:p>
+        </w:tc>
+        <w:tc>
+          <w:tcPr>
+            <w:tcW w:w="1080" w:type="dxa"/>
+          </w:tcPr>
+          <w:p>
+            <w:pPr>
+              <w:pStyle w:val="Prrafodelista"/>
+              <w:ind w:left="0"/>
+              <w:cnfStyle w:val="000000100000" w:firstRow="0" w:lastRow="0" w:firstColumn="0" w:lastColumn="0" w:oddVBand="0" w:evenVBand="0" w:oddHBand="1" w:evenHBand="0" w:firstRowFirstColumn="0" w:firstRowLastColumn="0" w:lastRowFirstColumn="0" w:lastRowLastColumn="0"/>
+            </w:pPr>
+            <w:r>
+              <w:t>AT011</w:t>
+            </w:r>
+          </w:p>
+        </w:tc>
+      </w:tr>
+      <w:tr>
+        <w:tc>
+          <w:tcPr>
+            <w:cnfStyle w:val="001000000000" w:firstRow="0" w:lastRow="0" w:firstColumn="1" w:lastColumn="0" w:oddVBand="0" w:evenVBand="0" w:oddHBand="0" w:evenHBand="0" w:firstRowFirstColumn="0" w:firstRowLastColumn="0" w:lastRowFirstColumn="0" w:lastRowLastColumn="0"/>
+            <w:tcW w:w="540" w:type="dxa"/>
+          </w:tcPr>
+          <w:p>
+            <w:pPr>
+              <w:pStyle w:val="Prrafodelista"/>
+              <w:ind w:left="0"/>
+            </w:pPr>
+            <w:r>
+              <w:t>12</w:t>
+            </w:r>
+          </w:p>
+        </w:tc>
+        <w:tc>
+          <w:tcPr>
+            <w:tcW w:w="1260" w:type="dxa"/>
+          </w:tcPr>
+          <w:p>
+            <w:pPr>
+              <w:pStyle w:val="Prrafodelista"/>
+              <w:ind w:left="0"/>
+              <w:cnfStyle w:val="000000000000" w:firstRow="0" w:lastRow="0" w:firstColumn="0" w:lastColumn="0" w:oddVBand="0" w:evenVBand="0" w:oddHBand="0" w:evenHBand="0" w:firstRowFirstColumn="0" w:firstRowLastColumn="0" w:lastRowFirstColumn="0" w:lastRowLastColumn="0"/>
+            </w:pPr>
+            <w:r>
+              <w:t>Usuario jugador</w:t>
+            </w:r>
+          </w:p>
+        </w:tc>
+        <w:tc>
+          <w:tcPr>
+            <w:tcW w:w="1562" w:type="dxa"/>
+          </w:tcPr>
+          <w:p>
+            <w:pPr>
+              <w:pStyle w:val="Prrafodelista"/>
+              <w:ind w:left="0"/>
+              <w:cnfStyle w:val="000000000000" w:firstRow="0" w:lastRow="0" w:firstColumn="0" w:lastColumn="0" w:oddVBand="0" w:evenVBand="0" w:oddHBand="0" w:evenHBand="0" w:firstRowFirstColumn="0" w:firstRowLastColumn="0" w:lastRowFirstColumn="0" w:lastRowLastColumn="0"/>
+            </w:pPr>
+            <w:r>
+              <w:t>Hacer un movimiento.</w:t>
+            </w:r>
+          </w:p>
+        </w:tc>
+        <w:tc>
+          <w:tcPr>
+            <w:tcW w:w="1311" w:type="dxa"/>
+          </w:tcPr>
+          <w:p>
+            <w:pPr>
+              <w:pStyle w:val="Prrafodelista"/>
+              <w:ind w:left="0"/>
+              <w:cnfStyle w:val="000000000000" w:firstRow="0" w:lastRow="0" w:firstColumn="0" w:lastColumn="0" w:oddVBand="0" w:evenVBand="0" w:oddHBand="0" w:evenHBand="0" w:firstRowFirstColumn="0" w:firstRowLastColumn="0" w:lastRowFirstColumn="0" w:lastRowLastColumn="0"/>
+            </w:pPr>
+            <w:r>
+              <w:t>Producción.</w:t>
+            </w:r>
+          </w:p>
+        </w:tc>
+        <w:tc>
+          <w:tcPr>
+            <w:tcW w:w="1177" w:type="dxa"/>
+          </w:tcPr>
+          <w:p>
+            <w:pPr>
+              <w:pStyle w:val="Prrafodelista"/>
+              <w:ind w:left="0"/>
+              <w:cnfStyle w:val="000000000000" w:firstRow="0" w:lastRow="0" w:firstColumn="0" w:lastColumn="0" w:oddVBand="0" w:evenVBand="0" w:oddHBand="0" w:evenHBand="0" w:firstRowFirstColumn="0" w:firstRowLastColumn="0" w:lastRowFirstColumn="0" w:lastRowLastColumn="0"/>
+            </w:pPr>
+            <w:r>
+              <w:t>Lógica</w:t>
+            </w:r>
+            <w:r>
+              <w:t>.</w:t>
+            </w:r>
+          </w:p>
+        </w:tc>
+        <w:tc>
+          <w:tcPr>
+            <w:tcW w:w="1710" w:type="dxa"/>
+          </w:tcPr>
+          <w:p>
+            <w:pPr>
+              <w:pStyle w:val="Prrafodelista"/>
+              <w:ind w:left="0"/>
+              <w:cnfStyle w:val="000000000000" w:firstRow="0" w:lastRow="0" w:firstColumn="0" w:lastColumn="0" w:oddVBand="0" w:evenVBand="0" w:oddHBand="0" w:evenHBand="0" w:firstRowFirstColumn="0" w:firstRowLastColumn="0" w:lastRowFirstColumn="0" w:lastRowLastColumn="0"/>
+            </w:pPr>
+            <w:r>
+              <w:t>Devolver los posibles movimientos.</w:t>
+            </w:r>
+          </w:p>
+        </w:tc>
+        <w:tc>
+          <w:tcPr>
+            <w:tcW w:w="2160" w:type="dxa"/>
+          </w:tcPr>
+          <w:p>
+            <w:pPr>
+              <w:pStyle w:val="Prrafodelista"/>
+              <w:ind w:left="0"/>
+              <w:cnfStyle w:val="000000000000" w:firstRow="0" w:lastRow="0" w:firstColumn="0" w:lastColumn="0" w:oddVBand="0" w:evenVBand="0" w:oddHBand="0" w:evenHBand="0" w:firstRowFirstColumn="0" w:firstRowLastColumn="0" w:lastRowFirstColumn="0" w:lastRowLastColumn="0"/>
+            </w:pPr>
+            <w:r>
+              <w:t>El algoritmo debe tardar menos de 2 segundos.</w:t>
+            </w:r>
+          </w:p>
+        </w:tc>
+        <w:tc>
+          <w:tcPr>
+            <w:tcW w:w="1080" w:type="dxa"/>
+          </w:tcPr>
+          <w:p>
+            <w:pPr>
+              <w:pStyle w:val="Prrafodelista"/>
+              <w:ind w:left="0"/>
+              <w:cnfStyle w:val="000000000000" w:firstRow="0" w:lastRow="0" w:firstColumn="0" w:lastColumn="0" w:oddVBand="0" w:evenVBand="0" w:oddHBand="0" w:evenHBand="0" w:firstRowFirstColumn="0" w:firstRowLastColumn="0" w:lastRowFirstColumn="0" w:lastRowLastColumn="0"/>
+            </w:pPr>
+            <w:r>
+              <w:t>AT012</w:t>
+            </w:r>
+          </w:p>
+        </w:tc>
+      </w:tr>
+    </w:tbl>
+    <w:p>
+      <w:pPr>
+        <w:jc w:val="both"/>
+        <w:rPr>
+          <w:rFonts w:asciiTheme="majorHAnsi" w:eastAsiaTheme="majorEastAsia" w:hAnsiTheme="majorHAnsi" w:cstheme="majorBidi"/>
+          <w:color w:val="2E74B5" w:themeColor="accent1" w:themeShade="BF"/>
+          <w:sz w:val="26"/>
+          <w:szCs w:val="26"/>
+        </w:rPr>
+      </w:pPr>
+      <w:bookmarkStart w:id="2" w:name="_GoBack"/>
+      <w:bookmarkEnd w:id="2"/>
+    </w:p>
+    <w:p/>
+    <w:p/>
+    <w:p>
+      <w:pPr>
+        <w:ind w:left="708"/>
+      </w:pPr>
+    </w:p>
     <w:p/>
     <w:sectPr>
       <w:pgSz w:w="11906" w:h="16838"/>
@@ -5633,7 +7757,7 @@
   <w:abstractNum w:abstractNumId="12">
     <w:nsid w:val="3D356C6F"/>
     <w:multiLevelType w:val="hybridMultilevel"/>
-    <w:tmpl w:val="44F6E76C"/>
+    <w:tmpl w:val="C214FDD4"/>
     <w:lvl w:ilvl="0" w:tplc="0C0A0001">
       <w:start w:val="1"/>
       <w:numFmt w:val="bullet"/>
@@ -7550,7 +9674,6 @@
     <w:next w:val="Normal"/>
     <w:link w:val="Ttulo3Car"/>
     <w:uiPriority w:val="9"/>
-    <w:semiHidden/>
     <w:unhideWhenUsed/>
     <w:qFormat/>
     <w:rsid w:val="003070E6"/>
@@ -7593,7 +9716,6 @@
   <w:style w:type="character" w:default="1" w:styleId="Fuentedeprrafopredeter">
     <w:name w:val="Default Paragraph Font"/>
     <w:uiPriority w:val="1"/>
-    <w:semiHidden/>
     <w:unhideWhenUsed/>
   </w:style>
   <w:style w:type="table" w:default="1" w:styleId="Tablanormal">
@@ -7646,7 +9768,6 @@
     <w:basedOn w:val="Fuentedeprrafopredeter"/>
     <w:link w:val="Ttulo3"/>
     <w:uiPriority w:val="9"/>
-    <w:semiHidden/>
     <w:rsid w:val="003070E6"/>
     <w:rPr>
       <w:rFonts w:asciiTheme="majorHAnsi" w:eastAsiaTheme="majorEastAsia" w:hAnsiTheme="majorHAnsi" w:cstheme="majorBidi"/>
@@ -8025,7 +10146,6 @@
     <w:next w:val="Normal"/>
     <w:link w:val="Ttulo3Car"/>
     <w:uiPriority w:val="9"/>
-    <w:semiHidden/>
     <w:unhideWhenUsed/>
     <w:qFormat/>
     <w:rsid w:val="003070E6"/>
@@ -8068,7 +10188,6 @@
   <w:style w:type="character" w:default="1" w:styleId="Fuentedeprrafopredeter">
     <w:name w:val="Default Paragraph Font"/>
     <w:uiPriority w:val="1"/>
-    <w:semiHidden/>
     <w:unhideWhenUsed/>
   </w:style>
   <w:style w:type="table" w:default="1" w:styleId="Tablanormal">
@@ -8121,7 +10240,6 @@
     <w:basedOn w:val="Fuentedeprrafopredeter"/>
     <w:link w:val="Ttulo3"/>
     <w:uiPriority w:val="9"/>
-    <w:semiHidden/>
     <w:rsid w:val="003070E6"/>
     <w:rPr>
       <w:rFonts w:asciiTheme="majorHAnsi" w:eastAsiaTheme="majorEastAsia" w:hAnsiTheme="majorHAnsi" w:cstheme="majorBidi"/>
@@ -8558,7 +10676,7 @@
   <a:extraClrSchemeLst/>
   <a:extLst>
     <a:ext uri="{05A4C25C-085E-4340-85A3-A5531E510DB2}">
-      <thm15:themeFamily xmlns="" xmlns:thm15="http://schemas.microsoft.com/office/thememl/2012/main" name="Office Theme" id="{62F939B6-93AF-4DB8-9C6B-D6C7DFDC589F}" vid="{4A3C46E8-61CC-4603-A589-7422A47A8E4A}"/>
+      <thm15:themeFamily xmlns:thm15="http://schemas.microsoft.com/office/thememl/2012/main" xmlns="" name="Office Theme" id="{62F939B6-93AF-4DB8-9C6B-D6C7DFDC589F}" vid="{4A3C46E8-61CC-4603-A589-7422A47A8E4A}"/>
     </a:ext>
   </a:extLst>
 </a:theme>

</xml_diff>